<commit_message>
Add answer and schem 2 for adel
</commit_message>
<xml_diff>
--- a/2023/Диплом/Адель/Диплом Адель.docx
+++ b/2023/Диплом/Адель/Диплом Адель.docx
@@ -1544,8 +1544,6 @@
       <w:r>
         <w:t>1. Описать свойства технологического процесса, выбрать регулируемые параметры и регулирующие воздействия.</w:t>
       </w:r>
-      <w:bookmarkStart w:id="0" w:name="_GoBack"/>
-      <w:bookmarkEnd w:id="0"/>
     </w:p>
     <w:p>
       <w:r>
@@ -2280,111 +2278,104 @@
     </w:p>
     <w:p>
       <w:r>
-        <w:t xml:space="preserve">Для автоматизации технологического процесса применены электронные приборы, регулирование параметров осуществляется компьютером с помощью заданной программы, </w:t>
+        <w:t>Для автоматизации технологического процесса применены электронные приборы, регулирование параметров осуществляется компьютером с помощью</w:t>
+      </w:r>
+      <w:r>
+        <w:t xml:space="preserve"> заданной программы, программно-</w:t>
+      </w:r>
+      <w:r>
+        <w:t>технического комплекса «</w:t>
+      </w:r>
+      <w:r>
+        <w:rPr>
+          <w:lang w:val="en-US"/>
+        </w:rPr>
+        <w:t>Delta</w:t>
+      </w:r>
+      <w:r>
+        <w:t xml:space="preserve"> </w:t>
+      </w:r>
+      <w:r>
+        <w:rPr>
+          <w:lang w:val="en-US"/>
+        </w:rPr>
+        <w:t>V</w:t>
+      </w:r>
+      <w:r>
+        <w:t>».</w:t>
+      </w:r>
+    </w:p>
+    <w:p>
+      <w:r>
+        <w:t>С достижением режимных уровней и давлений в системах установки получения пропилена, установка вступает в период нормальной работы. При нормальной работе и отклонениях от технологического режима аппаратчик осуществляет контроль и регулирование следующих параметров технологического режима.</w:t>
+      </w:r>
+    </w:p>
+    <w:p>
+      <w:r>
+        <w:t xml:space="preserve">Расход циркуляционной воды на кипятильник Т-348 регулируется регулятором расхода. Регулирующие клапаны поз. </w:t>
+      </w:r>
+      <w:r>
+        <w:rPr>
+          <w:lang w:val="en-US"/>
+        </w:rPr>
+        <w:t>FV</w:t>
+      </w:r>
+      <w:r>
+        <w:t xml:space="preserve"> 705-1-1, FV 705-1-2 установлены на линии подачи циркуляционной воды в Т-348.</w:t>
+      </w:r>
+    </w:p>
+    <w:p>
+      <w:r>
+        <w:t>Исполнение клапанов «НЗ».</w:t>
+      </w:r>
+    </w:p>
+    <w:p>
+      <w:r>
+        <w:t xml:space="preserve">Уровень в кубе колонны К-308Б регулируется регуляторами уровня. Регулирующие клапаны поз. </w:t>
+      </w:r>
+      <w:r>
+        <w:rPr>
+          <w:lang w:val="en-US"/>
+        </w:rPr>
+        <w:t>LV</w:t>
+      </w:r>
+      <w:r>
+        <w:t xml:space="preserve"> 726-19, </w:t>
+      </w:r>
+      <w:r>
+        <w:rPr>
+          <w:lang w:val="en-US"/>
+        </w:rPr>
+        <w:t>LV</w:t>
+      </w:r>
+      <w:r>
+        <w:t xml:space="preserve"> 726-19А </w:t>
+      </w:r>
+      <w:r>
+        <w:t xml:space="preserve">установлены на линии выхода </w:t>
       </w:r>
       <w:proofErr w:type="spellStart"/>
       <w:r>
-        <w:t>программно</w:t>
+        <w:t>пропановой</w:t>
       </w:r>
       <w:proofErr w:type="spellEnd"/>
       <w:r>
-        <w:t xml:space="preserve"> технического комплекса «</w:t>
+        <w:t xml:space="preserve"> фракции с куба колонны К-308Б.</w:t>
+      </w:r>
+    </w:p>
+    <w:p>
+      <w:r>
+        <w:t>Исполнение клапанов «НЗ».</w:t>
+      </w:r>
+    </w:p>
+    <w:p>
+      <w:r>
+        <w:t xml:space="preserve">Температура пропана на выходе из испарителя Т-353Б регулируется регулятором температуры. Регулирующий клапан поз. </w:t>
       </w:r>
       <w:r>
         <w:rPr>
           <w:lang w:val="en-US"/>
         </w:rPr>
-        <w:t>Delta</w:t>
-      </w:r>
-      <w:r>
-        <w:t xml:space="preserve"> </w:t>
-      </w:r>
-      <w:r>
-        <w:rPr>
-          <w:lang w:val="en-US"/>
-        </w:rPr>
-        <w:t>V</w:t>
-      </w:r>
-      <w:r>
-        <w:t>».</w:t>
-      </w:r>
-    </w:p>
-    <w:p>
-      <w:r>
-        <w:t>С достижением режимных уровней и давлений в системах установки получения пропилена, установка вступает в период нормальной работы. При нормальной работе и отклонениях от технологического режима аппаратчик осуществляет контроль и регулирование следующих параметров технологического режима.</w:t>
-      </w:r>
-    </w:p>
-    <w:p>
-      <w:r>
-        <w:t xml:space="preserve">Расход циркуляционной воды на кипятильник Т-348 регулируется регулятором расхода. Регулирующие клапаны поз. </w:t>
-      </w:r>
-      <w:r>
-        <w:rPr>
-          <w:lang w:val="en-US"/>
-        </w:rPr>
-        <w:t>FV</w:t>
-      </w:r>
-      <w:r>
-        <w:t xml:space="preserve"> 705-1-1, FV 705-1-2 установлены на линии подачи циркуляционной воды в Т-348.</w:t>
-      </w:r>
-    </w:p>
-    <w:p>
-      <w:r>
-        <w:t>Исполнение клапанов «НЗ».</w:t>
-      </w:r>
-    </w:p>
-    <w:p>
-      <w:r>
-        <w:t xml:space="preserve">Уровень в кубе колонны К-308Б регулируется регуляторами уровня. Регулирующие клапаны поз. </w:t>
-      </w:r>
-      <w:r>
-        <w:rPr>
-          <w:lang w:val="en-US"/>
-        </w:rPr>
-        <w:t>LV</w:t>
-      </w:r>
-      <w:r>
-        <w:t xml:space="preserve"> 726-19, </w:t>
-      </w:r>
-      <w:r>
-        <w:rPr>
-          <w:lang w:val="en-US"/>
-        </w:rPr>
-        <w:t>LV</w:t>
-      </w:r>
-      <w:r>
-        <w:t xml:space="preserve"> 726-19</w:t>
-      </w:r>
-      <w:proofErr w:type="gramStart"/>
-      <w:r>
-        <w:t>А  установлены</w:t>
-      </w:r>
-      <w:proofErr w:type="gramEnd"/>
-      <w:r>
-        <w:t xml:space="preserve"> на линии выхода </w:t>
-      </w:r>
-      <w:proofErr w:type="spellStart"/>
-      <w:r>
-        <w:t>пропановой</w:t>
-      </w:r>
-      <w:proofErr w:type="spellEnd"/>
-      <w:r>
-        <w:t xml:space="preserve"> фракции с куба колонны К-308Б.</w:t>
-      </w:r>
-    </w:p>
-    <w:p>
-      <w:r>
-        <w:t>Исполнение клапанов «НЗ».</w:t>
-      </w:r>
-    </w:p>
-    <w:p>
-      <w:r>
-        <w:t xml:space="preserve">Температура пропана на выходе из испарителя Т-353Б регулируется регулятором температуры. Регулирующий клапан поз. </w:t>
-      </w:r>
-      <w:r>
-        <w:rPr>
-          <w:lang w:val="en-US"/>
-        </w:rPr>
         <w:t>TV</w:t>
       </w:r>
       <w:r>
@@ -2397,15 +2388,10 @@
         <w:t>2</w:t>
       </w:r>
       <w:r>
-        <w:t xml:space="preserve"> </w:t>
-      </w:r>
-      <w:proofErr w:type="gramStart"/>
-      <w:r>
-        <w:t>в  испаритель</w:t>
-      </w:r>
-      <w:proofErr w:type="gramEnd"/>
-      <w:r>
-        <w:t xml:space="preserve"> Т-353Б.</w:t>
+        <w:t xml:space="preserve"> в</w:t>
+      </w:r>
+      <w:r>
+        <w:t xml:space="preserve"> испаритель Т-353Б.</w:t>
       </w:r>
     </w:p>
     <w:p>
@@ -2491,18 +2477,12 @@
     </w:p>
     <w:p>
       <w:r>
-        <w:t xml:space="preserve"> </w:t>
-      </w:r>
-      <w:r>
-        <w:tab/>
-      </w:r>
-      <w:r>
         <w:t>Давление в колонне К-308А/Б регулируется регулятором давления. Регулирующие клапана установлены:</w:t>
       </w:r>
     </w:p>
     <w:p>
       <w:r>
-        <w:t xml:space="preserve">           а) поз. </w:t>
+        <w:t xml:space="preserve">а) поз. </w:t>
       </w:r>
       <w:r>
         <w:rPr>
@@ -2520,15 +2500,10 @@
         <w:t>PV</w:t>
       </w:r>
       <w:r>
-        <w:t xml:space="preserve"> 675-4–</w:t>
-      </w:r>
-      <w:proofErr w:type="gramStart"/>
-      <w:r>
-        <w:t>2  на</w:t>
-      </w:r>
-      <w:proofErr w:type="gramEnd"/>
-      <w:r>
-        <w:t xml:space="preserve"> линии выхода оборотной воды из дефлегматора Т-349А/Б.</w:t>
+        <w:t xml:space="preserve"> 675-4–2</w:t>
+      </w:r>
+      <w:r>
+        <w:t xml:space="preserve"> на линии выхода оборотной воды из дефлегматора Т-349А/Б.</w:t>
       </w:r>
     </w:p>
     <w:p>
@@ -2538,7 +2513,7 @@
     </w:p>
     <w:p>
       <w:r>
-        <w:t xml:space="preserve">           б) поз. </w:t>
+        <w:t xml:space="preserve">б) поз. </w:t>
       </w:r>
       <w:r>
         <w:rPr>
@@ -2557,11 +2532,9 @@
       <w:r>
         <w:t xml:space="preserve"> из </w:t>
       </w:r>
-      <w:proofErr w:type="spellStart"/>
-      <w:r>
-        <w:t>емксоти</w:t>
-      </w:r>
-      <w:proofErr w:type="spellEnd"/>
+      <w:r>
+        <w:t>ёмкости</w:t>
+      </w:r>
       <w:r>
         <w:t xml:space="preserve"> Е-325 на факел.</w:t>
       </w:r>
@@ -2577,13 +2550,11 @@
       </w:r>
     </w:p>
     <w:p>
-      <w:proofErr w:type="gramStart"/>
-      <w:r>
-        <w:t>Исполнение  клапана</w:t>
-      </w:r>
-      <w:proofErr w:type="gramEnd"/>
-      <w:r>
-        <w:t xml:space="preserve"> «НЗ».</w:t>
+      <w:r>
+        <w:t xml:space="preserve">Исполнение </w:t>
+      </w:r>
+      <w:r>
+        <w:t>клапана «НЗ».</w:t>
       </w:r>
     </w:p>
     <w:p>
@@ -2606,15 +2577,10 @@
         <w:t>2</w:t>
       </w:r>
       <w:r>
-        <w:t xml:space="preserve"> </w:t>
-      </w:r>
-      <w:proofErr w:type="gramStart"/>
-      <w:r>
-        <w:t>в  испаритель</w:t>
-      </w:r>
-      <w:proofErr w:type="gramEnd"/>
-      <w:r>
-        <w:t xml:space="preserve"> Т-353А.</w:t>
+        <w:t xml:space="preserve"> в</w:t>
+      </w:r>
+      <w:r>
+        <w:t xml:space="preserve"> испаритель Т-353А.</w:t>
       </w:r>
     </w:p>
     <w:p>
@@ -2683,7 +2649,19 @@
     </w:p>
     <w:p>
       <w:r>
-        <w:t>Важным показателем АСР является устойчивость, поскольку основное ее назначение заключается в поддержании заданного постоянного значения регулируемого параметра или изменение его по определенному закону. При отклонении регулируемого параметра от заданной величины (например, под действием возмущения или изменения задания) регулятор воздействует на систему таким образом, чтобы ликвидировать это отклонение. Если система в результате этого воздействия возвращается в исходное состояние или переходит в другое равновесное состояние, то такая система называется устойчивой. Если же возникают колебания со все возрастающей амплитудой или происходит монотонное увеличение ошибки е, то система называется неустойчивой. Для того, чтобы определить, устойчива система или нет, используются критерии устойчивости:</w:t>
+        <w:t>Важным показателем АСР является устойчивость</w:t>
+      </w:r>
+      <w:r>
+        <w:t xml:space="preserve"> датчика температуры</w:t>
+      </w:r>
+      <w:r>
+        <w:t>, поскольку основное ее назначение заключается в поддержании заданного постоянного значения регулируемого параметра</w:t>
+      </w:r>
+      <w:r>
+        <w:t xml:space="preserve"> температуры</w:t>
+      </w:r>
+      <w:r>
+        <w:t xml:space="preserve"> или изменение его по определенному закону. При отклонении регулируемого параметра от заданной величины (например, под действием возмущения или изменения задания) регулятор воздействует на систему таким образом, чтобы ликвидировать это отклонение. Если система в результате этого воздействия возвращается в исходное состояние или переходит в другое равновесное состояние, то такая система называется устойчивой. Если же возникают колебания со все возрастающей амплитудой или происходит монотонное увеличение ошибки е, то система называется неустойчивой. Для того, чтобы определить, устойчива система или нет, используются критерии устойчивости:</w:t>
       </w:r>
     </w:p>
     <w:p>
@@ -2725,27 +2703,31 @@
       </w:r>
       <w:proofErr w:type="spellEnd"/>
       <w:r>
-        <w:t>) m раз охватывала точку (-1; 0), где m - число правых корней разомкнутой системы.</w:t>
-      </w:r>
-      <w:r>
-        <w:tab/>
-        <w:t xml:space="preserve">Если АФХ проходит через </w:t>
-      </w:r>
-      <w:proofErr w:type="gramStart"/>
-      <w:r>
-        <w:t>точку  (</w:t>
-      </w:r>
-      <w:proofErr w:type="gramEnd"/>
-      <w:r>
-        <w:t xml:space="preserve">-1; 0), то замкнутая система находится на границе </w:t>
-      </w:r>
-      <w:proofErr w:type="spellStart"/>
-      <w:r>
-        <w:t>устойчивости.В</w:t>
-      </w:r>
-      <w:proofErr w:type="spellEnd"/>
-      <w:r>
-        <w:t xml:space="preserve"> случае, если характеристическое уравнение разомкнутой системы A(s) = 0 корней не имеет (т.е. m = 0), то критерий, согласно критерию, замкнутая система является устойчивой, если АФХ разомкнутой системы W¥(</w:t>
+        <w:t>) m раз охватывала точку (-1; 0), где m - число правых корней разомкнутой системы</w:t>
+      </w:r>
+      <w:r>
+        <w:t>. Если АФХ проходит через точку</w:t>
+      </w:r>
+      <w:r>
+        <w:t xml:space="preserve"> (-1; 0), то замкнутая система находится на границе устойчивости.</w:t>
+      </w:r>
+      <w:r>
+        <w:t xml:space="preserve"> </w:t>
+      </w:r>
+      <w:r>
+        <w:t>В случае, если характеристическое уравнение разомкнутой си</w:t>
+      </w:r>
+      <w:r>
+        <w:t xml:space="preserve">стемы A(s) </w:t>
+      </w:r>
+      <w:r>
+        <w:t>=</w:t>
+      </w:r>
+      <w:r>
+        <w:t xml:space="preserve"> </w:t>
+      </w:r>
+      <w:r>
+        <w:t>0 корней не имеет (т.е. m = 0), то критерий, согласно критерию, замкнутая система является устойчивой, если АФХ разомкнутой системы W¥(</w:t>
       </w:r>
       <w:proofErr w:type="spellStart"/>
       <w:r>
@@ -2763,20 +2745,20 @@
         <w:tblLook w:val="04A0" w:firstRow="1" w:lastRow="0" w:firstColumn="1" w:lastColumn="0" w:noHBand="0" w:noVBand="1"/>
       </w:tblPr>
       <w:tblGrid>
-        <w:gridCol w:w="578"/>
-        <w:gridCol w:w="566"/>
+        <w:gridCol w:w="693"/>
+        <w:gridCol w:w="565"/>
         <w:gridCol w:w="648"/>
-        <w:gridCol w:w="566"/>
+        <w:gridCol w:w="564"/>
         <w:gridCol w:w="648"/>
-        <w:gridCol w:w="566"/>
+        <w:gridCol w:w="706"/>
         <w:gridCol w:w="648"/>
-        <w:gridCol w:w="566"/>
+        <w:gridCol w:w="565"/>
         <w:gridCol w:w="648"/>
         <w:gridCol w:w="566"/>
         <w:gridCol w:w="649"/>
         <w:gridCol w:w="566"/>
         <w:gridCol w:w="649"/>
-        <w:gridCol w:w="566"/>
+        <w:gridCol w:w="512"/>
         <w:gridCol w:w="566"/>
         <w:gridCol w:w="512"/>
       </w:tblGrid>
@@ -2788,15 +2770,15 @@
           <w:p>
             <w:pPr>
               <w:ind w:firstLine="0"/>
+            </w:pPr>
+            <w:r>
               <w:rPr>
                 <w:lang w:val="en-US"/>
               </w:rPr>
-            </w:pPr>
-            <w:r>
-              <w:rPr>
-                <w:lang w:val="en-US"/>
-              </w:rPr>
               <w:t>t</w:t>
+            </w:r>
+            <w:r>
+              <w:t>, мин</w:t>
             </w:r>
           </w:p>
         </w:tc>
@@ -3102,6 +3084,7 @@
               <w:rPr>
                 <w:lang w:val="en-US"/>
               </w:rPr>
+              <w:lastRenderedPageBreak/>
               <w:t>T</w:t>
             </w:r>
           </w:p>
@@ -3113,6 +3096,19 @@
           <w:p>
             <w:pPr>
               <w:ind w:firstLine="0"/>
+            </w:pPr>
+            <w:r>
+              <w:t>33</w:t>
+            </w:r>
+          </w:p>
+        </w:tc>
+        <w:tc>
+          <w:tcPr>
+            <w:tcW w:w="648" w:type="dxa"/>
+          </w:tcPr>
+          <w:p>
+            <w:pPr>
+              <w:ind w:firstLine="0"/>
               <w:rPr>
                 <w:lang w:val="en-US"/>
               </w:rPr>
@@ -3121,7 +3117,26 @@
               <w:rPr>
                 <w:lang w:val="en-US"/>
               </w:rPr>
-              <w:t>1,3</w:t>
+              <w:t>34</w:t>
+            </w:r>
+          </w:p>
+        </w:tc>
+        <w:tc>
+          <w:tcPr>
+            <w:tcW w:w="564" w:type="dxa"/>
+          </w:tcPr>
+          <w:p>
+            <w:pPr>
+              <w:ind w:firstLine="0"/>
+              <w:rPr>
+                <w:lang w:val="en-US"/>
+              </w:rPr>
+            </w:pPr>
+            <w:r>
+              <w:rPr>
+                <w:lang w:val="en-US"/>
+              </w:rPr>
+              <w:t>39</w:t>
             </w:r>
           </w:p>
         </w:tc>
@@ -3140,26 +3155,64 @@
               <w:rPr>
                 <w:lang w:val="en-US"/>
               </w:rPr>
-              <w:t>1,2</w:t>
-            </w:r>
-          </w:p>
-        </w:tc>
-        <w:tc>
-          <w:tcPr>
-            <w:tcW w:w="564" w:type="dxa"/>
-          </w:tcPr>
-          <w:p>
-            <w:pPr>
-              <w:ind w:firstLine="0"/>
+              <w:t>45</w:t>
+            </w:r>
+          </w:p>
+        </w:tc>
+        <w:tc>
+          <w:tcPr>
+            <w:tcW w:w="565" w:type="dxa"/>
+          </w:tcPr>
+          <w:p>
+            <w:pPr>
+              <w:ind w:firstLine="0"/>
+            </w:pPr>
+            <w:r>
               <w:rPr>
                 <w:lang w:val="en-US"/>
               </w:rPr>
-            </w:pPr>
-            <w:r>
+              <w:t>49</w:t>
+            </w:r>
+            <w:r>
+              <w:t>,1</w:t>
+            </w:r>
+          </w:p>
+        </w:tc>
+        <w:tc>
+          <w:tcPr>
+            <w:tcW w:w="648" w:type="dxa"/>
+          </w:tcPr>
+          <w:p>
+            <w:pPr>
+              <w:ind w:firstLine="0"/>
               <w:rPr>
                 <w:lang w:val="en-US"/>
               </w:rPr>
-              <w:t>1,1</w:t>
+            </w:pPr>
+            <w:r>
+              <w:rPr>
+                <w:lang w:val="en-US"/>
+              </w:rPr>
+              <w:t>56</w:t>
+            </w:r>
+          </w:p>
+        </w:tc>
+        <w:tc>
+          <w:tcPr>
+            <w:tcW w:w="565" w:type="dxa"/>
+          </w:tcPr>
+          <w:p>
+            <w:pPr>
+              <w:ind w:firstLine="0"/>
+              <w:rPr>
+                <w:lang w:val="en-US"/>
+              </w:rPr>
+            </w:pPr>
+            <w:r>
+              <w:rPr>
+                <w:lang w:val="en-US"/>
+              </w:rPr>
+              <w:t>58</w:t>
             </w:r>
           </w:p>
         </w:tc>
@@ -3178,13 +3231,13 @@
               <w:rPr>
                 <w:lang w:val="en-US"/>
               </w:rPr>
-              <w:t>1</w:t>
-            </w:r>
-          </w:p>
-        </w:tc>
-        <w:tc>
-          <w:tcPr>
-            <w:tcW w:w="565" w:type="dxa"/>
+              <w:t>64</w:t>
+            </w:r>
+          </w:p>
+        </w:tc>
+        <w:tc>
+          <w:tcPr>
+            <w:tcW w:w="566" w:type="dxa"/>
           </w:tcPr>
           <w:p>
             <w:pPr>
@@ -3197,89 +3250,95 @@
               <w:rPr>
                 <w:lang w:val="en-US"/>
               </w:rPr>
-              <w:t>2,2</w:t>
-            </w:r>
-          </w:p>
-        </w:tc>
-        <w:tc>
-          <w:tcPr>
-            <w:tcW w:w="648" w:type="dxa"/>
-          </w:tcPr>
-          <w:p>
-            <w:pPr>
-              <w:ind w:firstLine="0"/>
+              <w:t>6</w:t>
+            </w:r>
+            <w:r>
               <w:rPr>
                 <w:lang w:val="en-US"/>
               </w:rPr>
-            </w:pPr>
-            <w:r>
+              <w:t>8</w:t>
+            </w:r>
+          </w:p>
+        </w:tc>
+        <w:tc>
+          <w:tcPr>
+            <w:tcW w:w="649" w:type="dxa"/>
+          </w:tcPr>
+          <w:p>
+            <w:pPr>
+              <w:ind w:firstLine="0"/>
               <w:rPr>
                 <w:lang w:val="en-US"/>
               </w:rPr>
-              <w:t>2,4</w:t>
-            </w:r>
-          </w:p>
-        </w:tc>
-        <w:tc>
-          <w:tcPr>
-            <w:tcW w:w="565" w:type="dxa"/>
-          </w:tcPr>
-          <w:p>
-            <w:pPr>
-              <w:ind w:firstLine="0"/>
+            </w:pPr>
+            <w:r>
               <w:rPr>
                 <w:lang w:val="en-US"/>
               </w:rPr>
-            </w:pPr>
-            <w:r>
+              <w:t>74</w:t>
+            </w:r>
+          </w:p>
+        </w:tc>
+        <w:tc>
+          <w:tcPr>
+            <w:tcW w:w="566" w:type="dxa"/>
+          </w:tcPr>
+          <w:p>
+            <w:pPr>
+              <w:ind w:firstLine="0"/>
               <w:rPr>
                 <w:lang w:val="en-US"/>
               </w:rPr>
-              <w:t>2,9</w:t>
-            </w:r>
-          </w:p>
-        </w:tc>
-        <w:tc>
-          <w:tcPr>
-            <w:tcW w:w="648" w:type="dxa"/>
-          </w:tcPr>
-          <w:p>
-            <w:pPr>
-              <w:ind w:firstLine="0"/>
+            </w:pPr>
+            <w:r>
               <w:rPr>
                 <w:lang w:val="en-US"/>
               </w:rPr>
-            </w:pPr>
-            <w:r>
+              <w:t>78</w:t>
+            </w:r>
+          </w:p>
+        </w:tc>
+        <w:tc>
+          <w:tcPr>
+            <w:tcW w:w="649" w:type="dxa"/>
+          </w:tcPr>
+          <w:p>
+            <w:pPr>
+              <w:ind w:firstLine="0"/>
               <w:rPr>
                 <w:lang w:val="en-US"/>
               </w:rPr>
-              <w:t>3,3</w:t>
-            </w:r>
-          </w:p>
-        </w:tc>
-        <w:tc>
-          <w:tcPr>
-            <w:tcW w:w="566" w:type="dxa"/>
-          </w:tcPr>
-          <w:p>
-            <w:pPr>
-              <w:ind w:firstLine="0"/>
+            </w:pPr>
+            <w:r>
               <w:rPr>
                 <w:lang w:val="en-US"/>
               </w:rPr>
+              <w:t>86</w:t>
+            </w:r>
+          </w:p>
+        </w:tc>
+        <w:tc>
+          <w:tcPr>
+            <w:tcW w:w="512" w:type="dxa"/>
+          </w:tcPr>
+          <w:p>
+            <w:pPr>
+              <w:ind w:firstLine="0"/>
             </w:pPr>
             <w:r>
               <w:rPr>
                 <w:lang w:val="en-US"/>
               </w:rPr>
-              <w:t>3,8</w:t>
-            </w:r>
-          </w:p>
-        </w:tc>
-        <w:tc>
-          <w:tcPr>
-            <w:tcW w:w="649" w:type="dxa"/>
+              <w:t>8</w:t>
+            </w:r>
+            <w:r>
+              <w:t>3</w:t>
+            </w:r>
+          </w:p>
+        </w:tc>
+        <w:tc>
+          <w:tcPr>
+            <w:tcW w:w="516" w:type="dxa"/>
           </w:tcPr>
           <w:p>
             <w:pPr>
@@ -3292,106 +3351,34 @@
               <w:rPr>
                 <w:lang w:val="en-US"/>
               </w:rPr>
-              <w:t>3,9</w:t>
-            </w:r>
-          </w:p>
-        </w:tc>
-        <w:tc>
-          <w:tcPr>
-            <w:tcW w:w="566" w:type="dxa"/>
-          </w:tcPr>
-          <w:p>
-            <w:pPr>
-              <w:ind w:firstLine="0"/>
+              <w:t>79</w:t>
+            </w:r>
+          </w:p>
+        </w:tc>
+        <w:tc>
+          <w:tcPr>
+            <w:tcW w:w="512" w:type="dxa"/>
+          </w:tcPr>
+          <w:p>
+            <w:pPr>
+              <w:ind w:firstLine="0"/>
+            </w:pPr>
+            <w:r>
               <w:rPr>
                 <w:lang w:val="en-US"/>
               </w:rPr>
-            </w:pPr>
-            <w:r>
-              <w:rPr>
-                <w:lang w:val="en-US"/>
-              </w:rPr>
-              <w:t>4,5</w:t>
-            </w:r>
-          </w:p>
-        </w:tc>
-        <w:tc>
-          <w:tcPr>
-            <w:tcW w:w="649" w:type="dxa"/>
-          </w:tcPr>
-          <w:p>
-            <w:pPr>
-              <w:ind w:firstLine="0"/>
-              <w:rPr>
-                <w:lang w:val="en-US"/>
-              </w:rPr>
-            </w:pPr>
-            <w:r>
-              <w:rPr>
-                <w:lang w:val="en-US"/>
-              </w:rPr>
-              <w:t>4,9</w:t>
-            </w:r>
-          </w:p>
-        </w:tc>
-        <w:tc>
-          <w:tcPr>
-            <w:tcW w:w="512" w:type="dxa"/>
-          </w:tcPr>
-          <w:p>
-            <w:pPr>
-              <w:ind w:firstLine="0"/>
-              <w:rPr>
-                <w:lang w:val="en-US"/>
-              </w:rPr>
-            </w:pPr>
-            <w:r>
-              <w:rPr>
-                <w:lang w:val="en-US"/>
-              </w:rPr>
-              <w:t>5,3</w:t>
-            </w:r>
-          </w:p>
-        </w:tc>
-        <w:tc>
-          <w:tcPr>
-            <w:tcW w:w="516" w:type="dxa"/>
-          </w:tcPr>
-          <w:p>
-            <w:pPr>
-              <w:ind w:firstLine="0"/>
-              <w:rPr>
-                <w:lang w:val="en-US"/>
-              </w:rPr>
-            </w:pPr>
-            <w:r>
-              <w:rPr>
-                <w:lang w:val="en-US"/>
-              </w:rPr>
-              <w:t>5,4</w:t>
-            </w:r>
-          </w:p>
-        </w:tc>
-        <w:tc>
-          <w:tcPr>
-            <w:tcW w:w="512" w:type="dxa"/>
-          </w:tcPr>
-          <w:p>
-            <w:pPr>
-              <w:ind w:firstLine="0"/>
-            </w:pPr>
-            <w:r>
-              <w:rPr>
-                <w:lang w:val="en-US"/>
-              </w:rPr>
-              <w:t>5</w:t>
+              <w:t>80</w:t>
             </w:r>
           </w:p>
         </w:tc>
       </w:tr>
     </w:tbl>
-    <w:p/>
-    <w:p>
+    <w:p>
+      <w:pPr>
+        <w:rPr>
+          <w:rFonts w:eastAsiaTheme="minorEastAsia"/>
+        </w:rPr>
+      </w:pPr>
       <m:oMathPara>
         <m:oMath>
           <m:sSub>
@@ -3577,6 +3564,572 @@
         </m:oMath>
       </m:oMathPara>
     </w:p>
+    <w:tbl>
+      <w:tblPr>
+        <w:tblStyle w:val="ab"/>
+        <w:tblW w:w="0" w:type="auto"/>
+        <w:tblLook w:val="04A0" w:firstRow="1" w:lastRow="0" w:firstColumn="1" w:lastColumn="0" w:noHBand="0" w:noVBand="1"/>
+      </w:tblPr>
+      <w:tblGrid>
+        <w:gridCol w:w="662"/>
+        <w:gridCol w:w="347"/>
+        <w:gridCol w:w="673"/>
+        <w:gridCol w:w="673"/>
+        <w:gridCol w:w="673"/>
+        <w:gridCol w:w="673"/>
+        <w:gridCol w:w="543"/>
+        <w:gridCol w:w="543"/>
+        <w:gridCol w:w="673"/>
+        <w:gridCol w:w="673"/>
+        <w:gridCol w:w="543"/>
+        <w:gridCol w:w="673"/>
+        <w:gridCol w:w="673"/>
+        <w:gridCol w:w="673"/>
+        <w:gridCol w:w="673"/>
+        <w:gridCol w:w="543"/>
+      </w:tblGrid>
+      <w:tr>
+        <w:tc>
+          <w:tcPr>
+            <w:tcW w:w="562" w:type="dxa"/>
+          </w:tcPr>
+          <w:p>
+            <w:pPr>
+              <w:ind w:firstLine="0"/>
+            </w:pPr>
+            <w:r>
+              <w:rPr>
+                <w:lang w:val="en-US"/>
+              </w:rPr>
+              <w:t>t</w:t>
+            </w:r>
+            <w:r>
+              <w:t>, мин</w:t>
+            </w:r>
+          </w:p>
+        </w:tc>
+        <w:tc>
+          <w:tcPr>
+            <w:tcW w:w="447" w:type="dxa"/>
+          </w:tcPr>
+          <w:p>
+            <w:pPr>
+              <w:ind w:firstLine="0"/>
+              <w:rPr>
+                <w:lang w:val="en-US"/>
+              </w:rPr>
+            </w:pPr>
+            <w:r>
+              <w:rPr>
+                <w:lang w:val="en-US"/>
+              </w:rPr>
+              <w:t>0</w:t>
+            </w:r>
+          </w:p>
+        </w:tc>
+        <w:tc>
+          <w:tcPr>
+            <w:tcW w:w="673" w:type="dxa"/>
+          </w:tcPr>
+          <w:p>
+            <w:pPr>
+              <w:ind w:firstLine="0"/>
+              <w:rPr>
+                <w:lang w:val="en-US"/>
+              </w:rPr>
+            </w:pPr>
+            <w:r>
+              <w:rPr>
+                <w:lang w:val="en-US"/>
+              </w:rPr>
+              <w:t>0,5</w:t>
+            </w:r>
+          </w:p>
+        </w:tc>
+        <w:tc>
+          <w:tcPr>
+            <w:tcW w:w="673" w:type="dxa"/>
+          </w:tcPr>
+          <w:p>
+            <w:pPr>
+              <w:ind w:firstLine="0"/>
+              <w:rPr>
+                <w:lang w:val="en-US"/>
+              </w:rPr>
+            </w:pPr>
+            <w:r>
+              <w:rPr>
+                <w:lang w:val="en-US"/>
+              </w:rPr>
+              <w:t>1</w:t>
+            </w:r>
+          </w:p>
+        </w:tc>
+        <w:tc>
+          <w:tcPr>
+            <w:tcW w:w="673" w:type="dxa"/>
+          </w:tcPr>
+          <w:p>
+            <w:pPr>
+              <w:ind w:firstLine="0"/>
+              <w:rPr>
+                <w:lang w:val="en-US"/>
+              </w:rPr>
+            </w:pPr>
+            <w:r>
+              <w:rPr>
+                <w:lang w:val="en-US"/>
+              </w:rPr>
+              <w:t>1,5</w:t>
+            </w:r>
+          </w:p>
+        </w:tc>
+        <w:tc>
+          <w:tcPr>
+            <w:tcW w:w="673" w:type="dxa"/>
+          </w:tcPr>
+          <w:p>
+            <w:pPr>
+              <w:ind w:firstLine="0"/>
+              <w:rPr>
+                <w:lang w:val="en-US"/>
+              </w:rPr>
+            </w:pPr>
+            <w:r>
+              <w:rPr>
+                <w:lang w:val="en-US"/>
+              </w:rPr>
+              <w:t>2</w:t>
+            </w:r>
+          </w:p>
+        </w:tc>
+        <w:tc>
+          <w:tcPr>
+            <w:tcW w:w="543" w:type="dxa"/>
+          </w:tcPr>
+          <w:p>
+            <w:pPr>
+              <w:ind w:firstLine="0"/>
+              <w:rPr>
+                <w:lang w:val="en-US"/>
+              </w:rPr>
+            </w:pPr>
+            <w:r>
+              <w:rPr>
+                <w:lang w:val="en-US"/>
+              </w:rPr>
+              <w:t>2.5</w:t>
+            </w:r>
+          </w:p>
+        </w:tc>
+        <w:tc>
+          <w:tcPr>
+            <w:tcW w:w="543" w:type="dxa"/>
+          </w:tcPr>
+          <w:p>
+            <w:pPr>
+              <w:ind w:firstLine="0"/>
+              <w:rPr>
+                <w:lang w:val="en-US"/>
+              </w:rPr>
+            </w:pPr>
+            <w:r>
+              <w:rPr>
+                <w:lang w:val="en-US"/>
+              </w:rPr>
+              <w:t>3</w:t>
+            </w:r>
+          </w:p>
+        </w:tc>
+        <w:tc>
+          <w:tcPr>
+            <w:tcW w:w="673" w:type="dxa"/>
+          </w:tcPr>
+          <w:p>
+            <w:pPr>
+              <w:ind w:firstLine="0"/>
+              <w:rPr>
+                <w:lang w:val="en-US"/>
+              </w:rPr>
+            </w:pPr>
+            <w:r>
+              <w:rPr>
+                <w:lang w:val="en-US"/>
+              </w:rPr>
+              <w:t>3.5</w:t>
+            </w:r>
+          </w:p>
+        </w:tc>
+        <w:tc>
+          <w:tcPr>
+            <w:tcW w:w="673" w:type="dxa"/>
+          </w:tcPr>
+          <w:p>
+            <w:pPr>
+              <w:ind w:firstLine="0"/>
+              <w:rPr>
+                <w:lang w:val="en-US"/>
+              </w:rPr>
+            </w:pPr>
+            <w:r>
+              <w:rPr>
+                <w:lang w:val="en-US"/>
+              </w:rPr>
+              <w:t>4</w:t>
+            </w:r>
+          </w:p>
+        </w:tc>
+        <w:tc>
+          <w:tcPr>
+            <w:tcW w:w="543" w:type="dxa"/>
+          </w:tcPr>
+          <w:p>
+            <w:pPr>
+              <w:ind w:firstLine="0"/>
+              <w:rPr>
+                <w:lang w:val="en-US"/>
+              </w:rPr>
+            </w:pPr>
+            <w:r>
+              <w:rPr>
+                <w:lang w:val="en-US"/>
+              </w:rPr>
+              <w:t>4.5</w:t>
+            </w:r>
+          </w:p>
+        </w:tc>
+        <w:tc>
+          <w:tcPr>
+            <w:tcW w:w="673" w:type="dxa"/>
+          </w:tcPr>
+          <w:p>
+            <w:pPr>
+              <w:ind w:firstLine="0"/>
+              <w:rPr>
+                <w:lang w:val="en-US"/>
+              </w:rPr>
+            </w:pPr>
+            <w:r>
+              <w:rPr>
+                <w:lang w:val="en-US"/>
+              </w:rPr>
+              <w:t>5</w:t>
+            </w:r>
+          </w:p>
+        </w:tc>
+        <w:tc>
+          <w:tcPr>
+            <w:tcW w:w="673" w:type="dxa"/>
+          </w:tcPr>
+          <w:p>
+            <w:pPr>
+              <w:ind w:firstLine="0"/>
+              <w:rPr>
+                <w:lang w:val="en-US"/>
+              </w:rPr>
+            </w:pPr>
+            <w:r>
+              <w:rPr>
+                <w:lang w:val="en-US"/>
+              </w:rPr>
+              <w:t>5.5</w:t>
+            </w:r>
+          </w:p>
+        </w:tc>
+        <w:tc>
+          <w:tcPr>
+            <w:tcW w:w="673" w:type="dxa"/>
+          </w:tcPr>
+          <w:p>
+            <w:pPr>
+              <w:ind w:firstLine="0"/>
+              <w:rPr>
+                <w:lang w:val="en-US"/>
+              </w:rPr>
+            </w:pPr>
+            <w:r>
+              <w:rPr>
+                <w:lang w:val="en-US"/>
+              </w:rPr>
+              <w:t>6</w:t>
+            </w:r>
+          </w:p>
+        </w:tc>
+        <w:tc>
+          <w:tcPr>
+            <w:tcW w:w="673" w:type="dxa"/>
+          </w:tcPr>
+          <w:p>
+            <w:pPr>
+              <w:ind w:firstLine="0"/>
+              <w:rPr>
+                <w:lang w:val="en-US"/>
+              </w:rPr>
+            </w:pPr>
+            <w:r>
+              <w:rPr>
+                <w:lang w:val="en-US"/>
+              </w:rPr>
+              <w:t>6.5</w:t>
+            </w:r>
+          </w:p>
+        </w:tc>
+        <w:tc>
+          <w:tcPr>
+            <w:tcW w:w="543" w:type="dxa"/>
+          </w:tcPr>
+          <w:p>
+            <w:pPr>
+              <w:ind w:firstLine="0"/>
+              <w:rPr>
+                <w:lang w:val="en-US"/>
+              </w:rPr>
+            </w:pPr>
+            <w:r>
+              <w:rPr>
+                <w:lang w:val="en-US"/>
+              </w:rPr>
+              <w:t>7</w:t>
+            </w:r>
+          </w:p>
+        </w:tc>
+      </w:tr>
+      <w:tr>
+        <w:tc>
+          <w:tcPr>
+            <w:tcW w:w="562" w:type="dxa"/>
+          </w:tcPr>
+          <w:p>
+            <w:pPr>
+              <w:ind w:firstLine="0"/>
+              <w:rPr>
+                <w:lang w:val="en-US"/>
+              </w:rPr>
+            </w:pPr>
+            <w:r>
+              <w:rPr>
+                <w:lang w:val="en-US"/>
+              </w:rPr>
+              <w:t>T</w:t>
+            </w:r>
+          </w:p>
+        </w:tc>
+        <w:tc>
+          <w:tcPr>
+            <w:tcW w:w="447" w:type="dxa"/>
+          </w:tcPr>
+          <w:p>
+            <w:pPr>
+              <w:ind w:firstLine="0"/>
+            </w:pPr>
+            <w:r>
+              <w:t>0</w:t>
+            </w:r>
+          </w:p>
+        </w:tc>
+        <w:tc>
+          <w:tcPr>
+            <w:tcW w:w="673" w:type="dxa"/>
+          </w:tcPr>
+          <w:p>
+            <w:pPr>
+              <w:ind w:firstLine="0"/>
+            </w:pPr>
+            <w:r>
+              <w:rPr>
+                <w:lang w:val="en-US"/>
+              </w:rPr>
+              <w:t>0</w:t>
+            </w:r>
+            <w:r>
+              <w:t>,02</w:t>
+            </w:r>
+          </w:p>
+        </w:tc>
+        <w:tc>
+          <w:tcPr>
+            <w:tcW w:w="673" w:type="dxa"/>
+          </w:tcPr>
+          <w:p>
+            <w:pPr>
+              <w:ind w:firstLine="0"/>
+              <w:rPr>
+                <w:lang w:val="en-US"/>
+              </w:rPr>
+            </w:pPr>
+            <w:r>
+              <w:t>0,1</w:t>
+            </w:r>
+            <w:r>
+              <w:rPr>
+                <w:lang w:val="en-US"/>
+              </w:rPr>
+              <w:t>3</w:t>
+            </w:r>
+          </w:p>
+        </w:tc>
+        <w:tc>
+          <w:tcPr>
+            <w:tcW w:w="673" w:type="dxa"/>
+          </w:tcPr>
+          <w:p>
+            <w:pPr>
+              <w:ind w:firstLine="0"/>
+            </w:pPr>
+            <w:r>
+              <w:t>0,96</w:t>
+            </w:r>
+          </w:p>
+        </w:tc>
+        <w:tc>
+          <w:tcPr>
+            <w:tcW w:w="673" w:type="dxa"/>
+          </w:tcPr>
+          <w:p>
+            <w:pPr>
+              <w:ind w:firstLine="0"/>
+            </w:pPr>
+            <w:r>
+              <w:t>1</w:t>
+            </w:r>
+            <w:r>
+              <w:t>,04</w:t>
+            </w:r>
+          </w:p>
+        </w:tc>
+        <w:tc>
+          <w:tcPr>
+            <w:tcW w:w="543" w:type="dxa"/>
+          </w:tcPr>
+          <w:p>
+            <w:pPr>
+              <w:ind w:firstLine="0"/>
+            </w:pPr>
+            <w:r>
+              <w:t>1,2</w:t>
+            </w:r>
+          </w:p>
+        </w:tc>
+        <w:tc>
+          <w:tcPr>
+            <w:tcW w:w="543" w:type="dxa"/>
+          </w:tcPr>
+          <w:p>
+            <w:pPr>
+              <w:ind w:firstLine="0"/>
+            </w:pPr>
+            <w:r>
+              <w:t>1,2</w:t>
+            </w:r>
+          </w:p>
+        </w:tc>
+        <w:tc>
+          <w:tcPr>
+            <w:tcW w:w="673" w:type="dxa"/>
+          </w:tcPr>
+          <w:p>
+            <w:pPr>
+              <w:ind w:firstLine="0"/>
+            </w:pPr>
+            <w:r>
+              <w:t>1,36</w:t>
+            </w:r>
+          </w:p>
+        </w:tc>
+        <w:tc>
+          <w:tcPr>
+            <w:tcW w:w="673" w:type="dxa"/>
+          </w:tcPr>
+          <w:p>
+            <w:pPr>
+              <w:ind w:firstLine="0"/>
+            </w:pPr>
+            <w:r>
+              <w:t>1,45</w:t>
+            </w:r>
+          </w:p>
+        </w:tc>
+        <w:tc>
+          <w:tcPr>
+            <w:tcW w:w="543" w:type="dxa"/>
+          </w:tcPr>
+          <w:p>
+            <w:pPr>
+              <w:ind w:firstLine="0"/>
+            </w:pPr>
+            <w:r>
+              <w:t>1,6</w:t>
+            </w:r>
+          </w:p>
+        </w:tc>
+        <w:tc>
+          <w:tcPr>
+            <w:tcW w:w="673" w:type="dxa"/>
+          </w:tcPr>
+          <w:p>
+            <w:pPr>
+              <w:ind w:firstLine="0"/>
+            </w:pPr>
+            <w:r>
+              <w:t>1,66</w:t>
+            </w:r>
+          </w:p>
+        </w:tc>
+        <w:tc>
+          <w:tcPr>
+            <w:tcW w:w="673" w:type="dxa"/>
+          </w:tcPr>
+          <w:p>
+            <w:pPr>
+              <w:ind w:firstLine="0"/>
+            </w:pPr>
+            <w:r>
+              <w:t>1,87</w:t>
+            </w:r>
+          </w:p>
+        </w:tc>
+        <w:tc>
+          <w:tcPr>
+            <w:tcW w:w="673" w:type="dxa"/>
+          </w:tcPr>
+          <w:p>
+            <w:pPr>
+              <w:ind w:firstLine="0"/>
+            </w:pPr>
+            <w:r>
+              <w:t>1,77</w:t>
+            </w:r>
+          </w:p>
+        </w:tc>
+        <w:tc>
+          <w:tcPr>
+            <w:tcW w:w="673" w:type="dxa"/>
+          </w:tcPr>
+          <w:p>
+            <w:pPr>
+              <w:ind w:firstLine="0"/>
+            </w:pPr>
+            <w:r>
+              <w:t>1,68</w:t>
+            </w:r>
+          </w:p>
+        </w:tc>
+        <w:tc>
+          <w:tcPr>
+            <w:tcW w:w="543" w:type="dxa"/>
+          </w:tcPr>
+          <w:p>
+            <w:pPr>
+              <w:ind w:firstLine="0"/>
+            </w:pPr>
+            <w:r>
+              <w:t>1,7</w:t>
+            </w:r>
+          </w:p>
+        </w:tc>
+      </w:tr>
+    </w:tbl>
+    <w:p/>
     <w:p>
       <w:r>
         <w:t>Вид передаточной функции</w:t>
@@ -3608,8 +4161,8 @@
             <v:path o:extrusionok="f" gradientshapeok="t" o:connecttype="rect"/>
             <o:lock v:ext="edit" aspectratio="t"/>
           </v:shapetype>
-          <v:shape id="_x0000_i1025" type="#_x0000_t75" style="width:375pt;height:39.75pt">
-            <v:imagedata r:id="rId27" o:title="99734434"/>
+          <v:shape id="_x0000_i1030" type="#_x0000_t75" style="width:158.4pt;height:43.2pt">
+            <v:imagedata r:id="rId27" o:title="формула"/>
           </v:shape>
         </w:pict>
       </w:r>
@@ -3619,7 +4172,15 @@
         <w:t>Результаты расчета:</w:t>
       </w:r>
     </w:p>
-    <w:p/>
+    <w:p>
+      <w:r>
+        <w:pict>
+          <v:shape id="_x0000_i1031" type="#_x0000_t75" style="width:352.8pt;height:252pt">
+            <v:imagedata r:id="rId28" o:title="афчх"/>
+          </v:shape>
+        </w:pict>
+      </w:r>
+    </w:p>
     <w:p>
       <w:r>
         <w:t>Если исследуемая АСР устойчива, то может возникнуть вопрос о том, насколько качественно происходит регулирование в этой системе и удовлетворяет ли оно технологическим требованиям. На практике качество регулирования может быть определено визуально по графику переходной кривой, однако, имеются точные методы, дающие конкретные числовые значения.</w:t>
@@ -3627,12 +4188,12 @@
     </w:p>
     <w:p>
       <w:r>
-        <w:tab/>
         <w:t>Показатели качества разбиты на 4 группы:</w:t>
       </w:r>
     </w:p>
     <w:p>
       <w:r>
+        <w:lastRenderedPageBreak/>
         <w:t>1) прямые - определяемые непосредственно по кривой переходного процесса,</w:t>
       </w:r>
     </w:p>
@@ -3712,10 +4273,10 @@
           <w:position w:val="-34"/>
         </w:rPr>
         <w:object w:dxaOrig="1299" w:dyaOrig="780">
-          <v:shape id="_x0000_i1028" type="#_x0000_t75" style="width:65.25pt;height:39pt" o:ole="" fillcolor="window">
-            <v:imagedata r:id="rId28" o:title=""/>
+          <v:shape id="_x0000_i1026" type="#_x0000_t75" style="width:64.8pt;height:36pt" o:ole="" fillcolor="window">
+            <v:imagedata r:id="rId29" o:title=""/>
           </v:shape>
-          <o:OLEObject Type="Embed" ProgID="Equation.3" ShapeID="_x0000_i1028" DrawAspect="Content" ObjectID="_1743115310" r:id="rId29"/>
+          <o:OLEObject Type="Embed" ProgID="Equation.3" ShapeID="_x0000_i1026" DrawAspect="Content" ObjectID="_1743367732" r:id="rId30"/>
         </w:object>
       </w:r>
       <w:r>
@@ -3764,10 +4325,10 @@
           <w:position w:val="-32"/>
         </w:rPr>
         <w:object w:dxaOrig="1860" w:dyaOrig="740">
-          <v:shape id="_x0000_i1029" type="#_x0000_t75" style="width:93pt;height:36.75pt" o:ole="" fillcolor="window">
-            <v:imagedata r:id="rId30" o:title=""/>
+          <v:shape id="_x0000_i1027" type="#_x0000_t75" style="width:93.6pt;height:36pt" o:ole="" fillcolor="window">
+            <v:imagedata r:id="rId31" o:title=""/>
           </v:shape>
-          <o:OLEObject Type="Embed" ProgID="Equation.3" ShapeID="_x0000_i1029" DrawAspect="Content" ObjectID="_1743115311" r:id="rId31"/>
+          <o:OLEObject Type="Embed" ProgID="Equation.3" ShapeID="_x0000_i1027" DrawAspect="Content" ObjectID="_1743367733" r:id="rId32"/>
         </w:object>
       </w:r>
       <w:r>
@@ -3831,7 +4392,6 @@
         <w:rPr>
           <w:b/>
         </w:rPr>
-        <w:lastRenderedPageBreak/>
         <w:t xml:space="preserve">Время достижения первого максимума: </w:t>
       </w:r>
       <w:r>
@@ -3945,6 +4505,21 @@
       <w:pPr>
         <w:ind w:firstLine="0"/>
       </w:pPr>
+      <w:r>
+        <w:t xml:space="preserve">На основе этого анализа можно сделать вывод о степени устойчивости системы управления. </w:t>
+      </w:r>
+      <w:r>
+        <w:t xml:space="preserve">Получили передаточную функцию. На её основе построили годограф Найквиста, используя АФЧХ. Так как график не пересекает точку </w:t>
+      </w:r>
+      <w:r>
+        <w:t>(-1 + j0)</w:t>
+      </w:r>
+      <w:r>
+        <w:t xml:space="preserve">. </w:t>
+      </w:r>
+      <w:r>
+        <w:t>Важно отметить, что анализ устойчивости является только одним из аспектов оценки системы управления, и другие факторы, такие как производительность, надежность и устойчивость к помехам, также должны быть учтены.</w:t>
+      </w:r>
     </w:p>
     <w:p>
       <w:pPr>
@@ -3982,10 +4557,10 @@
           <w:rFonts w:eastAsia="Times New Roman"/>
         </w:rPr>
         <w:object w:dxaOrig="200" w:dyaOrig="220">
-          <v:shape id="_x0000_i1030" type="#_x0000_t75" style="width:9.75pt;height:11.25pt" o:ole="">
-            <v:imagedata r:id="rId32" o:title=""/>
+          <v:shape id="_x0000_i1028" type="#_x0000_t75" style="width:7.2pt;height:14.4pt" o:ole="">
+            <v:imagedata r:id="rId33" o:title=""/>
           </v:shape>
-          <o:OLEObject Type="Embed" ProgID="Equation.3" ShapeID="_x0000_i1030" DrawAspect="Content" ObjectID="_1743115312" r:id="rId33"/>
+          <o:OLEObject Type="Embed" ProgID="Equation.3" ShapeID="_x0000_i1028" DrawAspect="Content" ObjectID="_1743367734" r:id="rId34"/>
         </w:object>
       </w:r>
       <w:r>
@@ -4224,15 +4799,13 @@
       </w:r>
       <w:proofErr w:type="gramEnd"/>
       <w:r>
-        <w:t xml:space="preserve"> - закон - для объектов с большим самовыравниванием, </w:t>
-      </w:r>
-      <w:proofErr w:type="spellStart"/>
-      <w:r>
-        <w:t>смалым</w:t>
-      </w:r>
-      <w:proofErr w:type="spellEnd"/>
-      <w:r>
-        <w:t xml:space="preserve"> запаздыванием, при медленных возмущения;</w:t>
+        <w:t xml:space="preserve"> - закон - для объектов с большим самовыравниванием, с</w:t>
+      </w:r>
+      <w:r>
+        <w:t xml:space="preserve"> </w:t>
+      </w:r>
+      <w:r>
+        <w:t>малым запаздыванием, при медленных возмущения;</w:t>
       </w:r>
     </w:p>
     <w:p>
@@ -4296,7 +4869,7 @@
                     </pic:cNvPicPr>
                   </pic:nvPicPr>
                   <pic:blipFill>
-                    <a:blip r:embed="rId34"/>
+                    <a:blip r:embed="rId35"/>
                     <a:srcRect/>
                     <a:stretch>
                       <a:fillRect/>
@@ -4328,7 +4901,7 @@
     <w:p>
       <w:pPr>
         <w:rPr>
-          <w:rFonts w:cs="Times New Roman"/>
+          <w:rFonts w:eastAsiaTheme="minorEastAsia" w:cs="Times New Roman"/>
           <w:szCs w:val="28"/>
         </w:rPr>
       </w:pPr>
@@ -4392,7 +4965,7 @@
                 <w:rFonts w:ascii="Cambria Math" w:hAnsi="Cambria Math" w:cs="Times New Roman"/>
                 <w:szCs w:val="28"/>
               </w:rPr>
-              <m:t>0,3</m:t>
+              <m:t>0,6</m:t>
             </m:r>
           </m:num>
           <m:den>
@@ -4517,9 +5090,86 @@
             <w:rFonts w:ascii="Cambria Math" w:hAnsi="Cambria Math" w:cs="Times New Roman"/>
             <w:szCs w:val="28"/>
           </w:rPr>
-          <m:t>*0,2=0,056</m:t>
+          <m:t>*</m:t>
+        </m:r>
+        <m:r>
+          <w:rPr>
+            <w:rFonts w:ascii="Cambria Math" w:hAnsi="Cambria Math" w:cs="Times New Roman"/>
+            <w:szCs w:val="28"/>
+          </w:rPr>
+          <m:t>0,2=0,11</m:t>
         </m:r>
       </m:oMath>
+    </w:p>
+    <w:p>
+      <w:r>
+        <w:rPr>
+          <w:rFonts w:eastAsiaTheme="minorEastAsia" w:cs="Times New Roman"/>
+          <w:szCs w:val="28"/>
+        </w:rPr>
+        <w:t xml:space="preserve">В итоге был вычислен параметр условного запаздывания, который был </w:t>
+      </w:r>
+      <w:r>
+        <w:rPr>
+          <w:iCs/>
+        </w:rPr>
+        <w:t>τ/</w:t>
+      </w:r>
+      <w:r>
+        <w:rPr>
+          <w:i/>
+          <w:iCs/>
+        </w:rPr>
+        <w:t>Т</w:t>
+      </w:r>
+      <w:r>
+        <w:rPr>
+          <w:iCs/>
+        </w:rPr>
+        <w:t>&gt;0.2, исходя из этого регулятор будет непрерывным. Типовой процесс регулирования является апериодическим, а закон регулирования П</w:t>
+      </w:r>
+      <w:r>
+        <w:rPr>
+          <w:iCs/>
+        </w:rPr>
+        <w:t>И</w:t>
+      </w:r>
+      <w:r>
+        <w:rPr>
+          <w:iCs/>
+        </w:rPr>
+        <w:t xml:space="preserve"> – регулятор (П</w:t>
+      </w:r>
+      <w:r>
+        <w:t>ропорционально-интеграл</w:t>
+      </w:r>
+      <w:r>
+        <w:t>ьный</w:t>
+      </w:r>
+      <w:r>
+        <w:t xml:space="preserve"> закон</w:t>
+      </w:r>
+      <w:r>
+        <w:rPr>
+          <w:iCs/>
+        </w:rPr>
+        <w:t xml:space="preserve">). Так как </w:t>
+      </w:r>
+      <w:r>
+        <w:t xml:space="preserve">несколько ёмкостных объектов имеют </w:t>
+      </w:r>
+      <w:r>
+        <w:t>с малой скоростью</w:t>
+      </w:r>
+      <w:r>
+        <w:t xml:space="preserve"> возмущения. При вычисление пере</w:t>
+      </w:r>
+      <w:r>
+        <w:t>ходного процесса получилось 0,11</w:t>
+      </w:r>
+      <w:r>
+        <w:t>.</w:t>
+      </w:r>
     </w:p>
     <w:p>
       <w:pPr>
@@ -4530,6 +5180,8 @@
       <w:r>
         <w:br w:type="page"/>
       </w:r>
+      <w:bookmarkStart w:id="0" w:name="_GoBack"/>
+      <w:bookmarkEnd w:id="0"/>
     </w:p>
     <w:p>
       <w:pPr>
@@ -10074,10 +10726,7 @@
       </w:pPr>
       <w:r>
         <w:lastRenderedPageBreak/>
-        <w:t>7.</w:t>
-      </w:r>
-      <w:r>
-        <w:t>2 Оценка экономической эффективности использования капитала предприятия</w:t>
+        <w:t>7.2 Оценка экономической эффективности использования капитала предприятия</w:t>
       </w:r>
     </w:p>
     <w:p>
@@ -17679,13 +18328,7 @@
           <w:rFonts w:eastAsiaTheme="minorEastAsia"/>
         </w:rPr>
         <w:lastRenderedPageBreak/>
-        <w:t>7.</w:t>
-      </w:r>
-      <w:r>
-        <w:rPr>
-          <w:rFonts w:eastAsiaTheme="minorEastAsia"/>
-        </w:rPr>
-        <w:t>3</w:t>
+        <w:t>7.3</w:t>
       </w:r>
       <w:r>
         <w:rPr>
@@ -21280,13 +21923,7 @@
           <w:rFonts w:eastAsiaTheme="minorEastAsia"/>
         </w:rPr>
         <w:lastRenderedPageBreak/>
-        <w:t>7.</w:t>
-      </w:r>
-      <w:r>
-        <w:rPr>
-          <w:rFonts w:eastAsiaTheme="minorEastAsia"/>
-        </w:rPr>
-        <w:t>4 Оценка эффективности использования оборотных средств предприятия</w:t>
+        <w:t>7.4 Оценка эффективности использования оборотных средств предприятия</w:t>
       </w:r>
     </w:p>
     <w:p>
@@ -25932,7 +26569,7 @@
   <w:style w:type="paragraph" w:default="1" w:styleId="a">
     <w:name w:val="Normal"/>
     <w:qFormat/>
-    <w:rsid w:val="002324F5"/>
+    <w:rsid w:val="00476FDE"/>
     <w:pPr>
       <w:spacing w:after="0" w:line="360" w:lineRule="auto"/>
       <w:ind w:firstLine="851"/>
@@ -26577,7 +27214,7 @@
 </file>
 
 <file path=customXml/itemProps1.xml><?xml version="1.0" encoding="utf-8"?>
-<ds:datastoreItem xmlns:ds="http://schemas.openxmlformats.org/officeDocument/2006/customXml" ds:itemID="{0C96AD69-A583-4FAF-993F-FBD6EAD921A9}">
+<ds:datastoreItem xmlns:ds="http://schemas.openxmlformats.org/officeDocument/2006/customXml" ds:itemID="{115BC205-7DAA-4CF1-A286-E44B86BAF452}">
   <ds:schemaRefs>
     <ds:schemaRef ds:uri="http://schemas.openxmlformats.org/officeDocument/2006/bibliography"/>
   </ds:schemaRefs>

</xml_diff>

<commit_message>
Add Andrew 6 part in the diplom
</commit_message>
<xml_diff>
--- a/2023/Диплом/Адель/Диплом Адель.docx
+++ b/2023/Диплом/Адель/Диплом Адель.docx
@@ -3990,10 +3990,7 @@
               <w:ind w:firstLine="0"/>
             </w:pPr>
             <w:r>
-              <w:t>1</w:t>
-            </w:r>
-            <w:r>
-              <w:t>,04</w:t>
+              <w:t>1,04</w:t>
             </w:r>
           </w:p>
         </w:tc>
@@ -4161,7 +4158,7 @@
             <v:path o:extrusionok="f" gradientshapeok="t" o:connecttype="rect"/>
             <o:lock v:ext="edit" aspectratio="t"/>
           </v:shapetype>
-          <v:shape id="_x0000_i1030" type="#_x0000_t75" style="width:158.4pt;height:43.2pt">
+          <v:shape id="_x0000_i1025" type="#_x0000_t75" style="width:158.25pt;height:43.5pt">
             <v:imagedata r:id="rId27" o:title="формула"/>
           </v:shape>
         </w:pict>
@@ -4175,7 +4172,7 @@
     <w:p>
       <w:r>
         <w:pict>
-          <v:shape id="_x0000_i1031" type="#_x0000_t75" style="width:352.8pt;height:252pt">
+          <v:shape id="_x0000_i1026" type="#_x0000_t75" style="width:353.25pt;height:252pt">
             <v:imagedata r:id="rId28" o:title="афчх"/>
           </v:shape>
         </w:pict>
@@ -4273,10 +4270,10 @@
           <w:position w:val="-34"/>
         </w:rPr>
         <w:object w:dxaOrig="1299" w:dyaOrig="780">
-          <v:shape id="_x0000_i1026" type="#_x0000_t75" style="width:64.8pt;height:36pt" o:ole="" fillcolor="window">
+          <v:shape id="_x0000_i1027" type="#_x0000_t75" style="width:64.5pt;height:36pt" o:ole="" fillcolor="window">
             <v:imagedata r:id="rId29" o:title=""/>
           </v:shape>
-          <o:OLEObject Type="Embed" ProgID="Equation.3" ShapeID="_x0000_i1026" DrawAspect="Content" ObjectID="_1743367732" r:id="rId30"/>
+          <o:OLEObject Type="Embed" ProgID="Equation.3" ShapeID="_x0000_i1027" DrawAspect="Content" ObjectID="_1743975840" r:id="rId30"/>
         </w:object>
       </w:r>
       <w:r>
@@ -4325,16 +4322,15 @@
           <w:position w:val="-32"/>
         </w:rPr>
         <w:object w:dxaOrig="1860" w:dyaOrig="740">
-          <v:shape id="_x0000_i1027" type="#_x0000_t75" style="width:93.6pt;height:36pt" o:ole="" fillcolor="window">
+          <v:shape id="_x0000_i1028" type="#_x0000_t75" style="width:93.75pt;height:36pt" o:ole="" fillcolor="window">
             <v:imagedata r:id="rId31" o:title=""/>
           </v:shape>
-          <o:OLEObject Type="Embed" ProgID="Equation.3" ShapeID="_x0000_i1027" DrawAspect="Content" ObjectID="_1743367733" r:id="rId32"/>
+          <o:OLEObject Type="Embed" ProgID="Equation.3" ShapeID="_x0000_i1028" DrawAspect="Content" ObjectID="_1743975841" r:id="rId32"/>
         </w:object>
       </w:r>
       <w:r>
         <w:t xml:space="preserve">, где </w:t>
       </w:r>
-      <w:proofErr w:type="spellStart"/>
       <w:r>
         <w:rPr>
           <w:lang w:val="en-US"/>
@@ -4348,9 +4344,42 @@
         </w:rPr>
         <w:t>max</w:t>
       </w:r>
+      <w:r>
+        <w:t xml:space="preserve"> - максимум переходной кривой.</w:t>
+      </w:r>
+    </w:p>
+    <w:p>
+      <w:r>
+        <w:rPr>
+          <w:b/>
+        </w:rPr>
+        <w:t>Статическая ошибка</w:t>
+      </w:r>
+      <w:r>
+        <w:t xml:space="preserve"> е</w:t>
+      </w:r>
+      <w:r>
+        <w:rPr>
+          <w:vertAlign w:val="subscript"/>
+        </w:rPr>
+        <w:t>ст</w:t>
+      </w:r>
+      <w:r>
+        <w:t xml:space="preserve"> = х - </w:t>
+      </w:r>
+      <w:proofErr w:type="spellStart"/>
+      <w:r>
+        <w:t>у</w:t>
+      </w:r>
+      <w:r>
+        <w:rPr>
+          <w:vertAlign w:val="subscript"/>
+        </w:rPr>
+        <w:t>уст</w:t>
+      </w:r>
       <w:proofErr w:type="spellEnd"/>
       <w:r>
-        <w:t xml:space="preserve"> - максимум переходной кривой.</w:t>
+        <w:t>, где х - входная величина.</w:t>
       </w:r>
     </w:p>
     <w:p>
@@ -4358,69 +4387,34 @@
         <w:rPr>
           <w:b/>
         </w:rPr>
-        <w:t>Статическая ошибка</w:t>
-      </w:r>
-      <w:r>
-        <w:t xml:space="preserve"> е</w:t>
+        <w:t xml:space="preserve">Время достижения первого максимума: </w:t>
+      </w:r>
+      <w:r>
+        <w:rPr>
+          <w:lang w:val="en-US"/>
+        </w:rPr>
+        <w:t>t</w:t>
       </w:r>
       <w:r>
         <w:rPr>
           <w:vertAlign w:val="subscript"/>
         </w:rPr>
-        <w:t>ст</w:t>
-      </w:r>
-      <w:r>
-        <w:t xml:space="preserve"> = х - </w:t>
-      </w:r>
-      <w:proofErr w:type="spellStart"/>
-      <w:r>
-        <w:t>у</w:t>
-      </w:r>
-      <w:r>
-        <w:rPr>
-          <w:vertAlign w:val="subscript"/>
-        </w:rPr>
-        <w:t>уст</w:t>
-      </w:r>
-      <w:proofErr w:type="spellEnd"/>
-      <w:r>
-        <w:t>, где х - входная величина.</w:t>
-      </w:r>
-    </w:p>
-    <w:p>
+        <w:t>м</w:t>
+      </w:r>
+      <w:r>
+        <w:t xml:space="preserve"> определяется по графику.</w:t>
+      </w:r>
+    </w:p>
+    <w:p>
+      <w:pPr>
+        <w:ind w:firstLine="0"/>
+      </w:pPr>
       <w:r>
         <w:rPr>
           <w:b/>
         </w:rPr>
-        <w:t xml:space="preserve">Время достижения первого максимума: </w:t>
-      </w:r>
-      <w:r>
-        <w:rPr>
-          <w:lang w:val="en-US"/>
-        </w:rPr>
-        <w:t>t</w:t>
-      </w:r>
-      <w:r>
-        <w:rPr>
-          <w:vertAlign w:val="subscript"/>
-        </w:rPr>
-        <w:t>м</w:t>
-      </w:r>
-      <w:r>
-        <w:t xml:space="preserve"> определяется по графику.</w:t>
-      </w:r>
-    </w:p>
-    <w:p>
-      <w:pPr>
-        <w:ind w:firstLine="0"/>
-      </w:pPr>
-      <w:r>
-        <w:rPr>
-          <w:b/>
-        </w:rPr>
         <w:t xml:space="preserve">Время регулирования: </w:t>
       </w:r>
-      <w:proofErr w:type="spellStart"/>
       <w:r>
         <w:rPr>
           <w:lang w:val="en-US"/>
@@ -4434,37 +4428,35 @@
         </w:rPr>
         <w:t>p</w:t>
       </w:r>
+      <w:r>
+        <w:t xml:space="preserve"> определяется следующим образом: Находится допустимое отклонение </w:t>
+      </w:r>
+      <w:r>
+        <w:sym w:font="Symbol" w:char="0044"/>
+      </w:r>
+      <w:r>
+        <w:t xml:space="preserve"> = 5% </w:t>
+      </w:r>
+      <w:proofErr w:type="spellStart"/>
+      <w:r>
+        <w:t>у</w:t>
+      </w:r>
+      <w:r>
+        <w:rPr>
+          <w:vertAlign w:val="subscript"/>
+        </w:rPr>
+        <w:t>уст</w:t>
+      </w:r>
       <w:proofErr w:type="spellEnd"/>
       <w:r>
-        <w:t xml:space="preserve"> определяется следующим образом: Находится допустимое отклонение </w:t>
+        <w:t xml:space="preserve"> и строится «трубка» толщиной 2</w:t>
       </w:r>
       <w:r>
         <w:sym w:font="Symbol" w:char="0044"/>
       </w:r>
       <w:r>
-        <w:t xml:space="preserve"> = 5% </w:t>
-      </w:r>
-      <w:proofErr w:type="spellStart"/>
-      <w:r>
-        <w:t>у</w:t>
-      </w:r>
-      <w:r>
-        <w:rPr>
-          <w:vertAlign w:val="subscript"/>
-        </w:rPr>
-        <w:t>уст</w:t>
-      </w:r>
-      <w:proofErr w:type="spellEnd"/>
-      <w:r>
-        <w:t xml:space="preserve"> и строится «трубка» толщиной 2</w:t>
-      </w:r>
-      <w:r>
-        <w:sym w:font="Symbol" w:char="0044"/>
-      </w:r>
-      <w:r>
         <w:t xml:space="preserve">. Время </w:t>
       </w:r>
-      <w:proofErr w:type="spellStart"/>
       <w:r>
         <w:rPr>
           <w:lang w:val="en-US"/>
@@ -4478,7 +4470,6 @@
         </w:rPr>
         <w:t>p</w:t>
       </w:r>
-      <w:proofErr w:type="spellEnd"/>
       <w:r>
         <w:t xml:space="preserve"> соответствует последней точке пересечения </w:t>
       </w:r>
@@ -4557,10 +4548,10 @@
           <w:rFonts w:eastAsia="Times New Roman"/>
         </w:rPr>
         <w:object w:dxaOrig="200" w:dyaOrig="220">
-          <v:shape id="_x0000_i1028" type="#_x0000_t75" style="width:7.2pt;height:14.4pt" o:ole="">
+          <v:shape id="_x0000_i1029" type="#_x0000_t75" style="width:7.5pt;height:14.25pt" o:ole="">
             <v:imagedata r:id="rId33" o:title=""/>
           </v:shape>
-          <o:OLEObject Type="Embed" ProgID="Equation.3" ShapeID="_x0000_i1028" DrawAspect="Content" ObjectID="_1743367734" r:id="rId34"/>
+          <o:OLEObject Type="Embed" ProgID="Equation.3" ShapeID="_x0000_i1029" DrawAspect="Content" ObjectID="_1743975842" r:id="rId34"/>
         </w:object>
       </w:r>
       <w:r>
@@ -5090,14 +5081,7 @@
             <w:rFonts w:ascii="Cambria Math" w:hAnsi="Cambria Math" w:cs="Times New Roman"/>
             <w:szCs w:val="28"/>
           </w:rPr>
-          <m:t>*</m:t>
-        </m:r>
-        <m:r>
-          <w:rPr>
-            <w:rFonts w:ascii="Cambria Math" w:hAnsi="Cambria Math" w:cs="Times New Roman"/>
-            <w:szCs w:val="28"/>
-          </w:rPr>
-          <m:t>0,2=0,11</m:t>
+          <m:t>*0,2=0,11</m:t>
         </m:r>
       </m:oMath>
     </w:p>
@@ -5126,49 +5110,19 @@
         <w:rPr>
           <w:iCs/>
         </w:rPr>
-        <w:t>&gt;0.2, исходя из этого регулятор будет непрерывным. Типовой процесс регулирования является апериодическим, а закон регулирования П</w:t>
+        <w:t>&gt;0.2, исходя из этого регулятор будет непрерывным. Типовой процесс регулирования является апериодическим, а закон регулирования ПИ – регулятор (П</w:t>
+      </w:r>
+      <w:r>
+        <w:t>ропорционально-интегральный закон</w:t>
       </w:r>
       <w:r>
         <w:rPr>
           <w:iCs/>
         </w:rPr>
-        <w:t>И</w:t>
-      </w:r>
-      <w:r>
-        <w:rPr>
-          <w:iCs/>
-        </w:rPr>
-        <w:t xml:space="preserve"> – регулятор (П</w:t>
-      </w:r>
-      <w:r>
-        <w:t>ропорционально-интеграл</w:t>
-      </w:r>
-      <w:r>
-        <w:t>ьный</w:t>
-      </w:r>
-      <w:r>
-        <w:t xml:space="preserve"> закон</w:t>
-      </w:r>
-      <w:r>
-        <w:rPr>
-          <w:iCs/>
-        </w:rPr>
         <w:t xml:space="preserve">). Так как </w:t>
       </w:r>
       <w:r>
-        <w:t xml:space="preserve">несколько ёмкостных объектов имеют </w:t>
-      </w:r>
-      <w:r>
-        <w:t>с малой скоростью</w:t>
-      </w:r>
-      <w:r>
-        <w:t xml:space="preserve"> возмущения. При вычисление пере</w:t>
-      </w:r>
-      <w:r>
-        <w:t>ходного процесса получилось 0,11</w:t>
-      </w:r>
-      <w:r>
-        <w:t>.</w:t>
+        <w:t>несколько ёмкостных объектов имеют с малой скоростью возмущения. При вычисление переходного процесса получилось 0,11.</w:t>
       </w:r>
     </w:p>
     <w:p>
@@ -5180,8 +5134,6 @@
       <w:r>
         <w:br w:type="page"/>
       </w:r>
-      <w:bookmarkStart w:id="0" w:name="_GoBack"/>
-      <w:bookmarkEnd w:id="0"/>
     </w:p>
     <w:p>
       <w:pPr>
@@ -5220,22 +5172,1050 @@
         <w:t xml:space="preserve">6 </w:t>
       </w:r>
       <w:r>
-        <w:t>БЕЗОПАСНОСТЬ И ЭКОЛОГИЧНОСТЬ ТЕХ.ПРОЦЕССА</w:t>
+        <w:t>БЕЗОПАСНОСТЬ И ЭКОЛОГИЧН</w:t>
+      </w:r>
+      <w:bookmarkStart w:id="0" w:name="_GoBack"/>
+      <w:bookmarkEnd w:id="0"/>
+      <w:r>
+        <w:t>ОСТЬ ТЕХ.ПРОЦЕССА</w:t>
+      </w:r>
+    </w:p>
+    <w:p>
+      <w:r>
+        <w:t xml:space="preserve">Помещение находится на первом этаже трехэтажного здания, общая площадь </w:t>
+      </w:r>
+      <w:r>
+        <w:rPr>
+          <w:rFonts w:eastAsia="Times New Roman"/>
+          <w:lang w:eastAsia="ru-RU"/>
+        </w:rPr>
+        <w:t>72</w:t>
+      </w:r>
+      <w:r>
+        <w:t xml:space="preserve"> м</w:t>
+      </w:r>
+      <w:r>
+        <w:rPr>
+          <w:vertAlign w:val="superscript"/>
+        </w:rPr>
+        <w:t>2</w:t>
+      </w:r>
+      <w:r>
+        <w:t>, окна с двойным остекленеем, что способствует улучшению естественной вентиляции и предотвращает проникновение влаги.</w:t>
+      </w:r>
+    </w:p>
+    <w:p>
+      <w:r>
+        <w:t xml:space="preserve">Оптимальная температура 20 </w:t>
+      </w:r>
+      <w:r>
+        <w:rPr>
+          <w:u w:val="single"/>
+        </w:rPr>
+        <w:t>+</w:t>
+      </w:r>
+      <w:r>
+        <w:t xml:space="preserve"> С.</w:t>
+      </w:r>
+    </w:p>
+    <w:p>
+      <w:r>
+        <w:t xml:space="preserve">Влажность 55 </w:t>
+      </w:r>
+      <w:r>
+        <w:sym w:font="Symbol" w:char="F0B1"/>
+      </w:r>
+      <w:r>
+        <w:t xml:space="preserve"> 5 %.</w:t>
+      </w:r>
+    </w:p>
+    <w:p>
+      <w:r>
+        <w:t>Атмосферное давление 760 ± 50 мм. рт. ст.</w:t>
+      </w:r>
+    </w:p>
+    <w:p>
+      <w:pPr>
+        <w:rPr>
+          <w:rFonts w:eastAsia="Times New Roman"/>
+          <w:lang w:eastAsia="ru-RU"/>
+        </w:rPr>
+      </w:pPr>
+      <w:r>
+        <w:rPr>
+          <w:rFonts w:eastAsia="Times New Roman"/>
+          <w:lang w:eastAsia="ru-RU"/>
+        </w:rPr>
+        <w:t>К работе допускаются люди,</w:t>
+      </w:r>
+      <w:r>
+        <w:t> </w:t>
+      </w:r>
+      <w:r>
+        <w:rPr>
+          <w:rFonts w:eastAsia="Times New Roman"/>
+          <w:lang w:eastAsia="ru-RU"/>
+        </w:rPr>
+        <w:t>изучившие инструкцию по эксплуатации установки и прошедшие инструктаж по технике безопасности на рабочем месте.</w:t>
+      </w:r>
+    </w:p>
+    <w:p>
+      <w:pPr>
+        <w:rPr>
+          <w:rFonts w:eastAsia="Times New Roman"/>
+          <w:lang w:eastAsia="ru-RU"/>
+        </w:rPr>
+      </w:pPr>
+      <w:r>
+        <w:rPr>
+          <w:rFonts w:eastAsia="Times New Roman"/>
+          <w:lang w:eastAsia="ru-RU"/>
+        </w:rPr>
+        <w:t>ответственность за соблюдение техники безопасности лежит на начальнике цеха (участка) и персонале.</w:t>
+      </w:r>
+    </w:p>
+    <w:p>
+      <w:pPr>
+        <w:rPr>
+          <w:rFonts w:eastAsia="Times New Roman"/>
+          <w:lang w:eastAsia="ru-RU"/>
+        </w:rPr>
+      </w:pPr>
+      <w:r>
+        <w:t>Оптимальные нормы</w:t>
+      </w:r>
+      <w:r>
+        <w:t xml:space="preserve"> при холодном и переходном периоде года и легкой категории работ:</w:t>
+      </w:r>
+    </w:p>
+    <w:p>
+      <w:r>
+        <w:t xml:space="preserve">температура </w:t>
+      </w:r>
+      <w:r>
+        <w:rPr>
+          <w:i/>
+          <w:lang w:val="en-US"/>
+        </w:rPr>
+        <w:t>t</w:t>
+      </w:r>
+      <w:r>
+        <w:t xml:space="preserve"> = 20 - 25°С относительная влажность</w:t>
+      </w:r>
+      <w:r>
+        <w:rPr>
+          <w:i/>
+        </w:rPr>
+        <w:t xml:space="preserve"> </w:t>
+      </w:r>
+      <w:r>
+        <w:rPr>
+          <w:i/>
+          <w:lang w:val="en-US"/>
+        </w:rPr>
+        <w:t>j</w:t>
+      </w:r>
+      <w:r>
+        <w:t xml:space="preserve"> = 40-60%,</w:t>
+      </w:r>
+    </w:p>
+    <w:p>
+      <w:r>
+        <w:t xml:space="preserve">в теплый период: </w:t>
+      </w:r>
+      <w:r>
+        <w:rPr>
+          <w:i/>
+          <w:lang w:val="en-US"/>
+        </w:rPr>
+        <w:t>t</w:t>
+      </w:r>
+      <w:r>
+        <w:t xml:space="preserve"> = 25 °С, </w:t>
+      </w:r>
+      <w:r>
+        <w:rPr>
+          <w:i/>
+          <w:lang w:val="en-US"/>
+        </w:rPr>
+        <w:t>j</w:t>
+      </w:r>
+      <w:r>
+        <w:t xml:space="preserve"> = 40 - 60%</w:t>
+      </w:r>
+    </w:p>
+    <w:p>
+      <w:r>
+        <w:t>Освещение помещения пункта управления</w:t>
+      </w:r>
+    </w:p>
+    <w:p>
+      <w:r>
+        <w:t>Помещение помещения пункта управления имеет размеры:</w:t>
+      </w:r>
+    </w:p>
+    <w:p>
+      <w:r>
+        <w:t>длина – 8</w:t>
+      </w:r>
+      <w:r>
+        <w:t xml:space="preserve"> м;</w:t>
+      </w:r>
+    </w:p>
+    <w:p>
+      <w:r>
+        <w:t>ширина – 9 м;</w:t>
+      </w:r>
+    </w:p>
+    <w:p>
+      <w:r>
+        <w:t>высота - 3,6 м.</w:t>
+      </w:r>
+    </w:p>
+    <w:p>
+      <w:r>
+        <w:t>Освещение боковое, одностороннее, остекление вертикальное, рамы деревянные двойные.</w:t>
+      </w:r>
+    </w:p>
+    <w:p>
+      <w:r>
+        <w:t>Определим необходимую площадь световых проемов:</w:t>
+      </w:r>
+    </w:p>
+    <w:bookmarkStart w:id="1" w:name="_Toc104230576"/>
+    <w:bookmarkStart w:id="2" w:name="_Toc104228905"/>
+    <w:bookmarkStart w:id="3" w:name="_Toc104227061"/>
+    <w:bookmarkStart w:id="4" w:name="_Toc104227001"/>
+    <w:bookmarkStart w:id="5" w:name="_Toc104226568"/>
+    <w:bookmarkStart w:id="6" w:name="_Toc104226475"/>
+    <w:p>
+      <w:r>
+        <w:rPr>
+          <w:rFonts w:eastAsia="Times New Roman"/>
+          <w:bCs/>
+          <w:iCs/>
+          <w:position w:val="-30"/>
+        </w:rPr>
+        <w:object w:dxaOrig="2200" w:dyaOrig="700">
+          <v:shape id="_x0000_i1030" type="#_x0000_t75" style="width:149.25pt;height:48pt" o:ole="" fillcolor="window">
+            <v:imagedata r:id="rId36" o:title=""/>
+          </v:shape>
+          <o:OLEObject Type="Embed" ProgID="Equation.3" ShapeID="_x0000_i1030" DrawAspect="Content" ObjectID="_1743975843" r:id="rId37"/>
+        </w:object>
+      </w:r>
+      <w:r>
+        <w:rPr>
+          <w:b/>
+        </w:rPr>
+        <w:t>,</w:t>
+      </w:r>
+      <w:bookmarkEnd w:id="1"/>
+      <w:bookmarkEnd w:id="2"/>
+      <w:bookmarkEnd w:id="3"/>
+      <w:bookmarkEnd w:id="4"/>
+      <w:bookmarkEnd w:id="5"/>
+      <w:bookmarkEnd w:id="6"/>
+      <w:r>
+        <w:rPr>
+          <w:b/>
+        </w:rPr>
+        <w:t xml:space="preserve"> </w:t>
+      </w:r>
+      <w:r>
+        <w:t>(6.1)</w:t>
+      </w:r>
+    </w:p>
+    <w:p>
+      <w:r>
+        <w:t xml:space="preserve">где </w:t>
+      </w:r>
+      <w:r>
+        <w:rPr>
+          <w:i/>
+          <w:lang w:val="en-US"/>
+        </w:rPr>
+        <w:t>S</w:t>
+      </w:r>
+      <w:r>
+        <w:rPr>
+          <w:vertAlign w:val="subscript"/>
+        </w:rPr>
+        <w:t>0</w:t>
+      </w:r>
+      <w:r>
+        <w:t xml:space="preserve"> - площадь окон;</w:t>
+      </w:r>
+    </w:p>
+    <w:p>
+      <w:r>
+        <w:rPr>
+          <w:i/>
+          <w:lang w:val="en-US"/>
+        </w:rPr>
+        <w:t>S</w:t>
+      </w:r>
+      <w:r>
+        <w:rPr>
+          <w:i/>
+          <w:vertAlign w:val="subscript"/>
+          <w:lang w:val="en-US"/>
+        </w:rPr>
+        <w:t>n</w:t>
+      </w:r>
+      <w:r>
+        <w:t xml:space="preserve"> - площадь пола </w:t>
+      </w:r>
+      <w:r>
+        <w:t>8</w:t>
+      </w:r>
+      <w:r>
+        <w:rPr>
+          <w:rFonts w:cs="Times New Roman"/>
+        </w:rPr>
+        <w:t>×9</w:t>
+      </w:r>
+      <w:r>
+        <w:t xml:space="preserve">= </w:t>
+      </w:r>
+      <w:r>
+        <w:t>72</w:t>
+      </w:r>
+      <w:r>
+        <w:rPr>
+          <w:rFonts w:eastAsia="Times New Roman"/>
+          <w:lang w:eastAsia="ru-RU"/>
+        </w:rPr>
+        <w:t xml:space="preserve"> </w:t>
+      </w:r>
+      <w:r>
+        <w:t>м</w:t>
+      </w:r>
+      <w:r>
+        <w:rPr>
+          <w:vertAlign w:val="superscript"/>
+        </w:rPr>
+        <w:t>2</w:t>
+      </w:r>
+      <w:r>
+        <w:t>;</w:t>
+      </w:r>
+    </w:p>
+    <w:p>
+      <w:r>
+        <w:sym w:font="Symbol" w:char="F074"/>
+      </w:r>
+      <w:r>
+        <w:rPr>
+          <w:vertAlign w:val="subscript"/>
+        </w:rPr>
+        <w:t>1</w:t>
+      </w:r>
+      <w:r>
+        <w:t>=3 – коэффициент учета отражения света при боковом освещении;</w:t>
+      </w:r>
+    </w:p>
+    <w:p>
+      <w:r>
+        <w:rPr>
+          <w:i/>
+          <w:smallCaps/>
+          <w:lang w:val="en-US"/>
+        </w:rPr>
+        <w:t>L</w:t>
+      </w:r>
+      <w:r>
+        <w:rPr>
+          <w:smallCaps/>
+          <w:vertAlign w:val="subscript"/>
+        </w:rPr>
+        <w:t>н</w:t>
+      </w:r>
+      <w:r>
+        <w:rPr>
+          <w:smallCaps/>
+        </w:rPr>
+        <w:t xml:space="preserve"> </w:t>
+      </w:r>
+      <w:r>
+        <w:t>- нормативный коэффициент естественного освещения (КЕО), определяемый по формуле:</w:t>
+      </w:r>
+    </w:p>
+    <w:p>
+      <w:r>
+        <w:rPr>
+          <w:position w:val="-12"/>
+          <w:lang w:val="en-US"/>
+        </w:rPr>
+        <w:object w:dxaOrig="3135" w:dyaOrig="375">
+          <v:shape id="_x0000_i1031" type="#_x0000_t75" style="width:156.75pt;height:18.75pt" o:ole="" fillcolor="window">
+            <v:imagedata r:id="rId38" o:title=""/>
+          </v:shape>
+          <o:OLEObject Type="Embed" ProgID="Equation.3" ShapeID="_x0000_i1031" DrawAspect="Content" ObjectID="_1743975844" r:id="rId39"/>
+        </w:object>
+      </w:r>
+      <w:r>
+        <w:t>, (6.2)</w:t>
+      </w:r>
+    </w:p>
+    <w:p>
+      <w:r>
+        <w:t xml:space="preserve">Здесь </w:t>
+      </w:r>
+      <w:r>
+        <w:rPr>
+          <w:i/>
+          <w:lang w:val="en-US"/>
+        </w:rPr>
+        <w:t>L</w:t>
+      </w:r>
+      <w:r>
+        <w:t>- значение КЕО в % при рассеянном свете, определяемое с учетом характера зрительных работ;</w:t>
+      </w:r>
+    </w:p>
+    <w:p>
+      <w:r>
+        <w:rPr>
+          <w:i/>
+          <w:lang w:val="en-US"/>
+        </w:rPr>
+        <w:t>m</w:t>
+      </w:r>
+      <w:r>
+        <w:t xml:space="preserve"> = 1 - коэффициент светового климата;</w:t>
+      </w:r>
+    </w:p>
+    <w:p>
+      <w:r>
+        <w:t>с = 1 - коэффициент солнечного климата;</w:t>
+      </w:r>
+    </w:p>
+    <w:p>
+      <w:r>
+        <w:rPr>
+          <w:position w:val="-12"/>
+        </w:rPr>
+        <w:object w:dxaOrig="345" w:dyaOrig="375">
+          <v:shape id="_x0000_i1032" type="#_x0000_t75" style="width:17.25pt;height:18.75pt" o:ole="" fillcolor="window">
+            <v:imagedata r:id="rId40" o:title=""/>
+          </v:shape>
+          <o:OLEObject Type="Embed" ProgID="Equation.3" ShapeID="_x0000_i1032" DrawAspect="Content" ObjectID="_1743975845" r:id="rId41"/>
+        </w:object>
+      </w:r>
+      <w:r>
+        <w:t xml:space="preserve"> = 9,5 - световые характеристики окна;</w:t>
+      </w:r>
+    </w:p>
+    <w:p>
+      <w:proofErr w:type="spellStart"/>
+      <w:r>
+        <w:t>К</w:t>
+      </w:r>
+      <w:r>
+        <w:rPr>
+          <w:vertAlign w:val="subscript"/>
+        </w:rPr>
+        <w:t>з</w:t>
+      </w:r>
+      <w:proofErr w:type="spellEnd"/>
+      <w:r>
+        <w:t xml:space="preserve"> =1 - коэффициент, учитывающий затемнение окон;</w:t>
+      </w:r>
+    </w:p>
+    <w:p>
+      <w:r>
+        <w:rPr>
+          <w:position w:val="-12"/>
+        </w:rPr>
+        <w:object w:dxaOrig="315" w:dyaOrig="375">
+          <v:shape id="_x0000_i1033" type="#_x0000_t75" style="width:15.75pt;height:18.75pt" o:ole="" fillcolor="window">
+            <v:imagedata r:id="rId42" o:title=""/>
+          </v:shape>
+          <o:OLEObject Type="Embed" ProgID="Equation.3" ShapeID="_x0000_i1033" DrawAspect="Content" ObjectID="_1743975846" r:id="rId43"/>
+        </w:object>
+      </w:r>
+      <w:r>
+        <w:t xml:space="preserve"> - общий коэффициент светопропускания</w:t>
+      </w:r>
+    </w:p>
+    <w:p>
+      <w:r>
+        <w:t xml:space="preserve">Где </w:t>
+      </w:r>
+      <w:r>
+        <w:rPr>
+          <w:rFonts w:eastAsia="Times New Roman"/>
+          <w:position w:val="-12"/>
+        </w:rPr>
+        <w:object w:dxaOrig="285" w:dyaOrig="375">
+          <v:shape id="_x0000_i1034" type="#_x0000_t75" style="width:14.25pt;height:18.75pt" o:ole="" fillcolor="window">
+            <v:imagedata r:id="rId44" o:title=""/>
+          </v:shape>
+          <o:OLEObject Type="Embed" ProgID="Equation.3" ShapeID="_x0000_i1034" DrawAspect="Content" ObjectID="_1743975847" r:id="rId45"/>
+        </w:object>
+      </w:r>
+      <w:r>
+        <w:t xml:space="preserve"> = 0,8 - зависит от вида </w:t>
+      </w:r>
+      <w:proofErr w:type="spellStart"/>
+      <w:r>
+        <w:t>светопропускающего</w:t>
+      </w:r>
+      <w:proofErr w:type="spellEnd"/>
+      <w:r>
+        <w:t xml:space="preserve"> материала;</w:t>
+      </w:r>
+    </w:p>
+    <w:p>
+      <w:r>
+        <w:rPr>
+          <w:position w:val="-12"/>
+        </w:rPr>
+        <w:object w:dxaOrig="315" w:dyaOrig="375">
+          <v:shape id="_x0000_i1035" type="#_x0000_t75" style="width:15.75pt;height:18.75pt" o:ole="" fillcolor="window">
+            <v:imagedata r:id="rId46" o:title=""/>
+          </v:shape>
+          <o:OLEObject Type="Embed" ProgID="Equation.3" ShapeID="_x0000_i1035" DrawAspect="Content" ObjectID="_1743975848" r:id="rId47"/>
+        </w:object>
+      </w:r>
+      <w:r>
+        <w:t xml:space="preserve"> = 0,6 - зависит от вида проема;</w:t>
+      </w:r>
+    </w:p>
+    <w:p>
+      <w:r>
+        <w:rPr>
+          <w:position w:val="-12"/>
+        </w:rPr>
+        <w:object w:dxaOrig="315" w:dyaOrig="375">
+          <v:shape id="_x0000_i1036" type="#_x0000_t75" style="width:15.75pt;height:18.75pt" o:ole="" fillcolor="window">
+            <v:imagedata r:id="rId48" o:title=""/>
+          </v:shape>
+          <o:OLEObject Type="Embed" ProgID="Equation.3" ShapeID="_x0000_i1036" DrawAspect="Content" ObjectID="_1743975849" r:id="rId49"/>
+        </w:object>
+      </w:r>
+      <w:r>
+        <w:t xml:space="preserve"> = 0,7 - зависит от степени загрязнения </w:t>
+      </w:r>
+      <w:proofErr w:type="spellStart"/>
+      <w:r>
+        <w:t>светопропускающего</w:t>
+      </w:r>
+      <w:proofErr w:type="spellEnd"/>
+      <w:r>
+        <w:t xml:space="preserve"> материала;</w:t>
+      </w:r>
+    </w:p>
+    <w:p>
+      <w:r>
+        <w:rPr>
+          <w:position w:val="-12"/>
+        </w:rPr>
+        <w:object w:dxaOrig="315" w:dyaOrig="375">
+          <v:shape id="_x0000_i1037" type="#_x0000_t75" style="width:15.75pt;height:18.75pt" o:ole="" fillcolor="window">
+            <v:imagedata r:id="rId50" o:title=""/>
+          </v:shape>
+          <o:OLEObject Type="Embed" ProgID="Equation.3" ShapeID="_x0000_i1037" DrawAspect="Content" ObjectID="_1743975850" r:id="rId51"/>
+        </w:object>
+      </w:r>
+      <w:r>
+        <w:t xml:space="preserve"> = 0,8 - зависит от несущих конструкций. </w:t>
+      </w:r>
+    </w:p>
+    <w:p>
+      <w:r>
+        <w:rPr>
+          <w:position w:val="-12"/>
+        </w:rPr>
+        <w:object w:dxaOrig="2925" w:dyaOrig="405">
+          <v:shape id="_x0000_i1038" type="#_x0000_t75" style="width:146.25pt;height:20.25pt" o:ole="" fillcolor="window">
+            <v:imagedata r:id="rId52" o:title=""/>
+          </v:shape>
+          <o:OLEObject Type="Embed" ProgID="Equation.3" ShapeID="_x0000_i1038" DrawAspect="Content" ObjectID="_1743975851" r:id="rId53"/>
+        </w:object>
+      </w:r>
+    </w:p>
+    <w:p>
+      <w:r>
+        <w:t>Площадь окон</w:t>
+      </w:r>
+    </w:p>
+    <w:p>
+      <w:r>
+        <w:rPr>
+          <w:position w:val="-28"/>
+        </w:rPr>
+        <w:object w:dxaOrig="3100" w:dyaOrig="660">
+          <v:shape id="_x0000_i1062" type="#_x0000_t75" style="width:213.75pt;height:45.75pt" o:ole="" fillcolor="window">
+            <v:imagedata r:id="rId54" o:title=""/>
+          </v:shape>
+          <o:OLEObject Type="Embed" ProgID="Equation.3" ShapeID="_x0000_i1062" DrawAspect="Content" ObjectID="_1743975852" r:id="rId55"/>
+        </w:object>
+      </w:r>
+      <w:r>
+        <w:t>.</w:t>
+      </w:r>
+    </w:p>
+    <w:p>
+      <w:r>
+        <w:t>Для есте</w:t>
+      </w:r>
+      <w:r>
+        <w:t>ственного освещения необходимо 5</w:t>
+      </w:r>
+      <w:r>
+        <w:t xml:space="preserve"> окна размером 3 м</w:t>
+      </w:r>
+      <w:r>
+        <w:rPr>
+          <w:vertAlign w:val="superscript"/>
+        </w:rPr>
+        <w:t>2</w:t>
+      </w:r>
+      <w:r>
+        <w:t>, в этом случае общая площ</w:t>
+      </w:r>
+      <w:r>
+        <w:t>адь световых проемов составит 15</w:t>
+      </w:r>
+      <w:r>
+        <w:t xml:space="preserve"> м</w:t>
+      </w:r>
+      <w:r>
+        <w:rPr>
+          <w:vertAlign w:val="superscript"/>
+        </w:rPr>
+        <w:t>2</w:t>
+      </w:r>
+      <w:r>
+        <w:t>.</w:t>
+      </w:r>
+    </w:p>
+    <w:p>
+      <w:r>
+        <w:t>Расчет искусственного освещения.</w:t>
+      </w:r>
+    </w:p>
+    <w:p>
+      <w:r>
+        <w:t xml:space="preserve">Используются </w:t>
+      </w:r>
+      <w:proofErr w:type="spellStart"/>
+      <w:r>
+        <w:t>потолочно-люминисцентные</w:t>
+      </w:r>
+      <w:proofErr w:type="spellEnd"/>
+      <w:r>
+        <w:t xml:space="preserve"> светильники на высоте 3.6м</w:t>
+      </w:r>
+    </w:p>
+    <w:p>
+      <w:r>
+        <w:t>Индекс помещения:</w:t>
+      </w:r>
+    </w:p>
+    <w:p>
+      <w:r>
+        <w:rPr>
+          <w:position w:val="-28"/>
+        </w:rPr>
+        <w:object w:dxaOrig="3280" w:dyaOrig="660">
+          <v:shape id="_x0000_i1065" type="#_x0000_t75" style="width:189pt;height:37.5pt" o:ole="" fillcolor="window">
+            <v:imagedata r:id="rId56" o:title=""/>
+          </v:shape>
+          <o:OLEObject Type="Embed" ProgID="Equation.3" ShapeID="_x0000_i1065" DrawAspect="Content" ObjectID="_1743975853" r:id="rId57"/>
+        </w:object>
+      </w:r>
+      <w:r>
+        <w:t>,</w:t>
+      </w:r>
+      <w:r>
+        <w:t xml:space="preserve"> (6.3)</w:t>
+      </w:r>
+    </w:p>
+    <w:p>
+      <w:r>
+        <w:t>Требуемое количество ламп:</w:t>
+      </w:r>
+    </w:p>
+    <w:p>
+      <w:r>
+        <w:object w:dxaOrig="2085" w:dyaOrig="825">
+          <v:shape id="_x0000_i1039" type="#_x0000_t75" style="width:104.25pt;height:41.25pt" o:ole="" fillcolor="window">
+            <v:imagedata r:id="rId58" o:title=""/>
+          </v:shape>
+          <o:OLEObject Type="Embed" ProgID="Equation.3" ShapeID="_x0000_i1039" DrawAspect="Content" ObjectID="_1743975854" r:id="rId59"/>
+        </w:object>
+      </w:r>
+      <w:r>
+        <w:t>,</w:t>
+      </w:r>
+      <w:r>
+        <w:t xml:space="preserve"> (6.4)</w:t>
+      </w:r>
+    </w:p>
+    <w:p>
+      <w:r>
+        <w:t xml:space="preserve">Принимаем освещенность </w:t>
+      </w:r>
+      <w:r>
+        <w:rPr>
+          <w:i/>
+          <w:lang w:val="en-US"/>
+        </w:rPr>
+        <w:t>E</w:t>
+      </w:r>
+      <w:r>
+        <w:t xml:space="preserve">=600 </w:t>
+      </w:r>
+      <w:proofErr w:type="spellStart"/>
+      <w:r>
+        <w:t>лк</w:t>
+      </w:r>
+      <w:proofErr w:type="spellEnd"/>
+      <w:r>
+        <w:t xml:space="preserve"> - нормативное значение освещенности по СНиП 23.05-95</w:t>
+      </w:r>
+    </w:p>
+    <w:p>
+      <w:pPr>
+        <w:rPr>
+          <w:rFonts w:eastAsia="Times New Roman"/>
+          <w:lang w:eastAsia="ru-RU"/>
+        </w:rPr>
+      </w:pPr>
+      <w:proofErr w:type="spellStart"/>
+      <w:r>
+        <w:rPr>
+          <w:rFonts w:eastAsia="Times New Roman"/>
+          <w:i/>
+          <w:lang w:eastAsia="ru-RU"/>
+        </w:rPr>
+        <w:t>S</w:t>
+      </w:r>
+      <w:r>
+        <w:rPr>
+          <w:rFonts w:eastAsia="Times New Roman"/>
+          <w:i/>
+          <w:vertAlign w:val="subscript"/>
+          <w:lang w:eastAsia="ru-RU"/>
+        </w:rPr>
+        <w:t>n</w:t>
+      </w:r>
+      <w:proofErr w:type="spellEnd"/>
+      <w:r>
+        <w:rPr>
+          <w:rFonts w:eastAsia="Times New Roman"/>
+          <w:lang w:eastAsia="ru-RU"/>
+        </w:rPr>
+        <w:t xml:space="preserve"> - площадь помещения 72</w:t>
+      </w:r>
+      <w:r>
+        <w:rPr>
+          <w:rFonts w:eastAsia="Times New Roman"/>
+          <w:lang w:eastAsia="ru-RU"/>
+        </w:rPr>
+        <w:t xml:space="preserve"> м</w:t>
+      </w:r>
+      <w:r>
+        <w:rPr>
+          <w:rFonts w:eastAsia="Times New Roman"/>
+          <w:vertAlign w:val="superscript"/>
+          <w:lang w:eastAsia="ru-RU"/>
+        </w:rPr>
+        <w:t>2</w:t>
+      </w:r>
+      <w:r>
+        <w:rPr>
+          <w:rFonts w:eastAsia="Times New Roman"/>
+          <w:lang w:eastAsia="ru-RU"/>
+        </w:rPr>
+        <w:t>;</w:t>
+      </w:r>
+    </w:p>
+    <w:p>
+      <w:pPr>
+        <w:rPr>
+          <w:rFonts w:eastAsia="Times New Roman"/>
+          <w:lang w:eastAsia="ru-RU"/>
+        </w:rPr>
+      </w:pPr>
+      <w:r>
+        <w:rPr>
+          <w:rFonts w:eastAsia="Times New Roman"/>
+          <w:i/>
+          <w:lang w:val="en-US" w:eastAsia="ru-RU"/>
+        </w:rPr>
+        <w:lastRenderedPageBreak/>
+        <w:t>k</w:t>
+      </w:r>
+      <w:r>
+        <w:rPr>
+          <w:rFonts w:eastAsia="Times New Roman"/>
+          <w:lang w:eastAsia="ru-RU"/>
+        </w:rPr>
+        <w:t xml:space="preserve"> = 1,5 - коэффициент запаса, учитывающий старение ламп.</w:t>
+      </w:r>
+    </w:p>
+    <w:p>
+      <w:pPr>
+        <w:rPr>
+          <w:rFonts w:eastAsia="Times New Roman"/>
+          <w:lang w:eastAsia="ru-RU"/>
+        </w:rPr>
+      </w:pPr>
+      <w:r>
+        <w:rPr>
+          <w:rFonts w:eastAsia="Times New Roman"/>
+          <w:lang w:eastAsia="ru-RU"/>
+        </w:rPr>
+        <w:t xml:space="preserve">Для рассчитанного индекса </w:t>
+      </w:r>
+      <w:r>
+        <w:rPr>
+          <w:rFonts w:eastAsia="Times New Roman"/>
+          <w:i/>
+          <w:lang w:val="en-US" w:eastAsia="ru-RU"/>
+        </w:rPr>
+        <w:t>i</w:t>
+      </w:r>
+      <w:r>
+        <w:rPr>
+          <w:rFonts w:eastAsia="Times New Roman"/>
+          <w:lang w:eastAsia="ru-RU"/>
+        </w:rPr>
+        <w:t xml:space="preserve"> коэффициент использования светового потока </w:t>
+      </w:r>
+      <w:r>
+        <w:rPr>
+          <w:rFonts w:eastAsia="Times New Roman"/>
+          <w:position w:val="-4"/>
+          <w:lang w:eastAsia="ru-RU"/>
+        </w:rPr>
+        <w:object w:dxaOrig="285" w:dyaOrig="315">
+          <v:shape id="_x0000_i1040" type="#_x0000_t75" style="width:14.25pt;height:15.75pt" o:ole="" fillcolor="window">
+            <v:imagedata r:id="rId60" o:title=""/>
+          </v:shape>
+          <o:OLEObject Type="Embed" ProgID="Equation.3" ShapeID="_x0000_i1040" DrawAspect="Content" ObjectID="_1743975855" r:id="rId61"/>
+        </w:object>
+      </w:r>
+      <w:r>
+        <w:rPr>
+          <w:rFonts w:eastAsia="Times New Roman"/>
+          <w:lang w:eastAsia="ru-RU"/>
+        </w:rPr>
+        <w:t>= 0,5.</w:t>
+      </w:r>
+    </w:p>
+    <w:p>
+      <w:pPr>
+        <w:rPr>
+          <w:rFonts w:eastAsia="Times New Roman"/>
+          <w:lang w:eastAsia="ru-RU"/>
+        </w:rPr>
+      </w:pPr>
+      <w:r>
+        <w:rPr>
+          <w:rFonts w:eastAsia="Times New Roman"/>
+          <w:lang w:eastAsia="ru-RU"/>
+        </w:rPr>
+        <w:t>Отношение средней освещенности к минимальной:</w:t>
+      </w:r>
+    </w:p>
+    <w:p>
+      <w:pPr>
+        <w:rPr>
+          <w:rFonts w:eastAsia="Times New Roman"/>
+          <w:lang w:eastAsia="ru-RU"/>
+        </w:rPr>
+      </w:pPr>
+      <w:r>
+        <w:rPr>
+          <w:rFonts w:eastAsia="Times New Roman"/>
+          <w:position w:val="-30"/>
+          <w:lang w:eastAsia="ru-RU"/>
+        </w:rPr>
+        <w:object w:dxaOrig="1420" w:dyaOrig="720">
+          <v:shape id="_x0000_i1041" type="#_x0000_t75" style="width:105pt;height:52.5pt" o:ole="" fillcolor="window">
+            <v:imagedata r:id="rId62" o:title=""/>
+          </v:shape>
+          <o:OLEObject Type="Embed" ProgID="Equation.3" ShapeID="_x0000_i1041" DrawAspect="Content" ObjectID="_1743975856" r:id="rId63"/>
+        </w:object>
+      </w:r>
+      <w:r>
+        <w:rPr>
+          <w:rFonts w:eastAsia="Times New Roman"/>
+          <w:lang w:eastAsia="ru-RU"/>
+        </w:rPr>
+        <w:t>.</w:t>
+      </w:r>
+    </w:p>
+    <w:p>
+      <w:pPr>
+        <w:rPr>
+          <w:rFonts w:eastAsia="Times New Roman"/>
+          <w:lang w:eastAsia="ru-RU"/>
+        </w:rPr>
+      </w:pPr>
+      <w:r>
+        <w:t xml:space="preserve">Светильники типа ЛПО 0,1-1, лампа ЛБ-36-0,001, световой поток ламп Ф=5000 </w:t>
+      </w:r>
+      <w:proofErr w:type="spellStart"/>
+      <w:r>
+        <w:t>лк</w:t>
+      </w:r>
+      <w:proofErr w:type="spellEnd"/>
+      <w:r>
+        <w:rPr>
+          <w:rFonts w:eastAsia="Times New Roman"/>
+          <w:lang w:eastAsia="ru-RU"/>
+        </w:rPr>
+        <w:t xml:space="preserve"> </w:t>
+      </w:r>
+    </w:p>
+    <w:p>
+      <w:pPr>
+        <w:rPr>
+          <w:rFonts w:eastAsia="Times New Roman"/>
+          <w:lang w:eastAsia="ru-RU"/>
+        </w:rPr>
+      </w:pPr>
+      <w:r>
+        <w:rPr>
+          <w:rFonts w:eastAsia="Times New Roman"/>
+          <w:position w:val="-28"/>
+          <w:lang w:eastAsia="ru-RU"/>
+        </w:rPr>
+        <w:object w:dxaOrig="2680" w:dyaOrig="660">
+          <v:shape id="_x0000_i1069" type="#_x0000_t75" style="width:167.25pt;height:41.25pt" o:ole="" fillcolor="window">
+            <v:imagedata r:id="rId64" o:title=""/>
+          </v:shape>
+          <o:OLEObject Type="Embed" ProgID="Equation.3" ShapeID="_x0000_i1069" DrawAspect="Content" ObjectID="_1743975857" r:id="rId65"/>
+        </w:object>
+      </w:r>
+    </w:p>
+    <w:p>
+      <w:r>
+        <w:t>Количество светильников</w:t>
+      </w:r>
+      <w:r>
+        <w:t xml:space="preserve"> в помещении пункта управления 29</w:t>
+      </w:r>
+      <w:r>
+        <w:t xml:space="preserve"> шт.</w:t>
+      </w:r>
+    </w:p>
+    <w:p>
+      <w:r>
+        <w:t xml:space="preserve">Отопление. </w:t>
+      </w:r>
+    </w:p>
+    <w:p>
+      <w:r>
+        <w:t>В соответствии со СНиП 2.04.05-91 системы отопления необходимо предусматривать в зданиях, расположенных с наружной зимней четной температурой по параметрам Б ниже 5°С. Для отопления предусматриваются водные, паровые или воздушные системы.</w:t>
+      </w:r>
+    </w:p>
+    <w:p>
+      <w:r>
+        <w:t xml:space="preserve">Электробезопасность. В соответствии с ПУЭ помещение пункта управления относится к классу - без повышенной опасности (сухие, </w:t>
+      </w:r>
+      <w:proofErr w:type="spellStart"/>
+      <w:r>
+        <w:t>беспыльные</w:t>
+      </w:r>
+      <w:proofErr w:type="spellEnd"/>
+      <w:r>
+        <w:t xml:space="preserve"> помещения с нормальной температурой воздуха и изолирующими деревянными полами).</w:t>
+      </w:r>
+    </w:p>
+    <w:p>
+      <w:r>
+        <w:t>Охрана воздушного бассейна.</w:t>
+      </w:r>
+    </w:p>
+    <w:p>
+      <w:r>
+        <w:t xml:space="preserve">Очистка всех </w:t>
+      </w:r>
+      <w:proofErr w:type="spellStart"/>
+      <w:r>
+        <w:t>сдувок</w:t>
+      </w:r>
+      <w:proofErr w:type="spellEnd"/>
+      <w:r>
+        <w:t xml:space="preserve"> или продувок азотом, содержащих окись этилена, производятся через скруббер № 34, орошаемый водой.</w:t>
+      </w:r>
+    </w:p>
+    <w:p>
+      <w:r>
+        <w:t xml:space="preserve">Очистка всех </w:t>
+      </w:r>
+      <w:proofErr w:type="spellStart"/>
+      <w:r>
+        <w:t>сдувок</w:t>
+      </w:r>
+      <w:proofErr w:type="spellEnd"/>
+      <w:r>
+        <w:t xml:space="preserve"> или продувок азотом, содержащих аммиак, производятся по отдельному коллектору </w:t>
+      </w:r>
+      <w:proofErr w:type="spellStart"/>
+      <w:r>
+        <w:t>сдувок</w:t>
+      </w:r>
+      <w:proofErr w:type="spellEnd"/>
+      <w:r>
+        <w:t xml:space="preserve"> через скруббер № 48.</w:t>
+      </w:r>
+    </w:p>
+    <w:p>
+      <w:r>
+        <w:t>Аппараты блока синтеза при аварийных случаях опорожняются в емкость №21/1, а давление из них стравливается в скруббер № 48, орошаемый водой.</w:t>
+      </w:r>
+    </w:p>
+    <w:p>
+      <w:r>
+        <w:t xml:space="preserve">Все аппараты, работающие под давлением, имеют линии </w:t>
+      </w:r>
+      <w:proofErr w:type="spellStart"/>
+      <w:r>
+        <w:t>сдувок</w:t>
+      </w:r>
+      <w:proofErr w:type="spellEnd"/>
+      <w:r>
+        <w:t xml:space="preserve"> в скрубберы №№ 34, 48.</w:t>
+      </w:r>
+    </w:p>
+    <w:p>
+      <w:r>
+        <w:lastRenderedPageBreak/>
+        <w:t>Товарный продукт в емкостях склада готовой продукции хранится под азотной подушкой.</w:t>
+      </w:r>
+    </w:p>
+    <w:p>
+      <w:r>
+        <w:t>Вентиляционные выбросы от местных отсосов очищаются в специальном скруббере № 115, орошаемом водой.</w:t>
       </w:r>
     </w:p>
     <w:p>
       <w:pPr>
         <w:ind w:firstLine="0"/>
       </w:pPr>
-    </w:p>
-    <w:p>
-      <w:pPr>
+      <w:r>
+        <w:t xml:space="preserve">Вентиляционные выбросы от вытяжных </w:t>
+      </w:r>
+      <w:proofErr w:type="spellStart"/>
+      <w:r>
+        <w:t>вентсистем</w:t>
+      </w:r>
+      <w:proofErr w:type="spellEnd"/>
+      <w:r>
+        <w:t xml:space="preserve"> производятся через стояк высотой 20 м.</w:t>
+      </w:r>
+    </w:p>
+    <w:p>
+      <w:pPr>
+        <w:spacing w:after="160" w:line="259" w:lineRule="auto"/>
         <w:ind w:firstLine="0"/>
-      </w:pPr>
-    </w:p>
-    <w:p>
-      <w:pPr>
-        <w:ind w:firstLine="0"/>
+        <w:jc w:val="left"/>
       </w:pPr>
     </w:p>
     <w:p>
@@ -7352,19 +8332,11 @@
       <w:r>
         <w:softHyphen/>
       </w:r>
-      <w:proofErr w:type="spellStart"/>
       <w:r>
         <w:rPr>
           <w:vertAlign w:val="subscript"/>
         </w:rPr>
-        <w:t>пф</w:t>
-      </w:r>
-      <w:proofErr w:type="spellEnd"/>
-      <w:r>
-        <w:rPr>
-          <w:vertAlign w:val="subscript"/>
-        </w:rPr>
-        <w:t xml:space="preserve"> </w:t>
+        <w:t xml:space="preserve">пф </w:t>
       </w:r>
       <w:r>
         <w:softHyphen/>
@@ -11744,26 +12716,38 @@
         </w:rPr>
         <w:t xml:space="preserve">роизведение </w:t>
       </w:r>
+      <w:r>
+        <w:rPr>
+          <w:rFonts w:eastAsiaTheme="minorEastAsia"/>
+          <w:lang w:val="en-US"/>
+        </w:rPr>
+        <w:t>ft</w:t>
+      </w:r>
+      <w:r>
+        <w:rPr>
+          <w:rFonts w:eastAsiaTheme="minorEastAsia"/>
+        </w:rPr>
+        <w:t xml:space="preserve"> называется </w:t>
+      </w:r>
       <w:proofErr w:type="spellStart"/>
       <w:r>
         <w:rPr>
           <w:rFonts w:eastAsiaTheme="minorEastAsia"/>
-          <w:lang w:val="en-US"/>
-        </w:rPr>
-        <w:t>ft</w:t>
+        </w:rPr>
+        <w:t>оплатоё</w:t>
+      </w:r>
+      <w:r>
+        <w:rPr>
+          <w:rFonts w:eastAsiaTheme="minorEastAsia"/>
+        </w:rPr>
+        <w:t>мкостью</w:t>
       </w:r>
       <w:proofErr w:type="spellEnd"/>
       <w:r>
         <w:rPr>
           <w:rFonts w:eastAsiaTheme="minorEastAsia"/>
         </w:rPr>
-        <w:t xml:space="preserve"> называется оплатоё</w:t>
-      </w:r>
-      <w:r>
-        <w:rPr>
-          <w:rFonts w:eastAsiaTheme="minorEastAsia"/>
-        </w:rPr>
-        <w:t>мкостью единицы продукции. Дро</w:t>
+        <w:t xml:space="preserve"> единицы продукции. Дро</w:t>
       </w:r>
       <w:r>
         <w:rPr>
@@ -17448,7 +18432,6 @@
                 <w:lang w:val="en-US"/>
               </w:rPr>
             </w:pPr>
-            <w:proofErr w:type="spellStart"/>
             <w:r>
               <w:rPr>
                 <w:rFonts w:eastAsiaTheme="minorEastAsia"/>
@@ -17456,7 +18439,6 @@
               </w:rPr>
               <w:t>ft</w:t>
             </w:r>
-            <w:proofErr w:type="spellEnd"/>
           </w:p>
         </w:tc>
         <w:tc>
@@ -27214,7 +28196,7 @@
 </file>
 
 <file path=customXml/itemProps1.xml><?xml version="1.0" encoding="utf-8"?>
-<ds:datastoreItem xmlns:ds="http://schemas.openxmlformats.org/officeDocument/2006/customXml" ds:itemID="{115BC205-7DAA-4CF1-A286-E44B86BAF452}">
+<ds:datastoreItem xmlns:ds="http://schemas.openxmlformats.org/officeDocument/2006/customXml" ds:itemID="{052C6C7A-D2F3-417F-8767-1AF63C835DA2}">
   <ds:schemaRefs>
     <ds:schemaRef ds:uri="http://schemas.openxmlformats.org/officeDocument/2006/bibliography"/>
   </ds:schemaRefs>

</xml_diff>

<commit_message>
Add point 2.2 in adel diplom
</commit_message>
<xml_diff>
--- a/2023/Диплом/Адель/Диплом Адель.docx
+++ b/2023/Диплом/Адель/Диплом Адель.docx
@@ -1513,7 +1513,7 @@
           <w:rFonts w:cs="Times New Roman"/>
           <w:szCs w:val="24"/>
         </w:rPr>
-        <w:t>получения пропана</w:t>
+        <w:t>получения пропилена</w:t>
       </w:r>
       <w:r>
         <w:rPr>
@@ -1602,635 +1602,251 @@
       </w:r>
     </w:p>
     <w:p>
-      <w:pPr>
-        <w:shd w:val="clear" w:color="auto" w:fill="FFFFFF"/>
-        <w:ind w:firstLine="709"/>
-        <w:contextualSpacing/>
+      <w:r>
+        <w:t xml:space="preserve">В качестве сырья на колонну К-308А/Б подается пропан-пропиленовая фракция насосом Н-323А/Б/В/Г из куба колонны К-307 из емкости Е-324. </w:t>
+      </w:r>
+    </w:p>
+    <w:p>
+      <w:r>
+        <w:t xml:space="preserve">Колонна имеет два параллельно работающих кипятильника Т-348А, Т-348Б обогреваемых горячей циркуляционной водой с температурой до 80°С поступающей от насоса Н-201 цеха 58-68. </w:t>
+      </w:r>
+      <w:r>
+        <w:t>Циркуляционная вода,</w:t>
+      </w:r>
+      <w:r>
+        <w:t xml:space="preserve"> прошедшая кипятильники Т-348А/Б подается в аппарат Т-201 цеха 58-68. Пары, образующиеся в кипятильниках</w:t>
+      </w:r>
+      <w:r>
+        <w:t xml:space="preserve"> Т-348А и Т-348Б проходят вверх</w:t>
+      </w:r>
+      <w:r>
+        <w:t xml:space="preserve"> по колонне через клапанные тарелки, барботируют через слой жидкости и при этом частично </w:t>
+      </w:r>
+      <w:r>
+        <w:t>конденсируются, (</w:t>
+      </w:r>
+      <w:r>
+        <w:t xml:space="preserve">в первую очередь пары труднолетучих компонентов). </w:t>
+      </w:r>
+    </w:p>
+    <w:p>
+      <w:r>
+        <w:t>Пары пропилена, выходящие сверху колонны К-308А, конденсируются при температуре (38-</w:t>
+      </w:r>
+      <w:r>
+        <w:t>44) °</w:t>
+      </w:r>
+      <w:r>
+        <w:t xml:space="preserve">С </w:t>
+      </w:r>
+      <w:r>
+        <w:t>в двух</w:t>
+      </w:r>
+      <w:r>
+        <w:t xml:space="preserve"> параллельно работающих водяных конденсаторах Т-349А/Б и поступают в </w:t>
+      </w:r>
+      <w:r>
+        <w:t>рефлексную</w:t>
+      </w:r>
+      <w:r>
+        <w:t xml:space="preserve"> ёмкость Е-325. Жидкий пропилен из ёмкости Е-325 переохлаждаясь до 35</w:t>
+      </w:r>
+      <w:r>
         <w:rPr>
           <w:rFonts w:cs="Times New Roman"/>
-          <w:szCs w:val="28"/>
-        </w:rPr>
-      </w:pPr>
-      <w:r>
-        <w:rPr>
-          <w:rFonts w:cs="Times New Roman"/>
-          <w:szCs w:val="28"/>
-        </w:rPr>
-        <w:t xml:space="preserve">В качестве сырья на колонну К-308А/Б подается пропан-пропиленовая фракция насосом Н-323А/Б/В/Г из куба колонны К-307 из емкости Е-324. </w:t>
-      </w:r>
-    </w:p>
-    <w:p>
-      <w:pPr>
-        <w:shd w:val="clear" w:color="auto" w:fill="FFFFFF"/>
-        <w:ind w:firstLine="709"/>
-        <w:contextualSpacing/>
-        <w:rPr>
-          <w:rFonts w:cs="Times New Roman"/>
-          <w:szCs w:val="28"/>
-        </w:rPr>
-      </w:pPr>
-      <w:r>
-        <w:rPr>
-          <w:rFonts w:cs="Times New Roman"/>
-          <w:szCs w:val="28"/>
-        </w:rPr>
-        <w:t xml:space="preserve">Колонна имеет два параллельно работающих кипятильника Т-348А, Т-348Б обогреваемых горячей циркуляционной водой с температурой до 80°С поступающей от насоса Н-201 цеха 58-68. Циркуляционная вода прошедшая кипятильники Т-348А/Б подается в аппарат Т-201 цеха 58-68. Пары, образующиеся в кипятильниках Т-348А и Т-348Б проходят </w:t>
-      </w:r>
-      <w:proofErr w:type="gramStart"/>
-      <w:r>
-        <w:rPr>
-          <w:rFonts w:cs="Times New Roman"/>
-          <w:szCs w:val="28"/>
-        </w:rPr>
-        <w:t>вверх  по</w:t>
-      </w:r>
-      <w:proofErr w:type="gramEnd"/>
-      <w:r>
-        <w:rPr>
-          <w:rFonts w:cs="Times New Roman"/>
-          <w:szCs w:val="28"/>
-        </w:rPr>
-        <w:t xml:space="preserve"> колонне через клапанные тарелки, барботируют через слой жидкости и при этом частично конденсируются,  (в первую очередь пары труднолетучих компонентов). </w:t>
-      </w:r>
-    </w:p>
-    <w:p>
-      <w:pPr>
-        <w:shd w:val="clear" w:color="auto" w:fill="FFFFFF"/>
-        <w:ind w:firstLine="709"/>
-        <w:contextualSpacing/>
-        <w:rPr>
-          <w:rFonts w:cs="Times New Roman"/>
-          <w:szCs w:val="28"/>
-        </w:rPr>
-      </w:pPr>
-      <w:r>
-        <w:rPr>
-          <w:rFonts w:cs="Times New Roman"/>
-          <w:szCs w:val="28"/>
-        </w:rPr>
-        <w:t>Пары пропилена, выходящие сверху колонны К-308А, конденсируются при температуре (38-</w:t>
-      </w:r>
-      <w:proofErr w:type="gramStart"/>
-      <w:r>
-        <w:rPr>
-          <w:rFonts w:cs="Times New Roman"/>
-          <w:szCs w:val="28"/>
-        </w:rPr>
-        <w:t>44)°</w:t>
-      </w:r>
-      <w:proofErr w:type="gramEnd"/>
-      <w:r>
-        <w:rPr>
-          <w:rFonts w:cs="Times New Roman"/>
-          <w:szCs w:val="28"/>
-        </w:rPr>
-        <w:t xml:space="preserve">С в  двух параллельно работающих водяных конденсаторах Т-349А/Б и поступают в </w:t>
-      </w:r>
-      <w:proofErr w:type="spellStart"/>
-      <w:r>
-        <w:rPr>
-          <w:rFonts w:cs="Times New Roman"/>
-          <w:szCs w:val="28"/>
-        </w:rPr>
-        <w:t>рефлюксную</w:t>
-      </w:r>
-      <w:proofErr w:type="spellEnd"/>
-      <w:r>
-        <w:rPr>
-          <w:rFonts w:cs="Times New Roman"/>
-          <w:szCs w:val="28"/>
-        </w:rPr>
-        <w:t xml:space="preserve"> ёмкость Е-325. Жидкий пропилен из ёмкости Е-325 переохлаждаясь до 35</w:t>
-      </w:r>
-      <w:r>
-        <w:rPr>
-          <w:rFonts w:cs="Times New Roman"/>
-          <w:szCs w:val="28"/>
           <w:vertAlign w:val="superscript"/>
         </w:rPr>
-        <w:t>С</w:t>
-      </w:r>
-      <w:r>
-        <w:rPr>
-          <w:rFonts w:cs="Times New Roman"/>
-          <w:szCs w:val="28"/>
-        </w:rPr>
+        <w:t>°</w:t>
+      </w:r>
+      <w:r>
         <w:t xml:space="preserve">С в </w:t>
       </w:r>
-      <w:proofErr w:type="spellStart"/>
-      <w:r>
-        <w:rPr>
-          <w:rFonts w:cs="Times New Roman"/>
-          <w:szCs w:val="28"/>
-        </w:rPr>
-        <w:t>переохладателе</w:t>
-      </w:r>
-      <w:proofErr w:type="spellEnd"/>
-      <w:r>
-        <w:rPr>
-          <w:rFonts w:cs="Times New Roman"/>
-          <w:szCs w:val="28"/>
-        </w:rPr>
+      <w:r>
+        <w:t>переохладитель</w:t>
+      </w:r>
+      <w:r>
         <w:t xml:space="preserve"> Т-350 одним или двумя параллельно работающими насосами Н-309А/</w:t>
       </w:r>
       <w:r>
         <w:rPr>
-          <w:rFonts w:cs="Times New Roman"/>
-          <w:szCs w:val="28"/>
           <w:lang w:val="en-US"/>
         </w:rPr>
         <w:t>B</w:t>
       </w:r>
       <w:r>
-        <w:rPr>
-          <w:rFonts w:cs="Times New Roman"/>
-          <w:szCs w:val="28"/>
-        </w:rPr>
         <w:t>/C подается на орошение колонны К-З08А. Часть пропилена с нагнетания насоса Н-309А/</w:t>
       </w:r>
       <w:r>
         <w:rPr>
-          <w:rFonts w:cs="Times New Roman"/>
-          <w:szCs w:val="28"/>
           <w:lang w:val="en-US"/>
         </w:rPr>
         <w:t>B</w:t>
       </w:r>
       <w:r>
-        <w:rPr>
-          <w:rFonts w:cs="Times New Roman"/>
-          <w:szCs w:val="28"/>
-        </w:rPr>
         <w:t>/</w:t>
       </w:r>
       <w:r>
         <w:rPr>
-          <w:rFonts w:cs="Times New Roman"/>
-          <w:szCs w:val="28"/>
           <w:lang w:val="en-US"/>
         </w:rPr>
         <w:t>C</w:t>
       </w:r>
       <w:r>
-        <w:rPr>
-          <w:rFonts w:cs="Times New Roman"/>
-          <w:szCs w:val="28"/>
-        </w:rPr>
         <w:t xml:space="preserve"> отводится в цех 109-110 по 2-м линиям:</w:t>
       </w:r>
     </w:p>
     <w:p>
-      <w:pPr>
-        <w:shd w:val="clear" w:color="auto" w:fill="FFFFFF"/>
-        <w:ind w:firstLine="709"/>
-        <w:contextualSpacing/>
-        <w:rPr>
-          <w:rFonts w:cs="Times New Roman"/>
-          <w:szCs w:val="28"/>
-        </w:rPr>
-      </w:pPr>
-      <w:r>
-        <w:rPr>
-          <w:rFonts w:cs="Times New Roman"/>
-          <w:szCs w:val="28"/>
-        </w:rPr>
+      <w:r>
         <w:t>а) в отделение 109/1 для использования в качестве сырья для производства фенола, ацетона;</w:t>
       </w:r>
     </w:p>
     <w:p>
-      <w:pPr>
-        <w:shd w:val="clear" w:color="auto" w:fill="FFFFFF"/>
-        <w:ind w:firstLine="709"/>
-        <w:contextualSpacing/>
-        <w:rPr>
-          <w:rFonts w:cs="Times New Roman"/>
-          <w:szCs w:val="28"/>
-        </w:rPr>
-      </w:pPr>
-      <w:r>
-        <w:rPr>
-          <w:rFonts w:cs="Times New Roman"/>
-          <w:szCs w:val="28"/>
-        </w:rPr>
+      <w:r>
         <w:t xml:space="preserve">б) в отделение 109/2 (базисные </w:t>
       </w:r>
-      <w:proofErr w:type="gramStart"/>
-      <w:r>
-        <w:rPr>
-          <w:rFonts w:cs="Times New Roman"/>
-          <w:szCs w:val="28"/>
-        </w:rPr>
-        <w:t>склады  для</w:t>
-      </w:r>
-      <w:proofErr w:type="gramEnd"/>
-      <w:r>
-        <w:rPr>
-          <w:rFonts w:cs="Times New Roman"/>
-          <w:szCs w:val="28"/>
-        </w:rPr>
+      <w:r>
+        <w:t>склады для</w:t>
+      </w:r>
+      <w:r>
         <w:t xml:space="preserve"> отправки потребителям пропилена). </w:t>
       </w:r>
     </w:p>
     <w:p>
       <w:pPr>
-        <w:pStyle w:val="3"/>
-        <w:ind w:left="0" w:firstLine="709"/>
-        <w:contextualSpacing/>
-        <w:rPr>
-          <w:rFonts w:cs="Times New Roman"/>
+        <w:rPr>
           <w:b/>
           <w:bCs/>
-          <w:sz w:val="28"/>
-          <w:szCs w:val="28"/>
-        </w:rPr>
-      </w:pPr>
-      <w:r>
-        <w:rPr>
-          <w:rFonts w:cs="Times New Roman"/>
-          <w:sz w:val="28"/>
-          <w:szCs w:val="28"/>
-        </w:rPr>
-        <w:t xml:space="preserve"> Для исключения превышения давления в К-308А/Б на емкости Е-325 смонтирована линия </w:t>
-      </w:r>
-      <w:proofErr w:type="spellStart"/>
-      <w:r>
-        <w:rPr>
-          <w:rFonts w:cs="Times New Roman"/>
-          <w:sz w:val="28"/>
-          <w:szCs w:val="28"/>
-        </w:rPr>
-        <w:t>сдувок</w:t>
-      </w:r>
-      <w:proofErr w:type="spellEnd"/>
-      <w:r>
-        <w:rPr>
-          <w:rFonts w:cs="Times New Roman"/>
-          <w:sz w:val="28"/>
-          <w:szCs w:val="28"/>
-        </w:rPr>
-        <w:t xml:space="preserve"> газа на факел через регулирующий клапан </w:t>
-      </w:r>
-      <w:proofErr w:type="gramStart"/>
-      <w:r>
-        <w:rPr>
-          <w:rFonts w:cs="Times New Roman"/>
-          <w:sz w:val="28"/>
-          <w:szCs w:val="28"/>
-        </w:rPr>
-        <w:t>поз.</w:t>
-      </w:r>
-      <w:r>
-        <w:rPr>
-          <w:rFonts w:cs="Times New Roman"/>
-          <w:sz w:val="28"/>
-          <w:szCs w:val="28"/>
+        </w:rPr>
+      </w:pPr>
+      <w:r>
+        <w:t>Для исключения превышения давления в К-308А/Б на емкости Е-325 смонтирована линия сдувок газа на факел через регулирующий клапан поз.</w:t>
+      </w:r>
+      <w:r>
+        <w:t xml:space="preserve"> </w:t>
+      </w:r>
+      <w:r>
+        <w:rPr>
           <w:lang w:val="en-US"/>
         </w:rPr>
         <w:t>FV</w:t>
       </w:r>
-      <w:proofErr w:type="gramEnd"/>
-      <w:r>
-        <w:rPr>
-          <w:rFonts w:cs="Times New Roman"/>
-          <w:sz w:val="28"/>
-          <w:szCs w:val="28"/>
-        </w:rPr>
+      <w:r>
         <w:t xml:space="preserve"> 708-8.</w:t>
       </w:r>
     </w:p>
     <w:p>
-      <w:pPr>
-        <w:shd w:val="clear" w:color="auto" w:fill="FFFFFF"/>
-        <w:ind w:firstLine="709"/>
-        <w:contextualSpacing/>
-        <w:rPr>
-          <w:rFonts w:cs="Times New Roman"/>
-          <w:szCs w:val="28"/>
-        </w:rPr>
-      </w:pPr>
-      <w:r>
-        <w:rPr>
-          <w:rFonts w:cs="Times New Roman"/>
-          <w:szCs w:val="28"/>
-        </w:rPr>
+      <w:r>
         <w:t xml:space="preserve">Жидкость, скапливающаяся в кубе колонны К-308А, переохлаждается в теплообменнике </w:t>
       </w:r>
       <w:r>
         <w:rPr>
-          <w:rFonts w:cs="Times New Roman"/>
-          <w:szCs w:val="28"/>
           <w:lang w:val="en-US"/>
         </w:rPr>
         <w:t>T</w:t>
       </w:r>
       <w:r>
-        <w:rPr>
-          <w:rFonts w:cs="Times New Roman"/>
-          <w:szCs w:val="28"/>
-        </w:rPr>
         <w:t>-308</w:t>
       </w:r>
       <w:r>
         <w:rPr>
-          <w:rFonts w:cs="Times New Roman"/>
-          <w:szCs w:val="28"/>
           <w:lang w:val="en-US"/>
         </w:rPr>
         <w:t>A</w:t>
       </w:r>
       <w:r>
-        <w:rPr>
-          <w:rFonts w:cs="Times New Roman"/>
-          <w:szCs w:val="28"/>
-        </w:rPr>
         <w:t xml:space="preserve">, оборотной водой и одним или двумя </w:t>
       </w:r>
-      <w:proofErr w:type="spellStart"/>
-      <w:r>
-        <w:rPr>
-          <w:rFonts w:cs="Times New Roman"/>
-          <w:szCs w:val="28"/>
-        </w:rPr>
-        <w:t>паралельно</w:t>
-      </w:r>
-      <w:proofErr w:type="spellEnd"/>
-      <w:r>
-        <w:rPr>
-          <w:rFonts w:cs="Times New Roman"/>
-          <w:szCs w:val="28"/>
-        </w:rPr>
+      <w:r>
+        <w:t>параллельно</w:t>
+      </w:r>
+      <w:r>
         <w:t xml:space="preserve"> работающими насосами </w:t>
       </w:r>
       <w:r>
         <w:rPr>
-          <w:rFonts w:cs="Times New Roman"/>
-          <w:szCs w:val="28"/>
           <w:lang w:val="en-US"/>
         </w:rPr>
         <w:t>H</w:t>
       </w:r>
       <w:r>
-        <w:rPr>
-          <w:rFonts w:cs="Times New Roman"/>
-          <w:szCs w:val="28"/>
-        </w:rPr>
         <w:t>-308</w:t>
       </w:r>
       <w:r>
         <w:rPr>
-          <w:rFonts w:cs="Times New Roman"/>
-          <w:szCs w:val="28"/>
           <w:lang w:val="en-US"/>
         </w:rPr>
         <w:t>A</w:t>
       </w:r>
       <w:r>
-        <w:rPr>
-          <w:rFonts w:cs="Times New Roman"/>
-          <w:szCs w:val="28"/>
-        </w:rPr>
         <w:t>/Б/</w:t>
       </w:r>
       <w:r>
         <w:rPr>
-          <w:rFonts w:cs="Times New Roman"/>
-          <w:szCs w:val="28"/>
           <w:lang w:val="en-US"/>
         </w:rPr>
         <w:t>B</w:t>
       </w:r>
       <w:r>
-        <w:rPr>
-          <w:rFonts w:cs="Times New Roman"/>
-          <w:szCs w:val="28"/>
-        </w:rPr>
         <w:t xml:space="preserve"> подаётся на верхнюю тарелку колонны К-308 Б.</w:t>
       </w:r>
     </w:p>
     <w:p>
-      <w:pPr>
-        <w:ind w:firstLine="709"/>
-        <w:rPr>
-          <w:rFonts w:cs="Times New Roman"/>
-          <w:szCs w:val="28"/>
-        </w:rPr>
-      </w:pPr>
-      <w:r>
-        <w:rPr>
-          <w:rFonts w:cs="Times New Roman"/>
-          <w:szCs w:val="28"/>
-        </w:rPr>
-        <w:t>Кубовый продукт колонны К-308Б (</w:t>
-      </w:r>
-      <w:proofErr w:type="spellStart"/>
-      <w:r>
-        <w:rPr>
-          <w:rFonts w:cs="Times New Roman"/>
-          <w:szCs w:val="28"/>
-        </w:rPr>
-        <w:t>пропановая</w:t>
-      </w:r>
-      <w:proofErr w:type="spellEnd"/>
-      <w:r>
-        <w:rPr>
-          <w:rFonts w:cs="Times New Roman"/>
-          <w:szCs w:val="28"/>
-        </w:rPr>
-        <w:t xml:space="preserve"> фракция) испаряется в теплообменниках Т-353А/</w:t>
-      </w:r>
-      <w:proofErr w:type="gramStart"/>
-      <w:r>
-        <w:rPr>
-          <w:rFonts w:cs="Times New Roman"/>
-          <w:szCs w:val="28"/>
-        </w:rPr>
-        <w:t>Б  водяным</w:t>
-      </w:r>
-      <w:proofErr w:type="gramEnd"/>
-      <w:r>
-        <w:rPr>
-          <w:rFonts w:cs="Times New Roman"/>
-          <w:szCs w:val="28"/>
-        </w:rPr>
-        <w:t xml:space="preserve"> паром  и направляется в топливную сеть, в </w:t>
-      </w:r>
-      <w:r>
-        <w:rPr>
-          <w:rFonts w:cs="Times New Roman"/>
-          <w:szCs w:val="28"/>
-        </w:rPr>
+      <w:r>
+        <w:t>Кубовый продукт колонны К-308Б (пропановая фракция) испаряется в теплообменниках Т-353А/</w:t>
+      </w:r>
+      <w:r>
+        <w:t>Б водяным</w:t>
+      </w:r>
+      <w:r>
+        <w:t xml:space="preserve"> паром и направляется в топливную сеть, в </w:t>
+      </w:r>
+      <w:r>
         <w:lastRenderedPageBreak/>
         <w:t xml:space="preserve">систему печей пиролиза Р-510/511 установки Э-60(2) (секция 500), либо в линию этана-рецикла на печи пиролиза ц.58-68. </w:t>
       </w:r>
     </w:p>
     <w:p>
-      <w:pPr>
-        <w:shd w:val="clear" w:color="auto" w:fill="FFFFFF"/>
-        <w:ind w:firstLine="709"/>
-        <w:rPr>
-          <w:rFonts w:cs="Times New Roman"/>
-          <w:szCs w:val="28"/>
-        </w:rPr>
-      </w:pPr>
-      <w:r>
-        <w:rPr>
-          <w:rFonts w:cs="Times New Roman"/>
-          <w:szCs w:val="28"/>
-        </w:rPr>
-        <w:t xml:space="preserve">Технологической схемой предусмотрена подача </w:t>
-      </w:r>
-      <w:proofErr w:type="spellStart"/>
-      <w:r>
-        <w:rPr>
-          <w:rFonts w:cs="Times New Roman"/>
-          <w:szCs w:val="28"/>
-        </w:rPr>
-        <w:t>пропановой</w:t>
-      </w:r>
-      <w:proofErr w:type="spellEnd"/>
-      <w:r>
-        <w:rPr>
-          <w:rFonts w:cs="Times New Roman"/>
-          <w:szCs w:val="28"/>
-        </w:rPr>
-        <w:t xml:space="preserve"> фракции помимо испарителей Т-353А/Б. При таком варианте работы открытием запорной арматуры поз 191-6 выполняется подключение линии помимо испарителя. Закрытием запорных арматур 233-6 (242-6), 235-6 (244-6), 236-6 (245-6), 238-6 (247-6) выполняется отключение Т-353А/Б от технологической схемы для проведения работ по опорожнению и чистке трубок теплообменников от полимеров. Теплообменники Т-353А/Б по схеме </w:t>
-      </w:r>
-      <w:proofErr w:type="spellStart"/>
-      <w:r>
-        <w:rPr>
-          <w:rFonts w:cs="Times New Roman"/>
-          <w:szCs w:val="28"/>
-        </w:rPr>
-        <w:t>переобвязаны</w:t>
-      </w:r>
-      <w:proofErr w:type="spellEnd"/>
-      <w:r>
-        <w:rPr>
-          <w:rFonts w:cs="Times New Roman"/>
-          <w:szCs w:val="28"/>
-        </w:rPr>
-        <w:t xml:space="preserve"> таким образом, с </w:t>
+      <w:r>
+        <w:t xml:space="preserve">Технологической схемой предусмотрена подача пропановой фракции помимо испарителей Т-353А/Б. При таком варианте работы открытием запорной арматуры поз 191-6 выполняется подключение линии помимо испарителя. Закрытием запорных арматур 233-6 (242-6), 235-6 (244-6), 236-6 (245-6), 238-6 (247-6) выполняется отключение Т-353А/Б от технологической схемы для проведения работ по опорожнению и чистке трубок теплообменников от полимеров. Теплообменники Т-353А/Б по схеме переобвязаны таким образом, с </w:t>
+      </w:r>
+      <w:r>
+        <w:t>возможностью подключения</w:t>
+      </w:r>
+      <w:r>
+        <w:t xml:space="preserve"> в работу как дополнительных кипятильников колонны К-308Б во время останова для чистки кипятильников Т-348А/Б от полимерных отложений без останова узла получения пропилена. При данном режиме работы теплообменники Т-353А/Б отключаются запорными арматурами 231-6, 233-6 (243-6), 234-6 (242-6), 236-6 (245-6), 237-6, 246-6, 240-6, 241-6 и путем открытия запорных арматур 251-6, 238-6 (247-6), 250-6, 235-6 (244-6) подключаются в работу. В момент останова для чистки теплообменников Т-353А/Б или при использовании их в работе как дополнительных кипятильников колонны К-308Б пропановая фракция с куба колонны подается в топливную сеть, в линию этана-рецикла печей пиролиза цеха 58-68, в систему печей пиролиза Р-510/Р-515 установки Э-60(2) (секция 500) по байпасной линии через запорную арматуру 232-6.</w:t>
+      </w:r>
+    </w:p>
+    <w:p>
+      <w:r>
+        <w:t>Технологической схемой предусмотрена подача продуктового пропана с куба колонны К-308Б в систему печей пиролиза цеха 2021-2045 с применением насосов Н-328</w:t>
+      </w:r>
+      <w:r>
+        <w:t>А/Б.</w:t>
+      </w:r>
+    </w:p>
+    <w:p>
+      <w:r>
+        <w:t xml:space="preserve">Для уменьшения полимеризации непредельных углеводородов в колонне </w:t>
       </w:r>
       <w:proofErr w:type="gramStart"/>
       <w:r>
-        <w:rPr>
-          <w:rFonts w:cs="Times New Roman"/>
-          <w:szCs w:val="28"/>
-        </w:rPr>
-        <w:t>возможностью  подключения</w:t>
+        <w:t>К</w:t>
       </w:r>
       <w:proofErr w:type="gramEnd"/>
       <w:r>
-        <w:rPr>
-          <w:rFonts w:cs="Times New Roman"/>
-          <w:szCs w:val="28"/>
-        </w:rPr>
-        <w:t xml:space="preserve"> в работу как дополнительных кипятильников колонны К-308Б во время останова для чистки кипятильников Т-348А/Б от полимерных отложений без останова узла получения пропилена. При данном режиме работы теплообменники Т-353А/Б отключаются запорными арматурами 231-6, 233-6 (243-6), 234-6 (242-6), 236-6 (245-6), 237-6, 246-6, 240-6, 241-6 и путем открытия запорных арматур 251-6, 238-6 (247-6), 250-6, 235-6 (244-6) подключаются в работу. В момент останова для чистки теплообменников Т-353А/Б или при использовании их в работе как дополнительных кипятильников колонны К-308Б </w:t>
-      </w:r>
-      <w:proofErr w:type="spellStart"/>
-      <w:r>
-        <w:rPr>
-          <w:rFonts w:cs="Times New Roman"/>
-          <w:szCs w:val="28"/>
-        </w:rPr>
-        <w:t>пропановая</w:t>
-      </w:r>
-      <w:proofErr w:type="spellEnd"/>
-      <w:r>
-        <w:rPr>
-          <w:rFonts w:cs="Times New Roman"/>
-          <w:szCs w:val="28"/>
-        </w:rPr>
-        <w:t xml:space="preserve"> фракция с куба колонны подается в топливную сеть, в линию этана-рецикла печей пиролиза цеха 58-68, в систему печей пиролиза Р-510/Р-515 установки Э-60(2) (секция 500) по </w:t>
-      </w:r>
-      <w:proofErr w:type="spellStart"/>
-      <w:r>
-        <w:rPr>
-          <w:rFonts w:cs="Times New Roman"/>
-          <w:szCs w:val="28"/>
-        </w:rPr>
-        <w:t>байпасной</w:t>
-      </w:r>
-      <w:proofErr w:type="spellEnd"/>
-      <w:r>
-        <w:rPr>
-          <w:rFonts w:cs="Times New Roman"/>
-          <w:szCs w:val="28"/>
-        </w:rPr>
-        <w:t xml:space="preserve"> линии через запорную арматуру 232-6.</w:t>
-      </w:r>
-    </w:p>
-    <w:p>
-      <w:pPr>
-        <w:shd w:val="clear" w:color="auto" w:fill="FFFFFF"/>
-        <w:ind w:firstLine="709"/>
-        <w:rPr>
-          <w:rFonts w:cs="Times New Roman"/>
-          <w:szCs w:val="28"/>
-        </w:rPr>
-      </w:pPr>
-      <w:r>
-        <w:rPr>
-          <w:rFonts w:cs="Times New Roman"/>
-          <w:szCs w:val="28"/>
-        </w:rPr>
-        <w:t>Технологической схемой предусмотрена подача продуктового пропана с куба колонны К-308Б в систему печей пиролиза цеха 2021-2045 с применением насосов Н-328А/Б.</w:t>
-      </w:r>
-    </w:p>
-    <w:p>
-      <w:pPr>
-        <w:pStyle w:val="ad"/>
-        <w:ind w:left="0" w:firstLine="709"/>
-        <w:rPr>
-          <w:szCs w:val="28"/>
-        </w:rPr>
-      </w:pPr>
-      <w:r>
-        <w:rPr>
-          <w:szCs w:val="28"/>
-        </w:rPr>
-        <w:t xml:space="preserve"> </w:t>
-      </w:r>
-    </w:p>
-    <w:p>
-      <w:r>
-        <w:rPr>
-          <w:rFonts w:cs="Times New Roman"/>
-          <w:szCs w:val="28"/>
-        </w:rPr>
-        <w:t xml:space="preserve">Для уменьшения полимеризации непредельных углеводородов в колонне К–308А/Б, в кипятильниках Т–348А/Б и подогревателях Т-353А/Б в линию </w:t>
-      </w:r>
-      <w:proofErr w:type="spellStart"/>
-      <w:r>
-        <w:rPr>
-          <w:rFonts w:cs="Times New Roman"/>
-          <w:szCs w:val="28"/>
-        </w:rPr>
-        <w:t>всаса</w:t>
-      </w:r>
-      <w:proofErr w:type="spellEnd"/>
-      <w:r>
-        <w:rPr>
-          <w:rFonts w:cs="Times New Roman"/>
-          <w:szCs w:val="28"/>
-        </w:rPr>
-        <w:t xml:space="preserve"> насоса Н-308А/Б/С предусмотрена подача насосом Н-324 или Н-327 ингибитора полимеризации: ИПОН, </w:t>
-      </w:r>
-      <w:r>
-        <w:rPr>
-          <w:rFonts w:cs="Times New Roman"/>
-          <w:szCs w:val="28"/>
+        <w:t xml:space="preserve">–308А/Б, в кипятильниках Т–348А/Б и подогревателях Т-353А/Б в линию всаса насоса Н-308А/Б/С предусмотрена подача насосом Н-324 или Н-327 ингибитора полимеризации: ИПОН, </w:t>
+      </w:r>
+      <w:r>
+        <w:rPr>
           <w:lang w:val="en-US"/>
         </w:rPr>
         <w:t>NALCO</w:t>
       </w:r>
       <w:r>
-        <w:rPr>
-          <w:rFonts w:cs="Times New Roman"/>
-          <w:szCs w:val="28"/>
-        </w:rPr>
         <w:t xml:space="preserve"> 3214 или аналогичного по импорту.</w:t>
       </w:r>
+    </w:p>
+    <w:p>
       <w:r>
         <w:rPr>
           <w:szCs w:val="28"/>
@@ -2352,15 +1968,7 @@
         <w:t xml:space="preserve"> 726-19А </w:t>
       </w:r>
       <w:r>
-        <w:t xml:space="preserve">установлены на линии выхода </w:t>
-      </w:r>
-      <w:proofErr w:type="spellStart"/>
-      <w:r>
-        <w:t>пропановой</w:t>
-      </w:r>
-      <w:proofErr w:type="spellEnd"/>
-      <w:r>
-        <w:t xml:space="preserve"> фракции с куба колонны К-308Б.</w:t>
+        <w:t>установлены на линии выхода пропановой фракции с куба колонны К-308Б.</w:t>
       </w:r>
     </w:p>
     <w:p>
@@ -2522,15 +2130,7 @@
         <w:t>PV</w:t>
       </w:r>
       <w:r>
-        <w:t xml:space="preserve"> 675-4 А на линии </w:t>
-      </w:r>
-      <w:proofErr w:type="spellStart"/>
-      <w:r>
-        <w:t>сдувок</w:t>
-      </w:r>
-      <w:proofErr w:type="spellEnd"/>
-      <w:r>
-        <w:t xml:space="preserve"> из </w:t>
+        <w:t xml:space="preserve"> 675-4 А на линии сдувок из </w:t>
       </w:r>
       <w:r>
         <w:t>ёмкости</w:t>
@@ -2594,18 +2194,6 @@
       </w:pPr>
       <w:r>
         <w:br w:type="page"/>
-      </w:r>
-    </w:p>
-    <w:p>
-      <w:pPr>
-        <w:pStyle w:val="a3"/>
-      </w:pPr>
-      <w:r>
-        <w:lastRenderedPageBreak/>
-        <w:t>2.2 А</w:t>
-      </w:r>
-      <w:r>
-        <w:t>нализ особенностей автоматизации объекта управления</w:t>
       </w:r>
     </w:p>
     <w:p>
@@ -2617,13 +2205,117 @@
         </w:numPr>
       </w:pPr>
       <w:r>
+        <w:lastRenderedPageBreak/>
+        <w:t>А</w:t>
+      </w:r>
+      <w:r>
+        <w:t>нализ особенностей автоматизации объекта управления</w:t>
+      </w:r>
+    </w:p>
+    <w:p>
+      <w:r>
+        <w:t xml:space="preserve">Процесс перемещения в химической </w:t>
+      </w:r>
+      <w:r>
+        <w:t>промышленности</w:t>
+      </w:r>
+      <w:r>
+        <w:t xml:space="preserve"> является вспомогательным; его необходимо проводить таким образом, чтобы обеспечивался эффективный режим основного процесса (химического, массообменного), обслуживаемого данной установкой перемещения. В связи с этим необходимо поддерживать определенное, чаще всего постоянное, значение расхода F. Это и будет целью управления установкой перемещения</w:t>
+      </w:r>
+      <w:r>
+        <w:t>. Д</w:t>
+      </w:r>
+      <w:r>
+        <w:t>ля того чтобы при наличии возмущений расход F все же был равен заданному, необходимо вносить в объект управления управляющие воздействия, которые будут компенсировать поступившие возмущения. В качестве регулируемой величины здесь необходимо взять сам расход F и формировать управляющие</w:t>
+      </w:r>
+      <w:r>
+        <w:t xml:space="preserve"> </w:t>
+      </w:r>
+      <w:r>
+        <w:t>воздействия в зависимости от того, насколько текущее значение расхода отличается от заданного. Наиболее простым способом внесения управляющих воздействий при этом является изменение положения дроссельного ор</w:t>
+      </w:r>
+      <w:r>
+        <w:t>гана на трубопроводе нагнетания</w:t>
+      </w:r>
+      <w:r>
+        <w:t>, что повлечет за собой изменение его гидравлического сопротивления и общего сопротивления системы в целом.</w:t>
+      </w:r>
+    </w:p>
+    <w:p>
+      <w:r>
+        <w:t>Процесс ректификации относится к основным процессам химической технологии. Показателем эффективности его является состав целевого продукта. В зависимости от технологических особенностей в качестве целевого продукта могут выступать как дистиллят, так и кубовый остаток. Поддержание постоянного состава целевого продукта и будет являться целью управления.</w:t>
+      </w:r>
+    </w:p>
+    <w:p>
+      <w:r>
+        <w:t xml:space="preserve">Ректификационная установка является сложным объектом управления со значительным временем запаздывания (например, в отдельных случаях выходные параметры процесса начнут изменяться после изменения параметров сырья лишь через 1 — 3 ч), с большим числом параметров, характеризующих процесс, многочисленными взаимосвязями между ними, распределенностью их и т. д. Трудность регулирования процесса объясняется также частотой и амплитудой возмущений. Возмущениями являются изменения начальных параметров исходной смеси, тепло- и хладоносителей, изменения свойств теплопередающих </w:t>
+      </w:r>
+      <w:r>
+        <w:t>поверхностей,</w:t>
+      </w:r>
+      <w:r>
+        <w:t xml:space="preserve"> отложение веществ на стенках и т. д. Кроме того, на </w:t>
+      </w:r>
+      <w:r>
+        <w:lastRenderedPageBreak/>
+        <w:t>технологический режим ректификационных колонн, устанавливаемых под открытым небом, влияют колебания температуры атмосферного воздуха.</w:t>
+      </w:r>
+    </w:p>
+    <w:p>
+      <w:r>
+        <w:t xml:space="preserve">Расход сырья </w:t>
+      </w:r>
+      <w:proofErr w:type="spellStart"/>
+      <w:r>
+        <w:t>F</w:t>
+      </w:r>
+      <w:r>
+        <w:rPr>
+          <w:vertAlign w:val="subscript"/>
+        </w:rPr>
+        <w:t>c</w:t>
+      </w:r>
+      <w:proofErr w:type="spellEnd"/>
+      <w:r>
+        <w:t xml:space="preserve"> может быть стабилизирован с помощью регулятора расхода. Диафрагма и исполнительное устройство регулятора должны быть установлены до теплообменника, </w:t>
+      </w:r>
+      <w:r>
+        <w:t>так как</w:t>
+      </w:r>
+      <w:r>
+        <w:t xml:space="preserve"> после нагревания смеси до температуры кипения в этом теплообменнике поток жидкости может содержать паровую фазу, что нарушает р</w:t>
+      </w:r>
+      <w:r>
+        <w:t>аботу автоматических устройств.</w:t>
+      </w:r>
+    </w:p>
+    <w:p>
+      <w:r>
+        <w:t>Большое значение для процесса ректификации имеет температура исходной смеси. Если смесь начинает поступать в колонну при температуре ниже температуры кипения, она должна нагреваться до этой температуры парами, идущими из нижней части колонны. Конденсация паров при этом возрастает, что нарушает весь режим процесса ректификации. Поэтому температуру исходной смеси стабилизируют изменением расхода теплоносителя, подаваемого в теплообменник; тем самым ликвидируют одно из возмущений.</w:t>
+      </w:r>
+    </w:p>
+    <w:p/>
+    <w:p/>
+    <w:p/>
+    <w:p>
+      <w:pPr>
+        <w:pStyle w:val="a3"/>
+        <w:numPr>
+          <w:ilvl w:val="1"/>
+          <w:numId w:val="8"/>
+        </w:numPr>
+      </w:pPr>
+      <w:r>
         <w:t>В</w:t>
       </w:r>
       <w:r>
         <w:t>ыбор регулирующего воздействия на объект управления</w:t>
       </w:r>
     </w:p>
-    <w:p/>
+    <w:p>
+      <w:bookmarkStart w:id="0" w:name="_GoBack"/>
+      <w:bookmarkEnd w:id="0"/>
+    </w:p>
     <w:p>
       <w:pPr>
         <w:spacing w:after="160" w:line="259" w:lineRule="auto"/>
@@ -4273,7 +3965,7 @@
           <v:shape id="_x0000_i1027" type="#_x0000_t75" style="width:64.5pt;height:36pt" o:ole="" fillcolor="window">
             <v:imagedata r:id="rId29" o:title=""/>
           </v:shape>
-          <o:OLEObject Type="Embed" ProgID="Equation.3" ShapeID="_x0000_i1027" DrawAspect="Content" ObjectID="_1743975840" r:id="rId30"/>
+          <o:OLEObject Type="Embed" ProgID="Equation.3" ShapeID="_x0000_i1027" DrawAspect="Content" ObjectID="_1744479568" r:id="rId30"/>
         </w:object>
       </w:r>
       <w:r>
@@ -4325,7 +4017,7 @@
           <v:shape id="_x0000_i1028" type="#_x0000_t75" style="width:93.75pt;height:36pt" o:ole="" fillcolor="window">
             <v:imagedata r:id="rId31" o:title=""/>
           </v:shape>
-          <o:OLEObject Type="Embed" ProgID="Equation.3" ShapeID="_x0000_i1028" DrawAspect="Content" ObjectID="_1743975841" r:id="rId32"/>
+          <o:OLEObject Type="Embed" ProgID="Equation.3" ShapeID="_x0000_i1028" DrawAspect="Content" ObjectID="_1744479569" r:id="rId32"/>
         </w:object>
       </w:r>
       <w:r>
@@ -4551,7 +4243,7 @@
           <v:shape id="_x0000_i1029" type="#_x0000_t75" style="width:7.5pt;height:14.25pt" o:ole="">
             <v:imagedata r:id="rId33" o:title=""/>
           </v:shape>
-          <o:OLEObject Type="Embed" ProgID="Equation.3" ShapeID="_x0000_i1029" DrawAspect="Content" ObjectID="_1743975842" r:id="rId34"/>
+          <o:OLEObject Type="Embed" ProgID="Equation.3" ShapeID="_x0000_i1029" DrawAspect="Content" ObjectID="_1744479570" r:id="rId34"/>
         </w:object>
       </w:r>
       <w:r>
@@ -5172,12 +4864,7 @@
         <w:t xml:space="preserve">6 </w:t>
       </w:r>
       <w:r>
-        <w:t>БЕЗОПАСНОСТЬ И ЭКОЛОГИЧН</w:t>
-      </w:r>
-      <w:bookmarkStart w:id="0" w:name="_GoBack"/>
-      <w:bookmarkEnd w:id="0"/>
-      <w:r>
-        <w:t>ОСТЬ ТЕХ.ПРОЦЕССА</w:t>
+        <w:t>БЕЗОПАСНОСТЬ И ЭКОЛОГИЧНОСТЬ ТЕХ.ПРОЦЕССА</w:t>
       </w:r>
     </w:p>
     <w:p>
@@ -5356,10 +5043,7 @@
     </w:p>
     <w:p>
       <w:r>
-        <w:t>длина – 8</w:t>
-      </w:r>
-      <w:r>
-        <w:t xml:space="preserve"> м;</w:t>
+        <w:t>длина – 8 м;</w:t>
       </w:r>
     </w:p>
     <w:p>
@@ -5400,7 +5084,7 @@
           <v:shape id="_x0000_i1030" type="#_x0000_t75" style="width:149.25pt;height:48pt" o:ole="" fillcolor="window">
             <v:imagedata r:id="rId36" o:title=""/>
           </v:shape>
-          <o:OLEObject Type="Embed" ProgID="Equation.3" ShapeID="_x0000_i1030" DrawAspect="Content" ObjectID="_1743975843" r:id="rId37"/>
+          <o:OLEObject Type="Embed" ProgID="Equation.3" ShapeID="_x0000_i1030" DrawAspect="Content" ObjectID="_1744479571" r:id="rId37"/>
         </w:object>
       </w:r>
       <w:r>
@@ -5463,10 +5147,7 @@
         <w:t>n</w:t>
       </w:r>
       <w:r>
-        <w:t xml:space="preserve"> - площадь пола </w:t>
-      </w:r>
-      <w:r>
-        <w:t>8</w:t>
+        <w:t xml:space="preserve"> - площадь пола 8</w:t>
       </w:r>
       <w:r>
         <w:rPr>
@@ -5475,10 +5156,7 @@
         <w:t>×9</w:t>
       </w:r>
       <w:r>
-        <w:t xml:space="preserve">= </w:t>
-      </w:r>
-      <w:r>
-        <w:t>72</w:t>
+        <w:t>= 72</w:t>
       </w:r>
       <w:r>
         <w:rPr>
@@ -5550,7 +5228,7 @@
           <v:shape id="_x0000_i1031" type="#_x0000_t75" style="width:156.75pt;height:18.75pt" o:ole="" fillcolor="window">
             <v:imagedata r:id="rId38" o:title=""/>
           </v:shape>
-          <o:OLEObject Type="Embed" ProgID="Equation.3" ShapeID="_x0000_i1031" DrawAspect="Content" ObjectID="_1743975844" r:id="rId39"/>
+          <o:OLEObject Type="Embed" ProgID="Equation.3" ShapeID="_x0000_i1031" DrawAspect="Content" ObjectID="_1744479572" r:id="rId39"/>
         </w:object>
       </w:r>
       <w:r>
@@ -5598,7 +5276,7 @@
           <v:shape id="_x0000_i1032" type="#_x0000_t75" style="width:17.25pt;height:18.75pt" o:ole="" fillcolor="window">
             <v:imagedata r:id="rId40" o:title=""/>
           </v:shape>
-          <o:OLEObject Type="Embed" ProgID="Equation.3" ShapeID="_x0000_i1032" DrawAspect="Content" ObjectID="_1743975845" r:id="rId41"/>
+          <o:OLEObject Type="Embed" ProgID="Equation.3" ShapeID="_x0000_i1032" DrawAspect="Content" ObjectID="_1744479573" r:id="rId41"/>
         </w:object>
       </w:r>
       <w:r>
@@ -5630,7 +5308,7 @@
           <v:shape id="_x0000_i1033" type="#_x0000_t75" style="width:15.75pt;height:18.75pt" o:ole="" fillcolor="window">
             <v:imagedata r:id="rId42" o:title=""/>
           </v:shape>
-          <o:OLEObject Type="Embed" ProgID="Equation.3" ShapeID="_x0000_i1033" DrawAspect="Content" ObjectID="_1743975846" r:id="rId43"/>
+          <o:OLEObject Type="Embed" ProgID="Equation.3" ShapeID="_x0000_i1033" DrawAspect="Content" ObjectID="_1744479574" r:id="rId43"/>
         </w:object>
       </w:r>
       <w:r>
@@ -5650,19 +5328,11 @@
           <v:shape id="_x0000_i1034" type="#_x0000_t75" style="width:14.25pt;height:18.75pt" o:ole="" fillcolor="window">
             <v:imagedata r:id="rId44" o:title=""/>
           </v:shape>
-          <o:OLEObject Type="Embed" ProgID="Equation.3" ShapeID="_x0000_i1034" DrawAspect="Content" ObjectID="_1743975847" r:id="rId45"/>
+          <o:OLEObject Type="Embed" ProgID="Equation.3" ShapeID="_x0000_i1034" DrawAspect="Content" ObjectID="_1744479575" r:id="rId45"/>
         </w:object>
       </w:r>
       <w:r>
-        <w:t xml:space="preserve"> = 0,8 - зависит от вида </w:t>
-      </w:r>
-      <w:proofErr w:type="spellStart"/>
-      <w:r>
-        <w:t>светопропускающего</w:t>
-      </w:r>
-      <w:proofErr w:type="spellEnd"/>
-      <w:r>
-        <w:t xml:space="preserve"> материала;</w:t>
+        <w:t xml:space="preserve"> = 0,8 - зависит от вида светопропускающего материала;</w:t>
       </w:r>
     </w:p>
     <w:p>
@@ -5674,7 +5344,7 @@
           <v:shape id="_x0000_i1035" type="#_x0000_t75" style="width:15.75pt;height:18.75pt" o:ole="" fillcolor="window">
             <v:imagedata r:id="rId46" o:title=""/>
           </v:shape>
-          <o:OLEObject Type="Embed" ProgID="Equation.3" ShapeID="_x0000_i1035" DrawAspect="Content" ObjectID="_1743975848" r:id="rId47"/>
+          <o:OLEObject Type="Embed" ProgID="Equation.3" ShapeID="_x0000_i1035" DrawAspect="Content" ObjectID="_1744479576" r:id="rId47"/>
         </w:object>
       </w:r>
       <w:r>
@@ -5690,19 +5360,11 @@
           <v:shape id="_x0000_i1036" type="#_x0000_t75" style="width:15.75pt;height:18.75pt" o:ole="" fillcolor="window">
             <v:imagedata r:id="rId48" o:title=""/>
           </v:shape>
-          <o:OLEObject Type="Embed" ProgID="Equation.3" ShapeID="_x0000_i1036" DrawAspect="Content" ObjectID="_1743975849" r:id="rId49"/>
+          <o:OLEObject Type="Embed" ProgID="Equation.3" ShapeID="_x0000_i1036" DrawAspect="Content" ObjectID="_1744479577" r:id="rId49"/>
         </w:object>
       </w:r>
       <w:r>
-        <w:t xml:space="preserve"> = 0,7 - зависит от степени загрязнения </w:t>
-      </w:r>
-      <w:proofErr w:type="spellStart"/>
-      <w:r>
-        <w:t>светопропускающего</w:t>
-      </w:r>
-      <w:proofErr w:type="spellEnd"/>
-      <w:r>
-        <w:t xml:space="preserve"> материала;</w:t>
+        <w:t xml:space="preserve"> = 0,7 - зависит от степени загрязнения светопропускающего материала;</w:t>
       </w:r>
     </w:p>
     <w:p>
@@ -5714,7 +5376,7 @@
           <v:shape id="_x0000_i1037" type="#_x0000_t75" style="width:15.75pt;height:18.75pt" o:ole="" fillcolor="window">
             <v:imagedata r:id="rId50" o:title=""/>
           </v:shape>
-          <o:OLEObject Type="Embed" ProgID="Equation.3" ShapeID="_x0000_i1037" DrawAspect="Content" ObjectID="_1743975850" r:id="rId51"/>
+          <o:OLEObject Type="Embed" ProgID="Equation.3" ShapeID="_x0000_i1037" DrawAspect="Content" ObjectID="_1744479578" r:id="rId51"/>
         </w:object>
       </w:r>
       <w:r>
@@ -5730,7 +5392,7 @@
           <v:shape id="_x0000_i1038" type="#_x0000_t75" style="width:146.25pt;height:20.25pt" o:ole="" fillcolor="window">
             <v:imagedata r:id="rId52" o:title=""/>
           </v:shape>
-          <o:OLEObject Type="Embed" ProgID="Equation.3" ShapeID="_x0000_i1038" DrawAspect="Content" ObjectID="_1743975851" r:id="rId53"/>
+          <o:OLEObject Type="Embed" ProgID="Equation.3" ShapeID="_x0000_i1038" DrawAspect="Content" ObjectID="_1744479579" r:id="rId53"/>
         </w:object>
       </w:r>
     </w:p>
@@ -5745,10 +5407,10 @@
           <w:position w:val="-28"/>
         </w:rPr>
         <w:object w:dxaOrig="3100" w:dyaOrig="660">
-          <v:shape id="_x0000_i1062" type="#_x0000_t75" style="width:213.75pt;height:45.75pt" o:ole="" fillcolor="window">
+          <v:shape id="_x0000_i1039" type="#_x0000_t75" style="width:213.75pt;height:45.75pt" o:ole="" fillcolor="window">
             <v:imagedata r:id="rId54" o:title=""/>
           </v:shape>
-          <o:OLEObject Type="Embed" ProgID="Equation.3" ShapeID="_x0000_i1062" DrawAspect="Content" ObjectID="_1743975852" r:id="rId55"/>
+          <o:OLEObject Type="Embed" ProgID="Equation.3" ShapeID="_x0000_i1039" DrawAspect="Content" ObjectID="_1744479580" r:id="rId55"/>
         </w:object>
       </w:r>
       <w:r>
@@ -5757,13 +5419,7 @@
     </w:p>
     <w:p>
       <w:r>
-        <w:t>Для есте</w:t>
-      </w:r>
-      <w:r>
-        <w:t>ственного освещения необходимо 5</w:t>
-      </w:r>
-      <w:r>
-        <w:t xml:space="preserve"> окна размером 3 м</w:t>
+        <w:t>Для естественного освещения необходимо 5 окна размером 3 м</w:t>
       </w:r>
       <w:r>
         <w:rPr>
@@ -5772,13 +5428,7 @@
         <w:t>2</w:t>
       </w:r>
       <w:r>
-        <w:t>, в этом случае общая площ</w:t>
-      </w:r>
-      <w:r>
-        <w:t>адь световых проемов составит 15</w:t>
-      </w:r>
-      <w:r>
-        <w:t xml:space="preserve"> м</w:t>
+        <w:t>, в этом случае общая площадь световых проемов составит 15 м</w:t>
       </w:r>
       <w:r>
         <w:rPr>
@@ -5797,15 +5447,7 @@
     </w:p>
     <w:p>
       <w:r>
-        <w:t xml:space="preserve">Используются </w:t>
-      </w:r>
-      <w:proofErr w:type="spellStart"/>
-      <w:r>
-        <w:t>потолочно-люминисцентные</w:t>
-      </w:r>
-      <w:proofErr w:type="spellEnd"/>
-      <w:r>
-        <w:t xml:space="preserve"> светильники на высоте 3.6м</w:t>
+        <w:t>Используются потолочно-люминисцентные светильники на высоте 3.6м</w:t>
       </w:r>
     </w:p>
     <w:p>
@@ -5819,10 +5461,10 @@
           <w:position w:val="-28"/>
         </w:rPr>
         <w:object w:dxaOrig="3280" w:dyaOrig="660">
-          <v:shape id="_x0000_i1065" type="#_x0000_t75" style="width:189pt;height:37.5pt" o:ole="" fillcolor="window">
+          <v:shape id="_x0000_i1040" type="#_x0000_t75" style="width:189pt;height:37.5pt" o:ole="" fillcolor="window">
             <v:imagedata r:id="rId56" o:title=""/>
           </v:shape>
-          <o:OLEObject Type="Embed" ProgID="Equation.3" ShapeID="_x0000_i1065" DrawAspect="Content" ObjectID="_1743975853" r:id="rId57"/>
+          <o:OLEObject Type="Embed" ProgID="Equation.3" ShapeID="_x0000_i1040" DrawAspect="Content" ObjectID="_1744479581" r:id="rId57"/>
         </w:object>
       </w:r>
       <w:r>
@@ -5840,10 +5482,10 @@
     <w:p>
       <w:r>
         <w:object w:dxaOrig="2085" w:dyaOrig="825">
-          <v:shape id="_x0000_i1039" type="#_x0000_t75" style="width:104.25pt;height:41.25pt" o:ole="" fillcolor="window">
+          <v:shape id="_x0000_i1041" type="#_x0000_t75" style="width:104.25pt;height:41.25pt" o:ole="" fillcolor="window">
             <v:imagedata r:id="rId58" o:title=""/>
           </v:shape>
-          <o:OLEObject Type="Embed" ProgID="Equation.3" ShapeID="_x0000_i1039" DrawAspect="Content" ObjectID="_1743975854" r:id="rId59"/>
+          <o:OLEObject Type="Embed" ProgID="Equation.3" ShapeID="_x0000_i1041" DrawAspect="Content" ObjectID="_1744479582" r:id="rId59"/>
         </w:object>
       </w:r>
       <w:r>
@@ -5907,14 +5549,7 @@
           <w:rFonts w:eastAsia="Times New Roman"/>
           <w:lang w:eastAsia="ru-RU"/>
         </w:rPr>
-        <w:t xml:space="preserve"> - площадь помещения 72</w:t>
-      </w:r>
-      <w:r>
-        <w:rPr>
-          <w:rFonts w:eastAsia="Times New Roman"/>
-          <w:lang w:eastAsia="ru-RU"/>
-        </w:rPr>
-        <w:t xml:space="preserve"> м</w:t>
+        <w:t xml:space="preserve"> - площадь помещения 72 м</w:t>
       </w:r>
       <w:r>
         <w:rPr>
@@ -5992,10 +5627,10 @@
           <w:lang w:eastAsia="ru-RU"/>
         </w:rPr>
         <w:object w:dxaOrig="285" w:dyaOrig="315">
-          <v:shape id="_x0000_i1040" type="#_x0000_t75" style="width:14.25pt;height:15.75pt" o:ole="" fillcolor="window">
+          <v:shape id="_x0000_i1042" type="#_x0000_t75" style="width:14.25pt;height:15.75pt" o:ole="" fillcolor="window">
             <v:imagedata r:id="rId60" o:title=""/>
           </v:shape>
-          <o:OLEObject Type="Embed" ProgID="Equation.3" ShapeID="_x0000_i1040" DrawAspect="Content" ObjectID="_1743975855" r:id="rId61"/>
+          <o:OLEObject Type="Embed" ProgID="Equation.3" ShapeID="_x0000_i1042" DrawAspect="Content" ObjectID="_1744479583" r:id="rId61"/>
         </w:object>
       </w:r>
       <w:r>
@@ -6035,10 +5670,10 @@
           <w:lang w:eastAsia="ru-RU"/>
         </w:rPr>
         <w:object w:dxaOrig="1420" w:dyaOrig="720">
-          <v:shape id="_x0000_i1041" type="#_x0000_t75" style="width:105pt;height:52.5pt" o:ole="" fillcolor="window">
+          <v:shape id="_x0000_i1043" type="#_x0000_t75" style="width:105pt;height:52.5pt" o:ole="" fillcolor="window">
             <v:imagedata r:id="rId62" o:title=""/>
           </v:shape>
-          <o:OLEObject Type="Embed" ProgID="Equation.3" ShapeID="_x0000_i1041" DrawAspect="Content" ObjectID="_1743975856" r:id="rId63"/>
+          <o:OLEObject Type="Embed" ProgID="Equation.3" ShapeID="_x0000_i1043" DrawAspect="Content" ObjectID="_1744479584" r:id="rId63"/>
         </w:object>
       </w:r>
       <w:r>
@@ -6086,22 +5721,16 @@
           <w:lang w:eastAsia="ru-RU"/>
         </w:rPr>
         <w:object w:dxaOrig="2680" w:dyaOrig="660">
-          <v:shape id="_x0000_i1069" type="#_x0000_t75" style="width:167.25pt;height:41.25pt" o:ole="" fillcolor="window">
+          <v:shape id="_x0000_i1044" type="#_x0000_t75" style="width:167.25pt;height:41.25pt" o:ole="" fillcolor="window">
             <v:imagedata r:id="rId64" o:title=""/>
           </v:shape>
-          <o:OLEObject Type="Embed" ProgID="Equation.3" ShapeID="_x0000_i1069" DrawAspect="Content" ObjectID="_1743975857" r:id="rId65"/>
+          <o:OLEObject Type="Embed" ProgID="Equation.3" ShapeID="_x0000_i1044" DrawAspect="Content" ObjectID="_1744479585" r:id="rId65"/>
         </w:object>
       </w:r>
     </w:p>
     <w:p>
       <w:r>
-        <w:t>Количество светильников</w:t>
-      </w:r>
-      <w:r>
-        <w:t xml:space="preserve"> в помещении пункта управления 29</w:t>
-      </w:r>
-      <w:r>
-        <w:t xml:space="preserve"> шт.</w:t>
+        <w:t>Количество светильников в помещении пункта управления 29 шт.</w:t>
       </w:r>
     </w:p>
     <w:p>
@@ -6116,15 +5745,7 @@
     </w:p>
     <w:p>
       <w:r>
-        <w:t xml:space="preserve">Электробезопасность. В соответствии с ПУЭ помещение пункта управления относится к классу - без повышенной опасности (сухие, </w:t>
-      </w:r>
-      <w:proofErr w:type="spellStart"/>
-      <w:r>
-        <w:t>беспыльные</w:t>
-      </w:r>
-      <w:proofErr w:type="spellEnd"/>
-      <w:r>
-        <w:t xml:space="preserve"> помещения с нормальной температурой воздуха и изолирующими деревянными полами).</w:t>
+        <w:t>Электробезопасность. В соответствии с ПУЭ помещение пункта управления относится к классу - без повышенной опасности (сухие, беспыльные помещения с нормальной температурой воздуха и изолирующими деревянными полами).</w:t>
       </w:r>
     </w:p>
     <w:p>
@@ -6134,36 +5755,12 @@
     </w:p>
     <w:p>
       <w:r>
-        <w:t xml:space="preserve">Очистка всех </w:t>
-      </w:r>
-      <w:proofErr w:type="spellStart"/>
-      <w:r>
-        <w:t>сдувок</w:t>
-      </w:r>
-      <w:proofErr w:type="spellEnd"/>
-      <w:r>
-        <w:t xml:space="preserve"> или продувок азотом, содержащих окись этилена, производятся через скруббер № 34, орошаемый водой.</w:t>
-      </w:r>
-    </w:p>
-    <w:p>
-      <w:r>
-        <w:t xml:space="preserve">Очистка всех </w:t>
-      </w:r>
-      <w:proofErr w:type="spellStart"/>
-      <w:r>
-        <w:t>сдувок</w:t>
-      </w:r>
-      <w:proofErr w:type="spellEnd"/>
-      <w:r>
-        <w:t xml:space="preserve"> или продувок азотом, содержащих аммиак, производятся по отдельному коллектору </w:t>
-      </w:r>
-      <w:proofErr w:type="spellStart"/>
-      <w:r>
-        <w:t>сдувок</w:t>
-      </w:r>
-      <w:proofErr w:type="spellEnd"/>
-      <w:r>
-        <w:t xml:space="preserve"> через скруббер № 48.</w:t>
+        <w:t>Очистка всех сдувок или продувок азотом, содержащих окись этилена, производятся через скруббер № 34, орошаемый водой.</w:t>
+      </w:r>
+    </w:p>
+    <w:p>
+      <w:r>
+        <w:t>Очистка всех сдувок или продувок азотом, содержащих аммиак, производятся по отдельному коллектору сдувок через скруббер № 48.</w:t>
       </w:r>
     </w:p>
     <w:p>
@@ -6173,15 +5770,7 @@
     </w:p>
     <w:p>
       <w:r>
-        <w:t xml:space="preserve">Все аппараты, работающие под давлением, имеют линии </w:t>
-      </w:r>
-      <w:proofErr w:type="spellStart"/>
-      <w:r>
-        <w:t>сдувок</w:t>
-      </w:r>
-      <w:proofErr w:type="spellEnd"/>
-      <w:r>
-        <w:t xml:space="preserve"> в скрубберы №№ 34, 48.</w:t>
+        <w:t>Все аппараты, работающие под давлением, имеют линии сдувок в скрубберы №№ 34, 48.</w:t>
       </w:r>
     </w:p>
     <w:p>
@@ -6200,15 +5789,7 @@
         <w:ind w:firstLine="0"/>
       </w:pPr>
       <w:r>
-        <w:t xml:space="preserve">Вентиляционные выбросы от вытяжных </w:t>
-      </w:r>
-      <w:proofErr w:type="spellStart"/>
-      <w:r>
-        <w:t>вентсистем</w:t>
-      </w:r>
-      <w:proofErr w:type="spellEnd"/>
-      <w:r>
-        <w:t xml:space="preserve"> производятся через стояк высотой 20 м.</w:t>
+        <w:t>Вентиляционные выбросы от вытяжных вентсистем производятся через стояк высотой 20 м.</w:t>
       </w:r>
     </w:p>
     <w:p>
@@ -12727,27 +12308,13 @@
         <w:rPr>
           <w:rFonts w:eastAsiaTheme="minorEastAsia"/>
         </w:rPr>
-        <w:t xml:space="preserve"> называется </w:t>
-      </w:r>
-      <w:proofErr w:type="spellStart"/>
-      <w:r>
-        <w:rPr>
-          <w:rFonts w:eastAsiaTheme="minorEastAsia"/>
-        </w:rPr>
-        <w:t>оплатоё</w:t>
-      </w:r>
-      <w:r>
-        <w:rPr>
-          <w:rFonts w:eastAsiaTheme="minorEastAsia"/>
-        </w:rPr>
-        <w:t>мкостью</w:t>
-      </w:r>
-      <w:proofErr w:type="spellEnd"/>
-      <w:r>
-        <w:rPr>
-          <w:rFonts w:eastAsiaTheme="minorEastAsia"/>
-        </w:rPr>
-        <w:t xml:space="preserve"> единицы продукции. Дро</w:t>
+        <w:t xml:space="preserve"> называется оплатоё</w:t>
+      </w:r>
+      <w:r>
+        <w:rPr>
+          <w:rFonts w:eastAsiaTheme="minorEastAsia"/>
+        </w:rPr>
+        <w:t>мкостью единицы продукции. Дро</w:t>
       </w:r>
       <w:r>
         <w:rPr>
@@ -24968,7 +24535,7 @@
   <w:abstractNum w:abstractNumId="0" w15:restartNumberingAfterBreak="0">
     <w:nsid w:val="1449635C"/>
     <w:multiLevelType w:val="multilevel"/>
-    <w:tmpl w:val="08725138"/>
+    <w:tmpl w:val="5B00620A"/>
     <w:lvl w:ilvl="0">
       <w:start w:val="2"/>
       <w:numFmt w:val="decimal"/>
@@ -24982,7 +24549,7 @@
       </w:rPr>
     </w:lvl>
     <w:lvl w:ilvl="1">
-      <w:start w:val="3"/>
+      <w:start w:val="2"/>
       <w:numFmt w:val="decimal"/>
       <w:lvlText w:val="%1.%2"/>
       <w:lvlJc w:val="left"/>
@@ -28196,7 +27763,7 @@
 </file>
 
 <file path=customXml/itemProps1.xml><?xml version="1.0" encoding="utf-8"?>
-<ds:datastoreItem xmlns:ds="http://schemas.openxmlformats.org/officeDocument/2006/customXml" ds:itemID="{052C6C7A-D2F3-417F-8767-1AF63C835DA2}">
+<ds:datastoreItem xmlns:ds="http://schemas.openxmlformats.org/officeDocument/2006/customXml" ds:itemID="{2A0BF16F-1BC6-43C3-8BC4-06E8DFDD410A}">
   <ds:schemaRefs>
     <ds:schemaRef ds:uri="http://schemas.openxmlformats.org/officeDocument/2006/bibliography"/>
   </ds:schemaRefs>

</xml_diff>

<commit_message>
Add 5 point for Adel
</commit_message>
<xml_diff>
--- a/2023/Диплом/Адель/Диплом Адель.docx
+++ b/2023/Диплом/Адель/Диплом Адель.docx
@@ -159,7 +159,7 @@
               <w:ind w:firstLine="0"/>
             </w:pPr>
             <w:r>
-              <w:t>6</w:t>
+              <w:t>5</w:t>
             </w:r>
           </w:p>
         </w:tc>
@@ -203,7 +203,7 @@
               <w:ind w:firstLine="0"/>
             </w:pPr>
             <w:r>
-              <w:t>6</w:t>
+              <w:t>5</w:t>
             </w:r>
           </w:p>
         </w:tc>
@@ -247,7 +247,7 @@
               <w:ind w:firstLine="0"/>
             </w:pPr>
             <w:r>
-              <w:t>8</w:t>
+              <w:t>7</w:t>
             </w:r>
           </w:p>
         </w:tc>
@@ -291,7 +291,7 @@
               <w:ind w:firstLine="0"/>
             </w:pPr>
             <w:r>
-              <w:t>10</w:t>
+              <w:t>9</w:t>
             </w:r>
           </w:p>
         </w:tc>
@@ -332,7 +332,7 @@
               <w:ind w:firstLine="0"/>
             </w:pPr>
             <w:r>
-              <w:t>12</w:t>
+              <w:t>11</w:t>
             </w:r>
           </w:p>
         </w:tc>
@@ -373,7 +373,10 @@
               <w:ind w:firstLine="0"/>
             </w:pPr>
             <w:r>
-              <w:t>16</w:t>
+              <w:t>1</w:t>
+            </w:r>
+            <w:r>
+              <w:t>4</w:t>
             </w:r>
           </w:p>
         </w:tc>
@@ -414,7 +417,10 @@
               <w:ind w:firstLine="0"/>
             </w:pPr>
             <w:r>
-              <w:t>18</w:t>
+              <w:t>1</w:t>
+            </w:r>
+            <w:r>
+              <w:t>6</w:t>
             </w:r>
           </w:p>
         </w:tc>
@@ -457,6 +463,9 @@
             <w:pPr>
               <w:ind w:firstLine="0"/>
             </w:pPr>
+            <w:r>
+              <w:t>16</w:t>
+            </w:r>
           </w:p>
         </w:tc>
       </w:tr>
@@ -498,6 +507,9 @@
             <w:pPr>
               <w:ind w:firstLine="0"/>
             </w:pPr>
+            <w:r>
+              <w:t>18</w:t>
+            </w:r>
           </w:p>
         </w:tc>
       </w:tr>
@@ -539,6 +551,9 @@
             <w:pPr>
               <w:ind w:firstLine="0"/>
             </w:pPr>
+            <w:r>
+              <w:t>20</w:t>
+            </w:r>
           </w:p>
         </w:tc>
       </w:tr>
@@ -580,6 +595,9 @@
             <w:pPr>
               <w:ind w:firstLine="0"/>
             </w:pPr>
+            <w:r>
+              <w:t>21</w:t>
+            </w:r>
           </w:p>
         </w:tc>
       </w:tr>
@@ -618,6 +636,9 @@
             <w:pPr>
               <w:ind w:firstLine="0"/>
             </w:pPr>
+            <w:r>
+              <w:t>22</w:t>
+            </w:r>
           </w:p>
         </w:tc>
       </w:tr>
@@ -659,6 +680,9 @@
             <w:pPr>
               <w:ind w:firstLine="0"/>
             </w:pPr>
+            <w:r>
+              <w:t>27</w:t>
+            </w:r>
           </w:p>
         </w:tc>
       </w:tr>
@@ -700,6 +724,9 @@
             <w:pPr>
               <w:ind w:firstLine="0"/>
             </w:pPr>
+            <w:r>
+              <w:t>29</w:t>
+            </w:r>
           </w:p>
         </w:tc>
       </w:tr>
@@ -744,6 +771,9 @@
             <w:pPr>
               <w:ind w:firstLine="0"/>
             </w:pPr>
+            <w:r>
+              <w:t>29</w:t>
+            </w:r>
           </w:p>
         </w:tc>
       </w:tr>
@@ -782,6 +812,8 @@
             <w:pPr>
               <w:ind w:firstLine="0"/>
             </w:pPr>
+            <w:bookmarkStart w:id="0" w:name="_GoBack"/>
+            <w:bookmarkEnd w:id="0"/>
           </w:p>
         </w:tc>
       </w:tr>
@@ -892,8 +924,6 @@
             </w:pPr>
           </w:p>
         </w:tc>
-        <w:bookmarkStart w:id="0" w:name="_GoBack"/>
-        <w:bookmarkEnd w:id="0"/>
       </w:tr>
     </w:tbl>
     <w:p/>
@@ -1730,7 +1760,7 @@
                     </pic:cNvPicPr>
                   </pic:nvPicPr>
                   <pic:blipFill>
-                    <a:blip r:embed="rId6">
+                    <a:blip r:embed="rId8">
                       <a:extLst>
                         <a:ext uri="{28A0092B-C50C-407E-A947-70E740481C1C}">
                           <a14:useLocalDpi xmlns:a14="http://schemas.microsoft.com/office/drawing/2010/main" val="0"/>
@@ -1790,7 +1820,7 @@
                     </pic:cNvPicPr>
                   </pic:nvPicPr>
                   <pic:blipFill>
-                    <a:blip r:embed="rId7">
+                    <a:blip r:embed="rId9">
                       <a:extLst>
                         <a:ext uri="{28A0092B-C50C-407E-A947-70E740481C1C}">
                           <a14:useLocalDpi xmlns:a14="http://schemas.microsoft.com/office/drawing/2010/main" val="0"/>
@@ -1845,7 +1875,16 @@
       </w:r>
     </w:p>
     <w:p/>
-    <w:p/>
+    <w:p>
+      <w:pPr>
+        <w:spacing w:after="160" w:line="259" w:lineRule="auto"/>
+        <w:ind w:firstLine="0"/>
+        <w:jc w:val="left"/>
+      </w:pPr>
+      <w:r>
+        <w:br w:type="page"/>
+      </w:r>
+    </w:p>
     <w:p>
       <w:pPr>
         <w:pStyle w:val="a3"/>
@@ -1855,6 +1894,7 @@
         </w:numPr>
       </w:pPr>
       <w:r>
+        <w:lastRenderedPageBreak/>
         <w:t>В</w:t>
       </w:r>
       <w:r>
@@ -1871,11 +1911,7 @@
     </w:p>
     <w:p>
       <w:r>
-        <w:t xml:space="preserve">В итоге целевым продукта будет являться получение пропилена, для достижения данного показателя регулируется параметр температуры пропан-пропиленовой фракции из теплообменника Т-308 в колонну К-308Б. Состав </w:t>
-      </w:r>
-      <w:r>
-        <w:lastRenderedPageBreak/>
-        <w:t>пропана при этом может колебаться в определенных пределах вследствие изменения состава исходной смеси.</w:t>
+        <w:t>В итоге целевым продукта будет являться получение пропилена, для достижения данного показателя регулируется параметр температуры пропан-пропиленовой фракции из теплообменника Т-308 в колонну К-308Б. Состав пропана при этом может колебаться в определенных пределах вследствие изменения состава исходной смеси.</w:t>
       </w:r>
     </w:p>
     <w:p>
@@ -2044,6 +2080,7 @@
               <w:rPr>
                 <w:lang w:val="en-US"/>
               </w:rPr>
+              <w:lastRenderedPageBreak/>
               <w:t>t</w:t>
             </w:r>
             <w:r>
@@ -2353,7 +2390,6 @@
               <w:rPr>
                 <w:lang w:val="en-US"/>
               </w:rPr>
-              <w:lastRenderedPageBreak/>
               <w:t>T</w:t>
             </w:r>
           </w:p>
@@ -3428,7 +3464,7 @@
             <o:lock v:ext="edit" aspectratio="t"/>
           </v:shapetype>
           <v:shape id="_x0000_i1025" type="#_x0000_t75" style="width:158.25pt;height:43.5pt">
-            <v:imagedata r:id="rId8" o:title="формула"/>
+            <v:imagedata r:id="rId10" o:title="формула"/>
           </v:shape>
         </w:pict>
       </w:r>
@@ -3442,14 +3478,18 @@
       <w:r>
         <w:pict>
           <v:shape id="_x0000_i1026" type="#_x0000_t75" style="width:353.25pt;height:252pt">
-            <v:imagedata r:id="rId9" o:title="афчх"/>
+            <v:imagedata r:id="rId11" o:title="афчх"/>
           </v:shape>
         </w:pict>
       </w:r>
     </w:p>
     <w:p>
       <w:r>
-        <w:t>Если исследуемая АСР устойчива, то может возникнуть вопрос о том, насколько качественно происходит регулирование в этой системе и удовлетворяет ли оно технологическим требованиям. На практике качество регулирования может быть определено визуально по графику переходной кривой, однако, имеются точные методы, дающие конкретные числовые значения.</w:t>
+        <w:t xml:space="preserve">Если исследуемая АСР устойчива, то может возникнуть вопрос о том, насколько качественно происходит регулирование в этой системе и удовлетворяет ли оно технологическим требованиям. На практике качество регулирования может </w:t>
+      </w:r>
+      <w:r>
+        <w:lastRenderedPageBreak/>
+        <w:t>быть определено визуально по графику переходной кривой, однако, имеются точные методы, дающие конкретные числовые значения.</w:t>
       </w:r>
     </w:p>
     <w:p>
@@ -3459,7 +3499,6 @@
     </w:p>
     <w:p>
       <w:r>
-        <w:lastRenderedPageBreak/>
         <w:t>1) прямые - определяемые непосредственно по кривой переходного процесса,</w:t>
       </w:r>
     </w:p>
@@ -3540,9 +3579,9 @@
         </w:rPr>
         <w:object w:dxaOrig="1299" w:dyaOrig="780">
           <v:shape id="_x0000_i1027" type="#_x0000_t75" style="width:64.5pt;height:36pt" o:ole="" fillcolor="window">
-            <v:imagedata r:id="rId10" o:title=""/>
+            <v:imagedata r:id="rId12" o:title=""/>
           </v:shape>
-          <o:OLEObject Type="Embed" ProgID="Equation.3" ShapeID="_x0000_i1027" DrawAspect="Content" ObjectID="_1744481877" r:id="rId11"/>
+          <o:OLEObject Type="Embed" ProgID="Equation.3" ShapeID="_x0000_i1027" DrawAspect="Content" ObjectID="_1744750622" r:id="rId13"/>
         </w:object>
       </w:r>
       <w:r>
@@ -3592,9 +3631,9 @@
         </w:rPr>
         <w:object w:dxaOrig="1860" w:dyaOrig="740">
           <v:shape id="_x0000_i1028" type="#_x0000_t75" style="width:93.75pt;height:36pt" o:ole="" fillcolor="window">
-            <v:imagedata r:id="rId12" o:title=""/>
+            <v:imagedata r:id="rId14" o:title=""/>
           </v:shape>
-          <o:OLEObject Type="Embed" ProgID="Equation.3" ShapeID="_x0000_i1028" DrawAspect="Content" ObjectID="_1744481878" r:id="rId13"/>
+          <o:OLEObject Type="Embed" ProgID="Equation.3" ShapeID="_x0000_i1028" DrawAspect="Content" ObjectID="_1744750623" r:id="rId15"/>
         </w:object>
       </w:r>
       <w:r>
@@ -3778,7 +3817,11 @@
         <w:t xml:space="preserve">. </w:t>
       </w:r>
       <w:r>
-        <w:t>Важно отметить, что анализ устойчивости является только одним из аспектов оценки системы управления, и другие факторы, такие как производительность, надежность и устойчивость к помехам, также должны быть учтены.</w:t>
+        <w:t xml:space="preserve">Важно отметить, что анализ устойчивости является только одним из аспектов оценки </w:t>
+      </w:r>
+      <w:r>
+        <w:lastRenderedPageBreak/>
+        <w:t>системы управления, и другие факторы, такие как производительность, надежность и устойчивость к помехам, также должны быть учтены.</w:t>
       </w:r>
     </w:p>
     <w:p>
@@ -3818,9 +3861,9 @@
         </w:rPr>
         <w:object w:dxaOrig="200" w:dyaOrig="220">
           <v:shape id="_x0000_i1029" type="#_x0000_t75" style="width:7.5pt;height:14.25pt" o:ole="">
-            <v:imagedata r:id="rId14" o:title=""/>
+            <v:imagedata r:id="rId16" o:title=""/>
           </v:shape>
-          <o:OLEObject Type="Embed" ProgID="Equation.3" ShapeID="_x0000_i1029" DrawAspect="Content" ObjectID="_1744481879" r:id="rId15"/>
+          <o:OLEObject Type="Embed" ProgID="Equation.3" ShapeID="_x0000_i1029" DrawAspect="Content" ObjectID="_1744750624" r:id="rId17"/>
         </w:object>
       </w:r>
       <w:r>
@@ -4129,7 +4172,7 @@
                     </pic:cNvPicPr>
                   </pic:nvPicPr>
                   <pic:blipFill>
-                    <a:blip r:embed="rId16"/>
+                    <a:blip r:embed="rId18"/>
                     <a:srcRect/>
                     <a:stretch>
                       <a:fillRect/>
@@ -4440,15 +4483,7 @@
         <w:t xml:space="preserve"> Т-348А и Т-348Б проходят вверх</w:t>
       </w:r>
       <w:r>
-        <w:t xml:space="preserve"> по колонне через клапанные тарелки, </w:t>
-      </w:r>
-      <w:proofErr w:type="spellStart"/>
-      <w:r>
-        <w:t>барботируют</w:t>
-      </w:r>
-      <w:proofErr w:type="spellEnd"/>
-      <w:r>
-        <w:t xml:space="preserve"> через слой жидкости и при этом частично конденсируются, (в первую очередь пары труднолетучих компонентов). </w:t>
+        <w:t xml:space="preserve"> по колонне через клапанные тарелки, барботируют через слой жидкости и при этом частично конденсируются, (в первую очередь пары труднолетучих компонентов). </w:t>
       </w:r>
     </w:p>
     <w:p>
@@ -4463,15 +4498,7 @@
         <w:t>°</w:t>
       </w:r>
       <w:r>
-        <w:t xml:space="preserve">С в </w:t>
-      </w:r>
-      <w:proofErr w:type="spellStart"/>
-      <w:r>
-        <w:t>переохладитель</w:t>
-      </w:r>
-      <w:proofErr w:type="spellEnd"/>
-      <w:r>
-        <w:t xml:space="preserve"> Т-350 одним или двумя параллельно работающими насосами Н-309А/</w:t>
+        <w:t>С в переохладитель Т-350 одним или двумя параллельно работающими насосами Н-309А/</w:t>
       </w:r>
       <w:r>
         <w:rPr>
@@ -4519,15 +4546,7 @@
         </w:rPr>
       </w:pPr>
       <w:r>
-        <w:t xml:space="preserve">Для исключения превышения давления в К-308А/Б на емкости Е-325 смонтирована линия </w:t>
-      </w:r>
-      <w:proofErr w:type="spellStart"/>
-      <w:r>
-        <w:t>сдувок</w:t>
-      </w:r>
-      <w:proofErr w:type="spellEnd"/>
-      <w:r>
-        <w:t xml:space="preserve"> газа на факел через регулирующий клапан поз.</w:t>
+        <w:t>Для исключения превышения давления в К-308А/Б на емкости Е-325 смонтирована линия сдувок газа на факел через регулирующий клапан поз.</w:t>
       </w:r>
       <w:r>
         <w:t xml:space="preserve"> </w:t>
@@ -4594,15 +4613,7 @@
     </w:p>
     <w:p>
       <w:r>
-        <w:t>Кубовый продукт колонны К-308Б (</w:t>
-      </w:r>
-      <w:proofErr w:type="spellStart"/>
-      <w:r>
-        <w:t>пропановая</w:t>
-      </w:r>
-      <w:proofErr w:type="spellEnd"/>
-      <w:r>
-        <w:t xml:space="preserve"> фракция) испаряется в теплообменниках Т-353А/Б водяным паром и направляется в топливную сеть, в </w:t>
+        <w:t xml:space="preserve">Кубовый продукт колонны К-308Б (пропановая фракция) испаряется в теплообменниках Т-353А/Б водяным паром и направляется в топливную сеть, в </w:t>
       </w:r>
       <w:r>
         <w:lastRenderedPageBreak/>
@@ -4627,76 +4638,931 @@
       </w:r>
       <w:proofErr w:type="spellEnd"/>
       <w:r>
-        <w:t xml:space="preserve"> таким образом, с возможностью подключения в работу как дополнительных кипятильников колонны К-308Б во время останова для чистки кипятильников Т-348А/Б от полимерных отложений без останова узла получения пропилена. При данном режиме работы теплообменники Т-353А/Б отключаются запорными арматурами 231-6, 233-6 (243-6), 234-6 (242-6), 236-6 (245-6), 237-6, 246-6, 240-6, 241-6 и путем открытия запорных арматур 251-6, 238-6 (247-6), 250-6, 235-6 (244-6) подключаются в работу. В момент останова для чистки теплообменников Т-353А/Б или при использовании их в работе как дополнительных кипятильников колонны К-308Б </w:t>
+        <w:t xml:space="preserve"> таким образом, с возможностью подключения в работу как дополнительных кипятильников колонны К-308Б во время останова для чистки кипятильников Т-348А/Б от полимерных отложений без останова узла получения пропилена. При данном режиме работы теплообменники Т-353А/Б отключаются запорными арматурами 231-6, 233-6 (243-6), 234-6 (242-6), 236-6 (245-6), 237-6, 246-6, 240-6, 241-6 и путем открытия запорных арматур 251-6, 238-6 (247-6), 250-6, 235-6 (244-6) подключаются в работу. В момент останова для чистки теплообменников Т-353А/Б или при использовании их в работе как дополнительных кипятильников колонны К-308Б пропановая фракция с куба колонны подается в топливную сеть, в линию этана-рецикла печей пиролиза цеха 58-68, в систему печей пиролиза Р-510/Р-515 установки Э-60(2) (секция 500) по </w:t>
       </w:r>
       <w:proofErr w:type="spellStart"/>
       <w:r>
-        <w:t>пропановая</w:t>
+        <w:t>байпасной</w:t>
       </w:r>
       <w:proofErr w:type="spellEnd"/>
       <w:r>
-        <w:t xml:space="preserve"> фракция с куба колонны подается в топливную сеть, в линию этана-рецикла печей пиролиза цеха 58-68, в систему печей пиролиза Р-510/Р-515 установки Э-60(2) (секция 500) по </w:t>
+        <w:t xml:space="preserve"> линии через запорную арматуру 232-6.</w:t>
+      </w:r>
+    </w:p>
+    <w:p>
+      <w:r>
+        <w:t>Технологической схемой предусмотрена подача продуктового пропана с куба колонны К-308Б в систему печей пиролиза цеха 2021-2045 с применением насосов Н-328</w:t>
+      </w:r>
+      <w:r>
+        <w:t>А/Б.</w:t>
+      </w:r>
+    </w:p>
+    <w:p>
+      <w:r>
+        <w:t xml:space="preserve">Для уменьшения полимеризации непредельных углеводородов в колонне </w:t>
+      </w:r>
+      <w:proofErr w:type="gramStart"/>
+      <w:r>
+        <w:t>К</w:t>
+      </w:r>
+      <w:proofErr w:type="gramEnd"/>
+      <w:r>
+        <w:t xml:space="preserve">–308А/Б, в кипятильниках Т–348А/Б и подогревателях Т-353А/Б в линию </w:t>
       </w:r>
       <w:proofErr w:type="spellStart"/>
       <w:r>
-        <w:t>байпасной</w:t>
+        <w:t>всаса</w:t>
       </w:r>
       <w:proofErr w:type="spellEnd"/>
       <w:r>
-        <w:t xml:space="preserve"> линии через запорную арматуру 232-6.</w:t>
-      </w:r>
-    </w:p>
-    <w:p>
-      <w:r>
-        <w:t>Технологической схемой предусмотрена подача продуктового пропана с куба колонны К-308Б в систему печей пиролиза цеха 2021-2045 с применением насосов Н-328</w:t>
-      </w:r>
-      <w:r>
-        <w:t>А/Б.</w:t>
-      </w:r>
-    </w:p>
-    <w:p>
-      <w:r>
-        <w:t xml:space="preserve">Для уменьшения полимеризации непредельных углеводородов в колонне </w:t>
-      </w:r>
-      <w:proofErr w:type="gramStart"/>
-      <w:r>
-        <w:t>К</w:t>
-      </w:r>
-      <w:proofErr w:type="gramEnd"/>
-      <w:r>
-        <w:t xml:space="preserve">–308А/Б, в кипятильниках Т–348А/Б и подогревателях Т-353А/Б в линию </w:t>
+        <w:t xml:space="preserve"> насоса Н-308А/Б/С предусмотрена подача насосом Н-324 или Н-327 ингибитора полимеризации: ИПОН, </w:t>
+      </w:r>
+      <w:r>
+        <w:rPr>
+          <w:lang w:val="en-US"/>
+        </w:rPr>
+        <w:t>NALCO</w:t>
+      </w:r>
+      <w:r>
+        <w:t xml:space="preserve"> 3214 или аналогичного по импорту.</w:t>
+      </w:r>
+    </w:p>
+    <w:p>
+      <w:pPr>
+        <w:spacing w:after="160" w:line="259" w:lineRule="auto"/>
+        <w:ind w:firstLine="0"/>
+        <w:jc w:val="left"/>
+      </w:pPr>
+      <w:r>
+        <w:br w:type="page"/>
+      </w:r>
+    </w:p>
+    <w:p>
+      <w:pPr>
+        <w:pStyle w:val="a3"/>
+      </w:pPr>
+      <w:bookmarkStart w:id="2" w:name="_Toc104230566"/>
+      <w:r>
+        <w:lastRenderedPageBreak/>
+        <w:t>5.2 Выбор средств измерения</w:t>
+      </w:r>
+      <w:bookmarkEnd w:id="2"/>
+    </w:p>
+    <w:p>
+      <w:r>
+        <w:t>Выбор средств измерений происходит исходя из</w:t>
+      </w:r>
+      <w:r>
+        <w:t>:</w:t>
+      </w:r>
+    </w:p>
+    <w:p>
+      <w:pPr>
+        <w:pStyle w:val="a7"/>
+        <w:numPr>
+          <w:ilvl w:val="0"/>
+          <w:numId w:val="32"/>
+        </w:numPr>
+      </w:pPr>
+      <w:r>
+        <w:rPr>
+          <w:color w:val="000000"/>
+        </w:rPr>
+        <w:t xml:space="preserve">Диапазона измерения - ориентировочно верхний предел измерения определяется </w:t>
       </w:r>
       <w:proofErr w:type="spellStart"/>
       <w:r>
-        <w:t>всаса</w:t>
+        <w:rPr>
+          <w:i/>
+          <w:iCs/>
+          <w:color w:val="000000"/>
+          <w:lang w:val="en-US"/>
+        </w:rPr>
+        <w:t>N</w:t>
+      </w:r>
+      <w:r>
+        <w:rPr>
+          <w:iCs/>
+          <w:color w:val="000000"/>
+          <w:vertAlign w:val="subscript"/>
+          <w:lang w:val="en-US"/>
+        </w:rPr>
+        <w:t>en</w:t>
       </w:r>
       <w:proofErr w:type="spellEnd"/>
       <w:r>
-        <w:t xml:space="preserve"> насоса Н-308А/Б/С предусмотрена подача насосом Н-324 или Н-327 ингибитора полимеризации: ИПОН, </w:t>
-      </w:r>
-      <w:r>
-        <w:rPr>
+        <w:rPr>
+          <w:iCs/>
+          <w:color w:val="000000"/>
+        </w:rPr>
+        <w:t>=1,5</w:t>
+      </w:r>
+      <w:r>
+        <w:rPr>
+          <w:i/>
+          <w:iCs/>
+          <w:color w:val="000000"/>
           <w:lang w:val="en-US"/>
         </w:rPr>
-        <w:t>NALCO</w:t>
-      </w:r>
-      <w:r>
-        <w:t xml:space="preserve"> 3214 или аналогичного по импорту.</w:t>
-      </w:r>
-    </w:p>
-    <w:p>
-      <w:pPr>
-        <w:pStyle w:val="a3"/>
-      </w:pPr>
-      <w:bookmarkStart w:id="2" w:name="_Toc104230566"/>
-      <w:r>
-        <w:t>5.2 Выбор средств измерения</w:t>
-      </w:r>
-      <w:bookmarkEnd w:id="2"/>
-    </w:p>
-    <w:p>
-      <w:r>
-        <w:t>…</w:t>
+        <w:t>N</w:t>
+      </w:r>
+      <w:r>
+        <w:rPr>
+          <w:iCs/>
+          <w:color w:val="000000"/>
+          <w:vertAlign w:val="subscript"/>
+          <w:lang w:val="en-US"/>
+        </w:rPr>
+        <w:t>H</w:t>
+      </w:r>
+      <w:r>
+        <w:rPr>
+          <w:iCs/>
+          <w:color w:val="000000"/>
+          <w:vertAlign w:val="subscript"/>
+        </w:rPr>
+        <w:t>ОМ</w:t>
+      </w:r>
+      <w:r>
+        <w:rPr>
+          <w:iCs/>
+          <w:color w:val="000000"/>
+        </w:rPr>
+        <w:t xml:space="preserve">. </w:t>
+      </w:r>
+      <w:r>
+        <w:rPr>
+          <w:color w:val="000000"/>
+        </w:rPr>
+        <w:t xml:space="preserve">Здесь </w:t>
+      </w:r>
+      <w:r>
+        <w:rPr>
+          <w:i/>
+          <w:iCs/>
+          <w:color w:val="000000"/>
+          <w:lang w:val="en-US"/>
+        </w:rPr>
+        <w:t>N</w:t>
+      </w:r>
+      <w:r>
+        <w:rPr>
+          <w:iCs/>
+          <w:color w:val="000000"/>
+          <w:vertAlign w:val="subscript"/>
+          <w:lang w:val="en-US"/>
+        </w:rPr>
+        <w:t>H</w:t>
+      </w:r>
+      <w:r>
+        <w:rPr>
+          <w:iCs/>
+          <w:color w:val="000000"/>
+          <w:vertAlign w:val="subscript"/>
+        </w:rPr>
+        <w:t>О</w:t>
+      </w:r>
+      <w:r>
+        <w:rPr>
+          <w:iCs/>
+          <w:color w:val="000000"/>
+          <w:vertAlign w:val="subscript"/>
+          <w:lang w:val="en-US"/>
+        </w:rPr>
+        <w:t>M</w:t>
+      </w:r>
+      <w:r>
+        <w:rPr>
+          <w:iCs/>
+          <w:color w:val="000000"/>
+        </w:rPr>
+        <w:t xml:space="preserve"> </w:t>
+      </w:r>
+      <w:r>
+        <w:rPr>
+          <w:color w:val="000000"/>
+        </w:rPr>
+        <w:t xml:space="preserve">- номинальное значение параметра </w:t>
+      </w:r>
+      <w:r>
+        <w:rPr>
+          <w:bCs/>
+          <w:color w:val="000000"/>
+        </w:rPr>
+        <w:t>со</w:t>
+      </w:r>
+      <w:r>
+        <w:rPr>
+          <w:color w:val="000000"/>
+        </w:rPr>
+        <w:t>гласно заданию.</w:t>
+      </w:r>
+      <w:r>
+        <w:rPr>
+          <w:b/>
+          <w:bCs/>
+          <w:color w:val="000000"/>
+        </w:rPr>
+        <w:t xml:space="preserve"> </w:t>
+      </w:r>
+      <w:r>
+        <w:rPr>
+          <w:color w:val="000000"/>
+        </w:rPr>
+        <w:t>Далее из справочника берется ближайшее значение верхнего предела в сторону увеличения;</w:t>
+      </w:r>
+    </w:p>
+    <w:p>
+      <w:pPr>
+        <w:pStyle w:val="a7"/>
+        <w:numPr>
+          <w:ilvl w:val="0"/>
+          <w:numId w:val="32"/>
+        </w:numPr>
+      </w:pPr>
+      <w:r>
+        <w:rPr>
+          <w:color w:val="000000"/>
+        </w:rPr>
+        <w:t>Системы дистанционной передачи (возможны электрический токовый, по напряжению, дифференциально-трансформаторный или пневматический сигналы дистанционной передачи). Если технологический процесс пожаровзрывоопасный, рекомендуется выбрать пневматические или безопасного исполнения электрические приборы;</w:t>
+      </w:r>
+    </w:p>
+    <w:p>
+      <w:pPr>
+        <w:pStyle w:val="a7"/>
+        <w:numPr>
+          <w:ilvl w:val="0"/>
+          <w:numId w:val="32"/>
+        </w:numPr>
+      </w:pPr>
+      <w:r>
+        <w:rPr>
+          <w:color w:val="000000"/>
+        </w:rPr>
+        <w:t>Заданной погрешности измерений.</w:t>
+      </w:r>
+    </w:p>
+    <w:p>
+      <w:r>
+        <w:t xml:space="preserve">Режим работы </w:t>
+      </w:r>
+      <w:r>
+        <w:t>колонны К-308Б</w:t>
+      </w:r>
+    </w:p>
+    <w:p>
+      <w:pPr>
+        <w:rPr>
+          <w:rStyle w:val="aa"/>
+          <w:rFonts w:cs="Times New Roman"/>
+          <w:szCs w:val="28"/>
+          <w:vertAlign w:val="baseline"/>
+        </w:rPr>
+      </w:pPr>
+      <w:r>
+        <w:t xml:space="preserve">Давление вверху колонны - не более </w:t>
+      </w:r>
+      <w:r>
+        <w:t>1,85 МПа (18,5</w:t>
+      </w:r>
+      <w:r>
+        <w:t xml:space="preserve"> кгс/см</w:t>
+      </w:r>
+      <w:r>
+        <w:rPr>
+          <w:vertAlign w:val="superscript"/>
+        </w:rPr>
+        <w:t>2</w:t>
+      </w:r>
+      <w:r>
+        <w:t>)</w:t>
+      </w:r>
+    </w:p>
+    <w:p>
+      <w:r>
+        <w:t xml:space="preserve">Температура в кубе </w:t>
+      </w:r>
+      <w:r>
+        <w:t>реакторе</w:t>
+      </w:r>
+      <w:r>
+        <w:t xml:space="preserve"> - не более </w:t>
+      </w:r>
+      <w:r>
+        <w:t>55</w:t>
+      </w:r>
+      <w:r>
+        <w:t>°С.</w:t>
+      </w:r>
+    </w:p>
+    <w:p>
+      <w:r>
+        <w:t>Следовательно, для датчиков температуры минимальное значение предела измерения будет:</w:t>
+      </w:r>
+    </w:p>
+    <w:p>
+      <w:pPr>
+        <w:pStyle w:val="a7"/>
+        <w:numPr>
+          <w:ilvl w:val="0"/>
+          <w:numId w:val="33"/>
+        </w:numPr>
+      </w:pPr>
+      <w:r>
+        <w:t>Температура: 55</w:t>
+      </w:r>
+      <w:r>
+        <w:rPr>
+          <w:rFonts w:cs="Times New Roman"/>
+        </w:rPr>
+        <w:t>×</w:t>
+      </w:r>
+      <w:r>
+        <w:t>1,5= 82,5</w:t>
+      </w:r>
+      <w:r>
+        <w:rPr>
+          <w:rFonts w:cs="Times New Roman"/>
+        </w:rPr>
+        <w:t>°</w:t>
+      </w:r>
+      <w:r>
+        <w:t>С</w:t>
+      </w:r>
+    </w:p>
+    <w:p>
+      <w:pPr>
+        <w:pStyle w:val="a7"/>
+        <w:numPr>
+          <w:ilvl w:val="0"/>
+          <w:numId w:val="33"/>
+        </w:numPr>
+      </w:pPr>
+      <w:r>
+        <w:t>Давление: 1,85</w:t>
+      </w:r>
+      <w:r>
+        <w:rPr>
+          <w:rFonts w:cs="Times New Roman"/>
+        </w:rPr>
+        <w:t>×</w:t>
+      </w:r>
+      <w:r>
+        <w:t>1,5= 2,775 Мпа (27,75 кгс/см</w:t>
+      </w:r>
+      <w:r>
+        <w:rPr>
+          <w:vertAlign w:val="superscript"/>
+        </w:rPr>
+        <w:t>2</w:t>
+      </w:r>
+      <w:r>
+        <w:t>)</w:t>
+      </w:r>
+    </w:p>
+    <w:p>
+      <w:r>
+        <w:t>Выбор расходомеров</w:t>
+      </w:r>
+      <w:r>
+        <w:rPr>
+          <w:b/>
+          <w:bCs/>
+        </w:rPr>
+        <w:t xml:space="preserve"> </w:t>
+      </w:r>
+      <w:r>
+        <w:t xml:space="preserve">имеет некоторые особенности. Вначале необходимо ориентировочно определить диаметр трубопровода </w:t>
+      </w:r>
+      <w:r>
+        <w:rPr>
+          <w:i/>
+          <w:iCs/>
+          <w:lang w:val="en-US"/>
+        </w:rPr>
+        <w:t>D</w:t>
+      </w:r>
+      <w:r>
+        <w:rPr>
+          <w:iCs/>
+        </w:rPr>
+        <w:t xml:space="preserve"> </w:t>
+      </w:r>
+      <w:r>
+        <w:t xml:space="preserve">по объемному расходу, скорректированному по п.1. Если в задании дан массовый расход </w:t>
+      </w:r>
+      <w:r>
+        <w:rPr>
+          <w:i/>
+          <w:iCs/>
+          <w:lang w:val="en-US"/>
+        </w:rPr>
+        <w:t>G</w:t>
+      </w:r>
+      <w:r>
+        <w:rPr>
+          <w:iCs/>
+        </w:rPr>
+        <w:t xml:space="preserve"> </w:t>
+      </w:r>
+      <w:r>
+        <w:t>[кг/ч], необходимо вычислить объемный</w:t>
+      </w:r>
+    </w:p>
+    <w:p>
+      <w:r>
+        <w:object w:dxaOrig="1840" w:dyaOrig="760">
+          <v:shape id="_x0000_i1045" type="#_x0000_t75" style="width:93.75pt;height:36pt" o:ole="">
+            <v:imagedata r:id="rId19" o:title=""/>
+          </v:shape>
+          <o:OLEObject Type="Embed" ProgID="Equation.3" ShapeID="_x0000_i1045" DrawAspect="Content" ObjectID="_1744750625" r:id="rId20"/>
+        </w:object>
+      </w:r>
+      <w:r>
+        <w:t>,</w:t>
+      </w:r>
+      <w:r>
+        <w:t xml:space="preserve"> (</w:t>
+      </w:r>
+      <w:r>
+        <w:t>5.</w:t>
+      </w:r>
+      <w:r>
+        <w:t>2.1)</w:t>
+      </w:r>
+    </w:p>
+    <w:p>
+      <w:r>
+        <w:t xml:space="preserve">где </w:t>
+      </w:r>
+      <w:r>
+        <w:rPr>
+          <w:i/>
+          <w:lang w:val="en-US"/>
+        </w:rPr>
+        <w:t>p</w:t>
+      </w:r>
+      <w:r>
+        <w:rPr>
+          <w:i/>
+        </w:rPr>
+        <w:t>=1,3</w:t>
+      </w:r>
+      <w:r>
+        <w:rPr>
+          <w:iCs/>
+        </w:rPr>
+        <w:t xml:space="preserve"> </w:t>
+      </w:r>
+      <w:r>
+        <w:t xml:space="preserve">- плотность </w:t>
+      </w:r>
+      <w:r>
+        <w:t>пропилена</w:t>
+      </w:r>
+    </w:p>
+    <w:p>
+      <w:r>
+        <w:t xml:space="preserve">Объемный расход </w:t>
+      </w:r>
+      <w:r>
+        <w:t>пропилена</w:t>
+      </w:r>
+      <w:r>
+        <w:t xml:space="preserve"> в </w:t>
+      </w:r>
+      <w:r>
+        <w:t>колонне К-308Б</w:t>
+      </w:r>
+    </w:p>
+    <w:p>
+      <w:r>
+        <w:t xml:space="preserve">Объемный расход </w:t>
+      </w:r>
+      <w:r>
+        <w:t xml:space="preserve">пропилена должен быть не более </w:t>
+      </w:r>
+      <w:r>
+        <w:t>5384</w:t>
+      </w:r>
+      <w:r>
+        <w:t>,6 м</w:t>
+      </w:r>
+      <w:r>
+        <w:rPr>
+          <w:vertAlign w:val="superscript"/>
+        </w:rPr>
+        <w:t>3</w:t>
+      </w:r>
+      <w:r>
+        <w:t>/ч</w:t>
+      </w:r>
+    </w:p>
+    <w:p>
+      <w:r>
+        <w:rPr>
+          <w:lang w:val="en-US"/>
+        </w:rPr>
+        <w:t>Q</w:t>
+      </w:r>
+      <w:r>
+        <w:t>=</w:t>
+      </w:r>
+      <w:r>
+        <w:t>5384</w:t>
+      </w:r>
+      <w:r>
+        <w:t>,6</w:t>
+      </w:r>
+    </w:p>
+    <w:p>
+      <w:pPr>
+        <w:rPr>
+          <w:rFonts w:eastAsia="Times New Roman"/>
+          <w:lang w:eastAsia="ru-RU"/>
+        </w:rPr>
+      </w:pPr>
+      <w:r>
+        <w:rPr>
+          <w:rFonts w:eastAsia="Times New Roman"/>
+          <w:color w:val="000000"/>
+          <w:lang w:eastAsia="ru-RU"/>
+        </w:rPr>
+        <w:lastRenderedPageBreak/>
+        <w:t xml:space="preserve">Далее задаются </w:t>
+      </w:r>
+      <w:proofErr w:type="spellStart"/>
+      <w:r>
+        <w:rPr>
+          <w:rFonts w:eastAsia="Times New Roman"/>
+          <w:color w:val="000000"/>
+          <w:lang w:eastAsia="ru-RU"/>
+        </w:rPr>
+        <w:t>среднерасходными</w:t>
+      </w:r>
+      <w:proofErr w:type="spellEnd"/>
+      <w:r>
+        <w:rPr>
+          <w:rFonts w:eastAsia="Times New Roman"/>
+          <w:color w:val="000000"/>
+          <w:lang w:eastAsia="ru-RU"/>
+        </w:rPr>
+        <w:t xml:space="preserve"> скоростями перемещения технологических сред</w:t>
+      </w:r>
+    </w:p>
+    <w:p>
+      <w:pPr>
+        <w:rPr>
+          <w:rFonts w:eastAsia="Times New Roman"/>
+          <w:lang w:eastAsia="ru-RU"/>
+        </w:rPr>
+      </w:pPr>
+      <w:r>
+        <w:rPr>
+          <w:rFonts w:eastAsia="Times New Roman"/>
+          <w:color w:val="000000"/>
+          <w:lang w:eastAsia="ru-RU"/>
+        </w:rPr>
+        <w:t xml:space="preserve">газы </w:t>
+      </w:r>
+      <w:r>
+        <w:rPr>
+          <w:rFonts w:eastAsia="Times New Roman"/>
+          <w:i/>
+          <w:iCs/>
+          <w:color w:val="000000"/>
+          <w:lang w:val="en-US" w:eastAsia="ru-RU"/>
+        </w:rPr>
+        <w:t>w</w:t>
+      </w:r>
+      <w:r>
+        <w:rPr>
+          <w:rFonts w:eastAsia="Times New Roman"/>
+          <w:iCs/>
+          <w:color w:val="000000"/>
+          <w:lang w:eastAsia="ru-RU"/>
+        </w:rPr>
+        <w:t xml:space="preserve"> </w:t>
+      </w:r>
+      <w:r>
+        <w:rPr>
+          <w:rFonts w:eastAsia="Times New Roman"/>
+          <w:color w:val="000000"/>
+          <w:lang w:eastAsia="ru-RU"/>
+        </w:rPr>
+        <w:t>= 10 ÷30 м/с;</w:t>
+      </w:r>
+    </w:p>
+    <w:p>
+      <w:pPr>
+        <w:rPr>
+          <w:rFonts w:eastAsia="Times New Roman"/>
+          <w:lang w:eastAsia="ru-RU"/>
+        </w:rPr>
+      </w:pPr>
+      <w:r>
+        <w:rPr>
+          <w:rFonts w:eastAsia="Times New Roman"/>
+          <w:color w:val="000000"/>
+          <w:lang w:eastAsia="ru-RU"/>
+        </w:rPr>
+        <w:t xml:space="preserve">жидкости </w:t>
+      </w:r>
+      <w:r>
+        <w:rPr>
+          <w:rFonts w:eastAsia="Times New Roman"/>
+          <w:i/>
+          <w:iCs/>
+          <w:color w:val="000000"/>
+          <w:lang w:val="en-US" w:eastAsia="ru-RU"/>
+        </w:rPr>
+        <w:t>w</w:t>
+      </w:r>
+      <w:r>
+        <w:rPr>
+          <w:rFonts w:eastAsia="Times New Roman"/>
+          <w:iCs/>
+          <w:color w:val="000000"/>
+          <w:lang w:eastAsia="ru-RU"/>
+        </w:rPr>
+        <w:t xml:space="preserve"> = </w:t>
+      </w:r>
+      <w:r>
+        <w:rPr>
+          <w:rFonts w:eastAsia="Times New Roman"/>
+          <w:color w:val="000000"/>
+          <w:lang w:eastAsia="ru-RU"/>
+        </w:rPr>
+        <w:t>1 ÷ 3 м/с;</w:t>
+      </w:r>
+    </w:p>
+    <w:p>
+      <w:pPr>
+        <w:rPr>
+          <w:rFonts w:eastAsia="Times New Roman"/>
+          <w:color w:val="000000"/>
+          <w:lang w:eastAsia="ru-RU"/>
+        </w:rPr>
+      </w:pPr>
+      <w:r>
+        <w:rPr>
+          <w:rFonts w:eastAsia="Times New Roman"/>
+          <w:color w:val="000000"/>
+          <w:lang w:eastAsia="ru-RU"/>
+        </w:rPr>
+        <w:t xml:space="preserve">вязкие жидкости </w:t>
+      </w:r>
+      <w:r>
+        <w:rPr>
+          <w:rFonts w:eastAsia="Times New Roman"/>
+          <w:i/>
+          <w:iCs/>
+          <w:color w:val="000000"/>
+          <w:lang w:val="en-US" w:eastAsia="ru-RU"/>
+        </w:rPr>
+        <w:t>w</w:t>
+      </w:r>
+      <w:r>
+        <w:rPr>
+          <w:rFonts w:eastAsia="Times New Roman"/>
+          <w:iCs/>
+          <w:color w:val="000000"/>
+          <w:lang w:eastAsia="ru-RU"/>
+        </w:rPr>
+        <w:t xml:space="preserve"> = </w:t>
+      </w:r>
+      <w:r>
+        <w:rPr>
+          <w:rFonts w:eastAsia="Times New Roman"/>
+          <w:color w:val="000000"/>
+          <w:lang w:eastAsia="ru-RU"/>
+        </w:rPr>
+        <w:t>0.3 ÷ 1м/с.</w:t>
+      </w:r>
+    </w:p>
+    <w:p>
+      <w:pPr>
+        <w:rPr>
+          <w:rFonts w:eastAsia="Times New Roman"/>
+          <w:color w:val="000000"/>
+          <w:lang w:eastAsia="ru-RU"/>
+        </w:rPr>
+      </w:pPr>
+      <w:r>
+        <w:rPr>
+          <w:rFonts w:eastAsia="Times New Roman"/>
+          <w:color w:val="000000"/>
+          <w:lang w:eastAsia="ru-RU"/>
+        </w:rPr>
+        <w:t>Ориентировочное значение диаметра трубопровода</w:t>
+      </w:r>
+    </w:p>
+    <w:p>
+      <w:pPr>
+        <w:rPr>
+          <w:rFonts w:eastAsia="Times New Roman"/>
+          <w:lang w:eastAsia="ru-RU"/>
+        </w:rPr>
+      </w:pPr>
+      <w:r>
+        <w:rPr>
+          <w:rFonts w:eastAsia="Times New Roman"/>
+          <w:lang w:val="en-US" w:eastAsia="ru-RU"/>
+        </w:rPr>
+        <w:object w:dxaOrig="1340" w:dyaOrig="760">
+          <v:shape id="_x0000_i1046" type="#_x0000_t75" style="width:66.75pt;height:38.25pt" o:ole="">
+            <v:imagedata r:id="rId21" o:title=""/>
+          </v:shape>
+          <o:OLEObject Type="Embed" ProgID="Equation.3" ShapeID="_x0000_i1046" DrawAspect="Content" ObjectID="_1744750626" r:id="rId22"/>
+        </w:object>
+      </w:r>
+      <w:r>
+        <w:rPr>
+          <w:rFonts w:eastAsia="Times New Roman"/>
+          <w:lang w:eastAsia="ru-RU"/>
+        </w:rPr>
+        <w:t xml:space="preserve">, </w:t>
+      </w:r>
+      <w:r>
+        <w:t>(</w:t>
+      </w:r>
+      <w:r>
+        <w:t>5.2.2</w:t>
+      </w:r>
+      <w:r>
+        <w:t>)</w:t>
+      </w:r>
+    </w:p>
+    <w:p>
+      <w:pPr>
+        <w:rPr>
+          <w:rFonts w:eastAsia="Times New Roman"/>
+          <w:color w:val="000000"/>
+          <w:lang w:eastAsia="ru-RU"/>
+        </w:rPr>
+      </w:pPr>
+      <w:r>
+        <w:rPr>
+          <w:rFonts w:eastAsia="Times New Roman"/>
+          <w:lang w:eastAsia="ru-RU"/>
+        </w:rPr>
+        <w:t xml:space="preserve">Для </w:t>
+      </w:r>
+      <w:r>
+        <w:t>пропилена</w:t>
+      </w:r>
+      <w:r>
+        <w:rPr>
+          <w:rFonts w:eastAsia="Times New Roman"/>
+          <w:lang w:eastAsia="ru-RU"/>
+        </w:rPr>
+        <w:t xml:space="preserve"> берем значение </w:t>
+      </w:r>
+      <w:r>
+        <w:rPr>
+          <w:rFonts w:eastAsia="Times New Roman"/>
+          <w:i/>
+          <w:iCs/>
+          <w:color w:val="000000"/>
+          <w:lang w:val="en-US" w:eastAsia="ru-RU"/>
+        </w:rPr>
+        <w:t>w</w:t>
+      </w:r>
+      <w:r>
+        <w:rPr>
+          <w:rFonts w:eastAsia="Times New Roman"/>
+          <w:iCs/>
+          <w:color w:val="000000"/>
+          <w:lang w:eastAsia="ru-RU"/>
+        </w:rPr>
+        <w:t xml:space="preserve"> =</w:t>
+      </w:r>
+      <w:r>
+        <w:rPr>
+          <w:rFonts w:eastAsia="Times New Roman"/>
+          <w:lang w:eastAsia="ru-RU"/>
+        </w:rPr>
+        <w:t xml:space="preserve"> </w:t>
+      </w:r>
+      <w:r>
+        <w:rPr>
+          <w:rFonts w:eastAsia="Times New Roman"/>
+          <w:lang w:eastAsia="ru-RU"/>
+        </w:rPr>
+        <w:t>30</w:t>
+      </w:r>
+      <w:r>
+        <w:rPr>
+          <w:rFonts w:eastAsia="Times New Roman"/>
+          <w:lang w:eastAsia="ru-RU"/>
+        </w:rPr>
+        <w:t xml:space="preserve"> </w:t>
+      </w:r>
+      <w:r>
+        <w:rPr>
+          <w:rFonts w:eastAsia="Times New Roman"/>
+          <w:color w:val="000000"/>
+          <w:lang w:eastAsia="ru-RU"/>
+        </w:rPr>
+        <w:t>м/с</w:t>
+      </w:r>
+    </w:p>
+    <w:p>
+      <w:r>
+        <w:t xml:space="preserve"> </w:t>
+      </w:r>
+      <w:r>
+        <w:rPr>
+          <w:lang w:val="en-US"/>
+        </w:rPr>
+        <w:t>D</w:t>
+      </w:r>
+      <w:r>
+        <w:t>=907 мм</w:t>
+      </w:r>
+    </w:p>
+    <w:p>
+      <w:pPr>
+        <w:rPr>
+          <w:color w:val="000000"/>
+        </w:rPr>
+      </w:pPr>
+      <w:r>
+        <w:t xml:space="preserve">Далее из справочника берется ближайшее значение диаметра в сторону увеличения. Если </w:t>
+      </w:r>
+      <w:r>
+        <w:rPr>
+          <w:i/>
+          <w:lang w:val="en-US"/>
+        </w:rPr>
+        <w:t>D</w:t>
+      </w:r>
+      <w:r>
+        <w:t xml:space="preserve"> &lt;</w:t>
+      </w:r>
+      <w:smartTag w:uri="urn:schemas-microsoft-com:office:smarttags" w:element="metricconverter">
+        <w:smartTagPr>
+          <w:attr w:name="ProductID" w:val="50 мм"/>
+        </w:smartTagPr>
+        <w:r>
+          <w:t>50 мм</w:t>
+        </w:r>
+      </w:smartTag>
+      <w:r>
+        <w:t xml:space="preserve">, рекомендуется выбирать расходомер обтекания </w:t>
+      </w:r>
+      <w:r>
+        <w:rPr>
+          <w:color w:val="000000"/>
+        </w:rPr>
+        <w:t xml:space="preserve">(ротаметр). В случае </w:t>
+      </w:r>
+      <w:r>
+        <w:rPr>
+          <w:i/>
+          <w:iCs/>
+          <w:color w:val="000000"/>
+          <w:lang w:val="en-US"/>
+        </w:rPr>
+        <w:t>D</w:t>
+      </w:r>
+      <w:r>
+        <w:rPr>
+          <w:iCs/>
+          <w:color w:val="000000"/>
+        </w:rPr>
+        <w:t xml:space="preserve"> </w:t>
+      </w:r>
+      <w:r>
+        <w:rPr>
+          <w:color w:val="000000"/>
+        </w:rPr>
+        <w:t>&gt;</w:t>
+      </w:r>
+      <w:smartTag w:uri="urn:schemas-microsoft-com:office:smarttags" w:element="metricconverter">
+        <w:smartTagPr>
+          <w:attr w:name="ProductID" w:val="50 мм"/>
+        </w:smartTagPr>
+        <w:r>
+          <w:rPr>
+            <w:color w:val="000000"/>
+          </w:rPr>
+          <w:t>50 мм</w:t>
+        </w:r>
+      </w:smartTag>
+      <w:r>
+        <w:rPr>
+          <w:color w:val="000000"/>
+        </w:rPr>
+        <w:t>, то следует выбрать расходомер переменного перепада давления.</w:t>
+      </w:r>
+    </w:p>
+    <w:p>
+      <w:r>
+        <w:rPr>
+          <w:color w:val="000000"/>
+        </w:rPr>
+        <w:br w:type="page"/>
       </w:r>
     </w:p>
     <w:p>
@@ -4710,22 +5576,28 @@
       </w:pPr>
       <w:bookmarkStart w:id="3" w:name="_Toc104230567"/>
       <w:r>
+        <w:lastRenderedPageBreak/>
         <w:t>5.3 спецификация приборов и средств автоматизации</w:t>
       </w:r>
       <w:bookmarkEnd w:id="3"/>
     </w:p>
     <w:p>
+      <w:pPr>
+        <w:spacing w:after="160" w:line="259" w:lineRule="auto"/>
+        <w:ind w:firstLine="0"/>
+        <w:jc w:val="left"/>
+      </w:pPr>
+      <w:r>
+        <w:br w:type="page"/>
+      </w:r>
+    </w:p>
+    <w:p>
+      <w:pPr>
+        <w:pStyle w:val="a3"/>
+      </w:pPr>
+      <w:bookmarkStart w:id="4" w:name="_Toc104230570"/>
       <w:r>
         <w:lastRenderedPageBreak/>
-        <w:t>…</w:t>
-      </w:r>
-    </w:p>
-    <w:p>
-      <w:pPr>
-        <w:pStyle w:val="a3"/>
-      </w:pPr>
-      <w:bookmarkStart w:id="4" w:name="_Toc104230570"/>
-      <w:r>
         <w:t>5.4 Структурная схема системы автоматизации технологического процесса</w:t>
       </w:r>
       <w:bookmarkEnd w:id="4"/>
@@ -4810,10 +5682,7 @@
         </w:numPr>
       </w:pPr>
       <w:r>
-        <w:t>Регулирующи</w:t>
-      </w:r>
-      <w:r>
-        <w:t>й клапан</w:t>
+        <w:t>Регулирующий клапан</w:t>
       </w:r>
     </w:p>
     <w:p>
@@ -4938,8 +5807,13 @@
     </w:p>
     <w:p>
       <w:pPr>
+        <w:spacing w:after="160" w:line="259" w:lineRule="auto"/>
         <w:ind w:firstLine="0"/>
-      </w:pPr>
+        <w:jc w:val="left"/>
+      </w:pPr>
+      <w:r>
+        <w:br w:type="page"/>
+      </w:r>
     </w:p>
     <w:p>
       <w:pPr>
@@ -4947,6 +5821,7 @@
       </w:pPr>
       <w:bookmarkStart w:id="5" w:name="_Toc104230571"/>
       <w:r>
+        <w:lastRenderedPageBreak/>
         <w:t>5.5 Комплекс технических средств</w:t>
       </w:r>
       <w:bookmarkEnd w:id="5"/>
@@ -4996,7 +5871,7 @@
                     </pic:cNvPicPr>
                   </pic:nvPicPr>
                   <pic:blipFill>
-                    <a:blip r:embed="rId17">
+                    <a:blip r:embed="rId23">
                       <a:extLst>
                         <a:ext uri="{28A0092B-C50C-407E-A947-70E740481C1C}">
                           <a14:useLocalDpi xmlns:a14="http://schemas.microsoft.com/office/drawing/2010/main" val="0"/>
@@ -5058,7 +5933,6 @@
         </w:numPr>
       </w:pPr>
       <w:r>
-        <w:lastRenderedPageBreak/>
         <w:t>по цифровому каналу - в соответствии с HART-протоколом. Для передачи сигнала на расстояние используются 2-х-проводные токовые линии.</w:t>
       </w:r>
     </w:p>
@@ -5134,6 +6008,7 @@
         </w:numPr>
       </w:pPr>
       <w:r>
+        <w:lastRenderedPageBreak/>
         <w:t>Жаропрочные и коррозионностойкие защитные арматуры</w:t>
       </w:r>
     </w:p>
@@ -5220,7 +6095,7 @@
                     </pic:cNvPicPr>
                   </pic:nvPicPr>
                   <pic:blipFill>
-                    <a:blip r:embed="rId18" cstate="print">
+                    <a:blip r:embed="rId24" cstate="print">
                       <a:extLst>
                         <a:ext uri="{28A0092B-C50C-407E-A947-70E740481C1C}">
                           <a14:useLocalDpi xmlns:a14="http://schemas.microsoft.com/office/drawing/2010/main" val="0"/>
@@ -5258,11 +6133,7 @@
         </w:drawing>
       </w:r>
       <w:r>
-        <w:t xml:space="preserve">Позиционер сравнивает положение клапана (регулируемый параметр «х») величине управляющего сигнала (управляющий параметр «w»). В позиционере происходит сравнение входного сигнала, поступающего от какого-либо устройства регулирования-управления, с ходом или углом открытия клапана и в качестве </w:t>
-      </w:r>
-      <w:r>
-        <w:lastRenderedPageBreak/>
-        <w:t>выходного сигнала вырабатывается необходимое управляющее давление (выходной параметр «y»).</w:t>
+        <w:t>Позиционер сравнивает положение клапана (регулируемый параметр «х») величине управляющего сигнала (управляющий параметр «w»). В позиционере происходит сравнение входного сигнала, поступающего от какого-либо устройства регулирования-управления, с ходом или углом открытия клапана и в качестве выходного сигнала вырабатывается необходимое управляющее давление (выходной параметр «y»).</w:t>
       </w:r>
     </w:p>
     <w:p>
@@ -5279,15 +6150,7 @@
         </w:numPr>
       </w:pPr>
       <w:r>
-        <w:t xml:space="preserve">Простой монтаж на </w:t>
-      </w:r>
-      <w:proofErr w:type="spellStart"/>
-      <w:r>
-        <w:t>прямоходные</w:t>
-      </w:r>
-      <w:proofErr w:type="spellEnd"/>
-      <w:r>
-        <w:t xml:space="preserve"> приводы типа 3277 (120…700 см</w:t>
+        <w:t>Простой монтаж на прямоходные приводы типа 3277 (120…700 см</w:t>
       </w:r>
       <w:r>
         <w:rPr>
@@ -5416,6 +6279,7 @@
         </w:numPr>
       </w:pPr>
       <w:r>
+        <w:lastRenderedPageBreak/>
         <w:t>Непрерывный контроль нулевой точки</w:t>
       </w:r>
     </w:p>
@@ -5519,7 +6383,6 @@
           <w:noProof/>
           <w:lang w:eastAsia="ru-RU"/>
         </w:rPr>
-        <w:lastRenderedPageBreak/>
         <w:drawing>
           <wp:anchor distT="0" distB="0" distL="114300" distR="114300" simplePos="0" relativeHeight="251661312" behindDoc="0" locked="0" layoutInCell="1" allowOverlap="1" wp14:anchorId="3222224B" wp14:editId="628A62EC">
             <wp:simplePos x="0" y="0"/>
@@ -5546,7 +6409,7 @@
                     </pic:cNvPicPr>
                   </pic:nvPicPr>
                   <pic:blipFill>
-                    <a:blip r:embed="rId19">
+                    <a:blip r:embed="rId25">
                       <a:extLst>
                         <a:ext uri="{28A0092B-C50C-407E-A947-70E740481C1C}">
                           <a14:useLocalDpi xmlns:a14="http://schemas.microsoft.com/office/drawing/2010/main" val="0"/>
@@ -5625,23 +6488,7 @@
           <w:rFonts w:eastAsia="Times New Roman"/>
           <w:lang w:eastAsia="ru-RU"/>
         </w:rPr>
-        <w:t xml:space="preserve">Компактная конструкция, контроль потока осуществляется с помощью </w:t>
-      </w:r>
-      <w:proofErr w:type="spellStart"/>
-      <w:r>
-        <w:rPr>
-          <w:rFonts w:eastAsia="Times New Roman"/>
-          <w:lang w:eastAsia="ru-RU"/>
-        </w:rPr>
-        <w:t>пневмопривода</w:t>
-      </w:r>
-      <w:proofErr w:type="spellEnd"/>
-      <w:r>
-        <w:rPr>
-          <w:rFonts w:eastAsia="Times New Roman"/>
-          <w:lang w:eastAsia="ru-RU"/>
-        </w:rPr>
-        <w:t>, управляемого сигналом 3-15PSI...6-30PSI.</w:t>
+        <w:t>Компактная конструкция, контроль потока осуществляется с помощью пневмопривода, управляемого сигналом 3-15PSI...6-30PSI.</w:t>
       </w:r>
     </w:p>
     <w:p>
@@ -5979,7 +6826,6 @@
           <w:noProof/>
           <w:lang w:eastAsia="ru-RU"/>
         </w:rPr>
-        <w:lastRenderedPageBreak/>
         <w:drawing>
           <wp:anchor distT="0" distB="0" distL="114300" distR="114300" simplePos="0" relativeHeight="251662336" behindDoc="0" locked="0" layoutInCell="1" allowOverlap="1" wp14:anchorId="7201E31B" wp14:editId="4D7267D0">
             <wp:simplePos x="0" y="0"/>
@@ -6006,7 +6852,7 @@
                     </pic:cNvPicPr>
                   </pic:nvPicPr>
                   <pic:blipFill>
-                    <a:blip r:embed="rId20">
+                    <a:blip r:embed="rId26">
                       <a:extLst>
                         <a:ext uri="{28A0092B-C50C-407E-A947-70E740481C1C}">
                           <a14:useLocalDpi xmlns:a14="http://schemas.microsoft.com/office/drawing/2010/main" val="0"/>
@@ -6153,7 +6999,15 @@
           <w:rFonts w:eastAsia="Times New Roman"/>
           <w:lang w:eastAsia="ru-RU"/>
         </w:rPr>
-        <w:t>Функций расширенного набора команд: инструкции управления широтно-импульсной модуляцией, генераторами импульсов, выполнением арифметических функций и операций с плавающей запятой, работой ПИД регуляторов, функциями переходов и циклов, преобразования кодов и другие.</w:t>
+        <w:t xml:space="preserve">Функций расширенного набора команд: инструкции управления широтно-импульсной модуляцией, генераторами импульсов, выполнением арифметических функций и операций с плавающей </w:t>
+      </w:r>
+      <w:r>
+        <w:rPr>
+          <w:rFonts w:eastAsia="Times New Roman"/>
+          <w:lang w:eastAsia="ru-RU"/>
+        </w:rPr>
+        <w:lastRenderedPageBreak/>
+        <w:t>запятой, работой ПИД регуляторов, функциями переходов и циклов, преобразования кодов и другие.</w:t>
       </w:r>
     </w:p>
     <w:p>
@@ -6173,7 +7027,6 @@
           <w:rFonts w:eastAsia="Times New Roman"/>
           <w:lang w:eastAsia="ru-RU"/>
         </w:rPr>
-        <w:lastRenderedPageBreak/>
         <w:t>Счетчики: удобный набор функций в сочетании с встроенными скоростными счетчиками существенно расширяют возможный спектр областей применения контроллера.</w:t>
       </w:r>
     </w:p>
@@ -6364,6 +7217,24 @@
     </w:p>
     <w:p>
       <w:pPr>
+        <w:spacing w:after="160" w:line="259" w:lineRule="auto"/>
+        <w:ind w:firstLine="0"/>
+        <w:jc w:val="left"/>
+        <w:rPr>
+          <w:color w:val="000000"/>
+          <w:szCs w:val="28"/>
+        </w:rPr>
+      </w:pPr>
+      <w:r>
+        <w:rPr>
+          <w:color w:val="000000"/>
+          <w:szCs w:val="28"/>
+        </w:rPr>
+        <w:br w:type="page"/>
+      </w:r>
+    </w:p>
+    <w:p>
+      <w:pPr>
         <w:rPr>
           <w:b/>
         </w:rPr>
@@ -6373,11 +7244,654 @@
         <w:rPr>
           <w:b/>
         </w:rPr>
+        <w:lastRenderedPageBreak/>
         <w:t>5.6 Протоколы обмена данных</w:t>
       </w:r>
       <w:bookmarkEnd w:id="6"/>
     </w:p>
     <w:p>
+      <w:pPr>
+        <w:rPr>
+          <w:szCs w:val="28"/>
+        </w:rPr>
+      </w:pPr>
+      <w:r>
+        <w:rPr>
+          <w:szCs w:val="28"/>
+        </w:rPr>
+        <w:t>Полевой коммуникационный протокол HART широко применяется в промышленности как стандарт для цифровой коммуникации со "</w:t>
+      </w:r>
+      <w:proofErr w:type="spellStart"/>
+      <w:r>
+        <w:rPr>
+          <w:szCs w:val="28"/>
+        </w:rPr>
+        <w:t>smart</w:t>
+      </w:r>
+      <w:proofErr w:type="spellEnd"/>
+      <w:r>
+        <w:rPr>
+          <w:szCs w:val="28"/>
+        </w:rPr>
+        <w:t xml:space="preserve">"-приборами. Его особенность в том, что он использует для передачи цифровых данных низкоуровневую модуляцию, наложенную на аналоговый сигнал 4-20 </w:t>
+      </w:r>
+      <w:proofErr w:type="spellStart"/>
+      <w:r>
+        <w:rPr>
+          <w:szCs w:val="28"/>
+        </w:rPr>
+        <w:t>mA</w:t>
+      </w:r>
+      <w:proofErr w:type="spellEnd"/>
+      <w:r>
+        <w:rPr>
+          <w:szCs w:val="28"/>
+        </w:rPr>
+        <w:t xml:space="preserve"> (токовая петля), который сейчас широко используется для таких измерений. Поскольку сигнал HART-протокола несущественный, и составлен из синусоидальных колебаний, то он оказывает минимальное влияние на точность несущего аналогового сигнала, который поэтому тоже может использоваться. Это свойство обеспечивает взаимозаменяемость с существующими системами, при расширении оных для возможности получения нескольких переменных процесса, для конфигурации, проверки статуса, диагностики устройств, и так далее.</w:t>
+      </w:r>
+    </w:p>
+    <w:p>
+      <w:pPr>
+        <w:rPr>
+          <w:szCs w:val="28"/>
+        </w:rPr>
+      </w:pPr>
+      <w:r>
+        <w:rPr>
+          <w:szCs w:val="28"/>
+        </w:rPr>
+        <w:t>Набор команд HART организован в три группы и обеспечивает доступ для чтения/записи широкого массива информации, доступной в полевых устройствах.</w:t>
+      </w:r>
+    </w:p>
+    <w:p>
+      <w:pPr>
+        <w:pStyle w:val="a7"/>
+        <w:numPr>
+          <w:ilvl w:val="0"/>
+          <w:numId w:val="34"/>
+        </w:numPr>
+        <w:rPr>
+          <w:szCs w:val="28"/>
+        </w:rPr>
+      </w:pPr>
+      <w:r>
+        <w:rPr>
+          <w:szCs w:val="28"/>
+        </w:rPr>
+        <w:t>Универсальные команды обеспечивают доступ к основной информации, например, производитель, модель, порядковый номер, дескриптор(строка-описатель), пределы измерений, переменные процесса. Все устройства HART должны поддерживать универсальные команды.</w:t>
+      </w:r>
+    </w:p>
+    <w:p>
+      <w:pPr>
+        <w:pStyle w:val="a7"/>
+        <w:numPr>
+          <w:ilvl w:val="0"/>
+          <w:numId w:val="34"/>
+        </w:numPr>
+        <w:rPr>
+          <w:szCs w:val="28"/>
+        </w:rPr>
+      </w:pPr>
+      <w:r>
+        <w:rPr>
+          <w:szCs w:val="28"/>
+        </w:rPr>
+        <w:t>Общие практичные команды обеспечивают доступ к функциям, которые могут поддерживаться многими устройствами, но не всеми.</w:t>
+      </w:r>
+    </w:p>
+    <w:p>
+      <w:pPr>
+        <w:pStyle w:val="a7"/>
+        <w:numPr>
+          <w:ilvl w:val="0"/>
+          <w:numId w:val="34"/>
+        </w:numPr>
+        <w:rPr>
+          <w:szCs w:val="28"/>
+        </w:rPr>
+      </w:pPr>
+      <w:r>
+        <w:rPr>
+          <w:szCs w:val="28"/>
+        </w:rPr>
+        <w:t>Специфические команды устройства обеспечивают доступ к функциям, которые, возможно, уникальны и поддерживаются только данным устройством.</w:t>
+      </w:r>
+    </w:p>
+    <w:p>
+      <w:pPr>
+        <w:rPr>
+          <w:szCs w:val="28"/>
+        </w:rPr>
+      </w:pPr>
+      <w:proofErr w:type="spellStart"/>
+      <w:r>
+        <w:rPr>
+          <w:szCs w:val="28"/>
+        </w:rPr>
+        <w:t>Master-slave</w:t>
+      </w:r>
+      <w:proofErr w:type="spellEnd"/>
+    </w:p>
+    <w:p>
+      <w:pPr>
+        <w:rPr>
+          <w:szCs w:val="28"/>
+        </w:rPr>
+      </w:pPr>
+      <w:r>
+        <w:rPr>
+          <w:szCs w:val="28"/>
+        </w:rPr>
+        <w:t>HART - протокол типа "</w:t>
+      </w:r>
+      <w:proofErr w:type="spellStart"/>
+      <w:r>
+        <w:rPr>
+          <w:szCs w:val="28"/>
+        </w:rPr>
+        <w:t>Master-slave</w:t>
+      </w:r>
+      <w:proofErr w:type="spellEnd"/>
+      <w:r>
+        <w:rPr>
+          <w:szCs w:val="28"/>
+        </w:rPr>
+        <w:t xml:space="preserve">", это значит, что обмен инициируется только мастер-устройством, </w:t>
+      </w:r>
+      <w:proofErr w:type="spellStart"/>
+      <w:r>
+        <w:rPr>
+          <w:szCs w:val="28"/>
+        </w:rPr>
+        <w:t>слэйв</w:t>
+      </w:r>
+      <w:proofErr w:type="spellEnd"/>
+      <w:r>
+        <w:rPr>
+          <w:szCs w:val="28"/>
+        </w:rPr>
+        <w:t xml:space="preserve">-устройства отвечают только тогда, когда получают на свой адрес запрос. Ответ </w:t>
+      </w:r>
+      <w:proofErr w:type="spellStart"/>
+      <w:r>
+        <w:rPr>
+          <w:szCs w:val="28"/>
+        </w:rPr>
+        <w:t>слэйв</w:t>
+      </w:r>
+      <w:proofErr w:type="spellEnd"/>
+      <w:r>
+        <w:rPr>
+          <w:szCs w:val="28"/>
+        </w:rPr>
+        <w:t xml:space="preserve">-устройства означает, что команда успешно получена, и содержит данные, запрошенные мастером. Протокол HART </w:t>
+      </w:r>
+      <w:r>
+        <w:rPr>
+          <w:szCs w:val="28"/>
+        </w:rPr>
+        <w:lastRenderedPageBreak/>
+        <w:t xml:space="preserve">позволяет иметь два активных </w:t>
+      </w:r>
+      <w:proofErr w:type="spellStart"/>
+      <w:r>
+        <w:rPr>
+          <w:szCs w:val="28"/>
+        </w:rPr>
+        <w:t>master</w:t>
+      </w:r>
+      <w:proofErr w:type="spellEnd"/>
+      <w:r>
+        <w:rPr>
+          <w:szCs w:val="28"/>
+        </w:rPr>
+        <w:t xml:space="preserve">-устройства в системе - </w:t>
+      </w:r>
+      <w:proofErr w:type="spellStart"/>
+      <w:r>
+        <w:rPr>
+          <w:szCs w:val="28"/>
+        </w:rPr>
+        <w:t>primary</w:t>
+      </w:r>
+      <w:proofErr w:type="spellEnd"/>
+      <w:r>
+        <w:rPr>
+          <w:szCs w:val="28"/>
+        </w:rPr>
+        <w:t xml:space="preserve"> и </w:t>
+      </w:r>
+      <w:proofErr w:type="spellStart"/>
+      <w:r>
+        <w:rPr>
+          <w:szCs w:val="28"/>
+        </w:rPr>
+        <w:t>secondary</w:t>
+      </w:r>
+      <w:proofErr w:type="spellEnd"/>
+      <w:r>
+        <w:rPr>
+          <w:szCs w:val="28"/>
+        </w:rPr>
+        <w:t xml:space="preserve">. Два </w:t>
+      </w:r>
+      <w:proofErr w:type="spellStart"/>
+      <w:r>
+        <w:rPr>
+          <w:szCs w:val="28"/>
+        </w:rPr>
+        <w:t>master</w:t>
+      </w:r>
+      <w:proofErr w:type="spellEnd"/>
+      <w:r>
+        <w:rPr>
+          <w:szCs w:val="28"/>
+        </w:rPr>
+        <w:t>-устройства имеют различные адреса, таким образом они могут идентифицировать ответы на свои команды.</w:t>
+      </w:r>
+    </w:p>
+    <w:p>
+      <w:pPr>
+        <w:rPr>
+          <w:szCs w:val="28"/>
+        </w:rPr>
+      </w:pPr>
+      <w:r>
+        <w:rPr>
+          <w:szCs w:val="28"/>
+        </w:rPr>
+        <w:t>Монопольный режим (</w:t>
+      </w:r>
+      <w:proofErr w:type="spellStart"/>
+      <w:r>
+        <w:rPr>
+          <w:szCs w:val="28"/>
+        </w:rPr>
+        <w:t>burst</w:t>
+      </w:r>
+      <w:proofErr w:type="spellEnd"/>
+      <w:r>
+        <w:rPr>
+          <w:szCs w:val="28"/>
+        </w:rPr>
+        <w:t xml:space="preserve"> </w:t>
+      </w:r>
+      <w:proofErr w:type="spellStart"/>
+      <w:r>
+        <w:rPr>
+          <w:szCs w:val="28"/>
+        </w:rPr>
+        <w:t>mode</w:t>
+      </w:r>
+      <w:proofErr w:type="spellEnd"/>
+      <w:r>
+        <w:rPr>
+          <w:szCs w:val="28"/>
+        </w:rPr>
+        <w:t>)</w:t>
+      </w:r>
+    </w:p>
+    <w:p>
+      <w:pPr>
+        <w:rPr>
+          <w:szCs w:val="28"/>
+        </w:rPr>
+      </w:pPr>
+      <w:r>
+        <w:rPr>
+          <w:szCs w:val="28"/>
+        </w:rPr>
+        <w:t xml:space="preserve">Чтобы достичь высокой скорости передачи данных, некоторые устройства позволяют переход в так называемый монопольный режим, или </w:t>
+      </w:r>
+      <w:proofErr w:type="spellStart"/>
+      <w:r>
+        <w:rPr>
+          <w:szCs w:val="28"/>
+        </w:rPr>
+        <w:t>burst</w:t>
+      </w:r>
+      <w:proofErr w:type="spellEnd"/>
+      <w:r>
+        <w:rPr>
+          <w:szCs w:val="28"/>
+        </w:rPr>
+        <w:t xml:space="preserve"> </w:t>
+      </w:r>
+      <w:proofErr w:type="spellStart"/>
+      <w:r>
+        <w:rPr>
+          <w:szCs w:val="28"/>
+        </w:rPr>
+        <w:t>mode</w:t>
+      </w:r>
+      <w:proofErr w:type="spellEnd"/>
+      <w:r>
+        <w:rPr>
+          <w:szCs w:val="28"/>
+        </w:rPr>
+        <w:t>. При этом устройство начинает посылать запрошенные данные непрерывно, с некоторым интервалом (необходимым для возможности посылки команды, отключающей монопольный режим - команды #</w:t>
+      </w:r>
+      <w:proofErr w:type="gramStart"/>
+      <w:r>
+        <w:rPr>
+          <w:szCs w:val="28"/>
+        </w:rPr>
+        <w:t>107,#</w:t>
+      </w:r>
+      <w:proofErr w:type="gramEnd"/>
+      <w:r>
+        <w:rPr>
+          <w:szCs w:val="28"/>
+        </w:rPr>
+        <w:t>108,#109). В общем случае монопольный режим может быть полезен только при подключении одного устройства к паре проводов - только одно устройство на токовой петле может быть в монопольном режиме.</w:t>
+      </w:r>
+    </w:p>
+    <w:p>
+      <w:pPr>
+        <w:rPr>
+          <w:szCs w:val="28"/>
+        </w:rPr>
+      </w:pPr>
+      <w:r>
+        <w:rPr>
+          <w:szCs w:val="28"/>
+        </w:rPr>
+        <w:t>Кодировка символов и скорость передачи</w:t>
+      </w:r>
+    </w:p>
+    <w:p>
+      <w:pPr>
+        <w:rPr>
+          <w:szCs w:val="28"/>
+        </w:rPr>
+      </w:pPr>
+      <w:r>
+        <w:rPr>
+          <w:szCs w:val="28"/>
+        </w:rPr>
+        <w:drawing>
+          <wp:inline distT="0" distB="0" distL="0" distR="0">
+            <wp:extent cx="3667125" cy="809625"/>
+            <wp:effectExtent l="0" t="0" r="9525" b="9525"/>
+            <wp:docPr id="8" name="Рисунок 8" descr="http://hart2dde.narod.ru/charcode.gif"/>
+            <wp:cNvGraphicFramePr>
+              <a:graphicFrameLocks xmlns:a="http://schemas.openxmlformats.org/drawingml/2006/main" noChangeAspect="1"/>
+            </wp:cNvGraphicFramePr>
+            <a:graphic xmlns:a="http://schemas.openxmlformats.org/drawingml/2006/main">
+              <a:graphicData uri="http://schemas.openxmlformats.org/drawingml/2006/picture">
+                <pic:pic xmlns:pic="http://schemas.openxmlformats.org/drawingml/2006/picture">
+                  <pic:nvPicPr>
+                    <pic:cNvPr id="0" name="Picture 25" descr="http://hart2dde.narod.ru/charcode.gif"/>
+                    <pic:cNvPicPr>
+                      <a:picLocks noChangeAspect="1" noChangeArrowheads="1"/>
+                    </pic:cNvPicPr>
+                  </pic:nvPicPr>
+                  <pic:blipFill>
+                    <a:blip r:embed="rId27">
+                      <a:extLst>
+                        <a:ext uri="{28A0092B-C50C-407E-A947-70E740481C1C}">
+                          <a14:useLocalDpi xmlns:a14="http://schemas.microsoft.com/office/drawing/2010/main" val="0"/>
+                        </a:ext>
+                      </a:extLst>
+                    </a:blip>
+                    <a:srcRect/>
+                    <a:stretch>
+                      <a:fillRect/>
+                    </a:stretch>
+                  </pic:blipFill>
+                  <pic:spPr bwMode="auto">
+                    <a:xfrm>
+                      <a:off x="0" y="0"/>
+                      <a:ext cx="3667125" cy="809625"/>
+                    </a:xfrm>
+                    <a:prstGeom prst="rect">
+                      <a:avLst/>
+                    </a:prstGeom>
+                    <a:noFill/>
+                    <a:ln>
+                      <a:noFill/>
+                    </a:ln>
+                  </pic:spPr>
+                </pic:pic>
+              </a:graphicData>
+            </a:graphic>
+          </wp:inline>
+        </w:drawing>
+      </w:r>
+    </w:p>
+    <w:p>
+      <w:pPr>
+        <w:rPr>
+          <w:szCs w:val="28"/>
+        </w:rPr>
+      </w:pPr>
+      <w:r>
+        <w:rPr>
+          <w:szCs w:val="28"/>
+        </w:rPr>
+        <w:t>HART-сообщения кодируются сериями 8-битных символов, или байтов. Они передаются последовательно, согласно конвенции UART (</w:t>
+      </w:r>
+      <w:proofErr w:type="spellStart"/>
+      <w:r>
+        <w:rPr>
+          <w:szCs w:val="28"/>
+        </w:rPr>
+        <w:t>Universal</w:t>
+      </w:r>
+      <w:proofErr w:type="spellEnd"/>
+      <w:r>
+        <w:rPr>
+          <w:szCs w:val="28"/>
+        </w:rPr>
+        <w:t xml:space="preserve"> </w:t>
+      </w:r>
+      <w:proofErr w:type="spellStart"/>
+      <w:r>
+        <w:rPr>
+          <w:szCs w:val="28"/>
+        </w:rPr>
+        <w:t>Asynchronous</w:t>
+      </w:r>
+      <w:proofErr w:type="spellEnd"/>
+      <w:r>
+        <w:rPr>
+          <w:szCs w:val="28"/>
+        </w:rPr>
+        <w:t xml:space="preserve"> </w:t>
+      </w:r>
+      <w:proofErr w:type="spellStart"/>
+      <w:r>
+        <w:rPr>
+          <w:szCs w:val="28"/>
+        </w:rPr>
+        <w:t>Receiver</w:t>
+      </w:r>
+      <w:proofErr w:type="spellEnd"/>
+      <w:r>
+        <w:rPr>
+          <w:szCs w:val="28"/>
+        </w:rPr>
+        <w:t>/</w:t>
+      </w:r>
+      <w:proofErr w:type="spellStart"/>
+      <w:r>
+        <w:rPr>
+          <w:szCs w:val="28"/>
+        </w:rPr>
+        <w:t>Transmitter</w:t>
+      </w:r>
+      <w:proofErr w:type="spellEnd"/>
+      <w:r>
+        <w:rPr>
+          <w:szCs w:val="28"/>
+        </w:rPr>
+        <w:t>), с добавлением стартового бита, бита контроля нечетности (</w:t>
+      </w:r>
+      <w:proofErr w:type="spellStart"/>
+      <w:r>
+        <w:rPr>
+          <w:szCs w:val="28"/>
+        </w:rPr>
+        <w:t>parity</w:t>
+      </w:r>
+      <w:proofErr w:type="spellEnd"/>
+      <w:r>
+        <w:rPr>
+          <w:szCs w:val="28"/>
+        </w:rPr>
+        <w:t xml:space="preserve"> = </w:t>
+      </w:r>
+      <w:proofErr w:type="spellStart"/>
+      <w:r>
+        <w:rPr>
+          <w:szCs w:val="28"/>
+        </w:rPr>
+        <w:t>odd</w:t>
+      </w:r>
+      <w:proofErr w:type="spellEnd"/>
+      <w:r>
+        <w:rPr>
+          <w:szCs w:val="28"/>
+        </w:rPr>
+        <w:t xml:space="preserve">) и стопового бита. Скорость передачи данных определяется стандартом </w:t>
+      </w:r>
+      <w:proofErr w:type="spellStart"/>
+      <w:r>
+        <w:rPr>
+          <w:szCs w:val="28"/>
+        </w:rPr>
+        <w:t>Bell</w:t>
+      </w:r>
+      <w:proofErr w:type="spellEnd"/>
+      <w:r>
+        <w:rPr>
+          <w:szCs w:val="28"/>
+        </w:rPr>
+        <w:t xml:space="preserve"> 202 и равна 1200 </w:t>
+      </w:r>
+      <w:proofErr w:type="spellStart"/>
+      <w:r>
+        <w:rPr>
+          <w:szCs w:val="28"/>
+        </w:rPr>
+        <w:t>bps</w:t>
+      </w:r>
+      <w:proofErr w:type="spellEnd"/>
+      <w:r>
+        <w:rPr>
+          <w:szCs w:val="28"/>
+        </w:rPr>
+        <w:t xml:space="preserve">. Т.е. настройки порта - 1200 </w:t>
+      </w:r>
+      <w:proofErr w:type="spellStart"/>
+      <w:r>
+        <w:rPr>
+          <w:szCs w:val="28"/>
+        </w:rPr>
+        <w:t>bps</w:t>
+      </w:r>
+      <w:proofErr w:type="spellEnd"/>
+      <w:r>
+        <w:rPr>
+          <w:szCs w:val="28"/>
+        </w:rPr>
+        <w:t xml:space="preserve">, 8 </w:t>
+      </w:r>
+      <w:proofErr w:type="spellStart"/>
+      <w:r>
+        <w:rPr>
+          <w:szCs w:val="28"/>
+        </w:rPr>
+        <w:t>bits</w:t>
+      </w:r>
+      <w:proofErr w:type="spellEnd"/>
+      <w:r>
+        <w:rPr>
+          <w:szCs w:val="28"/>
+        </w:rPr>
+        <w:t xml:space="preserve">, </w:t>
+      </w:r>
+      <w:proofErr w:type="spellStart"/>
+      <w:r>
+        <w:rPr>
+          <w:szCs w:val="28"/>
+        </w:rPr>
+        <w:t>odd</w:t>
+      </w:r>
+      <w:proofErr w:type="spellEnd"/>
+      <w:r>
+        <w:rPr>
+          <w:szCs w:val="28"/>
+        </w:rPr>
+        <w:t xml:space="preserve">, 1 </w:t>
+      </w:r>
+      <w:proofErr w:type="spellStart"/>
+      <w:r>
+        <w:rPr>
+          <w:szCs w:val="28"/>
+        </w:rPr>
+        <w:t>stop</w:t>
+      </w:r>
+      <w:proofErr w:type="spellEnd"/>
+      <w:r>
+        <w:rPr>
+          <w:szCs w:val="28"/>
+        </w:rPr>
+        <w:t>.</w:t>
+      </w:r>
+    </w:p>
+    <w:p>
+      <w:pPr>
+        <w:rPr>
+          <w:szCs w:val="28"/>
+        </w:rPr>
+      </w:pPr>
+    </w:p>
+    <w:p>
+      <w:pPr>
+        <w:spacing w:after="160" w:line="259" w:lineRule="auto"/>
+        <w:ind w:firstLine="0"/>
+        <w:jc w:val="left"/>
+        <w:rPr>
+          <w:szCs w:val="28"/>
+        </w:rPr>
+      </w:pPr>
+      <w:r>
+        <w:rPr>
+          <w:szCs w:val="28"/>
+        </w:rPr>
+        <w:br w:type="page"/>
+      </w:r>
+    </w:p>
+    <w:p>
+      <w:pPr>
+        <w:rPr>
+          <w:b/>
+        </w:rPr>
+      </w:pPr>
+      <w:bookmarkStart w:id="7" w:name="_Toc104230573"/>
+      <w:r>
+        <w:rPr>
+          <w:b/>
+        </w:rPr>
+        <w:lastRenderedPageBreak/>
+        <w:t xml:space="preserve">5.7 Описание монтажной схемы (схемы </w:t>
+      </w:r>
+      <w:r>
+        <w:rPr>
+          <w:b/>
+        </w:rPr>
+        <w:t>шкафа управления</w:t>
+      </w:r>
+      <w:r>
+        <w:rPr>
+          <w:b/>
+        </w:rPr>
+        <w:t>)</w:t>
+      </w:r>
+      <w:bookmarkEnd w:id="7"/>
+    </w:p>
+    <w:p>
       <w:r>
         <w:t>…</w:t>
       </w:r>
@@ -6388,37 +7902,181 @@
           <w:b/>
         </w:rPr>
       </w:pPr>
-      <w:bookmarkStart w:id="7" w:name="_Toc104230573"/>
       <w:r>
         <w:rPr>
           <w:b/>
         </w:rPr>
-        <w:t>5.7 Описание монтажной схемы (схемы внешних соединений)</w:t>
-      </w:r>
-      <w:bookmarkEnd w:id="7"/>
-    </w:p>
-    <w:p>
-      <w:r>
-        <w:t>…</w:t>
-      </w:r>
-    </w:p>
-    <w:p>
-      <w:pPr>
-        <w:rPr>
-          <w:b/>
-        </w:rPr>
-      </w:pPr>
-      <w:r>
-        <w:rPr>
-          <w:b/>
-        </w:rPr>
         <w:t>5.8 Организация монтажа, ремонта и обслуживания средств измерения и автоматизации.</w:t>
       </w:r>
     </w:p>
     <w:p>
-      <w:r>
-        <w:t>…</w:t>
-      </w:r>
+      <w:pPr>
+        <w:rPr>
+          <w:szCs w:val="28"/>
+        </w:rPr>
+      </w:pPr>
+      <w:r>
+        <w:rPr>
+          <w:szCs w:val="28"/>
+        </w:rPr>
+        <w:t>Монтаж систем автоматизации должен производиться в соответствии с рабочей документацией с учетом требований предприятий-изготовителей приборов, средств автоматизации, агрегатных и вычислительных комплексов, предусмотренных техническими условиями или инструкциями по эксплуатации этого оборудования.</w:t>
+      </w:r>
+    </w:p>
+    <w:p>
+      <w:pPr>
+        <w:rPr>
+          <w:szCs w:val="28"/>
+        </w:rPr>
+      </w:pPr>
+      <w:r>
+        <w:rPr>
+          <w:szCs w:val="28"/>
+        </w:rPr>
+        <w:t>Работы по монтажу следует выполнять индустриальным методом с использованием средств малой механизации, механизированного и электрифицированного инструмента и приспособлений, сокращ</w:t>
+      </w:r>
+      <w:r>
+        <w:rPr>
+          <w:szCs w:val="28"/>
+        </w:rPr>
+        <w:t>ающих применение ручного труда.</w:t>
+      </w:r>
+    </w:p>
+    <w:p>
+      <w:pPr>
+        <w:rPr>
+          <w:szCs w:val="28"/>
+        </w:rPr>
+      </w:pPr>
+      <w:r>
+        <w:rPr>
+          <w:szCs w:val="28"/>
+        </w:rPr>
+        <w:t>Работы по монтажу систем автоматизации должны осуществляться в две стадии (этапа):</w:t>
+      </w:r>
+    </w:p>
+    <w:p>
+      <w:pPr>
+        <w:pStyle w:val="a7"/>
+        <w:numPr>
+          <w:ilvl w:val="0"/>
+          <w:numId w:val="36"/>
+        </w:numPr>
+        <w:rPr>
+          <w:szCs w:val="28"/>
+        </w:rPr>
+      </w:pPr>
+      <w:r>
+        <w:rPr>
+          <w:szCs w:val="28"/>
+        </w:rPr>
+        <w:t>На первой стадии следует выполнять: заготовку монтажных конструкций, узлов и блоков, элементов электропроводок и их укрупнительную сборку вне зоны монтажа; проверку наличия закладных конструкций, проемов, отверстий в строительных конструкциях и элементах зданий, закладных конструкций и отборных устройств на технологическом оборудовании и трубопроводах, наличия заземляющей сети; закладку в сооружаемые фундаменты, стены, полы и перекрытия труб и глухих коробов для скрытых проводок; разметку трасс и установку опорных и несущих конструкций для электрических и трубных проводок, исполнительных механизмов, приборов.</w:t>
+      </w:r>
+    </w:p>
+    <w:p>
+      <w:pPr>
+        <w:pStyle w:val="a7"/>
+        <w:numPr>
+          <w:ilvl w:val="0"/>
+          <w:numId w:val="36"/>
+        </w:numPr>
+        <w:rPr>
+          <w:szCs w:val="28"/>
+        </w:rPr>
+      </w:pPr>
+      <w:r>
+        <w:rPr>
+          <w:szCs w:val="28"/>
+        </w:rPr>
+        <w:t xml:space="preserve">На второй стадии необходимо выполнять: прокладку трубных и электрических проводок по установленным конструкциям, установку щитов, </w:t>
+      </w:r>
+      <w:proofErr w:type="spellStart"/>
+      <w:r>
+        <w:rPr>
+          <w:szCs w:val="28"/>
+        </w:rPr>
+        <w:t>стативов</w:t>
+      </w:r>
+      <w:proofErr w:type="spellEnd"/>
+      <w:r>
+        <w:rPr>
+          <w:szCs w:val="28"/>
+        </w:rPr>
+        <w:t xml:space="preserve">, пультов, приборов и средств </w:t>
+      </w:r>
+      <w:r>
+        <w:rPr>
+          <w:szCs w:val="28"/>
+        </w:rPr>
+        <w:lastRenderedPageBreak/>
+        <w:t>автоматизации, подключение к ним трубных и электрических проводок, индивидуальные испытания.</w:t>
+      </w:r>
+    </w:p>
+    <w:p>
+      <w:pPr>
+        <w:rPr>
+          <w:szCs w:val="28"/>
+        </w:rPr>
+      </w:pPr>
+      <w:r>
+        <w:rPr>
+          <w:szCs w:val="28"/>
+        </w:rPr>
+        <w:t>Смонтированные приборы и средства автоматизации электрической ветви, щиты и пульты, конструкции, электрические и трубные проводки, подлежащие заземлению согласно рабочей документации, должны быть присоединены к контуру заземления. При наличии требований предприятий-изготовителей средства агрегатных и вычислительных комплексов должны быть присоединены к контуру специального заземления.</w:t>
+      </w:r>
+    </w:p>
+    <w:p>
+      <w:pPr>
+        <w:rPr>
+          <w:szCs w:val="28"/>
+        </w:rPr>
+      </w:pPr>
+      <w:r>
+        <w:rPr>
+          <w:szCs w:val="28"/>
+        </w:rPr>
+        <w:t xml:space="preserve">В зависимости от объема ремонтных работ различают следующие виды ремонтов контрольно-измерительных приборов и элементов средств автоматизации: текущий, средний и капитальный. Текущий ремонт средств КИПиА проводится эксплуатационным персоналом КИПиА. Средний ремонт предусматривает частичную или полную разборку и настройку измерительной, регулирующей или других систем приборов, замену деталей, чистку контактных поверхностей, деталей или узлов. Капитальный ремонт включает полную разборку прибора (регулятора) с заменой деталей и узлов, пришедших в негодность, градуировку, изготовление новых шкал и опробование прибора после ремонта на испытательных стендах. После среднего и капитального ремонта, </w:t>
+      </w:r>
+      <w:proofErr w:type="gramStart"/>
+      <w:r>
+        <w:rPr>
+          <w:szCs w:val="28"/>
+        </w:rPr>
+        <w:t>для СИ</w:t>
+      </w:r>
+      <w:proofErr w:type="gramEnd"/>
+      <w:r>
+        <w:rPr>
+          <w:szCs w:val="28"/>
+        </w:rPr>
+        <w:t xml:space="preserve"> применяемых в сфере государственного регулирования, требуется провести внеочередную поверку. Уровень и объем ремонта всегда индивидуален и его стоимость всегда тяжело оценить, многое зависит от необходимости замены комплектующих их рыночной стоимости. Работы выполняются путем регулировки отдельных узлов (блоков), восстановления монтажных соединений, устранения механических повреждений, а также путем замены неисправных комплектующих. Работы считаются завершенными, если оборудование выполняет диагностический тест, подтверждающий его работоспособность. </w:t>
+      </w:r>
+    </w:p>
+    <w:p>
+      <w:pPr>
+        <w:rPr>
+          <w:szCs w:val="28"/>
+        </w:rPr>
+      </w:pPr>
+      <w:r>
+        <w:rPr>
+          <w:szCs w:val="28"/>
+        </w:rPr>
+        <w:t xml:space="preserve">В ходе эксплуатации СИ подлежат техническому обслуживанию в соответствии с технологическими картами на ТО. Многие средства измерений, для обеспечения правильности измерений, требуют дополнительной настройки </w:t>
+      </w:r>
+      <w:r>
+        <w:rPr>
+          <w:szCs w:val="28"/>
+        </w:rPr>
+        <w:lastRenderedPageBreak/>
+        <w:t>(проверки) перед использованием, по прошествии определенного периода времени или по количеству произведенных измерений. Важно, чтобы при эксплуатации, соблюдались требовании к условиям окружающей среды и условиям эксплуатации (технические характеристики), указанные в паспорте или руководстве по эксплуатации на СИ. Для исключения возможной поломки, важно проводить его монтаж и демонтаж, а также подключение, строго согласно требованиям руководства (инструкции) по эксплуатации.</w:t>
+      </w:r>
+    </w:p>
+    <w:p>
+      <w:pPr>
+        <w:rPr>
+          <w:szCs w:val="28"/>
+        </w:rPr>
+      </w:pPr>
     </w:p>
     <w:p/>
     <w:p/>
@@ -6512,17 +8170,31 @@
           <w:rFonts w:eastAsia="Times New Roman"/>
           <w:lang w:eastAsia="ru-RU"/>
         </w:rPr>
-        <w:t>К работе допускаются люди,</w:t>
-      </w:r>
-      <w:r>
-        <w:t> </w:t>
+        <w:t xml:space="preserve">К работе допускаются </w:t>
       </w:r>
       <w:r>
         <w:rPr>
           <w:rFonts w:eastAsia="Times New Roman"/>
           <w:lang w:eastAsia="ru-RU"/>
         </w:rPr>
-        <w:t>изучившие инструкцию по эксплуатации установки и прошедшие инструктаж по технике безопасности на рабочем месте.</w:t>
+        <w:t>люди,</w:t>
+      </w:r>
+      <w:r>
+        <w:t xml:space="preserve"> </w:t>
+      </w:r>
+      <w:r>
+        <w:rPr>
+          <w:rFonts w:eastAsia="Times New Roman"/>
+          <w:lang w:eastAsia="ru-RU"/>
+        </w:rPr>
+        <w:t xml:space="preserve">изучившие инструкцию </w:t>
+      </w:r>
+      <w:r>
+        <w:rPr>
+          <w:rFonts w:eastAsia="Times New Roman"/>
+          <w:lang w:eastAsia="ru-RU"/>
+        </w:rPr>
+        <w:t>по эксплуатации установки и прошедшие инструктаж по технике безопасности на рабочем месте.</w:t>
       </w:r>
     </w:p>
     <w:p>
@@ -6661,9 +8333,9 @@
         </w:rPr>
         <w:object w:dxaOrig="2200" w:dyaOrig="700">
           <v:shape id="_x0000_i1030" type="#_x0000_t75" style="width:149.25pt;height:48pt" o:ole="" fillcolor="window">
-            <v:imagedata r:id="rId21" o:title=""/>
+            <v:imagedata r:id="rId28" o:title=""/>
           </v:shape>
-          <o:OLEObject Type="Embed" ProgID="Equation.3" ShapeID="_x0000_i1030" DrawAspect="Content" ObjectID="_1744481880" r:id="rId22"/>
+          <o:OLEObject Type="Embed" ProgID="Equation.3" ShapeID="_x0000_i1030" DrawAspect="Content" ObjectID="_1744750627" r:id="rId29"/>
         </w:object>
       </w:r>
       <w:r>
@@ -6778,6 +8450,7 @@
           <w:smallCaps/>
           <w:lang w:val="en-US"/>
         </w:rPr>
+        <w:lastRenderedPageBreak/>
         <w:t>L</w:t>
       </w:r>
       <w:r>
@@ -6805,9 +8478,9 @@
         </w:rPr>
         <w:object w:dxaOrig="3135" w:dyaOrig="375">
           <v:shape id="_x0000_i1031" type="#_x0000_t75" style="width:156.75pt;height:18.75pt" o:ole="" fillcolor="window">
-            <v:imagedata r:id="rId23" o:title=""/>
+            <v:imagedata r:id="rId30" o:title=""/>
           </v:shape>
-          <o:OLEObject Type="Embed" ProgID="Equation.3" ShapeID="_x0000_i1031" DrawAspect="Content" ObjectID="_1744481881" r:id="rId24"/>
+          <o:OLEObject Type="Embed" ProgID="Equation.3" ShapeID="_x0000_i1031" DrawAspect="Content" ObjectID="_1744750628" r:id="rId31"/>
         </w:object>
       </w:r>
       <w:r>
@@ -6853,9 +8526,9 @@
         </w:rPr>
         <w:object w:dxaOrig="345" w:dyaOrig="375">
           <v:shape id="_x0000_i1032" type="#_x0000_t75" style="width:17.25pt;height:18.75pt" o:ole="" fillcolor="window">
-            <v:imagedata r:id="rId25" o:title=""/>
+            <v:imagedata r:id="rId32" o:title=""/>
           </v:shape>
-          <o:OLEObject Type="Embed" ProgID="Equation.3" ShapeID="_x0000_i1032" DrawAspect="Content" ObjectID="_1744481882" r:id="rId26"/>
+          <o:OLEObject Type="Embed" ProgID="Equation.3" ShapeID="_x0000_i1032" DrawAspect="Content" ObjectID="_1744750629" r:id="rId33"/>
         </w:object>
       </w:r>
       <w:r>
@@ -6885,9 +8558,9 @@
         </w:rPr>
         <w:object w:dxaOrig="315" w:dyaOrig="375">
           <v:shape id="_x0000_i1033" type="#_x0000_t75" style="width:15.75pt;height:18.75pt" o:ole="" fillcolor="window">
-            <v:imagedata r:id="rId27" o:title=""/>
+            <v:imagedata r:id="rId34" o:title=""/>
           </v:shape>
-          <o:OLEObject Type="Embed" ProgID="Equation.3" ShapeID="_x0000_i1033" DrawAspect="Content" ObjectID="_1744481883" r:id="rId28"/>
+          <o:OLEObject Type="Embed" ProgID="Equation.3" ShapeID="_x0000_i1033" DrawAspect="Content" ObjectID="_1744750630" r:id="rId35"/>
         </w:object>
       </w:r>
       <w:r>
@@ -6905,9 +8578,9 @@
         </w:rPr>
         <w:object w:dxaOrig="285" w:dyaOrig="375">
           <v:shape id="_x0000_i1034" type="#_x0000_t75" style="width:14.25pt;height:18.75pt" o:ole="" fillcolor="window">
-            <v:imagedata r:id="rId29" o:title=""/>
+            <v:imagedata r:id="rId36" o:title=""/>
           </v:shape>
-          <o:OLEObject Type="Embed" ProgID="Equation.3" ShapeID="_x0000_i1034" DrawAspect="Content" ObjectID="_1744481884" r:id="rId30"/>
+          <o:OLEObject Type="Embed" ProgID="Equation.3" ShapeID="_x0000_i1034" DrawAspect="Content" ObjectID="_1744750631" r:id="rId37"/>
         </w:object>
       </w:r>
       <w:r>
@@ -6921,9 +8594,9 @@
         </w:rPr>
         <w:object w:dxaOrig="315" w:dyaOrig="375">
           <v:shape id="_x0000_i1035" type="#_x0000_t75" style="width:15.75pt;height:18.75pt" o:ole="" fillcolor="window">
-            <v:imagedata r:id="rId31" o:title=""/>
+            <v:imagedata r:id="rId38" o:title=""/>
           </v:shape>
-          <o:OLEObject Type="Embed" ProgID="Equation.3" ShapeID="_x0000_i1035" DrawAspect="Content" ObjectID="_1744481885" r:id="rId32"/>
+          <o:OLEObject Type="Embed" ProgID="Equation.3" ShapeID="_x0000_i1035" DrawAspect="Content" ObjectID="_1744750632" r:id="rId39"/>
         </w:object>
       </w:r>
       <w:r>
@@ -6937,21 +8610,13 @@
         </w:rPr>
         <w:object w:dxaOrig="315" w:dyaOrig="375">
           <v:shape id="_x0000_i1036" type="#_x0000_t75" style="width:15.75pt;height:18.75pt" o:ole="" fillcolor="window">
-            <v:imagedata r:id="rId33" o:title=""/>
+            <v:imagedata r:id="rId40" o:title=""/>
           </v:shape>
-          <o:OLEObject Type="Embed" ProgID="Equation.3" ShapeID="_x0000_i1036" DrawAspect="Content" ObjectID="_1744481886" r:id="rId34"/>
+          <o:OLEObject Type="Embed" ProgID="Equation.3" ShapeID="_x0000_i1036" DrawAspect="Content" ObjectID="_1744750633" r:id="rId41"/>
         </w:object>
       </w:r>
       <w:r>
-        <w:t xml:space="preserve"> = 0,7 - зависит от степени загрязнения </w:t>
-      </w:r>
-      <w:proofErr w:type="spellStart"/>
-      <w:r>
-        <w:t>светопропускающего</w:t>
-      </w:r>
-      <w:proofErr w:type="spellEnd"/>
-      <w:r>
-        <w:t xml:space="preserve"> материала;</w:t>
+        <w:t xml:space="preserve"> = 0,7 - зависит от степени загрязнения светопропускающего материала;</w:t>
       </w:r>
     </w:p>
     <w:p>
@@ -6961,9 +8626,9 @@
         </w:rPr>
         <w:object w:dxaOrig="315" w:dyaOrig="375">
           <v:shape id="_x0000_i1037" type="#_x0000_t75" style="width:15.75pt;height:18.75pt" o:ole="" fillcolor="window">
-            <v:imagedata r:id="rId35" o:title=""/>
+            <v:imagedata r:id="rId42" o:title=""/>
           </v:shape>
-          <o:OLEObject Type="Embed" ProgID="Equation.3" ShapeID="_x0000_i1037" DrawAspect="Content" ObjectID="_1744481887" r:id="rId36"/>
+          <o:OLEObject Type="Embed" ProgID="Equation.3" ShapeID="_x0000_i1037" DrawAspect="Content" ObjectID="_1744750634" r:id="rId43"/>
         </w:object>
       </w:r>
       <w:r>
@@ -6977,9 +8642,9 @@
         </w:rPr>
         <w:object w:dxaOrig="2925" w:dyaOrig="405">
           <v:shape id="_x0000_i1038" type="#_x0000_t75" style="width:146.25pt;height:20.25pt" o:ole="" fillcolor="window">
-            <v:imagedata r:id="rId37" o:title=""/>
+            <v:imagedata r:id="rId44" o:title=""/>
           </v:shape>
-          <o:OLEObject Type="Embed" ProgID="Equation.3" ShapeID="_x0000_i1038" DrawAspect="Content" ObjectID="_1744481888" r:id="rId38"/>
+          <o:OLEObject Type="Embed" ProgID="Equation.3" ShapeID="_x0000_i1038" DrawAspect="Content" ObjectID="_1744750635" r:id="rId45"/>
         </w:object>
       </w:r>
     </w:p>
@@ -6995,9 +8660,9 @@
         </w:rPr>
         <w:object w:dxaOrig="3100" w:dyaOrig="660">
           <v:shape id="_x0000_i1039" type="#_x0000_t75" style="width:213.75pt;height:45.75pt" o:ole="" fillcolor="window">
-            <v:imagedata r:id="rId39" o:title=""/>
+            <v:imagedata r:id="rId46" o:title=""/>
           </v:shape>
-          <o:OLEObject Type="Embed" ProgID="Equation.3" ShapeID="_x0000_i1039" DrawAspect="Content" ObjectID="_1744481889" r:id="rId40"/>
+          <o:OLEObject Type="Embed" ProgID="Equation.3" ShapeID="_x0000_i1039" DrawAspect="Content" ObjectID="_1744750636" r:id="rId47"/>
         </w:object>
       </w:r>
       <w:r>
@@ -7049,9 +8714,9 @@
         </w:rPr>
         <w:object w:dxaOrig="3280" w:dyaOrig="660">
           <v:shape id="_x0000_i1040" type="#_x0000_t75" style="width:189pt;height:37.5pt" o:ole="" fillcolor="window">
-            <v:imagedata r:id="rId41" o:title=""/>
+            <v:imagedata r:id="rId48" o:title=""/>
           </v:shape>
-          <o:OLEObject Type="Embed" ProgID="Equation.3" ShapeID="_x0000_i1040" DrawAspect="Content" ObjectID="_1744481890" r:id="rId42"/>
+          <o:OLEObject Type="Embed" ProgID="Equation.3" ShapeID="_x0000_i1040" DrawAspect="Content" ObjectID="_1744750637" r:id="rId49"/>
         </w:object>
       </w:r>
       <w:r>
@@ -7070,9 +8735,9 @@
       <w:r>
         <w:object w:dxaOrig="2085" w:dyaOrig="825">
           <v:shape id="_x0000_i1041" type="#_x0000_t75" style="width:104.25pt;height:41.25pt" o:ole="" fillcolor="window">
-            <v:imagedata r:id="rId43" o:title=""/>
+            <v:imagedata r:id="rId50" o:title=""/>
           </v:shape>
-          <o:OLEObject Type="Embed" ProgID="Equation.3" ShapeID="_x0000_i1041" DrawAspect="Content" ObjectID="_1744481891" r:id="rId44"/>
+          <o:OLEObject Type="Embed" ProgID="Equation.3" ShapeID="_x0000_i1041" DrawAspect="Content" ObjectID="_1744750638" r:id="rId51"/>
         </w:object>
       </w:r>
       <w:r>
@@ -7084,6 +8749,7 @@
     </w:p>
     <w:p>
       <w:r>
+        <w:lastRenderedPageBreak/>
         <w:t xml:space="preserve">Принимаем освещенность </w:t>
       </w:r>
       <w:r>
@@ -7167,7 +8833,6 @@
           <w:i/>
           <w:lang w:val="en-US" w:eastAsia="ru-RU"/>
         </w:rPr>
-        <w:lastRenderedPageBreak/>
         <w:t>k</w:t>
       </w:r>
       <w:r>
@@ -7215,9 +8880,9 @@
         </w:rPr>
         <w:object w:dxaOrig="285" w:dyaOrig="315">
           <v:shape id="_x0000_i1042" type="#_x0000_t75" style="width:14.25pt;height:15.75pt" o:ole="" fillcolor="window">
-            <v:imagedata r:id="rId45" o:title=""/>
+            <v:imagedata r:id="rId52" o:title=""/>
           </v:shape>
-          <o:OLEObject Type="Embed" ProgID="Equation.3" ShapeID="_x0000_i1042" DrawAspect="Content" ObjectID="_1744481892" r:id="rId46"/>
+          <o:OLEObject Type="Embed" ProgID="Equation.3" ShapeID="_x0000_i1042" DrawAspect="Content" ObjectID="_1744750639" r:id="rId53"/>
         </w:object>
       </w:r>
       <w:r>
@@ -7258,9 +8923,9 @@
         </w:rPr>
         <w:object w:dxaOrig="1420" w:dyaOrig="720">
           <v:shape id="_x0000_i1043" type="#_x0000_t75" style="width:105pt;height:52.5pt" o:ole="" fillcolor="window">
-            <v:imagedata r:id="rId47" o:title=""/>
+            <v:imagedata r:id="rId54" o:title=""/>
           </v:shape>
-          <o:OLEObject Type="Embed" ProgID="Equation.3" ShapeID="_x0000_i1043" DrawAspect="Content" ObjectID="_1744481893" r:id="rId48"/>
+          <o:OLEObject Type="Embed" ProgID="Equation.3" ShapeID="_x0000_i1043" DrawAspect="Content" ObjectID="_1744750640" r:id="rId55"/>
         </w:object>
       </w:r>
       <w:r>
@@ -7309,9 +8974,9 @@
         </w:rPr>
         <w:object w:dxaOrig="2680" w:dyaOrig="660">
           <v:shape id="_x0000_i1044" type="#_x0000_t75" style="width:167.25pt;height:41.25pt" o:ole="" fillcolor="window">
-            <v:imagedata r:id="rId49" o:title=""/>
+            <v:imagedata r:id="rId56" o:title=""/>
           </v:shape>
-          <o:OLEObject Type="Embed" ProgID="Equation.3" ShapeID="_x0000_i1044" DrawAspect="Content" ObjectID="_1744481894" r:id="rId50"/>
+          <o:OLEObject Type="Embed" ProgID="Equation.3" ShapeID="_x0000_i1044" DrawAspect="Content" ObjectID="_1744750641" r:id="rId57"/>
         </w:object>
       </w:r>
     </w:p>
@@ -7357,12 +9022,12 @@
     </w:p>
     <w:p>
       <w:r>
+        <w:lastRenderedPageBreak/>
         <w:t>Все аппараты, работающие под давлением, имеют линии сдувок в скрубберы №№ 34, 48.</w:t>
       </w:r>
     </w:p>
     <w:p>
       <w:r>
-        <w:lastRenderedPageBreak/>
         <w:t>Товарный продукт в емкостях склада готовой продукции хранится под азотной подушкой.</w:t>
       </w:r>
     </w:p>
@@ -16329,6 +17994,7 @@
               <w:rPr>
                 <w:rFonts w:eastAsiaTheme="minorEastAsia"/>
               </w:rPr>
+              <w:lastRenderedPageBreak/>
               <w:t>3. Стоимость основных фондов</w:t>
             </w:r>
           </w:p>
@@ -16546,7 +18212,6 @@
               <w:rPr>
                 <w:rFonts w:eastAsiaTheme="minorEastAsia"/>
               </w:rPr>
-              <w:lastRenderedPageBreak/>
               <w:t>4. Сумма затрат на производство и реализацию.</w:t>
             </w:r>
           </w:p>
@@ -18922,7 +20587,6 @@
               <w:rPr>
                 <w:rFonts w:eastAsiaTheme="minorEastAsia"/>
               </w:rPr>
-              <w:lastRenderedPageBreak/>
               <w:t>Показатели</w:t>
             </w:r>
           </w:p>
@@ -20409,7 +22073,11 @@
     </w:p>
     <w:p>
       <w:r>
-        <w:t xml:space="preserve">На основе рассчитанных показателей можно сделать следующие выводы: в совокупности, стоимость производства продукции возросло на 35%, чем в предыдущий период. Количество сотрудников на предприятие, увеличилась на 50 человек. Сумма затрат на производство и реализацию увеличилось на 12%. Затраты на оплату труда, амортизацию и использование предметов труда увеличились в 2 раза, а остальные расходы увеличились на целых 43%. Затраты на 1 </w:t>
+        <w:t xml:space="preserve">На основе рассчитанных показателей можно сделать следующие выводы: в совокупности, стоимость производства продукции возросло на 35%, чем в предыдущий период. Количество сотрудников на предприятие, увеличилась на 50 человек. Сумма затрат на производство и реализацию увеличилось на 12%. Затраты </w:t>
+      </w:r>
+      <w:r>
+        <w:lastRenderedPageBreak/>
+        <w:t xml:space="preserve">на оплату труда, амортизацию и использование предметов труда увеличились в 2 раза, а остальные расходы увеличились на целых 43%. Затраты на 1 </w:t>
       </w:r>
       <w:proofErr w:type="spellStart"/>
       <w:r>
@@ -20417,11 +22085,7 @@
       </w:r>
       <w:proofErr w:type="spellEnd"/>
       <w:r>
-        <w:t xml:space="preserve"> реализованной продукции сократились на 0,002 коп. Оплатоемкость, амортизация </w:t>
-      </w:r>
-      <w:r>
-        <w:lastRenderedPageBreak/>
-        <w:t>и материалоемкость, также увеличилась в 2 раза. Услугоемкость увеличилась на 5%.</w:t>
+        <w:t xml:space="preserve"> реализованной продукции сократились на 0,002 коп. Оплатоемкость, амортизация и материалоемкость, также увеличилась в 2 раза. Услугоемкость увеличилась на 5%.</w:t>
       </w:r>
     </w:p>
     <w:p>
@@ -23643,6 +25307,7 @@
             <w:rPr>
               <w:rFonts w:ascii="Cambria Math" w:eastAsiaTheme="minorEastAsia" w:hAnsi="Cambria Math"/>
             </w:rPr>
+            <w:lastRenderedPageBreak/>
             <m:t>∆</m:t>
           </m:r>
           <m:r>
@@ -23833,7 +25498,6 @@
             <w:rPr>
               <w:rFonts w:ascii="Cambria Math" w:eastAsiaTheme="minorEastAsia" w:hAnsi="Cambria Math"/>
             </w:rPr>
-            <w:lastRenderedPageBreak/>
             <m:t>∆</m:t>
           </m:r>
           <m:r>
@@ -26108,6 +27772,7 @@
       </w:r>
     </w:p>
     <w:sectPr>
+      <w:footerReference w:type="default" r:id="rId58"/>
       <w:pgSz w:w="11906" w:h="16838"/>
       <w:pgMar w:top="1134" w:right="851" w:bottom="1134" w:left="1134" w:header="709" w:footer="709" w:gutter="0"/>
       <w:cols w:space="708"/>
@@ -26117,9 +27782,194 @@
 </w:document>
 </file>
 
+<file path=word/endnotes.xml><?xml version="1.0" encoding="utf-8"?>
+<w:endnotes xmlns:wpc="http://schemas.microsoft.com/office/word/2010/wordprocessingCanvas" xmlns:cx="http://schemas.microsoft.com/office/drawing/2014/chartex" xmlns:mc="http://schemas.openxmlformats.org/markup-compatibility/2006" xmlns:o="urn:schemas-microsoft-com:office:office" xmlns:r="http://schemas.openxmlformats.org/officeDocument/2006/relationships" xmlns:m="http://schemas.openxmlformats.org/officeDocument/2006/math" xmlns:v="urn:schemas-microsoft-com:vml" xmlns:wp14="http://schemas.microsoft.com/office/word/2010/wordprocessingDrawing" xmlns:wp="http://schemas.openxmlformats.org/drawingml/2006/wordprocessingDrawing" xmlns:w10="urn:schemas-microsoft-com:office:word" xmlns:w="http://schemas.openxmlformats.org/wordprocessingml/2006/main" xmlns:w14="http://schemas.microsoft.com/office/word/2010/wordml" xmlns:w15="http://schemas.microsoft.com/office/word/2012/wordml" xmlns:w16se="http://schemas.microsoft.com/office/word/2015/wordml/symex" xmlns:wpg="http://schemas.microsoft.com/office/word/2010/wordprocessingGroup" xmlns:wpi="http://schemas.microsoft.com/office/word/2010/wordprocessingInk" xmlns:wne="http://schemas.microsoft.com/office/word/2006/wordml" xmlns:wps="http://schemas.microsoft.com/office/word/2010/wordprocessingShape" mc:Ignorable="w14 w15 w16se wp14">
+  <w:endnote w:type="separator" w:id="-1">
+    <w:p>
+      <w:pPr>
+        <w:spacing w:line="240" w:lineRule="auto"/>
+      </w:pPr>
+      <w:r>
+        <w:separator/>
+      </w:r>
+    </w:p>
+  </w:endnote>
+  <w:endnote w:type="continuationSeparator" w:id="0">
+    <w:p>
+      <w:pPr>
+        <w:spacing w:line="240" w:lineRule="auto"/>
+      </w:pPr>
+      <w:r>
+        <w:continuationSeparator/>
+      </w:r>
+    </w:p>
+  </w:endnote>
+</w:endnotes>
+</file>
+
+<file path=word/footer1.xml><?xml version="1.0" encoding="utf-8"?>
+<w:ftr xmlns:wpc="http://schemas.microsoft.com/office/word/2010/wordprocessingCanvas" xmlns:cx="http://schemas.microsoft.com/office/drawing/2014/chartex" xmlns:mc="http://schemas.openxmlformats.org/markup-compatibility/2006" xmlns:o="urn:schemas-microsoft-com:office:office" xmlns:r="http://schemas.openxmlformats.org/officeDocument/2006/relationships" xmlns:m="http://schemas.openxmlformats.org/officeDocument/2006/math" xmlns:v="urn:schemas-microsoft-com:vml" xmlns:wp14="http://schemas.microsoft.com/office/word/2010/wordprocessingDrawing" xmlns:wp="http://schemas.openxmlformats.org/drawingml/2006/wordprocessingDrawing" xmlns:w10="urn:schemas-microsoft-com:office:word" xmlns:w="http://schemas.openxmlformats.org/wordprocessingml/2006/main" xmlns:w14="http://schemas.microsoft.com/office/word/2010/wordml" xmlns:w15="http://schemas.microsoft.com/office/word/2012/wordml" xmlns:w16se="http://schemas.microsoft.com/office/word/2015/wordml/symex" xmlns:wpg="http://schemas.microsoft.com/office/word/2010/wordprocessingGroup" xmlns:wpi="http://schemas.microsoft.com/office/word/2010/wordprocessingInk" xmlns:wne="http://schemas.microsoft.com/office/word/2006/wordml" xmlns:wps="http://schemas.microsoft.com/office/word/2010/wordprocessingShape" mc:Ignorable="w14 w15 w16se wp14">
+  <w:sdt>
+    <w:sdtPr>
+      <w:id w:val="640006899"/>
+      <w:docPartObj>
+        <w:docPartGallery w:val="Page Numbers (Bottom of Page)"/>
+        <w:docPartUnique/>
+      </w:docPartObj>
+    </w:sdtPr>
+    <w:sdtContent>
+      <w:p>
+        <w:pPr>
+          <w:pStyle w:val="af2"/>
+          <w:jc w:val="center"/>
+        </w:pPr>
+        <w:r>
+          <w:fldChar w:fldCharType="begin"/>
+        </w:r>
+        <w:r>
+          <w:instrText>PAGE   \* MERGEFORMAT</w:instrText>
+        </w:r>
+        <w:r>
+          <w:fldChar w:fldCharType="separate"/>
+        </w:r>
+        <w:r>
+          <w:rPr>
+            <w:noProof/>
+          </w:rPr>
+          <w:t>21</w:t>
+        </w:r>
+        <w:r>
+          <w:fldChar w:fldCharType="end"/>
+        </w:r>
+      </w:p>
+    </w:sdtContent>
+  </w:sdt>
+  <w:p>
+    <w:pPr>
+      <w:pStyle w:val="af2"/>
+    </w:pPr>
+  </w:p>
+</w:ftr>
+</file>
+
+<file path=word/footnotes.xml><?xml version="1.0" encoding="utf-8"?>
+<w:footnotes xmlns:wpc="http://schemas.microsoft.com/office/word/2010/wordprocessingCanvas" xmlns:cx="http://schemas.microsoft.com/office/drawing/2014/chartex" xmlns:mc="http://schemas.openxmlformats.org/markup-compatibility/2006" xmlns:o="urn:schemas-microsoft-com:office:office" xmlns:r="http://schemas.openxmlformats.org/officeDocument/2006/relationships" xmlns:m="http://schemas.openxmlformats.org/officeDocument/2006/math" xmlns:v="urn:schemas-microsoft-com:vml" xmlns:wp14="http://schemas.microsoft.com/office/word/2010/wordprocessingDrawing" xmlns:wp="http://schemas.openxmlformats.org/drawingml/2006/wordprocessingDrawing" xmlns:w10="urn:schemas-microsoft-com:office:word" xmlns:w="http://schemas.openxmlformats.org/wordprocessingml/2006/main" xmlns:w14="http://schemas.microsoft.com/office/word/2010/wordml" xmlns:w15="http://schemas.microsoft.com/office/word/2012/wordml" xmlns:w16se="http://schemas.microsoft.com/office/word/2015/wordml/symex" xmlns:wpg="http://schemas.microsoft.com/office/word/2010/wordprocessingGroup" xmlns:wpi="http://schemas.microsoft.com/office/word/2010/wordprocessingInk" xmlns:wne="http://schemas.microsoft.com/office/word/2006/wordml" xmlns:wps="http://schemas.microsoft.com/office/word/2010/wordprocessingShape" mc:Ignorable="w14 w15 w16se wp14">
+  <w:footnote w:type="separator" w:id="-1">
+    <w:p>
+      <w:pPr>
+        <w:spacing w:line="240" w:lineRule="auto"/>
+      </w:pPr>
+      <w:r>
+        <w:separator/>
+      </w:r>
+    </w:p>
+  </w:footnote>
+  <w:footnote w:type="continuationSeparator" w:id="0">
+    <w:p>
+      <w:pPr>
+        <w:spacing w:line="240" w:lineRule="auto"/>
+      </w:pPr>
+      <w:r>
+        <w:continuationSeparator/>
+      </w:r>
+    </w:p>
+  </w:footnote>
+</w:footnotes>
+</file>
+
 <file path=word/numbering.xml><?xml version="1.0" encoding="utf-8"?>
 <w:numbering xmlns:wpc="http://schemas.microsoft.com/office/word/2010/wordprocessingCanvas" xmlns:cx="http://schemas.microsoft.com/office/drawing/2014/chartex" xmlns:mc="http://schemas.openxmlformats.org/markup-compatibility/2006" xmlns:o="urn:schemas-microsoft-com:office:office" xmlns:r="http://schemas.openxmlformats.org/officeDocument/2006/relationships" xmlns:m="http://schemas.openxmlformats.org/officeDocument/2006/math" xmlns:v="urn:schemas-microsoft-com:vml" xmlns:wp14="http://schemas.microsoft.com/office/word/2010/wordprocessingDrawing" xmlns:wp="http://schemas.openxmlformats.org/drawingml/2006/wordprocessingDrawing" xmlns:w10="urn:schemas-microsoft-com:office:word" xmlns:w="http://schemas.openxmlformats.org/wordprocessingml/2006/main" xmlns:w14="http://schemas.microsoft.com/office/word/2010/wordml" xmlns:w15="http://schemas.microsoft.com/office/word/2012/wordml" xmlns:w16se="http://schemas.microsoft.com/office/word/2015/wordml/symex" xmlns:wpg="http://schemas.microsoft.com/office/word/2010/wordprocessingGroup" xmlns:wpi="http://schemas.microsoft.com/office/word/2010/wordprocessingInk" xmlns:wne="http://schemas.microsoft.com/office/word/2006/wordml" xmlns:wps="http://schemas.microsoft.com/office/word/2010/wordprocessingShape" mc:Ignorable="w14 w15 w16se wp14">
   <w:abstractNum w:abstractNumId="0" w15:restartNumberingAfterBreak="0">
+    <w:nsid w:val="091C1A00"/>
+    <w:multiLevelType w:val="hybridMultilevel"/>
+    <w:tmpl w:val="2C2886EE"/>
+    <w:lvl w:ilvl="0" w:tplc="3556714E">
+      <w:start w:val="1"/>
+      <w:numFmt w:val="decimal"/>
+      <w:lvlText w:val="%1)"/>
+      <w:lvlJc w:val="left"/>
+      <w:pPr>
+        <w:ind w:left="2107" w:hanging="405"/>
+      </w:pPr>
+      <w:rPr>
+        <w:rFonts w:hint="default"/>
+        <w:color w:val="000000"/>
+      </w:rPr>
+    </w:lvl>
+    <w:lvl w:ilvl="1" w:tplc="04190019" w:tentative="1">
+      <w:start w:val="1"/>
+      <w:numFmt w:val="lowerLetter"/>
+      <w:lvlText w:val="%2."/>
+      <w:lvlJc w:val="left"/>
+      <w:pPr>
+        <w:ind w:left="2291" w:hanging="360"/>
+      </w:pPr>
+    </w:lvl>
+    <w:lvl w:ilvl="2" w:tplc="0419001B" w:tentative="1">
+      <w:start w:val="1"/>
+      <w:numFmt w:val="lowerRoman"/>
+      <w:lvlText w:val="%3."/>
+      <w:lvlJc w:val="right"/>
+      <w:pPr>
+        <w:ind w:left="3011" w:hanging="180"/>
+      </w:pPr>
+    </w:lvl>
+    <w:lvl w:ilvl="3" w:tplc="0419000F" w:tentative="1">
+      <w:start w:val="1"/>
+      <w:numFmt w:val="decimal"/>
+      <w:lvlText w:val="%4."/>
+      <w:lvlJc w:val="left"/>
+      <w:pPr>
+        <w:ind w:left="3731" w:hanging="360"/>
+      </w:pPr>
+    </w:lvl>
+    <w:lvl w:ilvl="4" w:tplc="04190019" w:tentative="1">
+      <w:start w:val="1"/>
+      <w:numFmt w:val="lowerLetter"/>
+      <w:lvlText w:val="%5."/>
+      <w:lvlJc w:val="left"/>
+      <w:pPr>
+        <w:ind w:left="4451" w:hanging="360"/>
+      </w:pPr>
+    </w:lvl>
+    <w:lvl w:ilvl="5" w:tplc="0419001B" w:tentative="1">
+      <w:start w:val="1"/>
+      <w:numFmt w:val="lowerRoman"/>
+      <w:lvlText w:val="%6."/>
+      <w:lvlJc w:val="right"/>
+      <w:pPr>
+        <w:ind w:left="5171" w:hanging="180"/>
+      </w:pPr>
+    </w:lvl>
+    <w:lvl w:ilvl="6" w:tplc="0419000F" w:tentative="1">
+      <w:start w:val="1"/>
+      <w:numFmt w:val="decimal"/>
+      <w:lvlText w:val="%7."/>
+      <w:lvlJc w:val="left"/>
+      <w:pPr>
+        <w:ind w:left="5891" w:hanging="360"/>
+      </w:pPr>
+    </w:lvl>
+    <w:lvl w:ilvl="7" w:tplc="04190019" w:tentative="1">
+      <w:start w:val="1"/>
+      <w:numFmt w:val="lowerLetter"/>
+      <w:lvlText w:val="%8."/>
+      <w:lvlJc w:val="left"/>
+      <w:pPr>
+        <w:ind w:left="6611" w:hanging="360"/>
+      </w:pPr>
+    </w:lvl>
+    <w:lvl w:ilvl="8" w:tplc="0419001B" w:tentative="1">
+      <w:start w:val="1"/>
+      <w:numFmt w:val="lowerRoman"/>
+      <w:lvlText w:val="%9."/>
+      <w:lvlJc w:val="right"/>
+      <w:pPr>
+        <w:ind w:left="7331" w:hanging="180"/>
+      </w:pPr>
+    </w:lvl>
+  </w:abstractNum>
+  <w:abstractNum w:abstractNumId="1" w15:restartNumberingAfterBreak="0">
     <w:nsid w:val="12D82AB1"/>
     <w:multiLevelType w:val="hybridMultilevel"/>
     <w:tmpl w:val="F9DCFD9E"/>
@@ -26205,7 +28055,7 @@
       </w:pPr>
     </w:lvl>
   </w:abstractNum>
-  <w:abstractNum w:abstractNumId="1" w15:restartNumberingAfterBreak="0">
+  <w:abstractNum w:abstractNumId="2" w15:restartNumberingAfterBreak="0">
     <w:nsid w:val="1449635C"/>
     <w:multiLevelType w:val="multilevel"/>
     <w:tmpl w:val="5B00620A"/>
@@ -26318,7 +28168,156 @@
       </w:rPr>
     </w:lvl>
   </w:abstractNum>
-  <w:abstractNum w:abstractNumId="2" w15:restartNumberingAfterBreak="0">
+  <w:abstractNum w:abstractNumId="3" w15:restartNumberingAfterBreak="0">
+    <w:nsid w:val="1529760B"/>
+    <w:multiLevelType w:val="multilevel"/>
+    <w:tmpl w:val="CE9A640A"/>
+    <w:lvl w:ilvl="0">
+      <w:start w:val="1"/>
+      <w:numFmt w:val="bullet"/>
+      <w:lvlText w:val=""/>
+      <w:lvlJc w:val="left"/>
+      <w:pPr>
+        <w:tabs>
+          <w:tab w:val="num" w:pos="720"/>
+        </w:tabs>
+        <w:ind w:left="720" w:hanging="360"/>
+      </w:pPr>
+      <w:rPr>
+        <w:rFonts w:ascii="Symbol" w:hAnsi="Symbol" w:hint="default"/>
+        <w:sz w:val="20"/>
+      </w:rPr>
+    </w:lvl>
+    <w:lvl w:ilvl="1" w:tentative="1">
+      <w:start w:val="1"/>
+      <w:numFmt w:val="bullet"/>
+      <w:lvlText w:val="o"/>
+      <w:lvlJc w:val="left"/>
+      <w:pPr>
+        <w:tabs>
+          <w:tab w:val="num" w:pos="1440"/>
+        </w:tabs>
+        <w:ind w:left="1440" w:hanging="360"/>
+      </w:pPr>
+      <w:rPr>
+        <w:rFonts w:ascii="Courier New" w:hAnsi="Courier New" w:hint="default"/>
+        <w:sz w:val="20"/>
+      </w:rPr>
+    </w:lvl>
+    <w:lvl w:ilvl="2" w:tentative="1">
+      <w:start w:val="1"/>
+      <w:numFmt w:val="bullet"/>
+      <w:lvlText w:val=""/>
+      <w:lvlJc w:val="left"/>
+      <w:pPr>
+        <w:tabs>
+          <w:tab w:val="num" w:pos="2160"/>
+        </w:tabs>
+        <w:ind w:left="2160" w:hanging="360"/>
+      </w:pPr>
+      <w:rPr>
+        <w:rFonts w:ascii="Wingdings" w:hAnsi="Wingdings" w:hint="default"/>
+        <w:sz w:val="20"/>
+      </w:rPr>
+    </w:lvl>
+    <w:lvl w:ilvl="3" w:tentative="1">
+      <w:start w:val="1"/>
+      <w:numFmt w:val="bullet"/>
+      <w:lvlText w:val=""/>
+      <w:lvlJc w:val="left"/>
+      <w:pPr>
+        <w:tabs>
+          <w:tab w:val="num" w:pos="2880"/>
+        </w:tabs>
+        <w:ind w:left="2880" w:hanging="360"/>
+      </w:pPr>
+      <w:rPr>
+        <w:rFonts w:ascii="Wingdings" w:hAnsi="Wingdings" w:hint="default"/>
+        <w:sz w:val="20"/>
+      </w:rPr>
+    </w:lvl>
+    <w:lvl w:ilvl="4" w:tentative="1">
+      <w:start w:val="1"/>
+      <w:numFmt w:val="bullet"/>
+      <w:lvlText w:val=""/>
+      <w:lvlJc w:val="left"/>
+      <w:pPr>
+        <w:tabs>
+          <w:tab w:val="num" w:pos="3600"/>
+        </w:tabs>
+        <w:ind w:left="3600" w:hanging="360"/>
+      </w:pPr>
+      <w:rPr>
+        <w:rFonts w:ascii="Wingdings" w:hAnsi="Wingdings" w:hint="default"/>
+        <w:sz w:val="20"/>
+      </w:rPr>
+    </w:lvl>
+    <w:lvl w:ilvl="5" w:tentative="1">
+      <w:start w:val="1"/>
+      <w:numFmt w:val="bullet"/>
+      <w:lvlText w:val=""/>
+      <w:lvlJc w:val="left"/>
+      <w:pPr>
+        <w:tabs>
+          <w:tab w:val="num" w:pos="4320"/>
+        </w:tabs>
+        <w:ind w:left="4320" w:hanging="360"/>
+      </w:pPr>
+      <w:rPr>
+        <w:rFonts w:ascii="Wingdings" w:hAnsi="Wingdings" w:hint="default"/>
+        <w:sz w:val="20"/>
+      </w:rPr>
+    </w:lvl>
+    <w:lvl w:ilvl="6" w:tentative="1">
+      <w:start w:val="1"/>
+      <w:numFmt w:val="bullet"/>
+      <w:lvlText w:val=""/>
+      <w:lvlJc w:val="left"/>
+      <w:pPr>
+        <w:tabs>
+          <w:tab w:val="num" w:pos="5040"/>
+        </w:tabs>
+        <w:ind w:left="5040" w:hanging="360"/>
+      </w:pPr>
+      <w:rPr>
+        <w:rFonts w:ascii="Wingdings" w:hAnsi="Wingdings" w:hint="default"/>
+        <w:sz w:val="20"/>
+      </w:rPr>
+    </w:lvl>
+    <w:lvl w:ilvl="7" w:tentative="1">
+      <w:start w:val="1"/>
+      <w:numFmt w:val="bullet"/>
+      <w:lvlText w:val=""/>
+      <w:lvlJc w:val="left"/>
+      <w:pPr>
+        <w:tabs>
+          <w:tab w:val="num" w:pos="5760"/>
+        </w:tabs>
+        <w:ind w:left="5760" w:hanging="360"/>
+      </w:pPr>
+      <w:rPr>
+        <w:rFonts w:ascii="Wingdings" w:hAnsi="Wingdings" w:hint="default"/>
+        <w:sz w:val="20"/>
+      </w:rPr>
+    </w:lvl>
+    <w:lvl w:ilvl="8" w:tentative="1">
+      <w:start w:val="1"/>
+      <w:numFmt w:val="bullet"/>
+      <w:lvlText w:val=""/>
+      <w:lvlJc w:val="left"/>
+      <w:pPr>
+        <w:tabs>
+          <w:tab w:val="num" w:pos="6480"/>
+        </w:tabs>
+        <w:ind w:left="6480" w:hanging="360"/>
+      </w:pPr>
+      <w:rPr>
+        <w:rFonts w:ascii="Wingdings" w:hAnsi="Wingdings" w:hint="default"/>
+        <w:sz w:val="20"/>
+      </w:rPr>
+    </w:lvl>
+  </w:abstractNum>
+  <w:abstractNum w:abstractNumId="4" w15:restartNumberingAfterBreak="0">
     <w:nsid w:val="15B74116"/>
     <w:multiLevelType w:val="hybridMultilevel"/>
     <w:tmpl w:val="7AACA900"/>
@@ -26431,7 +28430,7 @@
       </w:rPr>
     </w:lvl>
   </w:abstractNum>
-  <w:abstractNum w:abstractNumId="3" w15:restartNumberingAfterBreak="0">
+  <w:abstractNum w:abstractNumId="5" w15:restartNumberingAfterBreak="0">
     <w:nsid w:val="191C0EF3"/>
     <w:multiLevelType w:val="multilevel"/>
     <w:tmpl w:val="73A2A186"/>
@@ -26544,7 +28543,7 @@
       </w:rPr>
     </w:lvl>
   </w:abstractNum>
-  <w:abstractNum w:abstractNumId="4" w15:restartNumberingAfterBreak="0">
+  <w:abstractNum w:abstractNumId="6" w15:restartNumberingAfterBreak="0">
     <w:nsid w:val="1B216A75"/>
     <w:multiLevelType w:val="hybridMultilevel"/>
     <w:tmpl w:val="D1D44ECA"/>
@@ -26633,7 +28632,7 @@
       </w:pPr>
     </w:lvl>
   </w:abstractNum>
-  <w:abstractNum w:abstractNumId="5" w15:restartNumberingAfterBreak="0">
+  <w:abstractNum w:abstractNumId="7" w15:restartNumberingAfterBreak="0">
     <w:nsid w:val="268210EC"/>
     <w:multiLevelType w:val="hybridMultilevel"/>
     <w:tmpl w:val="CBBA5D26"/>
@@ -26746,7 +28745,7 @@
       </w:rPr>
     </w:lvl>
   </w:abstractNum>
-  <w:abstractNum w:abstractNumId="6" w15:restartNumberingAfterBreak="0">
+  <w:abstractNum w:abstractNumId="8" w15:restartNumberingAfterBreak="0">
     <w:nsid w:val="26EB520E"/>
     <w:multiLevelType w:val="hybridMultilevel"/>
     <w:tmpl w:val="496C21C8"/>
@@ -26835,7 +28834,7 @@
       </w:pPr>
     </w:lvl>
   </w:abstractNum>
-  <w:abstractNum w:abstractNumId="7" w15:restartNumberingAfterBreak="0">
+  <w:abstractNum w:abstractNumId="9" w15:restartNumberingAfterBreak="0">
     <w:nsid w:val="2D704A81"/>
     <w:multiLevelType w:val="hybridMultilevel"/>
     <w:tmpl w:val="F9B06372"/>
@@ -26924,7 +28923,97 @@
       </w:pPr>
     </w:lvl>
   </w:abstractNum>
-  <w:abstractNum w:abstractNumId="8" w15:restartNumberingAfterBreak="0">
+  <w:abstractNum w:abstractNumId="10" w15:restartNumberingAfterBreak="0">
+    <w:nsid w:val="2DBB13A4"/>
+    <w:multiLevelType w:val="hybridMultilevel"/>
+    <w:tmpl w:val="58BECDAA"/>
+    <w:lvl w:ilvl="0" w:tplc="3556714E">
+      <w:start w:val="1"/>
+      <w:numFmt w:val="decimal"/>
+      <w:lvlText w:val="%1)"/>
+      <w:lvlJc w:val="left"/>
+      <w:pPr>
+        <w:ind w:left="2107" w:hanging="405"/>
+      </w:pPr>
+      <w:rPr>
+        <w:rFonts w:hint="default"/>
+        <w:color w:val="000000"/>
+      </w:rPr>
+    </w:lvl>
+    <w:lvl w:ilvl="1" w:tplc="04190019" w:tentative="1">
+      <w:start w:val="1"/>
+      <w:numFmt w:val="lowerLetter"/>
+      <w:lvlText w:val="%2."/>
+      <w:lvlJc w:val="left"/>
+      <w:pPr>
+        <w:ind w:left="2291" w:hanging="360"/>
+      </w:pPr>
+    </w:lvl>
+    <w:lvl w:ilvl="2" w:tplc="0419001B" w:tentative="1">
+      <w:start w:val="1"/>
+      <w:numFmt w:val="lowerRoman"/>
+      <w:lvlText w:val="%3."/>
+      <w:lvlJc w:val="right"/>
+      <w:pPr>
+        <w:ind w:left="3011" w:hanging="180"/>
+      </w:pPr>
+    </w:lvl>
+    <w:lvl w:ilvl="3" w:tplc="0419000F" w:tentative="1">
+      <w:start w:val="1"/>
+      <w:numFmt w:val="decimal"/>
+      <w:lvlText w:val="%4."/>
+      <w:lvlJc w:val="left"/>
+      <w:pPr>
+        <w:ind w:left="3731" w:hanging="360"/>
+      </w:pPr>
+    </w:lvl>
+    <w:lvl w:ilvl="4" w:tplc="04190019" w:tentative="1">
+      <w:start w:val="1"/>
+      <w:numFmt w:val="lowerLetter"/>
+      <w:lvlText w:val="%5."/>
+      <w:lvlJc w:val="left"/>
+      <w:pPr>
+        <w:ind w:left="4451" w:hanging="360"/>
+      </w:pPr>
+    </w:lvl>
+    <w:lvl w:ilvl="5" w:tplc="0419001B" w:tentative="1">
+      <w:start w:val="1"/>
+      <w:numFmt w:val="lowerRoman"/>
+      <w:lvlText w:val="%6."/>
+      <w:lvlJc w:val="right"/>
+      <w:pPr>
+        <w:ind w:left="5171" w:hanging="180"/>
+      </w:pPr>
+    </w:lvl>
+    <w:lvl w:ilvl="6" w:tplc="0419000F" w:tentative="1">
+      <w:start w:val="1"/>
+      <w:numFmt w:val="decimal"/>
+      <w:lvlText w:val="%7."/>
+      <w:lvlJc w:val="left"/>
+      <w:pPr>
+        <w:ind w:left="5891" w:hanging="360"/>
+      </w:pPr>
+    </w:lvl>
+    <w:lvl w:ilvl="7" w:tplc="04190019" w:tentative="1">
+      <w:start w:val="1"/>
+      <w:numFmt w:val="lowerLetter"/>
+      <w:lvlText w:val="%8."/>
+      <w:lvlJc w:val="left"/>
+      <w:pPr>
+        <w:ind w:left="6611" w:hanging="360"/>
+      </w:pPr>
+    </w:lvl>
+    <w:lvl w:ilvl="8" w:tplc="0419001B" w:tentative="1">
+      <w:start w:val="1"/>
+      <w:numFmt w:val="lowerRoman"/>
+      <w:lvlText w:val="%9."/>
+      <w:lvlJc w:val="right"/>
+      <w:pPr>
+        <w:ind w:left="7331" w:hanging="180"/>
+      </w:pPr>
+    </w:lvl>
+  </w:abstractNum>
+  <w:abstractNum w:abstractNumId="11" w15:restartNumberingAfterBreak="0">
     <w:nsid w:val="312D4B2B"/>
     <w:multiLevelType w:val="hybridMultilevel"/>
     <w:tmpl w:val="884A1E4C"/>
@@ -27013,7 +29102,7 @@
       </w:pPr>
     </w:lvl>
   </w:abstractNum>
-  <w:abstractNum w:abstractNumId="9" w15:restartNumberingAfterBreak="0">
+  <w:abstractNum w:abstractNumId="12" w15:restartNumberingAfterBreak="0">
     <w:nsid w:val="34AE4809"/>
     <w:multiLevelType w:val="multilevel"/>
     <w:tmpl w:val="A2E23E78"/>
@@ -27126,7 +29215,7 @@
       </w:rPr>
     </w:lvl>
   </w:abstractNum>
-  <w:abstractNum w:abstractNumId="10" w15:restartNumberingAfterBreak="0">
+  <w:abstractNum w:abstractNumId="13" w15:restartNumberingAfterBreak="0">
     <w:nsid w:val="3FA96C90"/>
     <w:multiLevelType w:val="hybridMultilevel"/>
     <w:tmpl w:val="1792BDDE"/>
@@ -27215,7 +29304,7 @@
       </w:pPr>
     </w:lvl>
   </w:abstractNum>
-  <w:abstractNum w:abstractNumId="11" w15:restartNumberingAfterBreak="0">
+  <w:abstractNum w:abstractNumId="14" w15:restartNumberingAfterBreak="0">
     <w:nsid w:val="43EA1A97"/>
     <w:multiLevelType w:val="hybridMultilevel"/>
     <w:tmpl w:val="9BA8F0E6"/>
@@ -27304,7 +29393,7 @@
       </w:pPr>
     </w:lvl>
   </w:abstractNum>
-  <w:abstractNum w:abstractNumId="12" w15:restartNumberingAfterBreak="0">
+  <w:abstractNum w:abstractNumId="15" w15:restartNumberingAfterBreak="0">
     <w:nsid w:val="466976A5"/>
     <w:multiLevelType w:val="hybridMultilevel"/>
     <w:tmpl w:val="C45C9900"/>
@@ -27393,7 +29482,97 @@
       </w:pPr>
     </w:lvl>
   </w:abstractNum>
-  <w:abstractNum w:abstractNumId="13" w15:restartNumberingAfterBreak="0">
+  <w:abstractNum w:abstractNumId="16" w15:restartNumberingAfterBreak="0">
+    <w:nsid w:val="47EA0E9F"/>
+    <w:multiLevelType w:val="hybridMultilevel"/>
+    <w:tmpl w:val="2934F592"/>
+    <w:lvl w:ilvl="0" w:tplc="3556714E">
+      <w:start w:val="1"/>
+      <w:numFmt w:val="decimal"/>
+      <w:lvlText w:val="%1)"/>
+      <w:lvlJc w:val="left"/>
+      <w:pPr>
+        <w:ind w:left="1256" w:hanging="405"/>
+      </w:pPr>
+      <w:rPr>
+        <w:rFonts w:hint="default"/>
+        <w:color w:val="000000"/>
+      </w:rPr>
+    </w:lvl>
+    <w:lvl w:ilvl="1" w:tplc="04190019" w:tentative="1">
+      <w:start w:val="1"/>
+      <w:numFmt w:val="lowerLetter"/>
+      <w:lvlText w:val="%2."/>
+      <w:lvlJc w:val="left"/>
+      <w:pPr>
+        <w:ind w:left="1931" w:hanging="360"/>
+      </w:pPr>
+    </w:lvl>
+    <w:lvl w:ilvl="2" w:tplc="0419001B" w:tentative="1">
+      <w:start w:val="1"/>
+      <w:numFmt w:val="lowerRoman"/>
+      <w:lvlText w:val="%3."/>
+      <w:lvlJc w:val="right"/>
+      <w:pPr>
+        <w:ind w:left="2651" w:hanging="180"/>
+      </w:pPr>
+    </w:lvl>
+    <w:lvl w:ilvl="3" w:tplc="0419000F" w:tentative="1">
+      <w:start w:val="1"/>
+      <w:numFmt w:val="decimal"/>
+      <w:lvlText w:val="%4."/>
+      <w:lvlJc w:val="left"/>
+      <w:pPr>
+        <w:ind w:left="3371" w:hanging="360"/>
+      </w:pPr>
+    </w:lvl>
+    <w:lvl w:ilvl="4" w:tplc="04190019" w:tentative="1">
+      <w:start w:val="1"/>
+      <w:numFmt w:val="lowerLetter"/>
+      <w:lvlText w:val="%5."/>
+      <w:lvlJc w:val="left"/>
+      <w:pPr>
+        <w:ind w:left="4091" w:hanging="360"/>
+      </w:pPr>
+    </w:lvl>
+    <w:lvl w:ilvl="5" w:tplc="0419001B" w:tentative="1">
+      <w:start w:val="1"/>
+      <w:numFmt w:val="lowerRoman"/>
+      <w:lvlText w:val="%6."/>
+      <w:lvlJc w:val="right"/>
+      <w:pPr>
+        <w:ind w:left="4811" w:hanging="180"/>
+      </w:pPr>
+    </w:lvl>
+    <w:lvl w:ilvl="6" w:tplc="0419000F" w:tentative="1">
+      <w:start w:val="1"/>
+      <w:numFmt w:val="decimal"/>
+      <w:lvlText w:val="%7."/>
+      <w:lvlJc w:val="left"/>
+      <w:pPr>
+        <w:ind w:left="5531" w:hanging="360"/>
+      </w:pPr>
+    </w:lvl>
+    <w:lvl w:ilvl="7" w:tplc="04190019" w:tentative="1">
+      <w:start w:val="1"/>
+      <w:numFmt w:val="lowerLetter"/>
+      <w:lvlText w:val="%8."/>
+      <w:lvlJc w:val="left"/>
+      <w:pPr>
+        <w:ind w:left="6251" w:hanging="360"/>
+      </w:pPr>
+    </w:lvl>
+    <w:lvl w:ilvl="8" w:tplc="0419001B" w:tentative="1">
+      <w:start w:val="1"/>
+      <w:numFmt w:val="lowerRoman"/>
+      <w:lvlText w:val="%9."/>
+      <w:lvlJc w:val="right"/>
+      <w:pPr>
+        <w:ind w:left="6971" w:hanging="180"/>
+      </w:pPr>
+    </w:lvl>
+  </w:abstractNum>
+  <w:abstractNum w:abstractNumId="17" w15:restartNumberingAfterBreak="0">
     <w:nsid w:val="481930E9"/>
     <w:multiLevelType w:val="hybridMultilevel"/>
     <w:tmpl w:val="4FBC4A12"/>
@@ -27483,7 +29662,7 @@
       </w:pPr>
     </w:lvl>
   </w:abstractNum>
-  <w:abstractNum w:abstractNumId="14" w15:restartNumberingAfterBreak="0">
+  <w:abstractNum w:abstractNumId="18" w15:restartNumberingAfterBreak="0">
     <w:nsid w:val="4A1F569E"/>
     <w:multiLevelType w:val="multilevel"/>
     <w:tmpl w:val="562656D4"/>
@@ -27596,7 +29775,7 @@
       </w:rPr>
     </w:lvl>
   </w:abstractNum>
-  <w:abstractNum w:abstractNumId="15" w15:restartNumberingAfterBreak="0">
+  <w:abstractNum w:abstractNumId="19" w15:restartNumberingAfterBreak="0">
     <w:nsid w:val="4C8E1E0C"/>
     <w:multiLevelType w:val="hybridMultilevel"/>
     <w:tmpl w:val="D33A0086"/>
@@ -27686,7 +29865,7 @@
       </w:pPr>
     </w:lvl>
   </w:abstractNum>
-  <w:abstractNum w:abstractNumId="16" w15:restartNumberingAfterBreak="0">
+  <w:abstractNum w:abstractNumId="20" w15:restartNumberingAfterBreak="0">
     <w:nsid w:val="4CF93FB8"/>
     <w:multiLevelType w:val="hybridMultilevel"/>
     <w:tmpl w:val="6AE07174"/>
@@ -27772,7 +29951,7 @@
       </w:pPr>
     </w:lvl>
   </w:abstractNum>
-  <w:abstractNum w:abstractNumId="17" w15:restartNumberingAfterBreak="0">
+  <w:abstractNum w:abstractNumId="21" w15:restartNumberingAfterBreak="0">
     <w:nsid w:val="4D520911"/>
     <w:multiLevelType w:val="hybridMultilevel"/>
     <w:tmpl w:val="0330BAEE"/>
@@ -27885,7 +30064,7 @@
       </w:rPr>
     </w:lvl>
   </w:abstractNum>
-  <w:abstractNum w:abstractNumId="18" w15:restartNumberingAfterBreak="0">
+  <w:abstractNum w:abstractNumId="22" w15:restartNumberingAfterBreak="0">
     <w:nsid w:val="4DE93902"/>
     <w:multiLevelType w:val="hybridMultilevel"/>
     <w:tmpl w:val="3A10E1AC"/>
@@ -27974,7 +30153,7 @@
       </w:pPr>
     </w:lvl>
   </w:abstractNum>
-  <w:abstractNum w:abstractNumId="19" w15:restartNumberingAfterBreak="0">
+  <w:abstractNum w:abstractNumId="23" w15:restartNumberingAfterBreak="0">
     <w:nsid w:val="5E6A4E12"/>
     <w:multiLevelType w:val="hybridMultilevel"/>
     <w:tmpl w:val="A2B0DB24"/>
@@ -28063,7 +30242,7 @@
       </w:pPr>
     </w:lvl>
   </w:abstractNum>
-  <w:abstractNum w:abstractNumId="20" w15:restartNumberingAfterBreak="0">
+  <w:abstractNum w:abstractNumId="24" w15:restartNumberingAfterBreak="0">
     <w:nsid w:val="60197CEE"/>
     <w:multiLevelType w:val="hybridMultilevel"/>
     <w:tmpl w:val="042A0B0C"/>
@@ -28176,7 +30355,7 @@
       </w:rPr>
     </w:lvl>
   </w:abstractNum>
-  <w:abstractNum w:abstractNumId="21" w15:restartNumberingAfterBreak="0">
+  <w:abstractNum w:abstractNumId="25" w15:restartNumberingAfterBreak="0">
     <w:nsid w:val="60EF6BCE"/>
     <w:multiLevelType w:val="hybridMultilevel"/>
     <w:tmpl w:val="2796191C"/>
@@ -28289,7 +30468,7 @@
       </w:rPr>
     </w:lvl>
   </w:abstractNum>
-  <w:abstractNum w:abstractNumId="22" w15:restartNumberingAfterBreak="0">
+  <w:abstractNum w:abstractNumId="26" w15:restartNumberingAfterBreak="0">
     <w:nsid w:val="613328F1"/>
     <w:multiLevelType w:val="hybridMultilevel"/>
     <w:tmpl w:val="DA5C8FC2"/>
@@ -28375,7 +30554,7 @@
       </w:pPr>
     </w:lvl>
   </w:abstractNum>
-  <w:abstractNum w:abstractNumId="23" w15:restartNumberingAfterBreak="0">
+  <w:abstractNum w:abstractNumId="27" w15:restartNumberingAfterBreak="0">
     <w:nsid w:val="64611D26"/>
     <w:multiLevelType w:val="hybridMultilevel"/>
     <w:tmpl w:val="F2D6B9B4"/>
@@ -28488,7 +30667,7 @@
       </w:rPr>
     </w:lvl>
   </w:abstractNum>
-  <w:abstractNum w:abstractNumId="24" w15:restartNumberingAfterBreak="0">
+  <w:abstractNum w:abstractNumId="28" w15:restartNumberingAfterBreak="0">
     <w:nsid w:val="65583F8F"/>
     <w:multiLevelType w:val="hybridMultilevel"/>
     <w:tmpl w:val="F2D2EC54"/>
@@ -28577,7 +30756,120 @@
       </w:pPr>
     </w:lvl>
   </w:abstractNum>
-  <w:abstractNum w:abstractNumId="25" w15:restartNumberingAfterBreak="0">
+  <w:abstractNum w:abstractNumId="29" w15:restartNumberingAfterBreak="0">
+    <w:nsid w:val="6F5E311E"/>
+    <w:multiLevelType w:val="hybridMultilevel"/>
+    <w:tmpl w:val="F0A8051E"/>
+    <w:lvl w:ilvl="0" w:tplc="04190001">
+      <w:start w:val="1"/>
+      <w:numFmt w:val="bullet"/>
+      <w:lvlText w:val=""/>
+      <w:lvlJc w:val="left"/>
+      <w:pPr>
+        <w:ind w:left="1571" w:hanging="360"/>
+      </w:pPr>
+      <w:rPr>
+        <w:rFonts w:ascii="Symbol" w:hAnsi="Symbol" w:hint="default"/>
+      </w:rPr>
+    </w:lvl>
+    <w:lvl w:ilvl="1" w:tplc="04190003" w:tentative="1">
+      <w:start w:val="1"/>
+      <w:numFmt w:val="bullet"/>
+      <w:lvlText w:val="o"/>
+      <w:lvlJc w:val="left"/>
+      <w:pPr>
+        <w:ind w:left="2291" w:hanging="360"/>
+      </w:pPr>
+      <w:rPr>
+        <w:rFonts w:ascii="Courier New" w:hAnsi="Courier New" w:cs="Courier New" w:hint="default"/>
+      </w:rPr>
+    </w:lvl>
+    <w:lvl w:ilvl="2" w:tplc="04190005" w:tentative="1">
+      <w:start w:val="1"/>
+      <w:numFmt w:val="bullet"/>
+      <w:lvlText w:val=""/>
+      <w:lvlJc w:val="left"/>
+      <w:pPr>
+        <w:ind w:left="3011" w:hanging="360"/>
+      </w:pPr>
+      <w:rPr>
+        <w:rFonts w:ascii="Wingdings" w:hAnsi="Wingdings" w:hint="default"/>
+      </w:rPr>
+    </w:lvl>
+    <w:lvl w:ilvl="3" w:tplc="04190001" w:tentative="1">
+      <w:start w:val="1"/>
+      <w:numFmt w:val="bullet"/>
+      <w:lvlText w:val=""/>
+      <w:lvlJc w:val="left"/>
+      <w:pPr>
+        <w:ind w:left="3731" w:hanging="360"/>
+      </w:pPr>
+      <w:rPr>
+        <w:rFonts w:ascii="Symbol" w:hAnsi="Symbol" w:hint="default"/>
+      </w:rPr>
+    </w:lvl>
+    <w:lvl w:ilvl="4" w:tplc="04190003" w:tentative="1">
+      <w:start w:val="1"/>
+      <w:numFmt w:val="bullet"/>
+      <w:lvlText w:val="o"/>
+      <w:lvlJc w:val="left"/>
+      <w:pPr>
+        <w:ind w:left="4451" w:hanging="360"/>
+      </w:pPr>
+      <w:rPr>
+        <w:rFonts w:ascii="Courier New" w:hAnsi="Courier New" w:cs="Courier New" w:hint="default"/>
+      </w:rPr>
+    </w:lvl>
+    <w:lvl w:ilvl="5" w:tplc="04190005" w:tentative="1">
+      <w:start w:val="1"/>
+      <w:numFmt w:val="bullet"/>
+      <w:lvlText w:val=""/>
+      <w:lvlJc w:val="left"/>
+      <w:pPr>
+        <w:ind w:left="5171" w:hanging="360"/>
+      </w:pPr>
+      <w:rPr>
+        <w:rFonts w:ascii="Wingdings" w:hAnsi="Wingdings" w:hint="default"/>
+      </w:rPr>
+    </w:lvl>
+    <w:lvl w:ilvl="6" w:tplc="04190001" w:tentative="1">
+      <w:start w:val="1"/>
+      <w:numFmt w:val="bullet"/>
+      <w:lvlText w:val=""/>
+      <w:lvlJc w:val="left"/>
+      <w:pPr>
+        <w:ind w:left="5891" w:hanging="360"/>
+      </w:pPr>
+      <w:rPr>
+        <w:rFonts w:ascii="Symbol" w:hAnsi="Symbol" w:hint="default"/>
+      </w:rPr>
+    </w:lvl>
+    <w:lvl w:ilvl="7" w:tplc="04190003" w:tentative="1">
+      <w:start w:val="1"/>
+      <w:numFmt w:val="bullet"/>
+      <w:lvlText w:val="o"/>
+      <w:lvlJc w:val="left"/>
+      <w:pPr>
+        <w:ind w:left="6611" w:hanging="360"/>
+      </w:pPr>
+      <w:rPr>
+        <w:rFonts w:ascii="Courier New" w:hAnsi="Courier New" w:cs="Courier New" w:hint="default"/>
+      </w:rPr>
+    </w:lvl>
+    <w:lvl w:ilvl="8" w:tplc="04190005" w:tentative="1">
+      <w:start w:val="1"/>
+      <w:numFmt w:val="bullet"/>
+      <w:lvlText w:val=""/>
+      <w:lvlJc w:val="left"/>
+      <w:pPr>
+        <w:ind w:left="7331" w:hanging="360"/>
+      </w:pPr>
+      <w:rPr>
+        <w:rFonts w:ascii="Wingdings" w:hAnsi="Wingdings" w:hint="default"/>
+      </w:rPr>
+    </w:lvl>
+  </w:abstractNum>
+  <w:abstractNum w:abstractNumId="30" w15:restartNumberingAfterBreak="0">
     <w:nsid w:val="71824BC9"/>
     <w:multiLevelType w:val="hybridMultilevel"/>
     <w:tmpl w:val="68F89382"/>
@@ -28667,7 +30959,7 @@
       </w:pPr>
     </w:lvl>
   </w:abstractNum>
-  <w:abstractNum w:abstractNumId="26" w15:restartNumberingAfterBreak="0">
+  <w:abstractNum w:abstractNumId="31" w15:restartNumberingAfterBreak="0">
     <w:nsid w:val="72A502D6"/>
     <w:multiLevelType w:val="hybridMultilevel"/>
     <w:tmpl w:val="45B805D8"/>
@@ -28756,7 +31048,7 @@
       </w:pPr>
     </w:lvl>
   </w:abstractNum>
-  <w:abstractNum w:abstractNumId="27" w15:restartNumberingAfterBreak="0">
+  <w:abstractNum w:abstractNumId="32" w15:restartNumberingAfterBreak="0">
     <w:nsid w:val="7F0F38B5"/>
     <w:multiLevelType w:val="multilevel"/>
     <w:tmpl w:val="5394BE1C"/>
@@ -28870,54 +31162,87 @@
     </w:lvl>
   </w:abstractNum>
   <w:num w:numId="1">
-    <w:abstractNumId w:val="24"/>
+    <w:abstractNumId w:val="28"/>
   </w:num>
   <w:num w:numId="2">
-    <w:abstractNumId w:val="25"/>
+    <w:abstractNumId w:val="30"/>
   </w:num>
   <w:num w:numId="3">
+    <w:abstractNumId w:val="17"/>
+  </w:num>
+  <w:num w:numId="4">
+    <w:abstractNumId w:val="19"/>
+  </w:num>
+  <w:num w:numId="5">
+    <w:abstractNumId w:val="32"/>
+  </w:num>
+  <w:num w:numId="6">
+    <w:abstractNumId w:val="8"/>
+  </w:num>
+  <w:num w:numId="7">
     <w:abstractNumId w:val="13"/>
   </w:num>
-  <w:num w:numId="4">
+  <w:num w:numId="8">
+    <w:abstractNumId w:val="2"/>
+  </w:num>
+  <w:num w:numId="9">
+    <w:abstractNumId w:val="11"/>
+  </w:num>
+  <w:num w:numId="10">
+    <w:abstractNumId w:val="14"/>
+  </w:num>
+  <w:num w:numId="11">
+    <w:abstractNumId w:val="23"/>
+  </w:num>
+  <w:num w:numId="12">
+    <w:abstractNumId w:val="22"/>
+  </w:num>
+  <w:num w:numId="13">
+    <w:abstractNumId w:val="9"/>
+  </w:num>
+  <w:num w:numId="14">
+    <w:abstractNumId w:val="27"/>
+  </w:num>
+  <w:num w:numId="15">
     <w:abstractNumId w:val="15"/>
   </w:num>
-  <w:num w:numId="5">
-    <w:abstractNumId w:val="27"/>
-  </w:num>
-  <w:num w:numId="6">
+  <w:num w:numId="16">
     <w:abstractNumId w:val="6"/>
   </w:num>
-  <w:num w:numId="7">
-    <w:abstractNumId w:val="10"/>
+  <w:num w:numId="17">
+    <w:abstractNumId w:val="26"/>
+    <w:lvlOverride w:ilvl="0">
+      <w:startOverride w:val="1"/>
+    </w:lvlOverride>
+    <w:lvlOverride w:ilvl="1">
+      <w:startOverride w:val="1"/>
+    </w:lvlOverride>
+    <w:lvlOverride w:ilvl="2">
+      <w:startOverride w:val="1"/>
+    </w:lvlOverride>
+    <w:lvlOverride w:ilvl="3">
+      <w:startOverride w:val="1"/>
+    </w:lvlOverride>
+    <w:lvlOverride w:ilvl="4">
+      <w:startOverride w:val="1"/>
+    </w:lvlOverride>
+    <w:lvlOverride w:ilvl="5">
+      <w:startOverride w:val="1"/>
+    </w:lvlOverride>
+    <w:lvlOverride w:ilvl="6">
+      <w:startOverride w:val="1"/>
+    </w:lvlOverride>
+    <w:lvlOverride w:ilvl="7">
+      <w:startOverride w:val="1"/>
+    </w:lvlOverride>
+    <w:lvlOverride w:ilvl="8">
+      <w:startOverride w:val="1"/>
+    </w:lvlOverride>
   </w:num>
-  <w:num w:numId="8">
-    <w:abstractNumId w:val="1"/>
-  </w:num>
-  <w:num w:numId="9">
-    <w:abstractNumId w:val="8"/>
-  </w:num>
-  <w:num w:numId="10">
-    <w:abstractNumId w:val="11"/>
-  </w:num>
-  <w:num w:numId="11">
-    <w:abstractNumId w:val="19"/>
-  </w:num>
-  <w:num w:numId="12">
-    <w:abstractNumId w:val="18"/>
-  </w:num>
-  <w:num w:numId="13">
-    <w:abstractNumId w:val="7"/>
-  </w:num>
-  <w:num w:numId="14">
-    <w:abstractNumId w:val="23"/>
-  </w:num>
-  <w:num w:numId="15">
+  <w:num w:numId="18">
     <w:abstractNumId w:val="12"/>
   </w:num>
-  <w:num w:numId="16">
-    <w:abstractNumId w:val="4"/>
-  </w:num>
-  <w:num w:numId="17">
+  <w:num w:numId="19">
     <w:abstractNumId w:val="22"/>
     <w:lvlOverride w:ilvl="0">
       <w:startOverride w:val="1"/>
@@ -28947,41 +31272,8 @@
       <w:startOverride w:val="1"/>
     </w:lvlOverride>
   </w:num>
-  <w:num w:numId="18">
+  <w:num w:numId="20">
     <w:abstractNumId w:val="9"/>
-  </w:num>
-  <w:num w:numId="19">
-    <w:abstractNumId w:val="18"/>
-    <w:lvlOverride w:ilvl="0">
-      <w:startOverride w:val="1"/>
-    </w:lvlOverride>
-    <w:lvlOverride w:ilvl="1">
-      <w:startOverride w:val="1"/>
-    </w:lvlOverride>
-    <w:lvlOverride w:ilvl="2">
-      <w:startOverride w:val="1"/>
-    </w:lvlOverride>
-    <w:lvlOverride w:ilvl="3">
-      <w:startOverride w:val="1"/>
-    </w:lvlOverride>
-    <w:lvlOverride w:ilvl="4">
-      <w:startOverride w:val="1"/>
-    </w:lvlOverride>
-    <w:lvlOverride w:ilvl="5">
-      <w:startOverride w:val="1"/>
-    </w:lvlOverride>
-    <w:lvlOverride w:ilvl="6">
-      <w:startOverride w:val="1"/>
-    </w:lvlOverride>
-    <w:lvlOverride w:ilvl="7">
-      <w:startOverride w:val="1"/>
-    </w:lvlOverride>
-    <w:lvlOverride w:ilvl="8">
-      <w:startOverride w:val="1"/>
-    </w:lvlOverride>
-  </w:num>
-  <w:num w:numId="20">
-    <w:abstractNumId w:val="7"/>
     <w:lvlOverride w:ilvl="0">
       <w:startOverride w:val="1"/>
     </w:lvlOverride>
@@ -29011,37 +31303,52 @@
     </w:lvlOverride>
   </w:num>
   <w:num w:numId="21">
-    <w:abstractNumId w:val="23"/>
+    <w:abstractNumId w:val="27"/>
   </w:num>
   <w:num w:numId="22">
+    <w:abstractNumId w:val="5"/>
+  </w:num>
+  <w:num w:numId="23">
+    <w:abstractNumId w:val="21"/>
+  </w:num>
+  <w:num w:numId="24">
+    <w:abstractNumId w:val="18"/>
+  </w:num>
+  <w:num w:numId="25">
+    <w:abstractNumId w:val="31"/>
+  </w:num>
+  <w:num w:numId="26">
+    <w:abstractNumId w:val="4"/>
+  </w:num>
+  <w:num w:numId="27">
+    <w:abstractNumId w:val="25"/>
+  </w:num>
+  <w:num w:numId="28">
+    <w:abstractNumId w:val="1"/>
+  </w:num>
+  <w:num w:numId="29">
+    <w:abstractNumId w:val="7"/>
+  </w:num>
+  <w:num w:numId="30">
+    <w:abstractNumId w:val="20"/>
+  </w:num>
+  <w:num w:numId="31">
+    <w:abstractNumId w:val="24"/>
+  </w:num>
+  <w:num w:numId="32">
+    <w:abstractNumId w:val="16"/>
+  </w:num>
+  <w:num w:numId="33">
+    <w:abstractNumId w:val="29"/>
+  </w:num>
+  <w:num w:numId="34">
+    <w:abstractNumId w:val="0"/>
+  </w:num>
+  <w:num w:numId="35">
     <w:abstractNumId w:val="3"/>
   </w:num>
-  <w:num w:numId="23">
-    <w:abstractNumId w:val="17"/>
-  </w:num>
-  <w:num w:numId="24">
-    <w:abstractNumId w:val="14"/>
-  </w:num>
-  <w:num w:numId="25">
-    <w:abstractNumId w:val="26"/>
-  </w:num>
-  <w:num w:numId="26">
-    <w:abstractNumId w:val="2"/>
-  </w:num>
-  <w:num w:numId="27">
-    <w:abstractNumId w:val="21"/>
-  </w:num>
-  <w:num w:numId="28">
-    <w:abstractNumId w:val="0"/>
-  </w:num>
-  <w:num w:numId="29">
-    <w:abstractNumId w:val="5"/>
-  </w:num>
-  <w:num w:numId="30">
-    <w:abstractNumId w:val="16"/>
-  </w:num>
-  <w:num w:numId="31">
-    <w:abstractNumId w:val="20"/>
+  <w:num w:numId="36">
+    <w:abstractNumId w:val="10"/>
   </w:num>
 </w:numbering>
 </file>
@@ -29473,6 +31780,29 @@
       <w:szCs w:val="32"/>
     </w:rPr>
   </w:style>
+  <w:style w:type="paragraph" w:styleId="3">
+    <w:name w:val="heading 3"/>
+    <w:basedOn w:val="a"/>
+    <w:next w:val="a"/>
+    <w:link w:val="30"/>
+    <w:uiPriority w:val="9"/>
+    <w:semiHidden/>
+    <w:unhideWhenUsed/>
+    <w:qFormat/>
+    <w:rsid w:val="005660B1"/>
+    <w:pPr>
+      <w:keepNext/>
+      <w:keepLines/>
+      <w:spacing w:before="40"/>
+      <w:outlineLvl w:val="2"/>
+    </w:pPr>
+    <w:rPr>
+      <w:rFonts w:asciiTheme="majorHAnsi" w:eastAsiaTheme="majorEastAsia" w:hAnsiTheme="majorHAnsi" w:cstheme="majorBidi"/>
+      <w:color w:val="1F4D78" w:themeColor="accent1" w:themeShade="7F"/>
+      <w:sz w:val="24"/>
+      <w:szCs w:val="24"/>
+    </w:rPr>
+  </w:style>
   <w:style w:type="character" w:default="1" w:styleId="a0">
     <w:name w:val="Default Paragraph Font"/>
     <w:uiPriority w:val="1"/>
@@ -29753,10 +32083,10 @@
       <w:sz w:val="24"/>
     </w:rPr>
   </w:style>
-  <w:style w:type="paragraph" w:styleId="3">
+  <w:style w:type="paragraph" w:styleId="31">
     <w:name w:val="Body Text Indent 3"/>
     <w:basedOn w:val="a"/>
-    <w:link w:val="30"/>
+    <w:link w:val="32"/>
     <w:uiPriority w:val="99"/>
     <w:semiHidden/>
     <w:unhideWhenUsed/>
@@ -29770,10 +32100,10 @@
       <w:szCs w:val="16"/>
     </w:rPr>
   </w:style>
-  <w:style w:type="character" w:customStyle="1" w:styleId="30">
+  <w:style w:type="character" w:customStyle="1" w:styleId="32">
     <w:name w:val="Основной текст с отступом 3 Знак"/>
     <w:basedOn w:val="a0"/>
-    <w:link w:val="3"/>
+    <w:link w:val="31"/>
     <w:uiPriority w:val="99"/>
     <w:semiHidden/>
     <w:rsid w:val="002324F5"/>
@@ -29783,10 +32113,10 @@
       <w:szCs w:val="16"/>
     </w:rPr>
   </w:style>
-  <w:style w:type="paragraph" w:styleId="31">
+  <w:style w:type="paragraph" w:styleId="33">
     <w:name w:val="Body Text 3"/>
     <w:basedOn w:val="a"/>
-    <w:link w:val="32"/>
+    <w:link w:val="34"/>
     <w:uiPriority w:val="99"/>
     <w:semiHidden/>
     <w:unhideWhenUsed/>
@@ -29802,16 +32132,101 @@
       <w:szCs w:val="16"/>
     </w:rPr>
   </w:style>
-  <w:style w:type="character" w:customStyle="1" w:styleId="32">
+  <w:style w:type="character" w:customStyle="1" w:styleId="34">
     <w:name w:val="Основной текст 3 Знак"/>
     <w:basedOn w:val="a0"/>
-    <w:link w:val="31"/>
+    <w:link w:val="33"/>
     <w:uiPriority w:val="99"/>
     <w:semiHidden/>
     <w:rsid w:val="002324F5"/>
     <w:rPr>
       <w:sz w:val="16"/>
       <w:szCs w:val="16"/>
+    </w:rPr>
+  </w:style>
+  <w:style w:type="character" w:customStyle="1" w:styleId="30">
+    <w:name w:val="Заголовок 3 Знак"/>
+    <w:basedOn w:val="a0"/>
+    <w:link w:val="3"/>
+    <w:uiPriority w:val="9"/>
+    <w:semiHidden/>
+    <w:rsid w:val="005660B1"/>
+    <w:rPr>
+      <w:rFonts w:asciiTheme="majorHAnsi" w:eastAsiaTheme="majorEastAsia" w:hAnsiTheme="majorHAnsi" w:cstheme="majorBidi"/>
+      <w:color w:val="1F4D78" w:themeColor="accent1" w:themeShade="7F"/>
+      <w:sz w:val="24"/>
+      <w:szCs w:val="24"/>
+    </w:rPr>
+  </w:style>
+  <w:style w:type="paragraph" w:styleId="af">
+    <w:name w:val="Normal (Web)"/>
+    <w:basedOn w:val="a"/>
+    <w:uiPriority w:val="99"/>
+    <w:semiHidden/>
+    <w:unhideWhenUsed/>
+    <w:rsid w:val="005660B1"/>
+    <w:pPr>
+      <w:spacing w:before="100" w:beforeAutospacing="1" w:after="100" w:afterAutospacing="1" w:line="240" w:lineRule="auto"/>
+      <w:ind w:firstLine="0"/>
+      <w:jc w:val="left"/>
+    </w:pPr>
+    <w:rPr>
+      <w:rFonts w:eastAsia="Times New Roman" w:cs="Times New Roman"/>
+      <w:sz w:val="24"/>
+      <w:szCs w:val="24"/>
+      <w:lang w:eastAsia="ru-RU"/>
+    </w:rPr>
+  </w:style>
+  <w:style w:type="paragraph" w:styleId="af0">
+    <w:name w:val="header"/>
+    <w:basedOn w:val="a"/>
+    <w:link w:val="af1"/>
+    <w:uiPriority w:val="99"/>
+    <w:unhideWhenUsed/>
+    <w:rsid w:val="00D96D01"/>
+    <w:pPr>
+      <w:tabs>
+        <w:tab w:val="center" w:pos="4677"/>
+        <w:tab w:val="right" w:pos="9355"/>
+      </w:tabs>
+      <w:spacing w:line="240" w:lineRule="auto"/>
+    </w:pPr>
+  </w:style>
+  <w:style w:type="character" w:customStyle="1" w:styleId="af1">
+    <w:name w:val="Верхний колонтитул Знак"/>
+    <w:basedOn w:val="a0"/>
+    <w:link w:val="af0"/>
+    <w:uiPriority w:val="99"/>
+    <w:rsid w:val="00D96D01"/>
+    <w:rPr>
+      <w:rFonts w:ascii="Times New Roman" w:hAnsi="Times New Roman"/>
+      <w:sz w:val="28"/>
+    </w:rPr>
+  </w:style>
+  <w:style w:type="paragraph" w:styleId="af2">
+    <w:name w:val="footer"/>
+    <w:basedOn w:val="a"/>
+    <w:link w:val="af3"/>
+    <w:uiPriority w:val="99"/>
+    <w:unhideWhenUsed/>
+    <w:rsid w:val="00D96D01"/>
+    <w:pPr>
+      <w:tabs>
+        <w:tab w:val="center" w:pos="4677"/>
+        <w:tab w:val="right" w:pos="9355"/>
+      </w:tabs>
+      <w:spacing w:line="240" w:lineRule="auto"/>
+    </w:pPr>
+  </w:style>
+  <w:style w:type="character" w:customStyle="1" w:styleId="af3">
+    <w:name w:val="Нижний колонтитул Знак"/>
+    <w:basedOn w:val="a0"/>
+    <w:link w:val="af2"/>
+    <w:uiPriority w:val="99"/>
+    <w:rsid w:val="00D96D01"/>
+    <w:rPr>
+      <w:rFonts w:ascii="Times New Roman" w:hAnsi="Times New Roman"/>
+      <w:sz w:val="28"/>
     </w:rPr>
   </w:style>
 </w:styles>
@@ -30083,7 +32498,7 @@
 </file>
 
 <file path=customXml/itemProps1.xml><?xml version="1.0" encoding="utf-8"?>
-<ds:datastoreItem xmlns:ds="http://schemas.openxmlformats.org/officeDocument/2006/customXml" ds:itemID="{1A6AAE94-F777-4C89-839D-C36A906D9477}">
+<ds:datastoreItem xmlns:ds="http://schemas.openxmlformats.org/officeDocument/2006/customXml" ds:itemID="{64155EBF-ABAD-4E1F-9048-22093B5317CF}">
   <ds:schemaRefs>
     <ds:schemaRef ds:uri="http://schemas.openxmlformats.org/officeDocument/2006/bibliography"/>
   </ds:schemaRefs>

</xml_diff>

<commit_message>
Update diplom for Adel
</commit_message>
<xml_diff>
--- a/2023/Диплом/Адель/Диплом Адель.docx
+++ b/2023/Диплом/Адель/Диплом Адель.docx
@@ -771,166 +771,169 @@
             <w:r>
               <w:t>36</w:t>
             </w:r>
+          </w:p>
+        </w:tc>
+      </w:tr>
+      <w:tr>
+        <w:tc>
+          <w:tcPr>
+            <w:tcW w:w="566" w:type="dxa"/>
+          </w:tcPr>
+          <w:p>
+            <w:pPr>
+              <w:ind w:firstLine="0"/>
+            </w:pPr>
+            <w:r>
+              <w:t>6</w:t>
+            </w:r>
+          </w:p>
+        </w:tc>
+        <w:tc>
+          <w:tcPr>
+            <w:tcW w:w="8785" w:type="dxa"/>
+          </w:tcPr>
+          <w:p>
+            <w:pPr>
+              <w:ind w:firstLine="0"/>
+            </w:pPr>
+            <w:r>
+              <w:t>БЕЗОПАСНОСТЬ И ЭКОЛОГИЧНОСТЬ ТЕХ.ПРОЦЕССА</w:t>
+            </w:r>
+          </w:p>
+        </w:tc>
+        <w:tc>
+          <w:tcPr>
+            <w:tcW w:w="560" w:type="dxa"/>
+          </w:tcPr>
+          <w:p>
+            <w:pPr>
+              <w:ind w:firstLine="0"/>
+            </w:pPr>
+            <w:r>
+              <w:t>39</w:t>
+            </w:r>
+          </w:p>
+        </w:tc>
+      </w:tr>
+      <w:tr>
+        <w:tc>
+          <w:tcPr>
+            <w:tcW w:w="566" w:type="dxa"/>
+          </w:tcPr>
+          <w:p>
+            <w:pPr>
+              <w:ind w:firstLine="0"/>
+            </w:pPr>
+            <w:r>
+              <w:t>7</w:t>
+            </w:r>
+          </w:p>
+        </w:tc>
+        <w:tc>
+          <w:tcPr>
+            <w:tcW w:w="8785" w:type="dxa"/>
+          </w:tcPr>
+          <w:p>
+            <w:pPr>
+              <w:ind w:firstLine="0"/>
+            </w:pPr>
+            <w:r>
+              <w:t>ТЕХНИКО-ЭКОНОМИЧЕСКИЕ ПОКАЗАТЕЛИ</w:t>
+            </w:r>
+          </w:p>
+        </w:tc>
+        <w:tc>
+          <w:tcPr>
+            <w:tcW w:w="560" w:type="dxa"/>
+          </w:tcPr>
+          <w:p>
+            <w:pPr>
+              <w:ind w:firstLine="0"/>
+            </w:pPr>
+            <w:r>
+              <w:t>43</w:t>
+            </w:r>
+          </w:p>
+        </w:tc>
+      </w:tr>
+      <w:tr>
+        <w:tc>
+          <w:tcPr>
+            <w:tcW w:w="566" w:type="dxa"/>
+          </w:tcPr>
+          <w:p>
+            <w:pPr>
+              <w:ind w:firstLine="0"/>
+            </w:pPr>
+          </w:p>
+        </w:tc>
+        <w:tc>
+          <w:tcPr>
+            <w:tcW w:w="8785" w:type="dxa"/>
+          </w:tcPr>
+          <w:p>
+            <w:pPr>
+              <w:ind w:firstLine="0"/>
+            </w:pPr>
+            <w:r>
+              <w:t>Вывод</w:t>
+            </w:r>
+          </w:p>
+        </w:tc>
+        <w:tc>
+          <w:tcPr>
+            <w:tcW w:w="560" w:type="dxa"/>
+          </w:tcPr>
+          <w:p>
+            <w:pPr>
+              <w:ind w:firstLine="0"/>
+            </w:pPr>
+            <w:r>
+              <w:t>62</w:t>
+            </w:r>
+          </w:p>
+        </w:tc>
+      </w:tr>
+      <w:tr>
+        <w:tc>
+          <w:tcPr>
+            <w:tcW w:w="566" w:type="dxa"/>
+          </w:tcPr>
+          <w:p>
+            <w:pPr>
+              <w:ind w:firstLine="0"/>
+            </w:pPr>
+          </w:p>
+        </w:tc>
+        <w:tc>
+          <w:tcPr>
+            <w:tcW w:w="8785" w:type="dxa"/>
+          </w:tcPr>
+          <w:p>
+            <w:pPr>
+              <w:ind w:firstLine="0"/>
+            </w:pPr>
+            <w:r>
+              <w:t>Список литературы</w:t>
+            </w:r>
+          </w:p>
+        </w:tc>
+        <w:tc>
+          <w:tcPr>
+            <w:tcW w:w="560" w:type="dxa"/>
+          </w:tcPr>
+          <w:p>
+            <w:pPr>
+              <w:ind w:firstLine="0"/>
+            </w:pPr>
+            <w:r>
+              <w:t>6</w:t>
+            </w:r>
+            <w:r>
+              <w:t>3</w:t>
+            </w:r>
             <w:bookmarkStart w:id="0" w:name="_GoBack"/>
             <w:bookmarkEnd w:id="0"/>
-          </w:p>
-        </w:tc>
-      </w:tr>
-      <w:tr>
-        <w:tc>
-          <w:tcPr>
-            <w:tcW w:w="566" w:type="dxa"/>
-          </w:tcPr>
-          <w:p>
-            <w:pPr>
-              <w:ind w:firstLine="0"/>
-            </w:pPr>
-            <w:r>
-              <w:t>6</w:t>
-            </w:r>
-          </w:p>
-        </w:tc>
-        <w:tc>
-          <w:tcPr>
-            <w:tcW w:w="8785" w:type="dxa"/>
-          </w:tcPr>
-          <w:p>
-            <w:pPr>
-              <w:ind w:firstLine="0"/>
-            </w:pPr>
-            <w:r>
-              <w:t>БЕЗОПАСНОСТЬ И ЭКОЛОГИЧНОСТЬ ТЕХ.ПРОЦЕССА</w:t>
-            </w:r>
-          </w:p>
-        </w:tc>
-        <w:tc>
-          <w:tcPr>
-            <w:tcW w:w="560" w:type="dxa"/>
-          </w:tcPr>
-          <w:p>
-            <w:pPr>
-              <w:ind w:firstLine="0"/>
-            </w:pPr>
-            <w:r>
-              <w:t>39</w:t>
-            </w:r>
-          </w:p>
-        </w:tc>
-      </w:tr>
-      <w:tr>
-        <w:tc>
-          <w:tcPr>
-            <w:tcW w:w="566" w:type="dxa"/>
-          </w:tcPr>
-          <w:p>
-            <w:pPr>
-              <w:ind w:firstLine="0"/>
-            </w:pPr>
-            <w:r>
-              <w:t>7</w:t>
-            </w:r>
-          </w:p>
-        </w:tc>
-        <w:tc>
-          <w:tcPr>
-            <w:tcW w:w="8785" w:type="dxa"/>
-          </w:tcPr>
-          <w:p>
-            <w:pPr>
-              <w:ind w:firstLine="0"/>
-            </w:pPr>
-            <w:r>
-              <w:t>ТЕХНИКО-ЭКОНОМИЧЕСКИЕ ПОКАЗАТЕЛИ</w:t>
-            </w:r>
-          </w:p>
-        </w:tc>
-        <w:tc>
-          <w:tcPr>
-            <w:tcW w:w="560" w:type="dxa"/>
-          </w:tcPr>
-          <w:p>
-            <w:pPr>
-              <w:ind w:firstLine="0"/>
-            </w:pPr>
-            <w:r>
-              <w:t>43</w:t>
-            </w:r>
-          </w:p>
-        </w:tc>
-      </w:tr>
-      <w:tr>
-        <w:tc>
-          <w:tcPr>
-            <w:tcW w:w="566" w:type="dxa"/>
-          </w:tcPr>
-          <w:p>
-            <w:pPr>
-              <w:ind w:firstLine="0"/>
-            </w:pPr>
-          </w:p>
-        </w:tc>
-        <w:tc>
-          <w:tcPr>
-            <w:tcW w:w="8785" w:type="dxa"/>
-          </w:tcPr>
-          <w:p>
-            <w:pPr>
-              <w:ind w:firstLine="0"/>
-            </w:pPr>
-            <w:r>
-              <w:t>Вывод</w:t>
-            </w:r>
-          </w:p>
-        </w:tc>
-        <w:tc>
-          <w:tcPr>
-            <w:tcW w:w="560" w:type="dxa"/>
-          </w:tcPr>
-          <w:p>
-            <w:pPr>
-              <w:ind w:firstLine="0"/>
-            </w:pPr>
-            <w:r>
-              <w:t>62</w:t>
-            </w:r>
-          </w:p>
-        </w:tc>
-      </w:tr>
-      <w:tr>
-        <w:tc>
-          <w:tcPr>
-            <w:tcW w:w="566" w:type="dxa"/>
-          </w:tcPr>
-          <w:p>
-            <w:pPr>
-              <w:ind w:firstLine="0"/>
-            </w:pPr>
-          </w:p>
-        </w:tc>
-        <w:tc>
-          <w:tcPr>
-            <w:tcW w:w="8785" w:type="dxa"/>
-          </w:tcPr>
-          <w:p>
-            <w:pPr>
-              <w:ind w:firstLine="0"/>
-            </w:pPr>
-            <w:r>
-              <w:t>Список литературы</w:t>
-            </w:r>
-          </w:p>
-        </w:tc>
-        <w:tc>
-          <w:tcPr>
-            <w:tcW w:w="560" w:type="dxa"/>
-          </w:tcPr>
-          <w:p>
-            <w:pPr>
-              <w:ind w:firstLine="0"/>
-            </w:pPr>
-            <w:r>
-              <w:t>64</w:t>
-            </w:r>
           </w:p>
         </w:tc>
       </w:tr>
@@ -967,69 +970,56 @@
         <w:t>а</w:t>
       </w:r>
       <w:r>
+        <w:t>вто</w:t>
+      </w:r>
+      <w:r>
+        <w:t xml:space="preserve">матизация технологического узла </w:t>
+      </w:r>
+      <w:r>
+        <w:t>ректификации пропан-пропиленовой</w:t>
+      </w:r>
+      <w:r>
+        <w:t xml:space="preserve"> </w:t>
+      </w:r>
+      <w:r>
+        <w:t>фракции в колонне К-308</w:t>
+      </w:r>
+      <w:r>
         <w:rPr>
           <w:rFonts w:cs="Times New Roman"/>
           <w:szCs w:val="24"/>
         </w:rPr>
-        <w:t>втоматизация технологич</w:t>
+        <w:t>.</w:t>
+      </w:r>
+    </w:p>
+    <w:p>
+      <w:r>
+        <w:t>Г</w:t>
+      </w:r>
+      <w:r>
+        <w:t>лавные</w:t>
+      </w:r>
+      <w:r>
+        <w:t xml:space="preserve"> задачи дипломного проекта:</w:t>
+      </w:r>
+    </w:p>
+    <w:p>
+      <w:r>
+        <w:t>1. Описать свойства технологического процесса, выбрать регулируемые параметры и регулирующие воздействия.</w:t>
+      </w:r>
+    </w:p>
+    <w:p>
+      <w:r>
+        <w:t xml:space="preserve">2. Разработать функциональную схему автоматизации на базе программно-технических средств </w:t>
+      </w:r>
+      <w:r>
+        <w:t>автоматизация технологического узла ректификации пропан-пропиленовой фракции в колонне К-308</w:t>
       </w:r>
       <w:r>
         <w:rPr>
           <w:rFonts w:cs="Times New Roman"/>
           <w:szCs w:val="24"/>
         </w:rPr>
-        <w:t xml:space="preserve">еского узла </w:t>
-      </w:r>
-      <w:r>
-        <w:rPr>
-          <w:rFonts w:cs="Times New Roman"/>
-          <w:szCs w:val="24"/>
-        </w:rPr>
-        <w:t>получения пропилена</w:t>
-      </w:r>
-      <w:r>
-        <w:rPr>
-          <w:rFonts w:cs="Times New Roman"/>
-          <w:szCs w:val="24"/>
-        </w:rPr>
-        <w:t>.</w:t>
-      </w:r>
-    </w:p>
-    <w:p>
-      <w:r>
-        <w:t>Г</w:t>
-      </w:r>
-      <w:r>
-        <w:t>лавные</w:t>
-      </w:r>
-      <w:r>
-        <w:t xml:space="preserve"> задачи дипломного проекта:</w:t>
-      </w:r>
-    </w:p>
-    <w:p>
-      <w:r>
-        <w:t>1. Описать свойства технологического процесса, выбрать регулируемые параметры и регулирующие воздействия.</w:t>
-      </w:r>
-    </w:p>
-    <w:p>
-      <w:r>
-        <w:t>2. Разработать функциональную схему автоматизации на базе программно-технических средств а</w:t>
-      </w:r>
-      <w:r>
-        <w:rPr>
-          <w:rFonts w:cs="Times New Roman"/>
-          <w:szCs w:val="24"/>
-        </w:rPr>
-        <w:t>втоматизация технологич</w:t>
-      </w:r>
-      <w:r>
-        <w:rPr>
-          <w:rFonts w:cs="Times New Roman"/>
-          <w:szCs w:val="24"/>
-        </w:rPr>
-        <w:t>еского узла получения пропилена из пропан-пропиленовой фракции</w:t>
-      </w:r>
-      <w:r>
         <w:t>.</w:t>
       </w:r>
     </w:p>
@@ -3595,7 +3585,7 @@
           <v:shape id="_x0000_i1027" type="#_x0000_t75" style="width:64.5pt;height:36pt" o:ole="" fillcolor="window">
             <v:imagedata r:id="rId12" o:title=""/>
           </v:shape>
-          <o:OLEObject Type="Embed" ProgID="Equation.3" ShapeID="_x0000_i1027" DrawAspect="Content" ObjectID="_1745591189" r:id="rId13"/>
+          <o:OLEObject Type="Embed" ProgID="Equation.3" ShapeID="_x0000_i1027" DrawAspect="Content" ObjectID="_1746024527" r:id="rId13"/>
         </w:object>
       </w:r>
       <w:r>
@@ -3647,7 +3637,7 @@
           <v:shape id="_x0000_i1028" type="#_x0000_t75" style="width:93.75pt;height:36pt" o:ole="" fillcolor="window">
             <v:imagedata r:id="rId14" o:title=""/>
           </v:shape>
-          <o:OLEObject Type="Embed" ProgID="Equation.3" ShapeID="_x0000_i1028" DrawAspect="Content" ObjectID="_1745591190" r:id="rId15"/>
+          <o:OLEObject Type="Embed" ProgID="Equation.3" ShapeID="_x0000_i1028" DrawAspect="Content" ObjectID="_1746024528" r:id="rId15"/>
         </w:object>
       </w:r>
       <w:r>
@@ -3877,7 +3867,7 @@
           <v:shape id="_x0000_i1029" type="#_x0000_t75" style="width:7.5pt;height:14.25pt" o:ole="">
             <v:imagedata r:id="rId16" o:title=""/>
           </v:shape>
-          <o:OLEObject Type="Embed" ProgID="Equation.3" ShapeID="_x0000_i1029" DrawAspect="Content" ObjectID="_1745591191" r:id="rId17"/>
+          <o:OLEObject Type="Embed" ProgID="Equation.3" ShapeID="_x0000_i1029" DrawAspect="Content" ObjectID="_1746024529" r:id="rId17"/>
         </w:object>
       </w:r>
       <w:r>
@@ -5634,7 +5624,7 @@
           <v:shape id="_x0000_i1030" type="#_x0000_t75" style="width:93.75pt;height:36pt" o:ole="">
             <v:imagedata r:id="rId19" o:title=""/>
           </v:shape>
-          <o:OLEObject Type="Embed" ProgID="Equation.3" ShapeID="_x0000_i1030" DrawAspect="Content" ObjectID="_1745591192" r:id="rId20"/>
+          <o:OLEObject Type="Embed" ProgID="Equation.3" ShapeID="_x0000_i1030" DrawAspect="Content" ObjectID="_1746024530" r:id="rId20"/>
         </w:object>
       </w:r>
       <w:r>
@@ -5932,7 +5922,7 @@
           <v:shape id="_x0000_i1031" type="#_x0000_t75" style="width:66.75pt;height:38.25pt" o:ole="">
             <v:imagedata r:id="rId21" o:title=""/>
           </v:shape>
-          <o:OLEObject Type="Embed" ProgID="Equation.3" ShapeID="_x0000_i1031" DrawAspect="Content" ObjectID="_1745591193" r:id="rId22"/>
+          <o:OLEObject Type="Embed" ProgID="Equation.3" ShapeID="_x0000_i1031" DrawAspect="Content" ObjectID="_1746024531" r:id="rId22"/>
         </w:object>
       </w:r>
       <w:r>
@@ -7029,13 +7019,7 @@
               <w:t xml:space="preserve"> </w:t>
             </w:r>
             <w:r>
-              <w:t xml:space="preserve">Фланцы с уплотнителем </w:t>
-            </w:r>
-            <w:r>
-              <w:t xml:space="preserve">и присоединительными размерами по </w:t>
-            </w:r>
-            <w:r>
-              <w:t>ГОСТ 33259-21</w:t>
+              <w:t>Фланцы с уплотнителем и присоединительными размерами по ГОСТ 33259-21</w:t>
             </w:r>
             <w:r>
               <w:rPr>
@@ -7198,19 +7182,7 @@
               <w:rPr>
                 <w:szCs w:val="28"/>
               </w:rPr>
-              <w:t>5200 AR</w:t>
-            </w:r>
-            <w:r>
-              <w:rPr>
-                <w:szCs w:val="28"/>
-              </w:rPr>
-              <w:t xml:space="preserve"> - </w:t>
-            </w:r>
-            <w:r>
-              <w:rPr>
-                <w:szCs w:val="28"/>
-              </w:rPr>
-              <w:t>5200 AR</w:t>
+              <w:t>5200 AR - 5200 AR</w:t>
             </w:r>
             <w:r>
               <w:rPr>
@@ -7325,13 +7297,7 @@
                 <w:szCs w:val="28"/>
               </w:rPr>
               <w:lastRenderedPageBreak/>
-              <w:t>Метран-</w:t>
-            </w:r>
-            <w:r>
-              <w:rPr>
-                <w:szCs w:val="28"/>
-              </w:rPr>
-              <w:t>370</w:t>
+              <w:t>Метран-370</w:t>
             </w:r>
           </w:p>
           <w:p>
@@ -9671,13 +9637,7 @@
               <w:rPr>
                 <w:szCs w:val="28"/>
               </w:rPr>
-              <w:t>. Габаритные размеры 520х430х520 мм</w:t>
-            </w:r>
-            <w:r>
-              <w:rPr>
-                <w:szCs w:val="28"/>
-              </w:rPr>
-              <w:t>.</w:t>
+              <w:t>. Габаритные размеры 520х430х520 мм.</w:t>
             </w:r>
           </w:p>
         </w:tc>
@@ -13678,16 +13638,7 @@
     </w:p>
     <w:p>
       <w:r>
-        <w:t xml:space="preserve">От источника питания в 380 В (50 Гц) подаётся питание на соединительные устройства, с которых уже уходят на щит управления. </w:t>
-      </w:r>
-      <w:r>
-        <w:t>Шит</w:t>
-      </w:r>
-      <w:r>
-        <w:t xml:space="preserve"> управления подключается с программируемым логически контроллером и с ПК оператора. Для соединения используется 4-ти жильный кабель марки КПСВЭВ 1,5х4</w:t>
-      </w:r>
-      <w:r>
-        <w:t>, напряжение проходит через в</w:t>
+        <w:t>От источника питания в 380 В (50 Гц) подаётся питание на соединительные устройства, с которых уже уходят на щит управления. Шит управления подключается с программируемым логически контроллером и с ПК оператора. Для соединения используется 4-ти жильный кабель марки КПСВЭВ 1,5х4, напряжение проходит через в</w:t>
       </w:r>
       <w:r>
         <w:t xml:space="preserve">ыключатель автоматический </w:t>
@@ -13710,13 +13661,7 @@
         <w:t xml:space="preserve">, после через </w:t>
       </w:r>
       <w:r>
-        <w:t>устройство</w:t>
-      </w:r>
-      <w:r>
-        <w:t xml:space="preserve"> защитного отключения</w:t>
-      </w:r>
-      <w:r>
-        <w:t xml:space="preserve"> (</w:t>
+        <w:t>устройство защитного отключения (</w:t>
       </w:r>
       <w:r>
         <w:t>QF1</w:t>
@@ -13728,13 +13673,7 @@
         <w:t>.</w:t>
       </w:r>
       <w:r>
-        <w:t xml:space="preserve"> Затем включается желтая лампа </w:t>
-      </w:r>
-      <w:r>
-        <w:t>HL1</w:t>
-      </w:r>
-      <w:r>
-        <w:t>, показывающая подачу напряжения, которая срабатывает при нажатии кнопки (КМ1).</w:t>
+        <w:t xml:space="preserve"> Затем включается желтая лампа HL1, показывающая подачу напряжения, которая срабатывает при нажатии кнопки (КМ1).</w:t>
       </w:r>
       <w:r>
         <w:t xml:space="preserve"> С программируемого контроллера</w:t>
@@ -13768,10 +13707,7 @@
         <w:t xml:space="preserve"> </w:t>
       </w:r>
       <w:r>
-        <w:t>э</w:t>
-      </w:r>
-      <w:r>
-        <w:t>лектропривод маслонасоса охлаждения редуктора</w:t>
+        <w:t>электропривод маслонасоса охлаждения редуктора</w:t>
       </w:r>
       <w:r>
         <w:t>).</w:t>
@@ -13818,42 +13754,18 @@
         <w:t>, поступает на</w:t>
       </w:r>
       <w:r>
-        <w:t xml:space="preserve"> индикатор частоты вращения ротора (</w:t>
-      </w:r>
-      <w:r>
-        <w:t>ИТП 11</w:t>
-      </w:r>
-      <w:r>
-        <w:t>)</w:t>
+        <w:t xml:space="preserve"> индикатор частоты вращения ротора (ИТП 11)</w:t>
       </w:r>
       <w:r>
         <w:t xml:space="preserve">. </w:t>
       </w:r>
       <w:r>
-        <w:t xml:space="preserve">При нажатии на кнопку включения насоса </w:t>
-      </w:r>
-      <w:r>
-        <w:t>КV1</w:t>
-      </w:r>
-      <w:r>
-        <w:t xml:space="preserve"> напряжение через предохранитель КК1 включает насос. В случае аварии срабатывает аварийный электропривод </w:t>
-      </w:r>
-      <w:r>
-        <w:t>КV4</w:t>
-      </w:r>
-      <w:r>
-        <w:t xml:space="preserve"> выключается насос и включается красная лампа на щите.</w:t>
-      </w:r>
-    </w:p>
-    <w:p>
-      <w:r>
-        <w:t>Во время работы щита управления работает э</w:t>
-      </w:r>
-      <w:r>
-        <w:t>лектропривод маслонасоса охлаждения редуктора</w:t>
-      </w:r>
-      <w:r>
-        <w:t>.</w:t>
+        <w:t>При нажатии на кнопку включения насоса КV1 напряжение через предохранитель КК1 включает насос. В случае аварии срабатывает аварийный электропривод КV4 выключается насос и включается красная лампа на щите.</w:t>
+      </w:r>
+    </w:p>
+    <w:p>
+      <w:r>
+        <w:t>Во время работы щита управления работает электропривод маслонасоса охлаждения редуктора.</w:t>
       </w:r>
     </w:p>
     <w:p/>
@@ -14286,7 +14198,7 @@
           <v:shape id="_x0000_i1032" type="#_x0000_t75" style="width:149.25pt;height:48pt" o:ole="" fillcolor="window">
             <v:imagedata r:id="rId29" o:title=""/>
           </v:shape>
-          <o:OLEObject Type="Embed" ProgID="Equation.3" ShapeID="_x0000_i1032" DrawAspect="Content" ObjectID="_1745591194" r:id="rId30"/>
+          <o:OLEObject Type="Embed" ProgID="Equation.3" ShapeID="_x0000_i1032" DrawAspect="Content" ObjectID="_1746024532" r:id="rId30"/>
         </w:object>
       </w:r>
       <w:r>
@@ -14431,7 +14343,7 @@
           <v:shape id="_x0000_i1033" type="#_x0000_t75" style="width:156.75pt;height:18.75pt" o:ole="" fillcolor="window">
             <v:imagedata r:id="rId31" o:title=""/>
           </v:shape>
-          <o:OLEObject Type="Embed" ProgID="Equation.3" ShapeID="_x0000_i1033" DrawAspect="Content" ObjectID="_1745591195" r:id="rId32"/>
+          <o:OLEObject Type="Embed" ProgID="Equation.3" ShapeID="_x0000_i1033" DrawAspect="Content" ObjectID="_1746024533" r:id="rId32"/>
         </w:object>
       </w:r>
       <w:r>
@@ -14479,7 +14391,7 @@
           <v:shape id="_x0000_i1034" type="#_x0000_t75" style="width:17.25pt;height:18.75pt" o:ole="" fillcolor="window">
             <v:imagedata r:id="rId33" o:title=""/>
           </v:shape>
-          <o:OLEObject Type="Embed" ProgID="Equation.3" ShapeID="_x0000_i1034" DrawAspect="Content" ObjectID="_1745591196" r:id="rId34"/>
+          <o:OLEObject Type="Embed" ProgID="Equation.3" ShapeID="_x0000_i1034" DrawAspect="Content" ObjectID="_1746024534" r:id="rId34"/>
         </w:object>
       </w:r>
       <w:r>
@@ -14511,7 +14423,7 @@
           <v:shape id="_x0000_i1035" type="#_x0000_t75" style="width:15.75pt;height:18.75pt" o:ole="" fillcolor="window">
             <v:imagedata r:id="rId35" o:title=""/>
           </v:shape>
-          <o:OLEObject Type="Embed" ProgID="Equation.3" ShapeID="_x0000_i1035" DrawAspect="Content" ObjectID="_1745591197" r:id="rId36"/>
+          <o:OLEObject Type="Embed" ProgID="Equation.3" ShapeID="_x0000_i1035" DrawAspect="Content" ObjectID="_1746024535" r:id="rId36"/>
         </w:object>
       </w:r>
       <w:r>
@@ -14531,7 +14443,7 @@
           <v:shape id="_x0000_i1036" type="#_x0000_t75" style="width:14.25pt;height:18.75pt" o:ole="" fillcolor="window">
             <v:imagedata r:id="rId37" o:title=""/>
           </v:shape>
-          <o:OLEObject Type="Embed" ProgID="Equation.3" ShapeID="_x0000_i1036" DrawAspect="Content" ObjectID="_1745591198" r:id="rId38"/>
+          <o:OLEObject Type="Embed" ProgID="Equation.3" ShapeID="_x0000_i1036" DrawAspect="Content" ObjectID="_1746024536" r:id="rId38"/>
         </w:object>
       </w:r>
       <w:r>
@@ -14547,7 +14459,7 @@
           <v:shape id="_x0000_i1037" type="#_x0000_t75" style="width:15.75pt;height:18.75pt" o:ole="" fillcolor="window">
             <v:imagedata r:id="rId39" o:title=""/>
           </v:shape>
-          <o:OLEObject Type="Embed" ProgID="Equation.3" ShapeID="_x0000_i1037" DrawAspect="Content" ObjectID="_1745591199" r:id="rId40"/>
+          <o:OLEObject Type="Embed" ProgID="Equation.3" ShapeID="_x0000_i1037" DrawAspect="Content" ObjectID="_1746024537" r:id="rId40"/>
         </w:object>
       </w:r>
       <w:r>
@@ -14563,7 +14475,7 @@
           <v:shape id="_x0000_i1038" type="#_x0000_t75" style="width:15.75pt;height:18.75pt" o:ole="" fillcolor="window">
             <v:imagedata r:id="rId41" o:title=""/>
           </v:shape>
-          <o:OLEObject Type="Embed" ProgID="Equation.3" ShapeID="_x0000_i1038" DrawAspect="Content" ObjectID="_1745591200" r:id="rId42"/>
+          <o:OLEObject Type="Embed" ProgID="Equation.3" ShapeID="_x0000_i1038" DrawAspect="Content" ObjectID="_1746024538" r:id="rId42"/>
         </w:object>
       </w:r>
       <w:r>
@@ -14587,7 +14499,7 @@
           <v:shape id="_x0000_i1039" type="#_x0000_t75" style="width:15.75pt;height:18.75pt" o:ole="" fillcolor="window">
             <v:imagedata r:id="rId43" o:title=""/>
           </v:shape>
-          <o:OLEObject Type="Embed" ProgID="Equation.3" ShapeID="_x0000_i1039" DrawAspect="Content" ObjectID="_1745591201" r:id="rId44"/>
+          <o:OLEObject Type="Embed" ProgID="Equation.3" ShapeID="_x0000_i1039" DrawAspect="Content" ObjectID="_1746024539" r:id="rId44"/>
         </w:object>
       </w:r>
       <w:r>
@@ -14603,7 +14515,7 @@
           <v:shape id="_x0000_i1040" type="#_x0000_t75" style="width:146.25pt;height:20.25pt" o:ole="" fillcolor="window">
             <v:imagedata r:id="rId45" o:title=""/>
           </v:shape>
-          <o:OLEObject Type="Embed" ProgID="Equation.3" ShapeID="_x0000_i1040" DrawAspect="Content" ObjectID="_1745591202" r:id="rId46"/>
+          <o:OLEObject Type="Embed" ProgID="Equation.3" ShapeID="_x0000_i1040" DrawAspect="Content" ObjectID="_1746024540" r:id="rId46"/>
         </w:object>
       </w:r>
     </w:p>
@@ -14621,7 +14533,7 @@
           <v:shape id="_x0000_i1041" type="#_x0000_t75" style="width:213.75pt;height:45.75pt" o:ole="" fillcolor="window">
             <v:imagedata r:id="rId47" o:title=""/>
           </v:shape>
-          <o:OLEObject Type="Embed" ProgID="Equation.3" ShapeID="_x0000_i1041" DrawAspect="Content" ObjectID="_1745591203" r:id="rId48"/>
+          <o:OLEObject Type="Embed" ProgID="Equation.3" ShapeID="_x0000_i1041" DrawAspect="Content" ObjectID="_1746024541" r:id="rId48"/>
         </w:object>
       </w:r>
       <w:r>
@@ -14675,7 +14587,7 @@
           <v:shape id="_x0000_i1042" type="#_x0000_t75" style="width:189pt;height:37.5pt" o:ole="" fillcolor="window">
             <v:imagedata r:id="rId49" o:title=""/>
           </v:shape>
-          <o:OLEObject Type="Embed" ProgID="Equation.3" ShapeID="_x0000_i1042" DrawAspect="Content" ObjectID="_1745591204" r:id="rId50"/>
+          <o:OLEObject Type="Embed" ProgID="Equation.3" ShapeID="_x0000_i1042" DrawAspect="Content" ObjectID="_1746024542" r:id="rId50"/>
         </w:object>
       </w:r>
       <w:r>
@@ -14696,7 +14608,7 @@
           <v:shape id="_x0000_i1043" type="#_x0000_t75" style="width:104.25pt;height:41.25pt" o:ole="" fillcolor="window">
             <v:imagedata r:id="rId51" o:title=""/>
           </v:shape>
-          <o:OLEObject Type="Embed" ProgID="Equation.3" ShapeID="_x0000_i1043" DrawAspect="Content" ObjectID="_1745591205" r:id="rId52"/>
+          <o:OLEObject Type="Embed" ProgID="Equation.3" ShapeID="_x0000_i1043" DrawAspect="Content" ObjectID="_1746024543" r:id="rId52"/>
         </w:object>
       </w:r>
       <w:r>
@@ -14841,7 +14753,7 @@
           <v:shape id="_x0000_i1044" type="#_x0000_t75" style="width:14.25pt;height:15.75pt" o:ole="" fillcolor="window">
             <v:imagedata r:id="rId53" o:title=""/>
           </v:shape>
-          <o:OLEObject Type="Embed" ProgID="Equation.3" ShapeID="_x0000_i1044" DrawAspect="Content" ObjectID="_1745591206" r:id="rId54"/>
+          <o:OLEObject Type="Embed" ProgID="Equation.3" ShapeID="_x0000_i1044" DrawAspect="Content" ObjectID="_1746024544" r:id="rId54"/>
         </w:object>
       </w:r>
       <w:r>
@@ -14884,7 +14796,7 @@
           <v:shape id="_x0000_i1045" type="#_x0000_t75" style="width:105pt;height:52.5pt" o:ole="" fillcolor="window">
             <v:imagedata r:id="rId55" o:title=""/>
           </v:shape>
-          <o:OLEObject Type="Embed" ProgID="Equation.3" ShapeID="_x0000_i1045" DrawAspect="Content" ObjectID="_1745591207" r:id="rId56"/>
+          <o:OLEObject Type="Embed" ProgID="Equation.3" ShapeID="_x0000_i1045" DrawAspect="Content" ObjectID="_1746024545" r:id="rId56"/>
         </w:object>
       </w:r>
       <w:r>
@@ -14935,7 +14847,7 @@
           <v:shape id="_x0000_i1046" type="#_x0000_t75" style="width:167.25pt;height:41.25pt" o:ole="" fillcolor="window">
             <v:imagedata r:id="rId57" o:title=""/>
           </v:shape>
-          <o:OLEObject Type="Embed" ProgID="Equation.3" ShapeID="_x0000_i1046" DrawAspect="Content" ObjectID="_1745591208" r:id="rId58"/>
+          <o:OLEObject Type="Embed" ProgID="Equation.3" ShapeID="_x0000_i1046" DrawAspect="Content" ObjectID="_1746024546" r:id="rId58"/>
         </w:object>
       </w:r>
     </w:p>
@@ -33751,21 +33663,17 @@
     </w:p>
     <w:p>
       <w:r>
-        <w:t>Целью дипломного проекта является а</w:t>
+        <w:t xml:space="preserve">Целью дипломного проекта является </w:t>
+      </w:r>
+      <w:r>
+        <w:t>автоматизация технологического узла ректификации пропан-пропиленовой фракции в колонне К-308</w:t>
       </w:r>
       <w:r>
         <w:rPr>
           <w:rFonts w:cs="Times New Roman"/>
           <w:szCs w:val="24"/>
         </w:rPr>
-        <w:t>втоматизация технологич</w:t>
-      </w:r>
-      <w:r>
-        <w:rPr>
-          <w:rFonts w:cs="Times New Roman"/>
-          <w:szCs w:val="24"/>
-        </w:rPr>
-        <w:t>еского узла получения пропилена из пропан-пропиленовой фракции.</w:t>
+        <w:t>.</w:t>
       </w:r>
     </w:p>
     <w:p>
@@ -33800,16 +33708,16 @@
         <w:t>Разработал</w:t>
       </w:r>
       <w:r>
-        <w:t xml:space="preserve"> функциональную схему автоматизации на базе программно-технических средств а</w:t>
+        <w:t xml:space="preserve"> функциональную схему автоматизации на базе программно-технических средств </w:t>
+      </w:r>
+      <w:r>
+        <w:t>автоматизация технологического узла ректификации пропан-пропиленовой фракции в колонне К-308</w:t>
       </w:r>
       <w:r>
         <w:rPr>
           <w:rFonts w:cs="Times New Roman"/>
           <w:szCs w:val="24"/>
         </w:rPr>
-        <w:t>втоматизация технологического узла получения пропилена из пропан-пропиленовой фракции</w:t>
-      </w:r>
-      <w:r>
         <w:t>.</w:t>
       </w:r>
     </w:p>
@@ -33889,67 +33797,71 @@
           <w:rFonts w:cs="Times New Roman"/>
           <w:szCs w:val="24"/>
         </w:rPr>
-        <w:t>Разработана функциональная схема автоматизации на базе программно-технических средств, что позволит автоматизировать технологический узел получения пропилена из пропан-пропиленовой фракции, что повысит эффективность производства и сн</w:t>
+        <w:t xml:space="preserve">Разработана функциональная схема автоматизации на базе программно-технических средств, что позволит </w:t>
+      </w:r>
+      <w:r>
+        <w:t>автоматизация технологического узла ректификации пропан-пропиленовой фракции в колонне К-308</w:t>
       </w:r>
       <w:r>
         <w:rPr>
           <w:rFonts w:cs="Times New Roman"/>
           <w:szCs w:val="24"/>
         </w:rPr>
-        <w:t>изит количество ошибок и брака.</w:t>
-      </w:r>
-    </w:p>
-    <w:p>
-      <w:pPr>
+        <w:t>, что повысит эффективность производства и сн</w:t>
+      </w:r>
+      <w:r>
         <w:rPr>
           <w:rFonts w:cs="Times New Roman"/>
           <w:szCs w:val="24"/>
         </w:rPr>
-      </w:pPr>
-      <w:r>
+        <w:t>изит количество ошибок и брака.</w:t>
+      </w:r>
+    </w:p>
+    <w:p>
+      <w:pPr>
         <w:rPr>
           <w:rFonts w:cs="Times New Roman"/>
           <w:szCs w:val="24"/>
         </w:rPr>
-        <w:t>Составлена спецификация КИПиА, что позволит более четко определить требования к системе контроля и управления процессом производства и обеспечи</w:t>
-      </w:r>
+      </w:pPr>
       <w:r>
         <w:rPr>
           <w:rFonts w:cs="Times New Roman"/>
           <w:szCs w:val="24"/>
         </w:rPr>
-        <w:t>ть ее более эффективную работу.</w:t>
-      </w:r>
-    </w:p>
-    <w:p>
-      <w:pPr>
+        <w:t>Составлена спецификация КИПиА, что позволит более четко определить требования к системе контроля и управления процессом производства и обеспечи</w:t>
+      </w:r>
+      <w:r>
         <w:rPr>
           <w:rFonts w:cs="Times New Roman"/>
           <w:szCs w:val="24"/>
         </w:rPr>
-      </w:pPr>
-      <w:r>
+        <w:t>ть ее более эффективную работу.</w:t>
+      </w:r>
+    </w:p>
+    <w:p>
+      <w:pPr>
         <w:rPr>
           <w:rFonts w:cs="Times New Roman"/>
           <w:szCs w:val="24"/>
         </w:rPr>
-        <w:t>Описан монтаж КИПиА, что позволит более точно определить требования к оборудованию и расположению элементов системы контроля и управления, что повысит э</w:t>
-      </w:r>
+      </w:pPr>
       <w:r>
         <w:rPr>
           <w:rFonts w:cs="Times New Roman"/>
           <w:szCs w:val="24"/>
         </w:rPr>
-        <w:t>ффективность работы системы.</w:t>
-      </w:r>
-    </w:p>
-    <w:p>
-      <w:pPr>
+        <w:t>Описан монтаж КИПиА, что позволит более точно определить требования к оборудованию и расположению элементов системы контроля и управления, что повысит э</w:t>
+      </w:r>
+      <w:r>
         <w:rPr>
           <w:rFonts w:cs="Times New Roman"/>
           <w:szCs w:val="24"/>
         </w:rPr>
-      </w:pPr>
+        <w:t>ффективность работы системы.</w:t>
+      </w:r>
+    </w:p>
+    <w:p>
       <w:r>
         <w:rPr>
           <w:rFonts w:cs="Times New Roman"/>
@@ -33963,33 +33875,6 @@
           <w:szCs w:val="24"/>
         </w:rPr>
         <w:t xml:space="preserve"> и повысить качество продукции.</w:t>
-      </w:r>
-    </w:p>
-    <w:p>
-      <w:r>
-        <w:rPr>
-          <w:rFonts w:cs="Times New Roman"/>
-          <w:szCs w:val="24"/>
-        </w:rPr>
-        <w:t xml:space="preserve">Таким образом, выполненные задачи позволяют более эффективно управлять процессом производства пропилена из пропан-пропиленовой фракции, </w:t>
-      </w:r>
-      <w:r>
-        <w:rPr>
-          <w:rFonts w:cs="Times New Roman"/>
-          <w:szCs w:val="24"/>
-        </w:rPr>
-        <w:lastRenderedPageBreak/>
-        <w:t>что повысит эффективность производства, снизит количество ошибок и брака и повысит качество продукции.</w:t>
-      </w:r>
-    </w:p>
-    <w:p>
-      <w:pPr>
-        <w:spacing w:after="160" w:line="259" w:lineRule="auto"/>
-        <w:ind w:firstLine="0"/>
-        <w:jc w:val="left"/>
-      </w:pPr>
-      <w:r>
-        <w:br w:type="page"/>
       </w:r>
     </w:p>
     <w:p>
@@ -34254,10 +34139,7 @@
         <w:t>Издатель</w:t>
       </w:r>
       <w:r>
-        <w:t xml:space="preserve"> ООО</w:t>
-      </w:r>
-      <w:r>
-        <w:t xml:space="preserve"> "НПО КЛАПАН"</w:t>
+        <w:t xml:space="preserve"> ООО "НПО КЛАПАН"</w:t>
       </w:r>
       <w:r>
         <w:t>, 2017 г. – 116 с.</w:t>
@@ -34309,13 +34191,7 @@
         <w:t xml:space="preserve">Техническая документация </w:t>
       </w:r>
       <w:r>
-        <w:t xml:space="preserve">ТРМ101 ПИД </w:t>
-      </w:r>
-      <w:r>
-        <w:t>регулятор с</w:t>
-      </w:r>
-      <w:r>
-        <w:t xml:space="preserve"> универсальным входом</w:t>
+        <w:t>ТРМ101 ПИД регулятор с универсальным входом</w:t>
       </w:r>
       <w:r>
         <w:t>.</w:t>
@@ -34327,19 +34203,10 @@
         <w:t xml:space="preserve">Издательство </w:t>
       </w:r>
       <w:r>
-        <w:t>Производственное Объединение «</w:t>
-      </w:r>
-      <w:r>
-        <w:t>ОВЕН</w:t>
-      </w:r>
-      <w:r>
-        <w:t>»</w:t>
-      </w:r>
-      <w:r>
-        <w:t>, 2022 г. – 150</w:t>
-      </w:r>
-      <w:r>
-        <w:t xml:space="preserve"> с.</w:t>
+        <w:t>Производственное Объединение «ОВЕН»</w:t>
+      </w:r>
+      <w:r>
+        <w:t>, 2022 г. – 150 с.</w:t>
       </w:r>
       <w:r>
         <w:t xml:space="preserve"> </w:t>
@@ -34489,6 +34356,7 @@
         <w:docPartUnique/>
       </w:docPartObj>
     </w:sdtPr>
+    <w:sdtEndPr/>
     <w:sdtContent>
       <w:p>
         <w:pPr>
@@ -34508,7 +34376,7 @@
           <w:rPr>
             <w:noProof/>
           </w:rPr>
-          <w:t>21</w:t>
+          <w:t>2</w:t>
         </w:r>
         <w:r>
           <w:fldChar w:fldCharType="end"/>
@@ -38683,6 +38551,7 @@
   <w:style w:type="character" w:default="1" w:styleId="a0">
     <w:name w:val="Default Paragraph Font"/>
     <w:uiPriority w:val="1"/>
+    <w:semiHidden/>
     <w:unhideWhenUsed/>
   </w:style>
   <w:style w:type="table" w:default="1" w:styleId="a1">
@@ -39373,7 +39242,7 @@
 </file>
 
 <file path=customXml/itemProps1.xml><?xml version="1.0" encoding="utf-8"?>
-<ds:datastoreItem xmlns:ds="http://schemas.openxmlformats.org/officeDocument/2006/customXml" ds:itemID="{75B088B8-462A-4985-B7ED-CB21EDB4A39B}">
+<ds:datastoreItem xmlns:ds="http://schemas.openxmlformats.org/officeDocument/2006/customXml" ds:itemID="{B7DE8179-8171-40D1-9C04-2B7F99FF8AA0}">
   <ds:schemaRefs>
     <ds:schemaRef ds:uri="http://schemas.openxmlformats.org/officeDocument/2006/bibliography"/>
   </ds:schemaRefs>

</xml_diff>

<commit_message>
Add task for Alina and update diplom for Adel
</commit_message>
<xml_diff>
--- a/2023/Диплом/Адель/Диплом Адель.docx
+++ b/2023/Диплом/Адель/Диплом Адель.docx
@@ -932,8 +932,6 @@
             <w:r>
               <w:t>3</w:t>
             </w:r>
-            <w:bookmarkStart w:id="0" w:name="_GoBack"/>
-            <w:bookmarkEnd w:id="0"/>
           </w:p>
         </w:tc>
       </w:tr>
@@ -967,22 +965,7 @@
         <w:t xml:space="preserve"> проекта является </w:t>
       </w:r>
       <w:r>
-        <w:t>а</w:t>
-      </w:r>
-      <w:r>
-        <w:t>вто</w:t>
-      </w:r>
-      <w:r>
-        <w:t xml:space="preserve">матизация технологического узла </w:t>
-      </w:r>
-      <w:r>
-        <w:t>ректификации пропан-пропиленовой</w:t>
-      </w:r>
-      <w:r>
-        <w:t xml:space="preserve"> </w:t>
-      </w:r>
-      <w:r>
-        <w:t>фракции в колонне К-308</w:t>
+        <w:t>автоматизация технологического узла ректификации пропан-пропиленовой фракции в колонне К-308</w:t>
       </w:r>
       <w:r>
         <w:rPr>
@@ -3585,7 +3568,7 @@
           <v:shape id="_x0000_i1027" type="#_x0000_t75" style="width:64.5pt;height:36pt" o:ole="" fillcolor="window">
             <v:imagedata r:id="rId12" o:title=""/>
           </v:shape>
-          <o:OLEObject Type="Embed" ProgID="Equation.3" ShapeID="_x0000_i1027" DrawAspect="Content" ObjectID="_1746024527" r:id="rId13"/>
+          <o:OLEObject Type="Embed" ProgID="Equation.3" ShapeID="_x0000_i1027" DrawAspect="Content" ObjectID="_1746304070" r:id="rId13"/>
         </w:object>
       </w:r>
       <w:r>
@@ -3637,7 +3620,7 @@
           <v:shape id="_x0000_i1028" type="#_x0000_t75" style="width:93.75pt;height:36pt" o:ole="" fillcolor="window">
             <v:imagedata r:id="rId14" o:title=""/>
           </v:shape>
-          <o:OLEObject Type="Embed" ProgID="Equation.3" ShapeID="_x0000_i1028" DrawAspect="Content" ObjectID="_1746024528" r:id="rId15"/>
+          <o:OLEObject Type="Embed" ProgID="Equation.3" ShapeID="_x0000_i1028" DrawAspect="Content" ObjectID="_1746304071" r:id="rId15"/>
         </w:object>
       </w:r>
       <w:r>
@@ -3867,7 +3850,7 @@
           <v:shape id="_x0000_i1029" type="#_x0000_t75" style="width:7.5pt;height:14.25pt" o:ole="">
             <v:imagedata r:id="rId16" o:title=""/>
           </v:shape>
-          <o:OLEObject Type="Embed" ProgID="Equation.3" ShapeID="_x0000_i1029" DrawAspect="Content" ObjectID="_1746024529" r:id="rId17"/>
+          <o:OLEObject Type="Embed" ProgID="Equation.3" ShapeID="_x0000_i1029" DrawAspect="Content" ObjectID="_1746304072" r:id="rId17"/>
         </w:object>
       </w:r>
       <w:r>
@@ -4468,11 +4451,11 @@
       <w:pPr>
         <w:pStyle w:val="a3"/>
       </w:pPr>
-      <w:bookmarkStart w:id="1" w:name="_Toc104230565"/>
+      <w:bookmarkStart w:id="0" w:name="_Toc104230565"/>
       <w:r>
         <w:t>5.1 Описание функциональной схемы автоматизации</w:t>
       </w:r>
-      <w:bookmarkEnd w:id="1"/>
+      <w:bookmarkEnd w:id="0"/>
     </w:p>
     <w:p>
       <w:pPr>
@@ -5057,23 +5040,7 @@
           <w:rFonts w:cs="Times New Roman"/>
           <w:szCs w:val="28"/>
         </w:rPr>
-        <w:t xml:space="preserve"> А на линии </w:t>
-      </w:r>
-      <w:proofErr w:type="spellStart"/>
-      <w:r>
-        <w:rPr>
-          <w:rFonts w:cs="Times New Roman"/>
-          <w:szCs w:val="28"/>
-        </w:rPr>
-        <w:t>сдувок</w:t>
-      </w:r>
-      <w:proofErr w:type="spellEnd"/>
-      <w:r>
-        <w:rPr>
-          <w:rFonts w:cs="Times New Roman"/>
-          <w:szCs w:val="28"/>
-        </w:rPr>
-        <w:t xml:space="preserve"> из </w:t>
+        <w:t xml:space="preserve"> А на линии сдувок из </w:t>
       </w:r>
       <w:proofErr w:type="spellStart"/>
       <w:r>
@@ -5207,12 +5174,12 @@
       <w:pPr>
         <w:pStyle w:val="a3"/>
       </w:pPr>
-      <w:bookmarkStart w:id="2" w:name="_Toc104230566"/>
+      <w:bookmarkStart w:id="1" w:name="_Toc104230566"/>
       <w:r>
         <w:lastRenderedPageBreak/>
         <w:t>5.2 Выбор средств измерения</w:t>
       </w:r>
-      <w:bookmarkEnd w:id="2"/>
+      <w:bookmarkEnd w:id="1"/>
     </w:p>
     <w:p>
       <w:r>
@@ -5624,7 +5591,7 @@
           <v:shape id="_x0000_i1030" type="#_x0000_t75" style="width:93.75pt;height:36pt" o:ole="">
             <v:imagedata r:id="rId19" o:title=""/>
           </v:shape>
-          <o:OLEObject Type="Embed" ProgID="Equation.3" ShapeID="_x0000_i1030" DrawAspect="Content" ObjectID="_1746024530" r:id="rId20"/>
+          <o:OLEObject Type="Embed" ProgID="Equation.3" ShapeID="_x0000_i1030" DrawAspect="Content" ObjectID="_1746304073" r:id="rId20"/>
         </w:object>
       </w:r>
       <w:r>
@@ -5922,7 +5889,7 @@
           <v:shape id="_x0000_i1031" type="#_x0000_t75" style="width:66.75pt;height:38.25pt" o:ole="">
             <v:imagedata r:id="rId21" o:title=""/>
           </v:shape>
-          <o:OLEObject Type="Embed" ProgID="Equation.3" ShapeID="_x0000_i1031" DrawAspect="Content" ObjectID="_1746024531" r:id="rId22"/>
+          <o:OLEObject Type="Embed" ProgID="Equation.3" ShapeID="_x0000_i1031" DrawAspect="Content" ObjectID="_1746304074" r:id="rId22"/>
         </w:object>
       </w:r>
       <w:r>
@@ -6107,7 +6074,7 @@
       </w:r>
     </w:p>
     <w:p>
-      <w:bookmarkStart w:id="3" w:name="_Toc104230567"/>
+      <w:bookmarkStart w:id="2" w:name="_Toc104230567"/>
       <w:r>
         <w:t xml:space="preserve">В качестве датчика расхода выбираем </w:t>
       </w:r>
@@ -6151,7 +6118,7 @@
         <w:lastRenderedPageBreak/>
         <w:t>5.3 спецификация приборов и средств автоматизации</w:t>
       </w:r>
-      <w:bookmarkEnd w:id="3"/>
+      <w:bookmarkEnd w:id="2"/>
     </w:p>
     <w:tbl>
       <w:tblPr>
@@ -11350,7 +11317,7 @@
         <w:pStyle w:val="a3"/>
         <w:ind w:firstLine="0"/>
       </w:pPr>
-      <w:bookmarkStart w:id="4" w:name="_Toc104230570"/>
+      <w:bookmarkStart w:id="3" w:name="_Toc104230570"/>
     </w:p>
     <w:p>
       <w:pPr>
@@ -11370,210 +11337,179 @@
         <w:lastRenderedPageBreak/>
         <w:t>5.4 Структурная схема системы автоматизации технологического процесса</w:t>
       </w:r>
+      <w:bookmarkEnd w:id="3"/>
+      <w:r>
+        <w:t xml:space="preserve"> </w:t>
+      </w:r>
+    </w:p>
+    <w:p>
+      <w:r>
+        <w:t xml:space="preserve">На </w:t>
+      </w:r>
+      <w:r>
+        <w:t xml:space="preserve">автоматической </w:t>
+      </w:r>
+      <w:r>
+        <w:t>схеме</w:t>
+      </w:r>
+      <w:r>
+        <w:t xml:space="preserve"> регулирован</w:t>
+      </w:r>
+      <w:r>
+        <w:t xml:space="preserve">ия представлен процесс регулирования </w:t>
+      </w:r>
+      <w:r>
+        <w:t>давления</w:t>
+      </w:r>
+      <w:r>
+        <w:t xml:space="preserve"> </w:t>
+      </w:r>
+      <w:r>
+        <w:t>пропан-пропиленовой фракции на</w:t>
+      </w:r>
+      <w:r>
+        <w:t xml:space="preserve"> </w:t>
+      </w:r>
+      <w:r>
+        <w:t>трубопроводе от</w:t>
+      </w:r>
+      <w:r>
+        <w:t xml:space="preserve"> кипятильника </w:t>
+      </w:r>
+      <w:r>
+        <w:t>T-348А в колонну К-308Б</w:t>
+      </w:r>
+      <w:r>
+        <w:t xml:space="preserve">, при помощи датчика </w:t>
+      </w:r>
+      <w:r>
+        <w:t>давления</w:t>
+      </w:r>
+      <w:r>
+        <w:t>, элек</w:t>
+      </w:r>
+      <w:r>
+        <w:t>тронного усилителя, контроллера</w:t>
+      </w:r>
+      <w:r>
+        <w:t>, позиционера и регулирующего клапана.</w:t>
+      </w:r>
+    </w:p>
+    <w:p>
+      <w:r>
+        <w:t>Происходит измерение среды с помощью чувствительного элемента сигнал поступает на сенсор после идет на аналоговый-цифровой преобразователь. С АЦП поступает на микроконтроллер, куда также поступает напряжение в 24В</w:t>
+      </w:r>
+      <w:r>
+        <w:t xml:space="preserve">. Сигнал с микропроцессора проходит через цифровой-аналоговый преобразователь, после барьера искрозащиты поступает на модуль ввода-вывода контроллера. После контроллера сигнал идет </w:t>
+      </w:r>
+      <w:r>
+        <w:t>на локальный сервер в операторскую и проходя через барьер</w:t>
+      </w:r>
+      <w:r>
+        <w:t xml:space="preserve"> искрозащиты</w:t>
+      </w:r>
+      <w:r>
+        <w:t xml:space="preserve"> поступает на аналоговый датчик положения. С аналогового датчика идет на микроконтроллер. Сигналы с </w:t>
+      </w:r>
+      <w:r>
+        <w:t>микроконтроллер</w:t>
+      </w:r>
+      <w:r>
+        <w:t xml:space="preserve"> поступают на кнопки управления, </w:t>
+      </w:r>
+      <w:proofErr w:type="spellStart"/>
+      <w:r>
+        <w:t>жк-дисплей</w:t>
+      </w:r>
+      <w:proofErr w:type="spellEnd"/>
+      <w:r>
+        <w:t xml:space="preserve">, </w:t>
+      </w:r>
+      <w:r>
+        <w:rPr>
+          <w:lang w:val="en-US"/>
+        </w:rPr>
+        <w:t>HART</w:t>
+      </w:r>
+      <w:r>
+        <w:t>-</w:t>
+      </w:r>
+      <w:r>
+        <w:t>соединение, АЦП-преобразователь, ЦАП-</w:t>
+      </w:r>
+      <w:r>
+        <w:t xml:space="preserve"> </w:t>
+      </w:r>
+      <w:r>
+        <w:t>преобразователь</w:t>
+      </w:r>
+      <w:r>
+        <w:t xml:space="preserve">, </w:t>
+      </w:r>
+      <w:r>
+        <w:rPr>
+          <w:lang w:val="en-US"/>
+        </w:rPr>
+        <w:t>PID</w:t>
+      </w:r>
+      <w:r>
+        <w:t>-</w:t>
+      </w:r>
+      <w:r>
+        <w:t xml:space="preserve">регулятор, датчик перемещения. Сигнал с </w:t>
+      </w:r>
+      <w:r>
+        <w:rPr>
+          <w:lang w:val="en-US"/>
+        </w:rPr>
+        <w:t>PID</w:t>
+      </w:r>
+      <w:r>
+        <w:t>-</w:t>
+      </w:r>
+      <w:r>
+        <w:t>регулятор</w:t>
+      </w:r>
+      <w:r>
+        <w:t xml:space="preserve">а поступает </w:t>
+      </w:r>
+      <w:proofErr w:type="spellStart"/>
+      <w:r>
+        <w:rPr>
+          <w:lang w:val="en-US"/>
+        </w:rPr>
+        <w:t>i</w:t>
+      </w:r>
+      <w:proofErr w:type="spellEnd"/>
+      <w:r>
+        <w:t>/</w:t>
+      </w:r>
+      <w:r>
+        <w:rPr>
+          <w:lang w:val="en-US"/>
+        </w:rPr>
+        <w:t>p</w:t>
+      </w:r>
+      <w:r>
+        <w:t xml:space="preserve">- </w:t>
+      </w:r>
+      <w:r>
+        <w:t>преобразователь</w:t>
+      </w:r>
+      <w:r>
+        <w:t xml:space="preserve">, </w:t>
+      </w:r>
+      <w:r>
+        <w:t>управление сбросом и после на регулирующий клапан</w:t>
+      </w:r>
+      <w:r>
+        <w:t xml:space="preserve"> для регулирования давления в трубопроводе</w:t>
+      </w:r>
+      <w:r>
+        <w:t>.</w:t>
+      </w:r>
+      <w:bookmarkStart w:id="4" w:name="_GoBack"/>
       <w:bookmarkEnd w:id="4"/>
-      <w:r>
-        <w:t xml:space="preserve"> </w:t>
-      </w:r>
-    </w:p>
-    <w:p>
-      <w:r>
-        <w:t xml:space="preserve">На </w:t>
-      </w:r>
-      <w:r>
-        <w:t xml:space="preserve">автоматической </w:t>
-      </w:r>
-      <w:r>
-        <w:t>схеме</w:t>
-      </w:r>
-      <w:r>
-        <w:t xml:space="preserve"> регулирован</w:t>
-      </w:r>
-      <w:r>
-        <w:t xml:space="preserve">ия представлен процесс регулирования </w:t>
-      </w:r>
-      <w:r>
-        <w:t>температуры</w:t>
-      </w:r>
-      <w:r>
-        <w:t xml:space="preserve"> </w:t>
-      </w:r>
-      <w:r>
-        <w:t>пропан-пропиленовой фракции на</w:t>
-      </w:r>
-      <w:r>
-        <w:t xml:space="preserve"> </w:t>
-      </w:r>
-      <w:r>
-        <w:t>трубопроводе от</w:t>
-      </w:r>
-      <w:r>
-        <w:t xml:space="preserve"> кипятильника </w:t>
-      </w:r>
-      <w:r>
-        <w:t>T-348А в колонну К-308Б</w:t>
-      </w:r>
-      <w:r>
-        <w:t xml:space="preserve">, при помощи датчика </w:t>
-      </w:r>
-      <w:r>
-        <w:t>температуры поз. 7</w:t>
-      </w:r>
-      <w:r>
-        <w:t>, элек</w:t>
-      </w:r>
-      <w:r>
-        <w:t>тронного усилителя, контроллера</w:t>
-      </w:r>
-      <w:r>
-        <w:t>, позиционера и регулирующего клапана.</w:t>
-      </w:r>
-    </w:p>
-    <w:p>
-      <w:pPr>
-        <w:rPr>
-          <w:rFonts w:cs="Times New Roman"/>
-          <w:szCs w:val="28"/>
-        </w:rPr>
-      </w:pPr>
-      <w:r>
-        <w:rPr>
-          <w:rFonts w:cs="Times New Roman"/>
-          <w:szCs w:val="28"/>
-        </w:rPr>
-        <w:t>Условные обозначения</w:t>
-      </w:r>
-    </w:p>
-    <w:p>
-      <w:pPr>
-        <w:pStyle w:val="a7"/>
-        <w:numPr>
-          <w:ilvl w:val="0"/>
-          <w:numId w:val="25"/>
-        </w:numPr>
-      </w:pPr>
-      <w:r>
-        <w:t>Регулирующий клапан</w:t>
-      </w:r>
-    </w:p>
-    <w:p>
-      <w:pPr>
-        <w:pStyle w:val="a7"/>
-        <w:numPr>
-          <w:ilvl w:val="0"/>
-          <w:numId w:val="25"/>
-        </w:numPr>
-      </w:pPr>
-      <w:r>
-        <w:t>Датчик перемещения</w:t>
-      </w:r>
-    </w:p>
-    <w:p>
-      <w:pPr>
-        <w:pStyle w:val="a7"/>
-        <w:numPr>
-          <w:ilvl w:val="0"/>
-          <w:numId w:val="25"/>
-        </w:numPr>
-      </w:pPr>
-      <w:r>
-        <w:t>Аналоговый регулятор</w:t>
-      </w:r>
-    </w:p>
-    <w:p>
-      <w:pPr>
-        <w:pStyle w:val="a7"/>
-        <w:numPr>
-          <w:ilvl w:val="0"/>
-          <w:numId w:val="25"/>
-        </w:numPr>
-      </w:pPr>
-      <w:r>
-        <w:t>DIP-переключатель</w:t>
-      </w:r>
-    </w:p>
-    <w:p>
-      <w:pPr>
-        <w:pStyle w:val="a7"/>
-        <w:numPr>
-          <w:ilvl w:val="0"/>
-          <w:numId w:val="25"/>
-        </w:numPr>
-      </w:pPr>
-      <w:r>
-        <w:t>Регулятор давления</w:t>
-      </w:r>
-    </w:p>
-    <w:p>
-      <w:pPr>
-        <w:pStyle w:val="a7"/>
-        <w:numPr>
-          <w:ilvl w:val="0"/>
-          <w:numId w:val="25"/>
-        </w:numPr>
-      </w:pPr>
-      <w:r>
-        <w:t>i/p-модуль</w:t>
-      </w:r>
-    </w:p>
-    <w:p>
-      <w:pPr>
-        <w:pStyle w:val="a7"/>
-        <w:numPr>
-          <w:ilvl w:val="0"/>
-          <w:numId w:val="25"/>
-        </w:numPr>
-      </w:pPr>
-      <w:r>
-        <w:t>Пневматический усилитель</w:t>
-      </w:r>
-    </w:p>
-    <w:p>
-      <w:pPr>
-        <w:pStyle w:val="a7"/>
-        <w:numPr>
-          <w:ilvl w:val="0"/>
-          <w:numId w:val="25"/>
-        </w:numPr>
-      </w:pPr>
-      <w:r>
-        <w:t>Регулятор расхода</w:t>
-      </w:r>
-    </w:p>
-    <w:p>
-      <w:pPr>
-        <w:pStyle w:val="a7"/>
-        <w:numPr>
-          <w:ilvl w:val="0"/>
-          <w:numId w:val="25"/>
-        </w:numPr>
-      </w:pPr>
-      <w:r>
-        <w:t>Дроссель расходов</w:t>
-      </w:r>
-    </w:p>
-    <w:p>
-      <w:pPr>
-        <w:pStyle w:val="a7"/>
-        <w:numPr>
-          <w:ilvl w:val="0"/>
-          <w:numId w:val="25"/>
-        </w:numPr>
-      </w:pPr>
-      <w:r>
-        <w:t>Датчик температуры</w:t>
-      </w:r>
-    </w:p>
-    <w:p>
-      <w:pPr>
-        <w:pStyle w:val="a7"/>
-        <w:numPr>
-          <w:ilvl w:val="0"/>
-          <w:numId w:val="25"/>
-        </w:numPr>
-      </w:pPr>
-      <w:r>
-        <w:t>i/p-преобразователь</w:t>
-      </w:r>
     </w:p>
     <w:p>
       <w:pPr>
@@ -14198,7 +14134,7 @@
           <v:shape id="_x0000_i1032" type="#_x0000_t75" style="width:149.25pt;height:48pt" o:ole="" fillcolor="window">
             <v:imagedata r:id="rId29" o:title=""/>
           </v:shape>
-          <o:OLEObject Type="Embed" ProgID="Equation.3" ShapeID="_x0000_i1032" DrawAspect="Content" ObjectID="_1746024532" r:id="rId30"/>
+          <o:OLEObject Type="Embed" ProgID="Equation.3" ShapeID="_x0000_i1032" DrawAspect="Content" ObjectID="_1746304075" r:id="rId30"/>
         </w:object>
       </w:r>
       <w:r>
@@ -14343,7 +14279,7 @@
           <v:shape id="_x0000_i1033" type="#_x0000_t75" style="width:156.75pt;height:18.75pt" o:ole="" fillcolor="window">
             <v:imagedata r:id="rId31" o:title=""/>
           </v:shape>
-          <o:OLEObject Type="Embed" ProgID="Equation.3" ShapeID="_x0000_i1033" DrawAspect="Content" ObjectID="_1746024533" r:id="rId32"/>
+          <o:OLEObject Type="Embed" ProgID="Equation.3" ShapeID="_x0000_i1033" DrawAspect="Content" ObjectID="_1746304076" r:id="rId32"/>
         </w:object>
       </w:r>
       <w:r>
@@ -14391,7 +14327,7 @@
           <v:shape id="_x0000_i1034" type="#_x0000_t75" style="width:17.25pt;height:18.75pt" o:ole="" fillcolor="window">
             <v:imagedata r:id="rId33" o:title=""/>
           </v:shape>
-          <o:OLEObject Type="Embed" ProgID="Equation.3" ShapeID="_x0000_i1034" DrawAspect="Content" ObjectID="_1746024534" r:id="rId34"/>
+          <o:OLEObject Type="Embed" ProgID="Equation.3" ShapeID="_x0000_i1034" DrawAspect="Content" ObjectID="_1746304077" r:id="rId34"/>
         </w:object>
       </w:r>
       <w:r>
@@ -14423,7 +14359,7 @@
           <v:shape id="_x0000_i1035" type="#_x0000_t75" style="width:15.75pt;height:18.75pt" o:ole="" fillcolor="window">
             <v:imagedata r:id="rId35" o:title=""/>
           </v:shape>
-          <o:OLEObject Type="Embed" ProgID="Equation.3" ShapeID="_x0000_i1035" DrawAspect="Content" ObjectID="_1746024535" r:id="rId36"/>
+          <o:OLEObject Type="Embed" ProgID="Equation.3" ShapeID="_x0000_i1035" DrawAspect="Content" ObjectID="_1746304078" r:id="rId36"/>
         </w:object>
       </w:r>
       <w:r>
@@ -14443,7 +14379,7 @@
           <v:shape id="_x0000_i1036" type="#_x0000_t75" style="width:14.25pt;height:18.75pt" o:ole="" fillcolor="window">
             <v:imagedata r:id="rId37" o:title=""/>
           </v:shape>
-          <o:OLEObject Type="Embed" ProgID="Equation.3" ShapeID="_x0000_i1036" DrawAspect="Content" ObjectID="_1746024536" r:id="rId38"/>
+          <o:OLEObject Type="Embed" ProgID="Equation.3" ShapeID="_x0000_i1036" DrawAspect="Content" ObjectID="_1746304079" r:id="rId38"/>
         </w:object>
       </w:r>
       <w:r>
@@ -14459,7 +14395,7 @@
           <v:shape id="_x0000_i1037" type="#_x0000_t75" style="width:15.75pt;height:18.75pt" o:ole="" fillcolor="window">
             <v:imagedata r:id="rId39" o:title=""/>
           </v:shape>
-          <o:OLEObject Type="Embed" ProgID="Equation.3" ShapeID="_x0000_i1037" DrawAspect="Content" ObjectID="_1746024537" r:id="rId40"/>
+          <o:OLEObject Type="Embed" ProgID="Equation.3" ShapeID="_x0000_i1037" DrawAspect="Content" ObjectID="_1746304080" r:id="rId40"/>
         </w:object>
       </w:r>
       <w:r>
@@ -14475,19 +14411,11 @@
           <v:shape id="_x0000_i1038" type="#_x0000_t75" style="width:15.75pt;height:18.75pt" o:ole="" fillcolor="window">
             <v:imagedata r:id="rId41" o:title=""/>
           </v:shape>
-          <o:OLEObject Type="Embed" ProgID="Equation.3" ShapeID="_x0000_i1038" DrawAspect="Content" ObjectID="_1746024538" r:id="rId42"/>
+          <o:OLEObject Type="Embed" ProgID="Equation.3" ShapeID="_x0000_i1038" DrawAspect="Content" ObjectID="_1746304081" r:id="rId42"/>
         </w:object>
       </w:r>
       <w:r>
-        <w:t xml:space="preserve"> = 0,7 - зависит от степени загрязнения </w:t>
-      </w:r>
-      <w:proofErr w:type="spellStart"/>
-      <w:r>
-        <w:t>светопропускающего</w:t>
-      </w:r>
-      <w:proofErr w:type="spellEnd"/>
-      <w:r>
-        <w:t xml:space="preserve"> материала;</w:t>
+        <w:t xml:space="preserve"> = 0,7 - зависит от степени загрязнения светопропускающего материала;</w:t>
       </w:r>
     </w:p>
     <w:p>
@@ -14499,7 +14427,7 @@
           <v:shape id="_x0000_i1039" type="#_x0000_t75" style="width:15.75pt;height:18.75pt" o:ole="" fillcolor="window">
             <v:imagedata r:id="rId43" o:title=""/>
           </v:shape>
-          <o:OLEObject Type="Embed" ProgID="Equation.3" ShapeID="_x0000_i1039" DrawAspect="Content" ObjectID="_1746024539" r:id="rId44"/>
+          <o:OLEObject Type="Embed" ProgID="Equation.3" ShapeID="_x0000_i1039" DrawAspect="Content" ObjectID="_1746304082" r:id="rId44"/>
         </w:object>
       </w:r>
       <w:r>
@@ -14515,7 +14443,7 @@
           <v:shape id="_x0000_i1040" type="#_x0000_t75" style="width:146.25pt;height:20.25pt" o:ole="" fillcolor="window">
             <v:imagedata r:id="rId45" o:title=""/>
           </v:shape>
-          <o:OLEObject Type="Embed" ProgID="Equation.3" ShapeID="_x0000_i1040" DrawAspect="Content" ObjectID="_1746024540" r:id="rId46"/>
+          <o:OLEObject Type="Embed" ProgID="Equation.3" ShapeID="_x0000_i1040" DrawAspect="Content" ObjectID="_1746304083" r:id="rId46"/>
         </w:object>
       </w:r>
     </w:p>
@@ -14533,7 +14461,7 @@
           <v:shape id="_x0000_i1041" type="#_x0000_t75" style="width:213.75pt;height:45.75pt" o:ole="" fillcolor="window">
             <v:imagedata r:id="rId47" o:title=""/>
           </v:shape>
-          <o:OLEObject Type="Embed" ProgID="Equation.3" ShapeID="_x0000_i1041" DrawAspect="Content" ObjectID="_1746024541" r:id="rId48"/>
+          <o:OLEObject Type="Embed" ProgID="Equation.3" ShapeID="_x0000_i1041" DrawAspect="Content" ObjectID="_1746304084" r:id="rId48"/>
         </w:object>
       </w:r>
       <w:r>
@@ -14587,7 +14515,7 @@
           <v:shape id="_x0000_i1042" type="#_x0000_t75" style="width:189pt;height:37.5pt" o:ole="" fillcolor="window">
             <v:imagedata r:id="rId49" o:title=""/>
           </v:shape>
-          <o:OLEObject Type="Embed" ProgID="Equation.3" ShapeID="_x0000_i1042" DrawAspect="Content" ObjectID="_1746024542" r:id="rId50"/>
+          <o:OLEObject Type="Embed" ProgID="Equation.3" ShapeID="_x0000_i1042" DrawAspect="Content" ObjectID="_1746304085" r:id="rId50"/>
         </w:object>
       </w:r>
       <w:r>
@@ -14608,7 +14536,7 @@
           <v:shape id="_x0000_i1043" type="#_x0000_t75" style="width:104.25pt;height:41.25pt" o:ole="" fillcolor="window">
             <v:imagedata r:id="rId51" o:title=""/>
           </v:shape>
-          <o:OLEObject Type="Embed" ProgID="Equation.3" ShapeID="_x0000_i1043" DrawAspect="Content" ObjectID="_1746024543" r:id="rId52"/>
+          <o:OLEObject Type="Embed" ProgID="Equation.3" ShapeID="_x0000_i1043" DrawAspect="Content" ObjectID="_1746304086" r:id="rId52"/>
         </w:object>
       </w:r>
       <w:r>
@@ -14753,7 +14681,7 @@
           <v:shape id="_x0000_i1044" type="#_x0000_t75" style="width:14.25pt;height:15.75pt" o:ole="" fillcolor="window">
             <v:imagedata r:id="rId53" o:title=""/>
           </v:shape>
-          <o:OLEObject Type="Embed" ProgID="Equation.3" ShapeID="_x0000_i1044" DrawAspect="Content" ObjectID="_1746024544" r:id="rId54"/>
+          <o:OLEObject Type="Embed" ProgID="Equation.3" ShapeID="_x0000_i1044" DrawAspect="Content" ObjectID="_1746304087" r:id="rId54"/>
         </w:object>
       </w:r>
       <w:r>
@@ -14796,7 +14724,7 @@
           <v:shape id="_x0000_i1045" type="#_x0000_t75" style="width:105pt;height:52.5pt" o:ole="" fillcolor="window">
             <v:imagedata r:id="rId55" o:title=""/>
           </v:shape>
-          <o:OLEObject Type="Embed" ProgID="Equation.3" ShapeID="_x0000_i1045" DrawAspect="Content" ObjectID="_1746024545" r:id="rId56"/>
+          <o:OLEObject Type="Embed" ProgID="Equation.3" ShapeID="_x0000_i1045" DrawAspect="Content" ObjectID="_1746304088" r:id="rId56"/>
         </w:object>
       </w:r>
       <w:r>
@@ -14847,7 +14775,7 @@
           <v:shape id="_x0000_i1046" type="#_x0000_t75" style="width:167.25pt;height:41.25pt" o:ole="" fillcolor="window">
             <v:imagedata r:id="rId57" o:title=""/>
           </v:shape>
-          <o:OLEObject Type="Embed" ProgID="Equation.3" ShapeID="_x0000_i1046" DrawAspect="Content" ObjectID="_1746024546" r:id="rId58"/>
+          <o:OLEObject Type="Embed" ProgID="Equation.3" ShapeID="_x0000_i1046" DrawAspect="Content" ObjectID="_1746304089" r:id="rId58"/>
         </w:object>
       </w:r>
     </w:p>
@@ -33895,39 +33823,7 @@
         </w:numPr>
       </w:pPr>
       <w:r>
-        <w:t xml:space="preserve">/Электронный ресурс/ </w:t>
-      </w:r>
-      <w:proofErr w:type="spellStart"/>
-      <w:r>
-        <w:t>Клочкова</w:t>
-      </w:r>
-      <w:proofErr w:type="spellEnd"/>
-      <w:r>
-        <w:t xml:space="preserve">, Е. Н. Экономика организации; учебник для СПО / Е. Н. </w:t>
-      </w:r>
-      <w:proofErr w:type="spellStart"/>
-      <w:r>
-        <w:t>Клочкова</w:t>
-      </w:r>
-      <w:proofErr w:type="spellEnd"/>
-      <w:r>
-        <w:t xml:space="preserve">, В. И. Кузнецов, Т. Е. Платонова; под ред. В. Н. </w:t>
-      </w:r>
-      <w:proofErr w:type="spellStart"/>
-      <w:r>
-        <w:t>Клочковой</w:t>
-      </w:r>
-      <w:proofErr w:type="spellEnd"/>
-      <w:r>
-        <w:t xml:space="preserve">. — М.: Издательство </w:t>
-      </w:r>
-      <w:proofErr w:type="spellStart"/>
-      <w:r>
-        <w:t>Юрайт</w:t>
-      </w:r>
-      <w:proofErr w:type="spellEnd"/>
-      <w:r>
-        <w:t>, 2017. — 447 с.</w:t>
+        <w:t>/Электронный ресурс/ Клочкова, Е. Н. Экономика организации; учебник для СПО / Е. Н. Клочкова, В. И. Кузнецов, Т. Е. Платонова; под ред. В. Н. Клочковой. — М.: Издательство Юрайт, 2017. — 447 с.</w:t>
       </w:r>
     </w:p>
     <w:p>
@@ -33939,36 +33835,15 @@
         </w:numPr>
       </w:pPr>
       <w:r>
-        <w:t xml:space="preserve">/Электронный ресурс/ Барышникова, Н. А. Экономика организации: учебное пособие для СПО / Н. А. Барышникова, Т. А. </w:t>
-      </w:r>
-      <w:proofErr w:type="spellStart"/>
-      <w:r>
-        <w:t>Матеуш</w:t>
-      </w:r>
-      <w:proofErr w:type="spellEnd"/>
-      <w:r>
-        <w:t xml:space="preserve">, М. Г. Миронов. — 2 = изд., </w:t>
-      </w:r>
-      <w:proofErr w:type="spellStart"/>
-      <w:r>
-        <w:t>перераб</w:t>
-      </w:r>
-      <w:proofErr w:type="spellEnd"/>
+        <w:t>/Электронный ресурс/ Барышникова, Н. А. Экономика организации: учебное пособие для СПО / Н. А. Барышникова, Т. А. Матеуш, М. Г. Миронов. — 2 = изд., перераб</w:t>
+      </w:r>
       <w:proofErr w:type="gramStart"/>
       <w:r>
         <w:t>.</w:t>
       </w:r>
       <w:proofErr w:type="gramEnd"/>
       <w:r>
-        <w:t xml:space="preserve"> и доп. — М.: Издательство </w:t>
-      </w:r>
-      <w:proofErr w:type="spellStart"/>
-      <w:r>
-        <w:t>Юрайт</w:t>
-      </w:r>
-      <w:proofErr w:type="spellEnd"/>
-      <w:r>
-        <w:t>, 2017. — 191 с. — (Серия: Профессиональное образование).</w:t>
+        <w:t xml:space="preserve"> и доп. — М.: Издательство Юрайт, 2017. — 191 с. — (Серия: Профессиональное образование).</w:t>
       </w:r>
     </w:p>
     <w:p>
@@ -34356,7 +34231,6 @@
         <w:docPartUnique/>
       </w:docPartObj>
     </w:sdtPr>
-    <w:sdtEndPr/>
     <w:sdtContent>
       <w:p>
         <w:pPr>
@@ -34376,7 +34250,7 @@
           <w:rPr>
             <w:noProof/>
           </w:rPr>
-          <w:t>2</w:t>
+          <w:t>37</w:t>
         </w:r>
         <w:r>
           <w:fldChar w:fldCharType="end"/>
@@ -38491,7 +38365,7 @@
   <w:style w:type="paragraph" w:default="1" w:styleId="a">
     <w:name w:val="Normal"/>
     <w:qFormat/>
-    <w:rsid w:val="00300AC1"/>
+    <w:rsid w:val="00E963C6"/>
     <w:pPr>
       <w:spacing w:after="0" w:line="360" w:lineRule="auto"/>
       <w:ind w:firstLine="851"/>
@@ -39242,7 +39116,7 @@
 </file>
 
 <file path=customXml/itemProps1.xml><?xml version="1.0" encoding="utf-8"?>
-<ds:datastoreItem xmlns:ds="http://schemas.openxmlformats.org/officeDocument/2006/customXml" ds:itemID="{B7DE8179-8171-40D1-9C04-2B7F99FF8AA0}">
+<ds:datastoreItem xmlns:ds="http://schemas.openxmlformats.org/officeDocument/2006/customXml" ds:itemID="{85C97D33-4BE2-4B74-ADC8-ED3CCFB6C15E}">
   <ds:schemaRefs>
     <ds:schemaRef ds:uri="http://schemas.openxmlformats.org/officeDocument/2006/bibliography"/>
   </ds:schemaRefs>

</xml_diff>